<commit_message>
Commit file mô tả Chuyến Đi + Evidence/1412302_ClassChuyenDi1.PNG + Evidence/1412302_ClassChuyenDi2.PNG
</commit_message>
<xml_diff>
--- a/01_Document/[FD] Thiết kế chức năng hệ thống/[FD] [C43] Quản lý xe khách.docx
+++ b/01_Document/[FD] Thiết kế chức năng hệ thống/[FD] [C43] Quản lý xe khách.docx
@@ -1,6 +1,6 @@
 
 <file path=word/document.xml><?xml version="1.0" encoding="utf-8"?>
-<w:document xmlns:wpc="http://schemas.microsoft.com/office/word/2010/wordprocessingCanvas" xmlns:cx="http://schemas.microsoft.com/office/drawing/2014/chartex" xmlns:cx1="http://schemas.microsoft.com/office/drawing/2015/9/8/chartex" xmlns:cx2="http://schemas.microsoft.com/office/drawing/2015/10/21/chartex" xmlns:cx3="http://schemas.microsoft.com/office/drawing/2016/5/9/chartex" xmlns:cx4="http://schemas.microsoft.com/office/drawing/2016/5/10/chartex" xmlns:cx5="http://schemas.microsoft.com/office/drawing/2016/5/11/chartex" xmlns:cx6="http://schemas.microsoft.com/office/drawing/2016/5/12/chartex" xmlns:cx7="http://schemas.microsoft.com/office/drawing/2016/5/13/chartex" xmlns:cx8="http://schemas.microsoft.com/office/drawing/2016/5/14/chartex" xmlns:mc="http://schemas.openxmlformats.org/markup-compatibility/2006" xmlns:aink="http://schemas.microsoft.com/office/drawing/2016/ink" xmlns:am3d="http://schemas.microsoft.com/office/drawing/2017/model3d" xmlns:o="urn:schemas-microsoft-com:office:office" xmlns:r="http://schemas.openxmlformats.org/officeDocument/2006/relationships" xmlns:m="http://schemas.openxmlformats.org/officeDocument/2006/math" xmlns:v="urn:schemas-microsoft-com:vml" xmlns:wp14="http://schemas.microsoft.com/office/word/2010/wordprocessingDrawing" xmlns:wp="http://schemas.openxmlformats.org/drawingml/2006/wordprocessingDrawing" xmlns:w10="urn:schemas-microsoft-com:office:word" xmlns:w="http://schemas.openxmlformats.org/wordprocessingml/2006/main" xmlns:w14="http://schemas.microsoft.com/office/word/2010/wordml" xmlns:w15="http://schemas.microsoft.com/office/word/2012/wordml" xmlns:w16cid="http://schemas.microsoft.com/office/word/2016/wordml/cid" xmlns:w16se="http://schemas.microsoft.com/office/word/2015/wordml/symex" xmlns:wpg="http://schemas.microsoft.com/office/word/2010/wordprocessingGroup" xmlns:wpi="http://schemas.microsoft.com/office/word/2010/wordprocessingInk" xmlns:wne="http://schemas.microsoft.com/office/word/2006/wordml" xmlns:wps="http://schemas.microsoft.com/office/word/2010/wordprocessingShape" mc:Ignorable="w14 w15 w16se w16cid wp14">
+<w:document xmlns:wpc="http://schemas.microsoft.com/office/word/2010/wordprocessingCanvas" xmlns:mc="http://schemas.openxmlformats.org/markup-compatibility/2006" xmlns:o="urn:schemas-microsoft-com:office:office" xmlns:r="http://schemas.openxmlformats.org/officeDocument/2006/relationships" xmlns:m="http://schemas.openxmlformats.org/officeDocument/2006/math" xmlns:v="urn:schemas-microsoft-com:vml" xmlns:wp14="http://schemas.microsoft.com/office/word/2010/wordprocessingDrawing" xmlns:wp="http://schemas.openxmlformats.org/drawingml/2006/wordprocessingDrawing" xmlns:w10="urn:schemas-microsoft-com:office:word" xmlns:w="http://schemas.openxmlformats.org/wordprocessingml/2006/main" xmlns:w14="http://schemas.microsoft.com/office/word/2010/wordml" xmlns:w15="http://schemas.microsoft.com/office/word/2012/wordml" xmlns:wpg="http://schemas.microsoft.com/office/word/2010/wordprocessingGroup" xmlns:wpi="http://schemas.microsoft.com/office/word/2010/wordprocessingInk" xmlns:wne="http://schemas.microsoft.com/office/word/2006/wordml" xmlns:wps="http://schemas.microsoft.com/office/word/2010/wordprocessingShape" mc:Ignorable="w14 w15 wp14">
   <w:body>
     <w:sdt>
       <w:sdtPr>
@@ -109,7 +109,6 @@
                 <w:dataBinding w:prefixMappings="xmlns:ns0='http://schemas.openxmlformats.org/package/2006/metadata/core-properties' xmlns:ns1='http://purl.org/dc/elements/1.1/'" w:xpath="/ns0:coreProperties[1]/ns1:title[1]" w:storeItemID="{6C3C8BC8-F283-45AE-878A-BAB7291924A1}"/>
                 <w:text/>
               </w:sdtPr>
-              <w:sdtEndPr/>
               <w:sdtContent>
                 <w:tc>
                   <w:tcPr>
@@ -159,7 +158,6 @@
                 <w:dataBinding w:prefixMappings="xmlns:ns0='http://schemas.openxmlformats.org/package/2006/metadata/core-properties' xmlns:ns1='http://purl.org/dc/elements/1.1/'" w:xpath="/ns0:coreProperties[1]/ns1:subject[1]" w:storeItemID="{6C3C8BC8-F283-45AE-878A-BAB7291924A1}"/>
                 <w:text/>
               </w:sdtPr>
-              <w:sdtEndPr/>
               <w:sdtContent>
                 <w:tc>
                   <w:tcPr>
@@ -227,7 +225,6 @@
                 <w:dataBinding w:prefixMappings="xmlns:ns0='http://schemas.openxmlformats.org/package/2006/metadata/core-properties' xmlns:ns1='http://purl.org/dc/elements/1.1/'" w:xpath="/ns0:coreProperties[1]/ns1:creator[1]" w:storeItemID="{6C3C8BC8-F283-45AE-878A-BAB7291924A1}"/>
                 <w:text/>
               </w:sdtPr>
-              <w:sdtEndPr/>
               <w:sdtContent>
                 <w:tc>
                   <w:tcPr>
@@ -279,7 +276,6 @@
                   <w:calendar w:val="gregorian"/>
                 </w:date>
               </w:sdtPr>
-              <w:sdtEndPr/>
               <w:sdtContent>
                 <w:tc>
                   <w:tcPr>
@@ -810,7 +806,6 @@
       <w:r>
         <w:rPr>
           <w:noProof/>
-          <w:lang w:eastAsia="zh-CN"/>
         </w:rPr>
         <w:drawing>
           <wp:inline distT="0" distB="0" distL="0" distR="0">
@@ -897,7 +892,6 @@
       <w:r>
         <w:rPr>
           <w:noProof/>
-          <w:lang w:eastAsia="zh-CN"/>
         </w:rPr>
         <w:drawing>
           <wp:inline distT="0" distB="0" distL="0" distR="0">
@@ -7371,17 +7365,17 @@
         <w:tblLook w:val="04A0" w:firstRow="1" w:lastRow="0" w:firstColumn="1" w:lastColumn="0" w:noHBand="0" w:noVBand="1"/>
       </w:tblPr>
       <w:tblGrid>
-        <w:gridCol w:w="1630"/>
-        <w:gridCol w:w="1456"/>
-        <w:gridCol w:w="1475"/>
-        <w:gridCol w:w="1478"/>
-        <w:gridCol w:w="1521"/>
-        <w:gridCol w:w="1890"/>
+        <w:gridCol w:w="1571"/>
+        <w:gridCol w:w="1736"/>
+        <w:gridCol w:w="1420"/>
+        <w:gridCol w:w="1428"/>
+        <w:gridCol w:w="1473"/>
+        <w:gridCol w:w="1822"/>
       </w:tblGrid>
       <w:tr>
         <w:tc>
           <w:tcPr>
-            <w:tcW w:w="1630" w:type="dxa"/>
+            <w:tcW w:w="1571" w:type="dxa"/>
             <w:shd w:val="clear" w:color="auto" w:fill="D9D9D9" w:themeFill="background1" w:themeFillShade="D9"/>
           </w:tcPr>
           <w:p>
@@ -7395,7 +7389,7 @@
         </w:tc>
         <w:tc>
           <w:tcPr>
-            <w:tcW w:w="7820" w:type="dxa"/>
+            <w:tcW w:w="7879" w:type="dxa"/>
             <w:gridSpan w:val="5"/>
             <w:shd w:val="clear" w:color="auto" w:fill="D9D9D9" w:themeFill="background1" w:themeFillShade="D9"/>
           </w:tcPr>
@@ -7417,7 +7411,7 @@
       <w:tr>
         <w:tc>
           <w:tcPr>
-            <w:tcW w:w="1630" w:type="dxa"/>
+            <w:tcW w:w="1571" w:type="dxa"/>
             <w:shd w:val="clear" w:color="auto" w:fill="D9D9D9" w:themeFill="background1" w:themeFillShade="D9"/>
           </w:tcPr>
           <w:p>
@@ -7431,7 +7425,7 @@
         </w:tc>
         <w:tc>
           <w:tcPr>
-            <w:tcW w:w="7820" w:type="dxa"/>
+            <w:tcW w:w="7879" w:type="dxa"/>
             <w:gridSpan w:val="5"/>
             <w:shd w:val="clear" w:color="auto" w:fill="D9D9D9" w:themeFill="background1" w:themeFillShade="D9"/>
           </w:tcPr>
@@ -7445,7 +7439,7 @@
       <w:tr>
         <w:tc>
           <w:tcPr>
-            <w:tcW w:w="1630" w:type="dxa"/>
+            <w:tcW w:w="1571" w:type="dxa"/>
             <w:shd w:val="clear" w:color="auto" w:fill="D9D9D9" w:themeFill="background1" w:themeFillShade="D9"/>
           </w:tcPr>
           <w:p>
@@ -7459,7 +7453,7 @@
         </w:tc>
         <w:tc>
           <w:tcPr>
-            <w:tcW w:w="7820" w:type="dxa"/>
+            <w:tcW w:w="7879" w:type="dxa"/>
             <w:gridSpan w:val="5"/>
             <w:shd w:val="clear" w:color="auto" w:fill="D9D9D9" w:themeFill="background1" w:themeFillShade="D9"/>
           </w:tcPr>
@@ -7493,7 +7487,7 @@
       <w:tr>
         <w:tc>
           <w:tcPr>
-            <w:tcW w:w="1630" w:type="dxa"/>
+            <w:tcW w:w="1571" w:type="dxa"/>
             <w:shd w:val="clear" w:color="auto" w:fill="D9D9D9" w:themeFill="background1" w:themeFillShade="D9"/>
           </w:tcPr>
           <w:p>
@@ -7507,7 +7501,7 @@
         </w:tc>
         <w:tc>
           <w:tcPr>
-            <w:tcW w:w="1456" w:type="dxa"/>
+            <w:tcW w:w="1736" w:type="dxa"/>
             <w:shd w:val="clear" w:color="auto" w:fill="D9D9D9" w:themeFill="background1" w:themeFillShade="D9"/>
           </w:tcPr>
           <w:p>
@@ -7521,7 +7515,7 @@
         </w:tc>
         <w:tc>
           <w:tcPr>
-            <w:tcW w:w="1475" w:type="dxa"/>
+            <w:tcW w:w="1420" w:type="dxa"/>
             <w:shd w:val="clear" w:color="auto" w:fill="D9D9D9" w:themeFill="background1" w:themeFillShade="D9"/>
           </w:tcPr>
           <w:p>
@@ -7535,7 +7529,7 @@
         </w:tc>
         <w:tc>
           <w:tcPr>
-            <w:tcW w:w="1478" w:type="dxa"/>
+            <w:tcW w:w="1428" w:type="dxa"/>
             <w:shd w:val="clear" w:color="auto" w:fill="D9D9D9" w:themeFill="background1" w:themeFillShade="D9"/>
           </w:tcPr>
           <w:p>
@@ -7549,7 +7543,7 @@
         </w:tc>
         <w:tc>
           <w:tcPr>
-            <w:tcW w:w="1521" w:type="dxa"/>
+            <w:tcW w:w="1473" w:type="dxa"/>
             <w:shd w:val="clear" w:color="auto" w:fill="D9D9D9" w:themeFill="background1" w:themeFillShade="D9"/>
           </w:tcPr>
           <w:p>
@@ -7563,7 +7557,7 @@
         </w:tc>
         <w:tc>
           <w:tcPr>
-            <w:tcW w:w="1890" w:type="dxa"/>
+            <w:tcW w:w="1822" w:type="dxa"/>
             <w:shd w:val="clear" w:color="auto" w:fill="D9D9D9" w:themeFill="background1" w:themeFillShade="D9"/>
           </w:tcPr>
           <w:p>
@@ -7579,7 +7573,7 @@
       <w:tr>
         <w:tc>
           <w:tcPr>
-            <w:tcW w:w="1630" w:type="dxa"/>
+            <w:tcW w:w="1571" w:type="dxa"/>
           </w:tcPr>
           <w:p>
             <w:pPr>
@@ -7592,59 +7586,74 @@
         </w:tc>
         <w:tc>
           <w:tcPr>
-            <w:tcW w:w="1456" w:type="dxa"/>
-          </w:tcPr>
-          <w:p>
-            <w:pPr>
-              <w:pStyle w:val="MyTable"/>
-            </w:pPr>
-          </w:p>
-        </w:tc>
-        <w:tc>
-          <w:tcPr>
-            <w:tcW w:w="1475" w:type="dxa"/>
-          </w:tcPr>
-          <w:p>
-            <w:pPr>
-              <w:pStyle w:val="MyTable"/>
-            </w:pPr>
-          </w:p>
-        </w:tc>
-        <w:tc>
-          <w:tcPr>
-            <w:tcW w:w="1478" w:type="dxa"/>
-          </w:tcPr>
-          <w:p>
-            <w:pPr>
-              <w:pStyle w:val="MyTable"/>
-            </w:pPr>
-          </w:p>
-        </w:tc>
-        <w:tc>
-          <w:tcPr>
-            <w:tcW w:w="1521" w:type="dxa"/>
-          </w:tcPr>
-          <w:p>
-            <w:pPr>
-              <w:pStyle w:val="MyTable"/>
-            </w:pPr>
-          </w:p>
-        </w:tc>
-        <w:tc>
-          <w:tcPr>
-            <w:tcW w:w="1890" w:type="dxa"/>
-          </w:tcPr>
-          <w:p>
-            <w:pPr>
-              <w:pStyle w:val="MyTable"/>
-            </w:pPr>
-          </w:p>
-        </w:tc>
-      </w:tr>
-      <w:tr>
-        <w:tc>
-          <w:tcPr>
-            <w:tcW w:w="1630" w:type="dxa"/>
+            <w:tcW w:w="1736" w:type="dxa"/>
+          </w:tcPr>
+          <w:p>
+            <w:pPr>
+              <w:pStyle w:val="MyTable"/>
+            </w:pPr>
+            <w:r>
+              <w:t>MaChuyen</w:t>
+            </w:r>
+          </w:p>
+        </w:tc>
+        <w:tc>
+          <w:tcPr>
+            <w:tcW w:w="1420" w:type="dxa"/>
+          </w:tcPr>
+          <w:p>
+            <w:pPr>
+              <w:pStyle w:val="MyTable"/>
+            </w:pPr>
+            <w:r>
+              <w:t>int</w:t>
+            </w:r>
+          </w:p>
+        </w:tc>
+        <w:tc>
+          <w:tcPr>
+            <w:tcW w:w="1428" w:type="dxa"/>
+          </w:tcPr>
+          <w:p>
+            <w:pPr>
+              <w:pStyle w:val="MyTable"/>
+            </w:pPr>
+            <w:r>
+              <w:t>int</w:t>
+            </w:r>
+          </w:p>
+        </w:tc>
+        <w:tc>
+          <w:tcPr>
+            <w:tcW w:w="1473" w:type="dxa"/>
+          </w:tcPr>
+          <w:p>
+            <w:pPr>
+              <w:pStyle w:val="MyTable"/>
+            </w:pPr>
+            <w:r>
+              <w:t>Khóa chính</w:t>
+            </w:r>
+          </w:p>
+        </w:tc>
+        <w:tc>
+          <w:tcPr>
+            <w:tcW w:w="1822" w:type="dxa"/>
+          </w:tcPr>
+          <w:p>
+            <w:pPr>
+              <w:pStyle w:val="MyTable"/>
+            </w:pPr>
+            <w:r>
+              <w:t>Mã chuyến xác định duy nhất một chuyến</w:t>
+            </w:r>
+          </w:p>
+        </w:tc>
+      </w:tr>
+      <w:tr>
+        <w:tc>
+          <w:tcPr>
+            <w:tcW w:w="1571" w:type="dxa"/>
           </w:tcPr>
           <w:p>
             <w:pPr>
@@ -7657,59 +7666,71 @@
         </w:tc>
         <w:tc>
           <w:tcPr>
-            <w:tcW w:w="1456" w:type="dxa"/>
-          </w:tcPr>
-          <w:p>
-            <w:pPr>
-              <w:pStyle w:val="MyTable"/>
-            </w:pPr>
-          </w:p>
-        </w:tc>
-        <w:tc>
-          <w:tcPr>
-            <w:tcW w:w="1475" w:type="dxa"/>
-          </w:tcPr>
-          <w:p>
-            <w:pPr>
-              <w:pStyle w:val="MyTable"/>
-            </w:pPr>
-          </w:p>
-        </w:tc>
-        <w:tc>
-          <w:tcPr>
-            <w:tcW w:w="1478" w:type="dxa"/>
-          </w:tcPr>
-          <w:p>
-            <w:pPr>
-              <w:pStyle w:val="MyTable"/>
-            </w:pPr>
-          </w:p>
-        </w:tc>
-        <w:tc>
-          <w:tcPr>
-            <w:tcW w:w="1521" w:type="dxa"/>
-          </w:tcPr>
-          <w:p>
-            <w:pPr>
-              <w:pStyle w:val="MyTable"/>
-            </w:pPr>
-          </w:p>
-        </w:tc>
-        <w:tc>
-          <w:tcPr>
-            <w:tcW w:w="1890" w:type="dxa"/>
-          </w:tcPr>
-          <w:p>
-            <w:pPr>
-              <w:pStyle w:val="MyTable"/>
-            </w:pPr>
-          </w:p>
-        </w:tc>
-      </w:tr>
-      <w:tr>
-        <w:tc>
-          <w:tcPr>
-            <w:tcW w:w="1630" w:type="dxa"/>
+            <w:tcW w:w="1736" w:type="dxa"/>
+          </w:tcPr>
+          <w:p>
+            <w:pPr>
+              <w:pStyle w:val="MyTable"/>
+            </w:pPr>
+            <w:r>
+              <w:t>NgayKhoiHanh</w:t>
+            </w:r>
+          </w:p>
+        </w:tc>
+        <w:tc>
+          <w:tcPr>
+            <w:tcW w:w="1420" w:type="dxa"/>
+          </w:tcPr>
+          <w:p>
+            <w:pPr>
+              <w:pStyle w:val="MyTable"/>
+            </w:pPr>
+            <w:r>
+              <w:t>datetime</w:t>
+            </w:r>
+          </w:p>
+        </w:tc>
+        <w:tc>
+          <w:tcPr>
+            <w:tcW w:w="1428" w:type="dxa"/>
+          </w:tcPr>
+          <w:p>
+            <w:pPr>
+              <w:pStyle w:val="MyTable"/>
+            </w:pPr>
+            <w:r>
+              <w:t>datetime</w:t>
+            </w:r>
+          </w:p>
+        </w:tc>
+        <w:tc>
+          <w:tcPr>
+            <w:tcW w:w="1473" w:type="dxa"/>
+          </w:tcPr>
+          <w:p>
+            <w:pPr>
+              <w:pStyle w:val="MyTable"/>
+            </w:pPr>
+          </w:p>
+        </w:tc>
+        <w:tc>
+          <w:tcPr>
+            <w:tcW w:w="1822" w:type="dxa"/>
+          </w:tcPr>
+          <w:p>
+            <w:pPr>
+              <w:pStyle w:val="MyTable"/>
+            </w:pPr>
+            <w:r>
+              <w:t>Ngày khởi hành của một chuyến</w:t>
+            </w:r>
+          </w:p>
+        </w:tc>
+      </w:tr>
+      <w:tr>
+        <w:tc>
+          <w:tcPr>
+            <w:tcW w:w="1571" w:type="dxa"/>
           </w:tcPr>
           <w:p>
             <w:pPr>
@@ -7722,59 +7743,71 @@
         </w:tc>
         <w:tc>
           <w:tcPr>
-            <w:tcW w:w="1456" w:type="dxa"/>
-          </w:tcPr>
-          <w:p>
-            <w:pPr>
-              <w:pStyle w:val="MyTable"/>
-            </w:pPr>
-          </w:p>
-        </w:tc>
-        <w:tc>
-          <w:tcPr>
-            <w:tcW w:w="1475" w:type="dxa"/>
-          </w:tcPr>
-          <w:p>
-            <w:pPr>
-              <w:pStyle w:val="MyTable"/>
-            </w:pPr>
-          </w:p>
-        </w:tc>
-        <w:tc>
-          <w:tcPr>
-            <w:tcW w:w="1478" w:type="dxa"/>
-          </w:tcPr>
-          <w:p>
-            <w:pPr>
-              <w:pStyle w:val="MyTable"/>
-            </w:pPr>
-          </w:p>
-        </w:tc>
-        <w:tc>
-          <w:tcPr>
-            <w:tcW w:w="1521" w:type="dxa"/>
-          </w:tcPr>
-          <w:p>
-            <w:pPr>
-              <w:pStyle w:val="MyTable"/>
-            </w:pPr>
-          </w:p>
-        </w:tc>
-        <w:tc>
-          <w:tcPr>
-            <w:tcW w:w="1890" w:type="dxa"/>
-          </w:tcPr>
-          <w:p>
-            <w:pPr>
-              <w:pStyle w:val="MyTable"/>
-            </w:pPr>
-          </w:p>
-        </w:tc>
-      </w:tr>
-      <w:tr>
-        <w:tc>
-          <w:tcPr>
-            <w:tcW w:w="1630" w:type="dxa"/>
+            <w:tcW w:w="1736" w:type="dxa"/>
+          </w:tcPr>
+          <w:p>
+            <w:pPr>
+              <w:pStyle w:val="MyTable"/>
+            </w:pPr>
+            <w:r>
+              <w:t>NgayDen</w:t>
+            </w:r>
+          </w:p>
+        </w:tc>
+        <w:tc>
+          <w:tcPr>
+            <w:tcW w:w="1420" w:type="dxa"/>
+          </w:tcPr>
+          <w:p>
+            <w:pPr>
+              <w:pStyle w:val="MyTable"/>
+            </w:pPr>
+            <w:r>
+              <w:t>datetime</w:t>
+            </w:r>
+          </w:p>
+        </w:tc>
+        <w:tc>
+          <w:tcPr>
+            <w:tcW w:w="1428" w:type="dxa"/>
+          </w:tcPr>
+          <w:p>
+            <w:pPr>
+              <w:pStyle w:val="MyTable"/>
+            </w:pPr>
+            <w:r>
+              <w:t>datetime</w:t>
+            </w:r>
+          </w:p>
+        </w:tc>
+        <w:tc>
+          <w:tcPr>
+            <w:tcW w:w="1473" w:type="dxa"/>
+          </w:tcPr>
+          <w:p>
+            <w:pPr>
+              <w:pStyle w:val="MyTable"/>
+            </w:pPr>
+          </w:p>
+        </w:tc>
+        <w:tc>
+          <w:tcPr>
+            <w:tcW w:w="1822" w:type="dxa"/>
+          </w:tcPr>
+          <w:p>
+            <w:pPr>
+              <w:pStyle w:val="MyTable"/>
+            </w:pPr>
+            <w:r>
+              <w:t>Ngày đến dự kiến</w:t>
+            </w:r>
+          </w:p>
+        </w:tc>
+      </w:tr>
+      <w:tr>
+        <w:tc>
+          <w:tcPr>
+            <w:tcW w:w="1571" w:type="dxa"/>
           </w:tcPr>
           <w:p>
             <w:pPr>
@@ -7787,117 +7820,625 @@
         </w:tc>
         <w:tc>
           <w:tcPr>
-            <w:tcW w:w="1456" w:type="dxa"/>
-          </w:tcPr>
-          <w:p>
-            <w:pPr>
-              <w:pStyle w:val="MyTable"/>
-            </w:pPr>
-          </w:p>
-        </w:tc>
-        <w:tc>
-          <w:tcPr>
-            <w:tcW w:w="1475" w:type="dxa"/>
-          </w:tcPr>
-          <w:p>
-            <w:pPr>
-              <w:pStyle w:val="MyTable"/>
-            </w:pPr>
-          </w:p>
-        </w:tc>
-        <w:tc>
-          <w:tcPr>
-            <w:tcW w:w="1478" w:type="dxa"/>
-          </w:tcPr>
-          <w:p>
-            <w:pPr>
-              <w:pStyle w:val="MyTable"/>
-            </w:pPr>
-          </w:p>
-        </w:tc>
-        <w:tc>
-          <w:tcPr>
-            <w:tcW w:w="1521" w:type="dxa"/>
-          </w:tcPr>
-          <w:p>
-            <w:pPr>
-              <w:pStyle w:val="MyTable"/>
-            </w:pPr>
-          </w:p>
-        </w:tc>
-        <w:tc>
-          <w:tcPr>
-            <w:tcW w:w="1890" w:type="dxa"/>
-          </w:tcPr>
-          <w:p>
-            <w:pPr>
-              <w:pStyle w:val="MyTable"/>
-            </w:pPr>
-          </w:p>
-        </w:tc>
-      </w:tr>
-      <w:tr>
-        <w:tc>
-          <w:tcPr>
-            <w:tcW w:w="1630" w:type="dxa"/>
-          </w:tcPr>
-          <w:p>
-            <w:pPr>
-              <w:pStyle w:val="MyTable"/>
-            </w:pPr>
-            <w:r>
-              <w:t>……..</w:t>
-            </w:r>
-          </w:p>
-        </w:tc>
-        <w:tc>
-          <w:tcPr>
-            <w:tcW w:w="1456" w:type="dxa"/>
-          </w:tcPr>
-          <w:p>
-            <w:pPr>
-              <w:pStyle w:val="MyTable"/>
-            </w:pPr>
-          </w:p>
-        </w:tc>
-        <w:tc>
-          <w:tcPr>
-            <w:tcW w:w="1475" w:type="dxa"/>
-          </w:tcPr>
-          <w:p>
-            <w:pPr>
-              <w:pStyle w:val="MyTable"/>
-            </w:pPr>
-          </w:p>
-        </w:tc>
-        <w:tc>
-          <w:tcPr>
-            <w:tcW w:w="1478" w:type="dxa"/>
-          </w:tcPr>
-          <w:p>
-            <w:pPr>
-              <w:pStyle w:val="MyTable"/>
-            </w:pPr>
-          </w:p>
-        </w:tc>
-        <w:tc>
-          <w:tcPr>
-            <w:tcW w:w="1521" w:type="dxa"/>
-          </w:tcPr>
-          <w:p>
-            <w:pPr>
-              <w:pStyle w:val="MyTable"/>
-            </w:pPr>
-          </w:p>
-        </w:tc>
-        <w:tc>
-          <w:tcPr>
-            <w:tcW w:w="1890" w:type="dxa"/>
-          </w:tcPr>
-          <w:p>
-            <w:pPr>
-              <w:pStyle w:val="MyTable"/>
-            </w:pPr>
+            <w:tcW w:w="1736" w:type="dxa"/>
+          </w:tcPr>
+          <w:p>
+            <w:pPr>
+              <w:pStyle w:val="MyTable"/>
+            </w:pPr>
+            <w:r>
+              <w:t>MaTuyen</w:t>
+            </w:r>
+          </w:p>
+        </w:tc>
+        <w:tc>
+          <w:tcPr>
+            <w:tcW w:w="1420" w:type="dxa"/>
+          </w:tcPr>
+          <w:p>
+            <w:pPr>
+              <w:pStyle w:val="MyTable"/>
+            </w:pPr>
+            <w:r>
+              <w:t>int</w:t>
+            </w:r>
+          </w:p>
+        </w:tc>
+        <w:tc>
+          <w:tcPr>
+            <w:tcW w:w="1428" w:type="dxa"/>
+          </w:tcPr>
+          <w:p>
+            <w:pPr>
+              <w:pStyle w:val="MyTable"/>
+            </w:pPr>
+            <w:r>
+              <w:t>int</w:t>
+            </w:r>
+          </w:p>
+        </w:tc>
+        <w:tc>
+          <w:tcPr>
+            <w:tcW w:w="1473" w:type="dxa"/>
+          </w:tcPr>
+          <w:p>
+            <w:pPr>
+              <w:pStyle w:val="MyTable"/>
+            </w:pPr>
+            <w:r>
+              <w:t>Khóa ngoại</w:t>
+            </w:r>
+          </w:p>
+        </w:tc>
+        <w:tc>
+          <w:tcPr>
+            <w:tcW w:w="1822" w:type="dxa"/>
+          </w:tcPr>
+          <w:p>
+            <w:pPr>
+              <w:pStyle w:val="MyTable"/>
+            </w:pPr>
+            <w:r>
+              <w:t>Mỗi chuyến thuộc 1 tuyến</w:t>
+            </w:r>
+          </w:p>
+        </w:tc>
+      </w:tr>
+      <w:tr>
+        <w:tc>
+          <w:tcPr>
+            <w:tcW w:w="1571" w:type="dxa"/>
+          </w:tcPr>
+          <w:p>
+            <w:pPr>
+              <w:pStyle w:val="MyTable"/>
+            </w:pPr>
+            <w:r>
+              <w:t>5</w:t>
+            </w:r>
+          </w:p>
+        </w:tc>
+        <w:tc>
+          <w:tcPr>
+            <w:tcW w:w="1736" w:type="dxa"/>
+          </w:tcPr>
+          <w:p>
+            <w:pPr>
+              <w:pStyle w:val="MyTable"/>
+            </w:pPr>
+            <w:r>
+              <w:t>MaXe</w:t>
+            </w:r>
+          </w:p>
+        </w:tc>
+        <w:tc>
+          <w:tcPr>
+            <w:tcW w:w="1420" w:type="dxa"/>
+          </w:tcPr>
+          <w:p>
+            <w:pPr>
+              <w:pStyle w:val="MyTable"/>
+            </w:pPr>
+            <w:r>
+              <w:t>int</w:t>
+            </w:r>
+          </w:p>
+        </w:tc>
+        <w:tc>
+          <w:tcPr>
+            <w:tcW w:w="1428" w:type="dxa"/>
+          </w:tcPr>
+          <w:p>
+            <w:pPr>
+              <w:pStyle w:val="MyTable"/>
+            </w:pPr>
+            <w:r>
+              <w:t xml:space="preserve">int </w:t>
+            </w:r>
+          </w:p>
+        </w:tc>
+        <w:tc>
+          <w:tcPr>
+            <w:tcW w:w="1473" w:type="dxa"/>
+          </w:tcPr>
+          <w:p>
+            <w:pPr>
+              <w:pStyle w:val="MyTable"/>
+            </w:pPr>
+            <w:r>
+              <w:t>Khóa ngoại</w:t>
+            </w:r>
+          </w:p>
+        </w:tc>
+        <w:tc>
+          <w:tcPr>
+            <w:tcW w:w="1822" w:type="dxa"/>
+          </w:tcPr>
+          <w:p>
+            <w:pPr>
+              <w:pStyle w:val="MyTable"/>
+            </w:pPr>
+            <w:r>
+              <w:t>Mỗi chuyến sẽ do 1 xe chạy cho chuyến đó</w:t>
+            </w:r>
+          </w:p>
+        </w:tc>
+      </w:tr>
+      <w:tr>
+        <w:tc>
+          <w:tcPr>
+            <w:tcW w:w="1571" w:type="dxa"/>
+          </w:tcPr>
+          <w:p>
+            <w:pPr>
+              <w:pStyle w:val="MyTable"/>
+            </w:pPr>
+            <w:r>
+              <w:t>6</w:t>
+            </w:r>
+          </w:p>
+        </w:tc>
+        <w:tc>
+          <w:tcPr>
+            <w:tcW w:w="1736" w:type="dxa"/>
+          </w:tcPr>
+          <w:p>
+            <w:pPr>
+              <w:pStyle w:val="MyTable"/>
+            </w:pPr>
+            <w:r>
+              <w:t>TaiXe</w:t>
+            </w:r>
+          </w:p>
+        </w:tc>
+        <w:tc>
+          <w:tcPr>
+            <w:tcW w:w="1420" w:type="dxa"/>
+          </w:tcPr>
+          <w:p>
+            <w:pPr>
+              <w:pStyle w:val="MyTable"/>
+            </w:pPr>
+            <w:r>
+              <w:t xml:space="preserve">int </w:t>
+            </w:r>
+          </w:p>
+        </w:tc>
+        <w:tc>
+          <w:tcPr>
+            <w:tcW w:w="1428" w:type="dxa"/>
+          </w:tcPr>
+          <w:p>
+            <w:pPr>
+              <w:pStyle w:val="MyTable"/>
+            </w:pPr>
+            <w:r>
+              <w:t>int</w:t>
+            </w:r>
+          </w:p>
+        </w:tc>
+        <w:tc>
+          <w:tcPr>
+            <w:tcW w:w="1473" w:type="dxa"/>
+          </w:tcPr>
+          <w:p>
+            <w:pPr>
+              <w:pStyle w:val="MyTable"/>
+            </w:pPr>
+            <w:r>
+              <w:t>Khóa ngoại</w:t>
+            </w:r>
+          </w:p>
+        </w:tc>
+        <w:tc>
+          <w:tcPr>
+            <w:tcW w:w="1822" w:type="dxa"/>
+          </w:tcPr>
+          <w:p>
+            <w:pPr>
+              <w:pStyle w:val="MyTable"/>
+            </w:pPr>
+            <w:r>
+              <w:t>Mỗi chuyến sẽ do 1 tài xế phụ trách cho chuyến đó</w:t>
+            </w:r>
+          </w:p>
+        </w:tc>
+      </w:tr>
+      <w:tr>
+        <w:tc>
+          <w:tcPr>
+            <w:tcW w:w="1571" w:type="dxa"/>
+          </w:tcPr>
+          <w:p>
+            <w:pPr>
+              <w:pStyle w:val="MyTable"/>
+            </w:pPr>
+            <w:r>
+              <w:t>7</w:t>
+            </w:r>
+          </w:p>
+        </w:tc>
+        <w:tc>
+          <w:tcPr>
+            <w:tcW w:w="1736" w:type="dxa"/>
+          </w:tcPr>
+          <w:p>
+            <w:pPr>
+              <w:pStyle w:val="MyTable"/>
+            </w:pPr>
+            <w:r>
+              <w:t>createUser</w:t>
+            </w:r>
+          </w:p>
+        </w:tc>
+        <w:tc>
+          <w:tcPr>
+            <w:tcW w:w="1420" w:type="dxa"/>
+          </w:tcPr>
+          <w:p>
+            <w:pPr>
+              <w:pStyle w:val="MyTable"/>
+            </w:pPr>
+            <w:r>
+              <w:t>int</w:t>
+            </w:r>
+          </w:p>
+        </w:tc>
+        <w:tc>
+          <w:tcPr>
+            <w:tcW w:w="1428" w:type="dxa"/>
+          </w:tcPr>
+          <w:p>
+            <w:pPr>
+              <w:pStyle w:val="MyTable"/>
+            </w:pPr>
+            <w:r>
+              <w:t>int</w:t>
+            </w:r>
+          </w:p>
+        </w:tc>
+        <w:tc>
+          <w:tcPr>
+            <w:tcW w:w="1473" w:type="dxa"/>
+          </w:tcPr>
+          <w:p>
+            <w:pPr>
+              <w:pStyle w:val="MyTable"/>
+            </w:pPr>
+            <w:r>
+              <w:t>Khóa ngoại</w:t>
+            </w:r>
+          </w:p>
+        </w:tc>
+        <w:tc>
+          <w:tcPr>
+            <w:tcW w:w="1822" w:type="dxa"/>
+          </w:tcPr>
+          <w:p>
+            <w:pPr>
+              <w:pStyle w:val="MyTable"/>
+            </w:pPr>
+            <w:r>
+              <w:t>Mã nhân viên khởi tạo thông tin chuyến đi</w:t>
+            </w:r>
+          </w:p>
+        </w:tc>
+      </w:tr>
+      <w:tr>
+        <w:tc>
+          <w:tcPr>
+            <w:tcW w:w="1571" w:type="dxa"/>
+          </w:tcPr>
+          <w:p>
+            <w:pPr>
+              <w:pStyle w:val="MyTable"/>
+            </w:pPr>
+            <w:r>
+              <w:t>8</w:t>
+            </w:r>
+          </w:p>
+        </w:tc>
+        <w:tc>
+          <w:tcPr>
+            <w:tcW w:w="1736" w:type="dxa"/>
+          </w:tcPr>
+          <w:p>
+            <w:pPr>
+              <w:pStyle w:val="MyTable"/>
+            </w:pPr>
+            <w:r>
+              <w:t>lastupdateUser</w:t>
+            </w:r>
+          </w:p>
+        </w:tc>
+        <w:tc>
+          <w:tcPr>
+            <w:tcW w:w="1420" w:type="dxa"/>
+          </w:tcPr>
+          <w:p>
+            <w:pPr>
+              <w:pStyle w:val="MyTable"/>
+            </w:pPr>
+            <w:r>
+              <w:t>int</w:t>
+            </w:r>
+          </w:p>
+        </w:tc>
+        <w:tc>
+          <w:tcPr>
+            <w:tcW w:w="1428" w:type="dxa"/>
+          </w:tcPr>
+          <w:p>
+            <w:pPr>
+              <w:pStyle w:val="MyTable"/>
+            </w:pPr>
+            <w:r>
+              <w:t>int</w:t>
+            </w:r>
+          </w:p>
+        </w:tc>
+        <w:tc>
+          <w:tcPr>
+            <w:tcW w:w="1473" w:type="dxa"/>
+          </w:tcPr>
+          <w:p>
+            <w:pPr>
+              <w:pStyle w:val="MyTable"/>
+            </w:pPr>
+            <w:r>
+              <w:t>Khóa ngoại</w:t>
+            </w:r>
+          </w:p>
+        </w:tc>
+        <w:tc>
+          <w:tcPr>
+            <w:tcW w:w="1822" w:type="dxa"/>
+          </w:tcPr>
+          <w:p>
+            <w:pPr>
+              <w:pStyle w:val="MyTable"/>
+            </w:pPr>
+            <w:r>
+              <w:t>Mã nhân viên cập nhật thông tin chuyến đi lần cuối</w:t>
+            </w:r>
+          </w:p>
+        </w:tc>
+      </w:tr>
+      <w:tr>
+        <w:tc>
+          <w:tcPr>
+            <w:tcW w:w="1571" w:type="dxa"/>
+          </w:tcPr>
+          <w:p>
+            <w:pPr>
+              <w:pStyle w:val="MyTable"/>
+            </w:pPr>
+            <w:r>
+              <w:t>9</w:t>
+            </w:r>
+          </w:p>
+        </w:tc>
+        <w:tc>
+          <w:tcPr>
+            <w:tcW w:w="1736" w:type="dxa"/>
+          </w:tcPr>
+          <w:p>
+            <w:pPr>
+              <w:pStyle w:val="MyTable"/>
+            </w:pPr>
+            <w:r>
+              <w:t>createDate</w:t>
+            </w:r>
+          </w:p>
+        </w:tc>
+        <w:tc>
+          <w:tcPr>
+            <w:tcW w:w="1420" w:type="dxa"/>
+          </w:tcPr>
+          <w:p>
+            <w:pPr>
+              <w:pStyle w:val="MyTable"/>
+            </w:pPr>
+            <w:r>
+              <w:t>datetime</w:t>
+            </w:r>
+          </w:p>
+        </w:tc>
+        <w:tc>
+          <w:tcPr>
+            <w:tcW w:w="1428" w:type="dxa"/>
+          </w:tcPr>
+          <w:p>
+            <w:pPr>
+              <w:pStyle w:val="MyTable"/>
+            </w:pPr>
+            <w:r>
+              <w:t>datetime</w:t>
+            </w:r>
+          </w:p>
+        </w:tc>
+        <w:tc>
+          <w:tcPr>
+            <w:tcW w:w="1473" w:type="dxa"/>
+          </w:tcPr>
+          <w:p>
+            <w:pPr>
+              <w:pStyle w:val="MyTable"/>
+            </w:pPr>
+          </w:p>
+        </w:tc>
+        <w:tc>
+          <w:tcPr>
+            <w:tcW w:w="1822" w:type="dxa"/>
+          </w:tcPr>
+          <w:p>
+            <w:pPr>
+              <w:pStyle w:val="MyTable"/>
+            </w:pPr>
+            <w:r>
+              <w:t>Ngày khởi tạo thông tin chuyến đi</w:t>
+            </w:r>
+          </w:p>
+        </w:tc>
+      </w:tr>
+      <w:tr>
+        <w:tc>
+          <w:tcPr>
+            <w:tcW w:w="1571" w:type="dxa"/>
+          </w:tcPr>
+          <w:p>
+            <w:pPr>
+              <w:pStyle w:val="MyTable"/>
+            </w:pPr>
+            <w:r>
+              <w:t>10</w:t>
+            </w:r>
+          </w:p>
+        </w:tc>
+        <w:tc>
+          <w:tcPr>
+            <w:tcW w:w="1736" w:type="dxa"/>
+          </w:tcPr>
+          <w:p>
+            <w:pPr>
+              <w:pStyle w:val="MyTable"/>
+            </w:pPr>
+            <w:r>
+              <w:t>lastupdateDate</w:t>
+            </w:r>
+          </w:p>
+        </w:tc>
+        <w:tc>
+          <w:tcPr>
+            <w:tcW w:w="1420" w:type="dxa"/>
+          </w:tcPr>
+          <w:p>
+            <w:pPr>
+              <w:pStyle w:val="MyTable"/>
+            </w:pPr>
+            <w:r>
+              <w:t>datetime</w:t>
+            </w:r>
+          </w:p>
+        </w:tc>
+        <w:tc>
+          <w:tcPr>
+            <w:tcW w:w="1428" w:type="dxa"/>
+          </w:tcPr>
+          <w:p>
+            <w:pPr>
+              <w:pStyle w:val="MyTable"/>
+            </w:pPr>
+            <w:r>
+              <w:t>datetime</w:t>
+            </w:r>
+          </w:p>
+        </w:tc>
+        <w:tc>
+          <w:tcPr>
+            <w:tcW w:w="1473" w:type="dxa"/>
+          </w:tcPr>
+          <w:p>
+            <w:pPr>
+              <w:pStyle w:val="MyTable"/>
+            </w:pPr>
+          </w:p>
+        </w:tc>
+        <w:tc>
+          <w:tcPr>
+            <w:tcW w:w="1822" w:type="dxa"/>
+          </w:tcPr>
+          <w:p>
+            <w:pPr>
+              <w:pStyle w:val="MyTable"/>
+            </w:pPr>
+            <w:r>
+              <w:t xml:space="preserve">Ngày cập nhật thông tin </w:t>
+            </w:r>
+            <w:r>
+              <w:lastRenderedPageBreak/>
+              <w:t>chuyến đi lần cuối</w:t>
+            </w:r>
+          </w:p>
+        </w:tc>
+      </w:tr>
+      <w:tr>
+        <w:tc>
+          <w:tcPr>
+            <w:tcW w:w="1571" w:type="dxa"/>
+          </w:tcPr>
+          <w:p>
+            <w:pPr>
+              <w:pStyle w:val="MyTable"/>
+            </w:pPr>
+            <w:r>
+              <w:lastRenderedPageBreak/>
+              <w:t>11</w:t>
+            </w:r>
+          </w:p>
+        </w:tc>
+        <w:tc>
+          <w:tcPr>
+            <w:tcW w:w="1736" w:type="dxa"/>
+          </w:tcPr>
+          <w:p>
+            <w:pPr>
+              <w:pStyle w:val="MyTable"/>
+            </w:pPr>
+            <w:r>
+              <w:t>isDeleted</w:t>
+            </w:r>
+          </w:p>
+        </w:tc>
+        <w:tc>
+          <w:tcPr>
+            <w:tcW w:w="1420" w:type="dxa"/>
+          </w:tcPr>
+          <w:p>
+            <w:pPr>
+              <w:pStyle w:val="MyTable"/>
+            </w:pPr>
+            <w:r>
+              <w:t>int</w:t>
+            </w:r>
+          </w:p>
+        </w:tc>
+        <w:tc>
+          <w:tcPr>
+            <w:tcW w:w="1428" w:type="dxa"/>
+          </w:tcPr>
+          <w:p>
+            <w:pPr>
+              <w:pStyle w:val="MyTable"/>
+            </w:pPr>
+            <w:r>
+              <w:t>{0, 1}</w:t>
+            </w:r>
+          </w:p>
+        </w:tc>
+        <w:tc>
+          <w:tcPr>
+            <w:tcW w:w="1473" w:type="dxa"/>
+          </w:tcPr>
+          <w:p>
+            <w:pPr>
+              <w:pStyle w:val="MyTable"/>
+            </w:pPr>
+          </w:p>
+        </w:tc>
+        <w:tc>
+          <w:tcPr>
+            <w:tcW w:w="1822" w:type="dxa"/>
+          </w:tcPr>
+          <w:p>
+            <w:pPr>
+              <w:pStyle w:val="MyTable"/>
+            </w:pPr>
+            <w:r>
+              <w:t>Đánh dấu thông tin chuyến đi có bị xóa hay không</w:t>
+            </w:r>
+            <w:bookmarkStart w:id="8" w:name="_GoBack"/>
+            <w:bookmarkEnd w:id="8"/>
           </w:p>
         </w:tc>
       </w:tr>
@@ -7996,8 +8537,8 @@
             <w:r>
               <w:t>T</w:t>
             </w:r>
-            <w:bookmarkStart w:id="8" w:name="TAIXE"/>
-            <w:bookmarkEnd w:id="8"/>
+            <w:bookmarkStart w:id="9" w:name="TAIXE"/>
+            <w:bookmarkEnd w:id="9"/>
             <w:r>
               <w:t>blTaiXe</w:t>
             </w:r>
@@ -8608,8 +9149,8 @@
             <w:r>
               <w:t>Xe</w:t>
             </w:r>
-            <w:bookmarkStart w:id="9" w:name="XE"/>
-            <w:bookmarkEnd w:id="9"/>
+            <w:bookmarkStart w:id="10" w:name="XE"/>
+            <w:bookmarkEnd w:id="10"/>
             <w:r>
               <w:t>_01</w:t>
             </w:r>
@@ -9643,8 +10184,8 @@
             <w:r>
               <w:t>HOPDON</w:t>
             </w:r>
-            <w:bookmarkStart w:id="10" w:name="HOPDONG"/>
-            <w:bookmarkEnd w:id="10"/>
+            <w:bookmarkStart w:id="11" w:name="HOPDONG"/>
+            <w:bookmarkEnd w:id="11"/>
             <w:r>
               <w:t>G</w:t>
             </w:r>
@@ -10255,8 +10796,8 @@
             <w:r>
               <w:t>DOITA</w:t>
             </w:r>
-            <w:bookmarkStart w:id="11" w:name="DOITAC"/>
-            <w:bookmarkEnd w:id="11"/>
+            <w:bookmarkStart w:id="12" w:name="DOITAC"/>
+            <w:bookmarkEnd w:id="12"/>
             <w:r>
               <w:t>C</w:t>
             </w:r>
@@ -10789,8 +11330,8 @@
             <w:r>
               <w:t>TramXe</w:t>
             </w:r>
-            <w:bookmarkStart w:id="12" w:name="TRAMXE"/>
-            <w:bookmarkEnd w:id="12"/>
+            <w:bookmarkStart w:id="13" w:name="TRAMXE"/>
+            <w:bookmarkEnd w:id="13"/>
             <w:r>
               <w:t>_01</w:t>
             </w:r>
@@ -11398,8 +11939,8 @@
             <w:r>
               <w:t>KhaoSat</w:t>
             </w:r>
-            <w:bookmarkStart w:id="13" w:name="KHAOSAT"/>
-            <w:bookmarkEnd w:id="13"/>
+            <w:bookmarkStart w:id="14" w:name="KHAOSAT"/>
+            <w:bookmarkEnd w:id="14"/>
             <w:r>
               <w:t>_01</w:t>
             </w:r>
@@ -11988,8 +12529,8 @@
             <w:r>
               <w:t>TblLoTrinh</w:t>
             </w:r>
-            <w:bookmarkStart w:id="14" w:name="LOTRINH"/>
-            <w:bookmarkEnd w:id="14"/>
+            <w:bookmarkStart w:id="15" w:name="LOTRINH"/>
+            <w:bookmarkEnd w:id="15"/>
             <w:r>
               <w:t>_01</w:t>
             </w:r>
@@ -14046,8 +14587,6 @@
             <w:pPr>
               <w:pStyle w:val="MyTable"/>
             </w:pPr>
-            <w:bookmarkStart w:id="15" w:name="_GoBack"/>
-            <w:bookmarkEnd w:id="15"/>
           </w:p>
         </w:tc>
         <w:tc>
@@ -14735,8 +15274,8 @@
 </file>
 
 <file path=word/numbering.xml><?xml version="1.0" encoding="utf-8"?>
-<w:numbering xmlns:wpc="http://schemas.microsoft.com/office/word/2010/wordprocessingCanvas" xmlns:cx="http://schemas.microsoft.com/office/drawing/2014/chartex" xmlns:cx1="http://schemas.microsoft.com/office/drawing/2015/9/8/chartex" xmlns:cx2="http://schemas.microsoft.com/office/drawing/2015/10/21/chartex" xmlns:cx3="http://schemas.microsoft.com/office/drawing/2016/5/9/chartex" xmlns:cx4="http://schemas.microsoft.com/office/drawing/2016/5/10/chartex" xmlns:cx5="http://schemas.microsoft.com/office/drawing/2016/5/11/chartex" xmlns:cx6="http://schemas.microsoft.com/office/drawing/2016/5/12/chartex" xmlns:cx7="http://schemas.microsoft.com/office/drawing/2016/5/13/chartex" xmlns:cx8="http://schemas.microsoft.com/office/drawing/2016/5/14/chartex" xmlns:mc="http://schemas.openxmlformats.org/markup-compatibility/2006" xmlns:aink="http://schemas.microsoft.com/office/drawing/2016/ink" xmlns:am3d="http://schemas.microsoft.com/office/drawing/2017/model3d" xmlns:o="urn:schemas-microsoft-com:office:office" xmlns:r="http://schemas.openxmlformats.org/officeDocument/2006/relationships" xmlns:m="http://schemas.openxmlformats.org/officeDocument/2006/math" xmlns:v="urn:schemas-microsoft-com:vml" xmlns:wp14="http://schemas.microsoft.com/office/word/2010/wordprocessingDrawing" xmlns:wp="http://schemas.openxmlformats.org/drawingml/2006/wordprocessingDrawing" xmlns:w10="urn:schemas-microsoft-com:office:word" xmlns:w="http://schemas.openxmlformats.org/wordprocessingml/2006/main" xmlns:w14="http://schemas.microsoft.com/office/word/2010/wordml" xmlns:w15="http://schemas.microsoft.com/office/word/2012/wordml" xmlns:w16cid="http://schemas.microsoft.com/office/word/2016/wordml/cid" xmlns:w16se="http://schemas.microsoft.com/office/word/2015/wordml/symex" xmlns:wpg="http://schemas.microsoft.com/office/word/2010/wordprocessingGroup" xmlns:wpi="http://schemas.microsoft.com/office/word/2010/wordprocessingInk" xmlns:wne="http://schemas.microsoft.com/office/word/2006/wordml" xmlns:wps="http://schemas.microsoft.com/office/word/2010/wordprocessingShape" mc:Ignorable="w14 w15 w16se w16cid wp14">
-  <w:abstractNum w:abstractNumId="0" w15:restartNumberingAfterBreak="0">
+<w:numbering xmlns:wpc="http://schemas.microsoft.com/office/word/2010/wordprocessingCanvas" xmlns:mc="http://schemas.openxmlformats.org/markup-compatibility/2006" xmlns:o="urn:schemas-microsoft-com:office:office" xmlns:r="http://schemas.openxmlformats.org/officeDocument/2006/relationships" xmlns:m="http://schemas.openxmlformats.org/officeDocument/2006/math" xmlns:v="urn:schemas-microsoft-com:vml" xmlns:wp14="http://schemas.microsoft.com/office/word/2010/wordprocessingDrawing" xmlns:wp="http://schemas.openxmlformats.org/drawingml/2006/wordprocessingDrawing" xmlns:w10="urn:schemas-microsoft-com:office:word" xmlns:w="http://schemas.openxmlformats.org/wordprocessingml/2006/main" xmlns:w14="http://schemas.microsoft.com/office/word/2010/wordml" xmlns:w15="http://schemas.microsoft.com/office/word/2012/wordml" xmlns:wpg="http://schemas.microsoft.com/office/word/2010/wordprocessingGroup" xmlns:wpi="http://schemas.microsoft.com/office/word/2010/wordprocessingInk" xmlns:wne="http://schemas.microsoft.com/office/word/2006/wordml" xmlns:wps="http://schemas.microsoft.com/office/word/2010/wordprocessingShape" mc:Ignorable="w14 w15 wp14">
+  <w:abstractNum w:abstractNumId="0">
     <w:nsid w:val="03A213BE"/>
     <w:multiLevelType w:val="hybridMultilevel"/>
     <w:tmpl w:val="4B6028DC"/>
@@ -14848,7 +15387,7 @@
       </w:rPr>
     </w:lvl>
   </w:abstractNum>
-  <w:abstractNum w:abstractNumId="1" w15:restartNumberingAfterBreak="0">
+  <w:abstractNum w:abstractNumId="1">
     <w:nsid w:val="06257071"/>
     <w:multiLevelType w:val="multilevel"/>
     <w:tmpl w:val="DFCAEAFE"/>
@@ -14944,7 +15483,7 @@
       </w:pPr>
     </w:lvl>
   </w:abstractNum>
-  <w:abstractNum w:abstractNumId="2" w15:restartNumberingAfterBreak="0">
+  <w:abstractNum w:abstractNumId="2">
     <w:nsid w:val="094F5771"/>
     <w:multiLevelType w:val="hybridMultilevel"/>
     <w:tmpl w:val="E0C6C794"/>
@@ -15058,7 +15597,7 @@
       </w:rPr>
     </w:lvl>
   </w:abstractNum>
-  <w:abstractNum w:abstractNumId="3" w15:restartNumberingAfterBreak="0">
+  <w:abstractNum w:abstractNumId="3">
     <w:nsid w:val="196D1671"/>
     <w:multiLevelType w:val="multilevel"/>
     <w:tmpl w:val="42AE90D6"/>
@@ -15173,7 +15712,7 @@
       </w:rPr>
     </w:lvl>
   </w:abstractNum>
-  <w:abstractNum w:abstractNumId="4" w15:restartNumberingAfterBreak="0">
+  <w:abstractNum w:abstractNumId="4">
     <w:nsid w:val="289B7C1E"/>
     <w:multiLevelType w:val="multilevel"/>
     <w:tmpl w:val="AB3807E0"/>
@@ -15264,7 +15803,7 @@
       </w:pPr>
     </w:lvl>
   </w:abstractNum>
-  <w:abstractNum w:abstractNumId="5" w15:restartNumberingAfterBreak="0">
+  <w:abstractNum w:abstractNumId="5">
     <w:nsid w:val="2BAB6EE8"/>
     <w:multiLevelType w:val="multilevel"/>
     <w:tmpl w:val="C7C2FA44"/>
@@ -15382,7 +15921,7 @@
       </w:rPr>
     </w:lvl>
   </w:abstractNum>
-  <w:abstractNum w:abstractNumId="6" w15:restartNumberingAfterBreak="0">
+  <w:abstractNum w:abstractNumId="6">
     <w:nsid w:val="2BC26A9A"/>
     <w:multiLevelType w:val="hybridMultilevel"/>
     <w:tmpl w:val="EA123DB6"/>
@@ -15471,13 +16010,13 @@
       </w:pPr>
     </w:lvl>
   </w:abstractNum>
-  <w:abstractNum w:abstractNumId="7" w15:restartNumberingAfterBreak="0">
+  <w:abstractNum w:abstractNumId="7">
     <w:nsid w:val="40B05AC8"/>
     <w:multiLevelType w:val="multilevel"/>
     <w:tmpl w:val="AB3807E0"/>
     <w:numStyleLink w:val="Style1"/>
   </w:abstractNum>
-  <w:abstractNum w:abstractNumId="8" w15:restartNumberingAfterBreak="0">
+  <w:abstractNum w:abstractNumId="8">
     <w:nsid w:val="42446019"/>
     <w:multiLevelType w:val="multilevel"/>
     <w:tmpl w:val="0409001D"/>
@@ -15563,7 +16102,7 @@
       </w:pPr>
     </w:lvl>
   </w:abstractNum>
-  <w:abstractNum w:abstractNumId="9" w15:restartNumberingAfterBreak="0">
+  <w:abstractNum w:abstractNumId="9">
     <w:nsid w:val="5EED0622"/>
     <w:multiLevelType w:val="multilevel"/>
     <w:tmpl w:val="0409001F"/>
@@ -15649,7 +16188,7 @@
       </w:pPr>
     </w:lvl>
   </w:abstractNum>
-  <w:abstractNum w:abstractNumId="10" w15:restartNumberingAfterBreak="0">
+  <w:abstractNum w:abstractNumId="10">
     <w:nsid w:val="6C6C3D93"/>
     <w:multiLevelType w:val="hybridMultilevel"/>
     <w:tmpl w:val="D608837A"/>
@@ -15735,7 +16274,7 @@
       </w:pPr>
     </w:lvl>
   </w:abstractNum>
-  <w:abstractNum w:abstractNumId="11" w15:restartNumberingAfterBreak="0">
+  <w:abstractNum w:abstractNumId="11">
     <w:nsid w:val="75EA5132"/>
     <w:multiLevelType w:val="multilevel"/>
     <w:tmpl w:val="750495F2"/>
@@ -15849,7 +16388,7 @@
       </w:rPr>
     </w:lvl>
   </w:abstractNum>
-  <w:abstractNum w:abstractNumId="12" w15:restartNumberingAfterBreak="0">
+  <w:abstractNum w:abstractNumId="12">
     <w:nsid w:val="77071EE0"/>
     <w:multiLevelType w:val="hybridMultilevel"/>
     <w:tmpl w:val="B1440E4C"/>
@@ -15935,7 +16474,7 @@
       </w:pPr>
     </w:lvl>
   </w:abstractNum>
-  <w:abstractNum w:abstractNumId="13" w15:restartNumberingAfterBreak="0">
+  <w:abstractNum w:abstractNumId="13">
     <w:nsid w:val="7CCA2CCB"/>
     <w:multiLevelType w:val="multilevel"/>
     <w:tmpl w:val="AB3807E0"/>
@@ -16897,7 +17436,7 @@
 </file>
 
 <file path=word/styles.xml><?xml version="1.0" encoding="utf-8"?>
-<w:styles xmlns:mc="http://schemas.openxmlformats.org/markup-compatibility/2006" xmlns:r="http://schemas.openxmlformats.org/officeDocument/2006/relationships" xmlns:w="http://schemas.openxmlformats.org/wordprocessingml/2006/main" xmlns:w14="http://schemas.microsoft.com/office/word/2010/wordml" xmlns:w15="http://schemas.microsoft.com/office/word/2012/wordml" xmlns:w16cid="http://schemas.microsoft.com/office/word/2016/wordml/cid" xmlns:w16se="http://schemas.microsoft.com/office/word/2015/wordml/symex" mc:Ignorable="w14 w15 w16se w16cid">
+<w:styles xmlns:mc="http://schemas.openxmlformats.org/markup-compatibility/2006" xmlns:r="http://schemas.openxmlformats.org/officeDocument/2006/relationships" xmlns:w="http://schemas.openxmlformats.org/wordprocessingml/2006/main" xmlns:w14="http://schemas.microsoft.com/office/word/2010/wordml" xmlns:w15="http://schemas.microsoft.com/office/word/2012/wordml" mc:Ignorable="w14 w15">
   <w:docDefaults>
     <w:rPrDefault>
       <w:rPr>
@@ -16914,7 +17453,7 @@
       </w:pPr>
     </w:pPrDefault>
   </w:docDefaults>
-  <w:latentStyles w:defLockedState="0" w:defUIPriority="99" w:defSemiHidden="0" w:defUnhideWhenUsed="0" w:defQFormat="0" w:count="375">
+  <w:latentStyles w:defLockedState="0" w:defUIPriority="99" w:defSemiHidden="0" w:defUnhideWhenUsed="0" w:defQFormat="0" w:count="371">
     <w:lsdException w:name="Normal" w:uiPriority="0" w:qFormat="1"/>
     <w:lsdException w:name="heading 1" w:uiPriority="9" w:qFormat="1"/>
     <w:lsdException w:name="heading 2" w:semiHidden="1" w:uiPriority="9" w:unhideWhenUsed="1" w:qFormat="1"/>
@@ -17286,10 +17825,6 @@
     <w:lsdException w:name="List Table 5 Dark Accent 6" w:uiPriority="50"/>
     <w:lsdException w:name="List Table 6 Colorful Accent 6" w:uiPriority="51"/>
     <w:lsdException w:name="List Table 7 Colorful Accent 6" w:uiPriority="52"/>
-    <w:lsdException w:name="Mention" w:semiHidden="1" w:unhideWhenUsed="1"/>
-    <w:lsdException w:name="Smart Hyperlink" w:semiHidden="1" w:unhideWhenUsed="1"/>
-    <w:lsdException w:name="Hashtag" w:semiHidden="1" w:unhideWhenUsed="1"/>
-    <w:lsdException w:name="Unresolved Mention" w:semiHidden="1" w:unhideWhenUsed="1"/>
   </w:latentStyles>
   <w:style w:type="paragraph" w:default="1" w:styleId="Normal">
     <w:name w:val="Normal"/>
@@ -17782,6 +18317,7 @@
       <w:spacing w:before="0" w:after="0" w:line="240" w:lineRule="auto"/>
     </w:pPr>
     <w:tblPr>
+      <w:tblInd w:w="0" w:type="dxa"/>
       <w:tblBorders>
         <w:top w:val="single" w:sz="4" w:space="0" w:color="auto"/>
         <w:left w:val="single" w:sz="4" w:space="0" w:color="auto"/>
@@ -17790,6 +18326,12 @@
         <w:insideH w:val="single" w:sz="4" w:space="0" w:color="auto"/>
         <w:insideV w:val="single" w:sz="4" w:space="0" w:color="auto"/>
       </w:tblBorders>
+      <w:tblCellMar>
+        <w:top w:w="0" w:type="dxa"/>
+        <w:left w:w="108" w:type="dxa"/>
+        <w:bottom w:w="0" w:type="dxa"/>
+        <w:right w:w="108" w:type="dxa"/>
+      </w:tblCellMar>
     </w:tblPr>
   </w:style>
   <w:style w:type="character" w:customStyle="1" w:styleId="ParagrapChar">
@@ -18387,6 +18929,7 @@
     <w:tblPr>
       <w:tblStyleRowBandSize w:val="1"/>
       <w:tblStyleColBandSize w:val="1"/>
+      <w:tblInd w:w="0" w:type="dxa"/>
       <w:tblBorders>
         <w:top w:val="single" w:sz="4" w:space="0" w:color="BFBFBF" w:themeColor="background1" w:themeShade="BF"/>
         <w:left w:val="single" w:sz="4" w:space="0" w:color="BFBFBF" w:themeColor="background1" w:themeShade="BF"/>
@@ -18395,6 +18938,12 @@
         <w:insideH w:val="single" w:sz="4" w:space="0" w:color="BFBFBF" w:themeColor="background1" w:themeShade="BF"/>
         <w:insideV w:val="single" w:sz="4" w:space="0" w:color="BFBFBF" w:themeColor="background1" w:themeShade="BF"/>
       </w:tblBorders>
+      <w:tblCellMar>
+        <w:top w:w="0" w:type="dxa"/>
+        <w:left w:w="108" w:type="dxa"/>
+        <w:bottom w:w="0" w:type="dxa"/>
+        <w:right w:w="108" w:type="dxa"/>
+      </w:tblCellMar>
     </w:tblPr>
     <w:tblStylePr w:type="firstRow">
       <w:rPr>
@@ -18795,7 +19344,7 @@
 </file>
 
 <file path=customXml/itemProps2.xml><?xml version="1.0" encoding="utf-8"?>
-<ds:datastoreItem xmlns:ds="http://schemas.openxmlformats.org/officeDocument/2006/customXml" ds:itemID="{A5EBC6C8-4E24-4F11-8DD8-446AB853D2E1}">
+<ds:datastoreItem xmlns:ds="http://schemas.openxmlformats.org/officeDocument/2006/customXml" ds:itemID="{3FE07900-DB2B-4C93-B0A6-30F911F6C8EA}">
   <ds:schemaRefs>
     <ds:schemaRef ds:uri="http://schemas.openxmlformats.org/officeDocument/2006/bibliography"/>
   </ds:schemaRefs>

</xml_diff>

<commit_message>
Mo ta class LoaiXe + KhaoSat
</commit_message>
<xml_diff>
--- a/01_Document/[FD] Thiết kế chức năng hệ thống/[FD] [C43] Quản lý xe khách.docx
+++ b/01_Document/[FD] Thiết kế chức năng hệ thống/[FD] [C43] Quản lý xe khách.docx
@@ -109,6 +109,7 @@
                 <w:dataBinding w:prefixMappings="xmlns:ns0='http://schemas.openxmlformats.org/package/2006/metadata/core-properties' xmlns:ns1='http://purl.org/dc/elements/1.1/'" w:xpath="/ns0:coreProperties[1]/ns1:title[1]" w:storeItemID="{6C3C8BC8-F283-45AE-878A-BAB7291924A1}"/>
                 <w:text/>
               </w:sdtPr>
+              <w:sdtEndPr/>
               <w:sdtContent>
                 <w:tc>
                   <w:tcPr>
@@ -158,6 +159,7 @@
                 <w:dataBinding w:prefixMappings="xmlns:ns0='http://schemas.openxmlformats.org/package/2006/metadata/core-properties' xmlns:ns1='http://purl.org/dc/elements/1.1/'" w:xpath="/ns0:coreProperties[1]/ns1:subject[1]" w:storeItemID="{6C3C8BC8-F283-45AE-878A-BAB7291924A1}"/>
                 <w:text/>
               </w:sdtPr>
+              <w:sdtEndPr/>
               <w:sdtContent>
                 <w:tc>
                   <w:tcPr>
@@ -172,7 +174,7 @@
                       <w:pStyle w:val="NoSpacing"/>
                       <w:jc w:val="center"/>
                       <w:rPr>
-                        <w:rFonts w:asciiTheme="majorHAnsi" w:eastAsiaTheme="majorEastAsia" w:hAnsiTheme="majorHAnsi" w:cstheme="majorBidi"/>
+                        <w:rFonts w:ascii="Times New Roman" w:eastAsiaTheme="majorEastAsia" w:hAnsi="Times New Roman" w:cs="Times New Roman"/>
                         <w:sz w:val="44"/>
                         <w:szCs w:val="44"/>
                       </w:rPr>
@@ -204,6 +206,9 @@
                 <w:pPr>
                   <w:pStyle w:val="NoSpacing"/>
                   <w:jc w:val="center"/>
+                  <w:rPr>
+                    <w:rFonts w:ascii="Times New Roman" w:hAnsi="Times New Roman" w:cs="Times New Roman"/>
+                  </w:rPr>
                 </w:pPr>
               </w:p>
             </w:tc>
@@ -225,6 +230,7 @@
                 <w:dataBinding w:prefixMappings="xmlns:ns0='http://schemas.openxmlformats.org/package/2006/metadata/core-properties' xmlns:ns1='http://purl.org/dc/elements/1.1/'" w:xpath="/ns0:coreProperties[1]/ns1:creator[1]" w:storeItemID="{6C3C8BC8-F283-45AE-878A-BAB7291924A1}"/>
                 <w:text/>
               </w:sdtPr>
+              <w:sdtEndPr/>
               <w:sdtContent>
                 <w:tc>
                   <w:tcPr>
@@ -276,6 +282,7 @@
                   <w:calendar w:val="gregorian"/>
                 </w:date>
               </w:sdtPr>
+              <w:sdtEndPr/>
               <w:sdtContent>
                 <w:tc>
                   <w:tcPr>
@@ -306,9 +313,23 @@
             </w:sdt>
           </w:tr>
         </w:tbl>
-        <w:p/>
         <w:p>
+          <w:pPr>
+            <w:rPr>
+              <w:rFonts w:ascii="Times New Roman" w:hAnsi="Times New Roman" w:cs="Times New Roman"/>
+            </w:rPr>
+          </w:pPr>
+        </w:p>
+        <w:p>
+          <w:pPr>
+            <w:rPr>
+              <w:rFonts w:ascii="Times New Roman" w:hAnsi="Times New Roman" w:cs="Times New Roman"/>
+            </w:rPr>
+          </w:pPr>
           <w:r>
+            <w:rPr>
+              <w:rFonts w:ascii="Times New Roman" w:hAnsi="Times New Roman" w:cs="Times New Roman"/>
+            </w:rPr>
             <w:br w:type="page"/>
           </w:r>
         </w:p>
@@ -455,10 +476,7 @@
                   <w:t>C43</w:t>
                 </w:r>
                 <w:r>
-                  <w:t xml:space="preserve">] </w:t>
-                </w:r>
-                <w:r>
-                  <w:t xml:space="preserve">Quản lý </w:t>
+                  <w:t xml:space="preserve">] Quản lý </w:t>
                 </w:r>
                 <w:r>
                   <w:t>xe khách</w:t>
@@ -557,6 +575,9 @@
               <w:p>
                 <w:pPr>
                   <w:pStyle w:val="NoSpacing"/>
+                  <w:rPr>
+                    <w:rFonts w:ascii="Times New Roman" w:hAnsi="Times New Roman" w:cs="Times New Roman"/>
+                  </w:rPr>
                 </w:pPr>
               </w:p>
             </w:tc>
@@ -600,10 +621,7 @@
                   <w:pStyle w:val="MyTable1"/>
                 </w:pPr>
                 <w:r>
-                  <w:t>Tên t</w:t>
-                </w:r>
-                <w:r>
-                  <w:t>ài liệu</w:t>
+                  <w:t>Tên tài liệu</w:t>
                 </w:r>
               </w:p>
             </w:tc>
@@ -868,6 +886,9 @@
         </w:rPr>
       </w:pPr>
       <w:r>
+        <w:rPr>
+          <w:rFonts w:ascii="Times New Roman" w:hAnsi="Times New Roman" w:cs="Times New Roman"/>
+        </w:rPr>
         <w:br w:type="page"/>
       </w:r>
     </w:p>
@@ -961,6 +982,9 @@
         </w:rPr>
       </w:pPr>
       <w:r>
+        <w:rPr>
+          <w:rFonts w:ascii="Times New Roman" w:hAnsi="Times New Roman" w:cs="Times New Roman"/>
+        </w:rPr>
         <w:br w:type="page"/>
       </w:r>
     </w:p>
@@ -1277,7 +1301,19 @@
                 <w:rPr>
                   <w:rStyle w:val="Hyperlink"/>
                 </w:rPr>
-                <w:t>LOAIXE</w:t>
+                <w:t>LOAI</w:t>
+              </w:r>
+              <w:r>
+                <w:rPr>
+                  <w:rStyle w:val="Hyperlink"/>
+                </w:rPr>
+                <w:t>X</w:t>
+              </w:r>
+              <w:r>
+                <w:rPr>
+                  <w:rStyle w:val="Hyperlink"/>
+                </w:rPr>
+                <w:t>E</w:t>
               </w:r>
             </w:hyperlink>
           </w:p>
@@ -1691,7 +1727,19 @@
                 <w:rPr>
                   <w:rStyle w:val="Hyperlink"/>
                 </w:rPr>
-                <w:t>KHAOSAT</w:t>
+                <w:t>KHA</w:t>
+              </w:r>
+              <w:r>
+                <w:rPr>
+                  <w:rStyle w:val="Hyperlink"/>
+                </w:rPr>
+                <w:t>O</w:t>
+              </w:r>
+              <w:r>
+                <w:rPr>
+                  <w:rStyle w:val="Hyperlink"/>
+                </w:rPr>
+                <w:t>SAT</w:t>
               </w:r>
             </w:hyperlink>
           </w:p>
@@ -1876,6 +1924,9 @@
         </w:rPr>
       </w:pPr>
       <w:r>
+        <w:rPr>
+          <w:rFonts w:ascii="Times New Roman" w:hAnsi="Times New Roman" w:cs="Times New Roman"/>
+        </w:rPr>
         <w:br w:type="page"/>
       </w:r>
     </w:p>
@@ -3246,6 +3297,9 @@
         </w:rPr>
       </w:pPr>
       <w:r>
+        <w:rPr>
+          <w:rFonts w:ascii="Times New Roman" w:hAnsi="Times New Roman" w:cs="Times New Roman"/>
+        </w:rPr>
         <w:br w:type="page"/>
       </w:r>
     </w:p>
@@ -3775,10 +3829,7 @@
               <w:t xml:space="preserve"> </w:t>
             </w:r>
             <w:r>
-              <w:t>successful</w:t>
-            </w:r>
-            <w:r>
-              <w:t>}</w:t>
+              <w:t>successful}</w:t>
             </w:r>
           </w:p>
         </w:tc>
@@ -3834,6 +3885,9 @@
         </w:rPr>
       </w:pPr>
       <w:r>
+        <w:rPr>
+          <w:rFonts w:ascii="Times New Roman" w:hAnsi="Times New Roman" w:cs="Times New Roman"/>
+        </w:rPr>
         <w:br w:type="page"/>
       </w:r>
     </w:p>
@@ -4404,6 +4458,9 @@
         </w:rPr>
       </w:pPr>
       <w:r>
+        <w:rPr>
+          <w:rFonts w:ascii="Times New Roman" w:hAnsi="Times New Roman" w:cs="Times New Roman"/>
+        </w:rPr>
         <w:br w:type="page"/>
       </w:r>
     </w:p>
@@ -4983,6 +5040,9 @@
         </w:rPr>
       </w:pPr>
       <w:r>
+        <w:rPr>
+          <w:rFonts w:ascii="Times New Roman" w:hAnsi="Times New Roman" w:cs="Times New Roman"/>
+        </w:rPr>
         <w:br w:type="page"/>
       </w:r>
     </w:p>
@@ -4994,17 +5054,17 @@
         <w:tblLook w:val="04A0" w:firstRow="1" w:lastRow="0" w:firstColumn="1" w:lastColumn="0" w:noHBand="0" w:noVBand="1"/>
       </w:tblPr>
       <w:tblGrid>
-        <w:gridCol w:w="1630"/>
+        <w:gridCol w:w="1594"/>
+        <w:gridCol w:w="1643"/>
+        <w:gridCol w:w="1450"/>
         <w:gridCol w:w="1456"/>
-        <w:gridCol w:w="1475"/>
-        <w:gridCol w:w="1478"/>
-        <w:gridCol w:w="1521"/>
-        <w:gridCol w:w="1890"/>
+        <w:gridCol w:w="1480"/>
+        <w:gridCol w:w="1827"/>
       </w:tblGrid>
       <w:tr>
         <w:tc>
           <w:tcPr>
-            <w:tcW w:w="1630" w:type="dxa"/>
+            <w:tcW w:w="1595" w:type="dxa"/>
             <w:shd w:val="clear" w:color="auto" w:fill="D9D9D9" w:themeFill="background1" w:themeFillShade="D9"/>
           </w:tcPr>
           <w:p>
@@ -5019,7 +5079,7 @@
         </w:tc>
         <w:tc>
           <w:tcPr>
-            <w:tcW w:w="7820" w:type="dxa"/>
+            <w:tcW w:w="7855" w:type="dxa"/>
             <w:gridSpan w:val="5"/>
             <w:shd w:val="clear" w:color="auto" w:fill="D9D9D9" w:themeFill="background1" w:themeFillShade="D9"/>
           </w:tcPr>
@@ -5041,7 +5101,7 @@
       <w:tr>
         <w:tc>
           <w:tcPr>
-            <w:tcW w:w="1630" w:type="dxa"/>
+            <w:tcW w:w="1595" w:type="dxa"/>
             <w:shd w:val="clear" w:color="auto" w:fill="D9D9D9" w:themeFill="background1" w:themeFillShade="D9"/>
           </w:tcPr>
           <w:p>
@@ -5055,7 +5115,7 @@
         </w:tc>
         <w:tc>
           <w:tcPr>
-            <w:tcW w:w="7820" w:type="dxa"/>
+            <w:tcW w:w="7855" w:type="dxa"/>
             <w:gridSpan w:val="5"/>
             <w:shd w:val="clear" w:color="auto" w:fill="D9D9D9" w:themeFill="background1" w:themeFillShade="D9"/>
           </w:tcPr>
@@ -5069,7 +5129,7 @@
       <w:tr>
         <w:tc>
           <w:tcPr>
-            <w:tcW w:w="1630" w:type="dxa"/>
+            <w:tcW w:w="1595" w:type="dxa"/>
             <w:shd w:val="clear" w:color="auto" w:fill="D9D9D9" w:themeFill="background1" w:themeFillShade="D9"/>
           </w:tcPr>
           <w:p>
@@ -5083,7 +5143,7 @@
         </w:tc>
         <w:tc>
           <w:tcPr>
-            <w:tcW w:w="7820" w:type="dxa"/>
+            <w:tcW w:w="7855" w:type="dxa"/>
             <w:gridSpan w:val="5"/>
             <w:shd w:val="clear" w:color="auto" w:fill="D9D9D9" w:themeFill="background1" w:themeFillShade="D9"/>
           </w:tcPr>
@@ -5117,7 +5177,7 @@
       <w:tr>
         <w:tc>
           <w:tcPr>
-            <w:tcW w:w="1630" w:type="dxa"/>
+            <w:tcW w:w="1595" w:type="dxa"/>
             <w:shd w:val="clear" w:color="auto" w:fill="D9D9D9" w:themeFill="background1" w:themeFillShade="D9"/>
           </w:tcPr>
           <w:p>
@@ -5131,7 +5191,7 @@
         </w:tc>
         <w:tc>
           <w:tcPr>
-            <w:tcW w:w="1456" w:type="dxa"/>
+            <w:tcW w:w="1643" w:type="dxa"/>
             <w:shd w:val="clear" w:color="auto" w:fill="D9D9D9" w:themeFill="background1" w:themeFillShade="D9"/>
           </w:tcPr>
           <w:p>
@@ -5145,7 +5205,7 @@
         </w:tc>
         <w:tc>
           <w:tcPr>
-            <w:tcW w:w="1475" w:type="dxa"/>
+            <w:tcW w:w="1450" w:type="dxa"/>
             <w:shd w:val="clear" w:color="auto" w:fill="D9D9D9" w:themeFill="background1" w:themeFillShade="D9"/>
           </w:tcPr>
           <w:p>
@@ -5159,7 +5219,7 @@
         </w:tc>
         <w:tc>
           <w:tcPr>
-            <w:tcW w:w="1478" w:type="dxa"/>
+            <w:tcW w:w="1453" w:type="dxa"/>
             <w:shd w:val="clear" w:color="auto" w:fill="D9D9D9" w:themeFill="background1" w:themeFillShade="D9"/>
           </w:tcPr>
           <w:p>
@@ -5173,7 +5233,7 @@
         </w:tc>
         <w:tc>
           <w:tcPr>
-            <w:tcW w:w="1521" w:type="dxa"/>
+            <w:tcW w:w="1481" w:type="dxa"/>
             <w:shd w:val="clear" w:color="auto" w:fill="D9D9D9" w:themeFill="background1" w:themeFillShade="D9"/>
           </w:tcPr>
           <w:p>
@@ -5187,7 +5247,7 @@
         </w:tc>
         <w:tc>
           <w:tcPr>
-            <w:tcW w:w="1890" w:type="dxa"/>
+            <w:tcW w:w="1828" w:type="dxa"/>
             <w:shd w:val="clear" w:color="auto" w:fill="D9D9D9" w:themeFill="background1" w:themeFillShade="D9"/>
           </w:tcPr>
           <w:p>
@@ -5203,7 +5263,7 @@
       <w:tr>
         <w:tc>
           <w:tcPr>
-            <w:tcW w:w="1630" w:type="dxa"/>
+            <w:tcW w:w="1595" w:type="dxa"/>
           </w:tcPr>
           <w:p>
             <w:pPr>
@@ -5216,59 +5276,80 @@
         </w:tc>
         <w:tc>
           <w:tcPr>
-            <w:tcW w:w="1456" w:type="dxa"/>
-          </w:tcPr>
-          <w:p>
-            <w:pPr>
-              <w:pStyle w:val="MyTable"/>
-            </w:pPr>
-          </w:p>
-        </w:tc>
-        <w:tc>
-          <w:tcPr>
-            <w:tcW w:w="1475" w:type="dxa"/>
-          </w:tcPr>
-          <w:p>
-            <w:pPr>
-              <w:pStyle w:val="MyTable"/>
-            </w:pPr>
-          </w:p>
-        </w:tc>
-        <w:tc>
-          <w:tcPr>
-            <w:tcW w:w="1478" w:type="dxa"/>
-          </w:tcPr>
-          <w:p>
-            <w:pPr>
-              <w:pStyle w:val="MyTable"/>
-            </w:pPr>
-          </w:p>
-        </w:tc>
-        <w:tc>
-          <w:tcPr>
-            <w:tcW w:w="1521" w:type="dxa"/>
-          </w:tcPr>
-          <w:p>
-            <w:pPr>
-              <w:pStyle w:val="MyTable"/>
-            </w:pPr>
-          </w:p>
-        </w:tc>
-        <w:tc>
-          <w:tcPr>
-            <w:tcW w:w="1890" w:type="dxa"/>
-          </w:tcPr>
-          <w:p>
-            <w:pPr>
-              <w:pStyle w:val="MyTable"/>
-            </w:pPr>
-          </w:p>
-        </w:tc>
-      </w:tr>
-      <w:tr>
-        <w:tc>
-          <w:tcPr>
-            <w:tcW w:w="1630" w:type="dxa"/>
+            <w:tcW w:w="1643" w:type="dxa"/>
+          </w:tcPr>
+          <w:p>
+            <w:pPr>
+              <w:pStyle w:val="MyTable"/>
+            </w:pPr>
+            <w:r>
+              <w:t>MaLoai</w:t>
+            </w:r>
+          </w:p>
+        </w:tc>
+        <w:tc>
+          <w:tcPr>
+            <w:tcW w:w="1450" w:type="dxa"/>
+          </w:tcPr>
+          <w:p>
+            <w:pPr>
+              <w:pStyle w:val="MyTable"/>
+            </w:pPr>
+            <w:r>
+              <w:t>int</w:t>
+            </w:r>
+          </w:p>
+        </w:tc>
+        <w:tc>
+          <w:tcPr>
+            <w:tcW w:w="1453" w:type="dxa"/>
+          </w:tcPr>
+          <w:p>
+            <w:pPr>
+              <w:pStyle w:val="MyTable"/>
+            </w:pPr>
+            <w:r>
+              <w:t>Int</w:t>
+            </w:r>
+          </w:p>
+        </w:tc>
+        <w:tc>
+          <w:tcPr>
+            <w:tcW w:w="1481" w:type="dxa"/>
+          </w:tcPr>
+          <w:p>
+            <w:pPr>
+              <w:pStyle w:val="MyTable"/>
+            </w:pPr>
+            <w:r>
+              <w:t>Khóa chính</w:t>
+            </w:r>
+          </w:p>
+        </w:tc>
+        <w:tc>
+          <w:tcPr>
+            <w:tcW w:w="1828" w:type="dxa"/>
+          </w:tcPr>
+          <w:p>
+            <w:pPr>
+              <w:pStyle w:val="MyTable"/>
+            </w:pPr>
+            <w:r>
+              <w:t>Mã loại</w:t>
+            </w:r>
+            <w:r>
+              <w:t xml:space="preserve"> xác định duy nhất mộ</w:t>
+            </w:r>
+            <w:r>
+              <w:t>t loại xe.</w:t>
+            </w:r>
+          </w:p>
+        </w:tc>
+      </w:tr>
+      <w:tr>
+        <w:tc>
+          <w:tcPr>
+            <w:tcW w:w="1595" w:type="dxa"/>
           </w:tcPr>
           <w:p>
             <w:pPr>
@@ -5281,59 +5362,77 @@
         </w:tc>
         <w:tc>
           <w:tcPr>
-            <w:tcW w:w="1456" w:type="dxa"/>
-          </w:tcPr>
-          <w:p>
-            <w:pPr>
-              <w:pStyle w:val="MyTable"/>
-            </w:pPr>
-          </w:p>
-        </w:tc>
-        <w:tc>
-          <w:tcPr>
-            <w:tcW w:w="1475" w:type="dxa"/>
-          </w:tcPr>
-          <w:p>
-            <w:pPr>
-              <w:pStyle w:val="MyTable"/>
-            </w:pPr>
-          </w:p>
-        </w:tc>
-        <w:tc>
-          <w:tcPr>
-            <w:tcW w:w="1478" w:type="dxa"/>
-          </w:tcPr>
-          <w:p>
-            <w:pPr>
-              <w:pStyle w:val="MyTable"/>
-            </w:pPr>
-          </w:p>
-        </w:tc>
-        <w:tc>
-          <w:tcPr>
-            <w:tcW w:w="1521" w:type="dxa"/>
-          </w:tcPr>
-          <w:p>
-            <w:pPr>
-              <w:pStyle w:val="MyTable"/>
-            </w:pPr>
-          </w:p>
-        </w:tc>
-        <w:tc>
-          <w:tcPr>
-            <w:tcW w:w="1890" w:type="dxa"/>
-          </w:tcPr>
-          <w:p>
-            <w:pPr>
-              <w:pStyle w:val="MyTable"/>
-            </w:pPr>
-          </w:p>
-        </w:tc>
-      </w:tr>
-      <w:tr>
-        <w:tc>
-          <w:tcPr>
-            <w:tcW w:w="1630" w:type="dxa"/>
+            <w:tcW w:w="1643" w:type="dxa"/>
+          </w:tcPr>
+          <w:p>
+            <w:pPr>
+              <w:pStyle w:val="MyTable"/>
+            </w:pPr>
+            <w:r>
+              <w:rPr>
+                <w:color w:val="000000"/>
+              </w:rPr>
+              <w:t>TenLoai</w:t>
+            </w:r>
+          </w:p>
+        </w:tc>
+        <w:tc>
+          <w:tcPr>
+            <w:tcW w:w="1450" w:type="dxa"/>
+          </w:tcPr>
+          <w:p>
+            <w:pPr>
+              <w:pStyle w:val="MyTable"/>
+            </w:pPr>
+            <w:r>
+              <w:t>n</w:t>
+            </w:r>
+            <w:r>
+              <w:t>vachar(50)</w:t>
+            </w:r>
+          </w:p>
+        </w:tc>
+        <w:tc>
+          <w:tcPr>
+            <w:tcW w:w="1453" w:type="dxa"/>
+          </w:tcPr>
+          <w:p>
+            <w:pPr>
+              <w:pStyle w:val="MyTable"/>
+            </w:pPr>
+            <w:r>
+              <w:t>nvarchar(50)</w:t>
+            </w:r>
+          </w:p>
+        </w:tc>
+        <w:tc>
+          <w:tcPr>
+            <w:tcW w:w="1481" w:type="dxa"/>
+          </w:tcPr>
+          <w:p>
+            <w:pPr>
+              <w:pStyle w:val="MyTable"/>
+            </w:pPr>
+          </w:p>
+        </w:tc>
+        <w:tc>
+          <w:tcPr>
+            <w:tcW w:w="1828" w:type="dxa"/>
+          </w:tcPr>
+          <w:p>
+            <w:pPr>
+              <w:pStyle w:val="MyTable"/>
+            </w:pPr>
+            <w:r>
+              <w:t>Tên của loại xe.</w:t>
+            </w:r>
+          </w:p>
+        </w:tc>
+      </w:tr>
+      <w:tr>
+        <w:tc>
+          <w:tcPr>
+            <w:tcW w:w="1595" w:type="dxa"/>
           </w:tcPr>
           <w:p>
             <w:pPr>
@@ -5346,59 +5445,74 @@
         </w:tc>
         <w:tc>
           <w:tcPr>
-            <w:tcW w:w="1456" w:type="dxa"/>
-          </w:tcPr>
-          <w:p>
-            <w:pPr>
-              <w:pStyle w:val="MyTable"/>
-            </w:pPr>
-          </w:p>
-        </w:tc>
-        <w:tc>
-          <w:tcPr>
-            <w:tcW w:w="1475" w:type="dxa"/>
-          </w:tcPr>
-          <w:p>
-            <w:pPr>
-              <w:pStyle w:val="MyTable"/>
-            </w:pPr>
-          </w:p>
-        </w:tc>
-        <w:tc>
-          <w:tcPr>
-            <w:tcW w:w="1478" w:type="dxa"/>
-          </w:tcPr>
-          <w:p>
-            <w:pPr>
-              <w:pStyle w:val="MyTable"/>
-            </w:pPr>
-          </w:p>
-        </w:tc>
-        <w:tc>
-          <w:tcPr>
-            <w:tcW w:w="1521" w:type="dxa"/>
-          </w:tcPr>
-          <w:p>
-            <w:pPr>
-              <w:pStyle w:val="MyTable"/>
-            </w:pPr>
-          </w:p>
-        </w:tc>
-        <w:tc>
-          <w:tcPr>
-            <w:tcW w:w="1890" w:type="dxa"/>
-          </w:tcPr>
-          <w:p>
-            <w:pPr>
-              <w:pStyle w:val="MyTable"/>
-            </w:pPr>
-          </w:p>
-        </w:tc>
-      </w:tr>
-      <w:tr>
-        <w:tc>
-          <w:tcPr>
-            <w:tcW w:w="1630" w:type="dxa"/>
+            <w:tcW w:w="1643" w:type="dxa"/>
+          </w:tcPr>
+          <w:p>
+            <w:pPr>
+              <w:pStyle w:val="MyTable"/>
+            </w:pPr>
+            <w:r>
+              <w:rPr>
+                <w:color w:val="000000"/>
+              </w:rPr>
+              <w:t>SLGhe</w:t>
+            </w:r>
+          </w:p>
+        </w:tc>
+        <w:tc>
+          <w:tcPr>
+            <w:tcW w:w="1450" w:type="dxa"/>
+          </w:tcPr>
+          <w:p>
+            <w:pPr>
+              <w:pStyle w:val="MyTable"/>
+            </w:pPr>
+            <w:r>
+              <w:t>int</w:t>
+            </w:r>
+          </w:p>
+        </w:tc>
+        <w:tc>
+          <w:tcPr>
+            <w:tcW w:w="1453" w:type="dxa"/>
+          </w:tcPr>
+          <w:p>
+            <w:pPr>
+              <w:pStyle w:val="MyTable"/>
+            </w:pPr>
+            <w:r>
+              <w:t>int</w:t>
+            </w:r>
+          </w:p>
+        </w:tc>
+        <w:tc>
+          <w:tcPr>
+            <w:tcW w:w="1481" w:type="dxa"/>
+          </w:tcPr>
+          <w:p>
+            <w:pPr>
+              <w:pStyle w:val="MyTable"/>
+            </w:pPr>
+          </w:p>
+        </w:tc>
+        <w:tc>
+          <w:tcPr>
+            <w:tcW w:w="1828" w:type="dxa"/>
+          </w:tcPr>
+          <w:p>
+            <w:pPr>
+              <w:pStyle w:val="MyTable"/>
+            </w:pPr>
+            <w:r>
+              <w:t>Số lượng ghế của mỗi loại xe.</w:t>
+            </w:r>
+          </w:p>
+        </w:tc>
+      </w:tr>
+      <w:tr>
+        <w:tc>
+          <w:tcPr>
+            <w:tcW w:w="1595" w:type="dxa"/>
           </w:tcPr>
           <w:p>
             <w:pPr>
@@ -5411,117 +5525,402 @@
         </w:tc>
         <w:tc>
           <w:tcPr>
-            <w:tcW w:w="1456" w:type="dxa"/>
-          </w:tcPr>
-          <w:p>
-            <w:pPr>
-              <w:pStyle w:val="MyTable"/>
-            </w:pPr>
-          </w:p>
-        </w:tc>
-        <w:tc>
-          <w:tcPr>
-            <w:tcW w:w="1475" w:type="dxa"/>
-          </w:tcPr>
-          <w:p>
-            <w:pPr>
-              <w:pStyle w:val="MyTable"/>
-            </w:pPr>
-          </w:p>
-        </w:tc>
-        <w:tc>
-          <w:tcPr>
-            <w:tcW w:w="1478" w:type="dxa"/>
-          </w:tcPr>
-          <w:p>
-            <w:pPr>
-              <w:pStyle w:val="MyTable"/>
-            </w:pPr>
-          </w:p>
-        </w:tc>
-        <w:tc>
-          <w:tcPr>
-            <w:tcW w:w="1521" w:type="dxa"/>
-          </w:tcPr>
-          <w:p>
-            <w:pPr>
-              <w:pStyle w:val="MyTable"/>
-            </w:pPr>
-          </w:p>
-        </w:tc>
-        <w:tc>
-          <w:tcPr>
-            <w:tcW w:w="1890" w:type="dxa"/>
-          </w:tcPr>
-          <w:p>
-            <w:pPr>
-              <w:pStyle w:val="MyTable"/>
-            </w:pPr>
-          </w:p>
-        </w:tc>
-      </w:tr>
-      <w:tr>
-        <w:tc>
-          <w:tcPr>
-            <w:tcW w:w="1630" w:type="dxa"/>
-          </w:tcPr>
-          <w:p>
-            <w:pPr>
-              <w:pStyle w:val="MyTable"/>
-            </w:pPr>
-            <w:r>
-              <w:t>……..</w:t>
-            </w:r>
-          </w:p>
-        </w:tc>
-        <w:tc>
-          <w:tcPr>
-            <w:tcW w:w="1456" w:type="dxa"/>
-          </w:tcPr>
-          <w:p>
-            <w:pPr>
-              <w:pStyle w:val="MyTable"/>
-            </w:pPr>
-          </w:p>
-        </w:tc>
-        <w:tc>
-          <w:tcPr>
-            <w:tcW w:w="1475" w:type="dxa"/>
-          </w:tcPr>
-          <w:p>
-            <w:pPr>
-              <w:pStyle w:val="MyTable"/>
-            </w:pPr>
-          </w:p>
-        </w:tc>
-        <w:tc>
-          <w:tcPr>
-            <w:tcW w:w="1478" w:type="dxa"/>
-          </w:tcPr>
-          <w:p>
-            <w:pPr>
-              <w:pStyle w:val="MyTable"/>
-            </w:pPr>
-          </w:p>
-        </w:tc>
-        <w:tc>
-          <w:tcPr>
-            <w:tcW w:w="1521" w:type="dxa"/>
-          </w:tcPr>
-          <w:p>
-            <w:pPr>
-              <w:pStyle w:val="MyTable"/>
-            </w:pPr>
-          </w:p>
-        </w:tc>
-        <w:tc>
-          <w:tcPr>
-            <w:tcW w:w="1890" w:type="dxa"/>
-          </w:tcPr>
-          <w:p>
-            <w:pPr>
-              <w:pStyle w:val="MyTable"/>
-            </w:pPr>
+            <w:tcW w:w="1643" w:type="dxa"/>
+          </w:tcPr>
+          <w:p>
+            <w:pPr>
+              <w:pStyle w:val="MyTable"/>
+            </w:pPr>
+            <w:r>
+              <w:t>createUser</w:t>
+            </w:r>
+          </w:p>
+        </w:tc>
+        <w:tc>
+          <w:tcPr>
+            <w:tcW w:w="1450" w:type="dxa"/>
+          </w:tcPr>
+          <w:p>
+            <w:pPr>
+              <w:pStyle w:val="MyTable"/>
+            </w:pPr>
+            <w:r>
+              <w:t>int</w:t>
+            </w:r>
+          </w:p>
+        </w:tc>
+        <w:tc>
+          <w:tcPr>
+            <w:tcW w:w="1453" w:type="dxa"/>
+          </w:tcPr>
+          <w:p>
+            <w:pPr>
+              <w:pStyle w:val="MyTable"/>
+            </w:pPr>
+            <w:r>
+              <w:t>int</w:t>
+            </w:r>
+          </w:p>
+        </w:tc>
+        <w:tc>
+          <w:tcPr>
+            <w:tcW w:w="1481" w:type="dxa"/>
+          </w:tcPr>
+          <w:p>
+            <w:pPr>
+              <w:pStyle w:val="MyTable"/>
+            </w:pPr>
+            <w:r>
+              <w:t>Khóa ngoại</w:t>
+            </w:r>
+          </w:p>
+        </w:tc>
+        <w:tc>
+          <w:tcPr>
+            <w:tcW w:w="1828" w:type="dxa"/>
+          </w:tcPr>
+          <w:p>
+            <w:pPr>
+              <w:pStyle w:val="MyTable"/>
+            </w:pPr>
+            <w:r>
+              <w:t xml:space="preserve">Mã nhân viên khởi tạo </w:t>
+            </w:r>
+            <w:r>
+              <w:t>loại xe</w:t>
+            </w:r>
+          </w:p>
+        </w:tc>
+      </w:tr>
+      <w:tr>
+        <w:tc>
+          <w:tcPr>
+            <w:tcW w:w="1595" w:type="dxa"/>
+          </w:tcPr>
+          <w:p>
+            <w:pPr>
+              <w:pStyle w:val="MyTable"/>
+            </w:pPr>
+            <w:r>
+              <w:t>5</w:t>
+            </w:r>
+          </w:p>
+        </w:tc>
+        <w:tc>
+          <w:tcPr>
+            <w:tcW w:w="1643" w:type="dxa"/>
+          </w:tcPr>
+          <w:p>
+            <w:pPr>
+              <w:pStyle w:val="MyTable"/>
+            </w:pPr>
+            <w:r>
+              <w:t>lastupdateUser</w:t>
+            </w:r>
+          </w:p>
+        </w:tc>
+        <w:tc>
+          <w:tcPr>
+            <w:tcW w:w="1450" w:type="dxa"/>
+          </w:tcPr>
+          <w:p>
+            <w:pPr>
+              <w:pStyle w:val="MyTable"/>
+            </w:pPr>
+            <w:r>
+              <w:t>int</w:t>
+            </w:r>
+          </w:p>
+        </w:tc>
+        <w:tc>
+          <w:tcPr>
+            <w:tcW w:w="1453" w:type="dxa"/>
+          </w:tcPr>
+          <w:p>
+            <w:pPr>
+              <w:pStyle w:val="MyTable"/>
+            </w:pPr>
+            <w:r>
+              <w:t>int</w:t>
+            </w:r>
+          </w:p>
+        </w:tc>
+        <w:tc>
+          <w:tcPr>
+            <w:tcW w:w="1481" w:type="dxa"/>
+          </w:tcPr>
+          <w:p>
+            <w:pPr>
+              <w:pStyle w:val="MyTable"/>
+            </w:pPr>
+            <w:r>
+              <w:t>Khóa ngoại</w:t>
+            </w:r>
+          </w:p>
+        </w:tc>
+        <w:tc>
+          <w:tcPr>
+            <w:tcW w:w="1828" w:type="dxa"/>
+          </w:tcPr>
+          <w:p>
+            <w:pPr>
+              <w:pStyle w:val="MyTable"/>
+            </w:pPr>
+            <w:r>
+              <w:t xml:space="preserve">Mã nhân viên cập nhật thông tin </w:t>
+            </w:r>
+            <w:r>
+              <w:t>loại xe</w:t>
+            </w:r>
+            <w:r>
+              <w:t xml:space="preserve"> lần cuối</w:t>
+            </w:r>
+          </w:p>
+        </w:tc>
+      </w:tr>
+      <w:tr>
+        <w:tc>
+          <w:tcPr>
+            <w:tcW w:w="1595" w:type="dxa"/>
+          </w:tcPr>
+          <w:p>
+            <w:pPr>
+              <w:pStyle w:val="MyTable"/>
+            </w:pPr>
+            <w:r>
+              <w:t>6</w:t>
+            </w:r>
+          </w:p>
+        </w:tc>
+        <w:tc>
+          <w:tcPr>
+            <w:tcW w:w="1643" w:type="dxa"/>
+          </w:tcPr>
+          <w:p>
+            <w:pPr>
+              <w:pStyle w:val="MyTable"/>
+            </w:pPr>
+            <w:r>
+              <w:t>createDate</w:t>
+            </w:r>
+          </w:p>
+        </w:tc>
+        <w:tc>
+          <w:tcPr>
+            <w:tcW w:w="1450" w:type="dxa"/>
+          </w:tcPr>
+          <w:p>
+            <w:pPr>
+              <w:pStyle w:val="MyTable"/>
+            </w:pPr>
+            <w:r>
+              <w:t>datetime</w:t>
+            </w:r>
+          </w:p>
+        </w:tc>
+        <w:tc>
+          <w:tcPr>
+            <w:tcW w:w="1453" w:type="dxa"/>
+          </w:tcPr>
+          <w:p>
+            <w:pPr>
+              <w:pStyle w:val="MyTable"/>
+            </w:pPr>
+            <w:r>
+              <w:t>datetime</w:t>
+            </w:r>
+          </w:p>
+        </w:tc>
+        <w:tc>
+          <w:tcPr>
+            <w:tcW w:w="1481" w:type="dxa"/>
+          </w:tcPr>
+          <w:p>
+            <w:pPr>
+              <w:pStyle w:val="MyTable"/>
+            </w:pPr>
+          </w:p>
+        </w:tc>
+        <w:tc>
+          <w:tcPr>
+            <w:tcW w:w="1828" w:type="dxa"/>
+          </w:tcPr>
+          <w:p>
+            <w:pPr>
+              <w:pStyle w:val="MyTable"/>
+            </w:pPr>
+            <w:r>
+              <w:t xml:space="preserve">Ngày khởi tạo </w:t>
+            </w:r>
+            <w:r>
+              <w:t>loại xe</w:t>
+            </w:r>
+          </w:p>
+        </w:tc>
+      </w:tr>
+      <w:tr>
+        <w:tc>
+          <w:tcPr>
+            <w:tcW w:w="1595" w:type="dxa"/>
+          </w:tcPr>
+          <w:p>
+            <w:pPr>
+              <w:pStyle w:val="MyTable"/>
+            </w:pPr>
+            <w:r>
+              <w:t>7</w:t>
+            </w:r>
+          </w:p>
+        </w:tc>
+        <w:tc>
+          <w:tcPr>
+            <w:tcW w:w="1643" w:type="dxa"/>
+          </w:tcPr>
+          <w:p>
+            <w:pPr>
+              <w:pStyle w:val="MyTable"/>
+            </w:pPr>
+            <w:r>
+              <w:t>lastupdateDate</w:t>
+            </w:r>
+          </w:p>
+        </w:tc>
+        <w:tc>
+          <w:tcPr>
+            <w:tcW w:w="1450" w:type="dxa"/>
+          </w:tcPr>
+          <w:p>
+            <w:pPr>
+              <w:pStyle w:val="MyTable"/>
+            </w:pPr>
+            <w:r>
+              <w:t>datetime</w:t>
+            </w:r>
+          </w:p>
+        </w:tc>
+        <w:tc>
+          <w:tcPr>
+            <w:tcW w:w="1453" w:type="dxa"/>
+          </w:tcPr>
+          <w:p>
+            <w:pPr>
+              <w:pStyle w:val="MyTable"/>
+            </w:pPr>
+            <w:r>
+              <w:t>datetime</w:t>
+            </w:r>
+          </w:p>
+        </w:tc>
+        <w:tc>
+          <w:tcPr>
+            <w:tcW w:w="1481" w:type="dxa"/>
+          </w:tcPr>
+          <w:p>
+            <w:pPr>
+              <w:pStyle w:val="MyTable"/>
+            </w:pPr>
+          </w:p>
+        </w:tc>
+        <w:tc>
+          <w:tcPr>
+            <w:tcW w:w="1828" w:type="dxa"/>
+          </w:tcPr>
+          <w:p>
+            <w:pPr>
+              <w:pStyle w:val="MyTable"/>
+            </w:pPr>
+            <w:r>
+              <w:t xml:space="preserve">Ngày cập nhật thông tin </w:t>
+            </w:r>
+            <w:r>
+              <w:t>loại xe</w:t>
+            </w:r>
+            <w:r>
+              <w:t xml:space="preserve"> lần cuối</w:t>
+            </w:r>
+          </w:p>
+        </w:tc>
+      </w:tr>
+      <w:tr>
+        <w:tc>
+          <w:tcPr>
+            <w:tcW w:w="1595" w:type="dxa"/>
+          </w:tcPr>
+          <w:p>
+            <w:pPr>
+              <w:pStyle w:val="MyTable"/>
+            </w:pPr>
+            <w:r>
+              <w:t>8</w:t>
+            </w:r>
+          </w:p>
+        </w:tc>
+        <w:tc>
+          <w:tcPr>
+            <w:tcW w:w="1643" w:type="dxa"/>
+          </w:tcPr>
+          <w:p>
+            <w:pPr>
+              <w:pStyle w:val="MyTable"/>
+            </w:pPr>
+            <w:r>
+              <w:t>isDeleted</w:t>
+            </w:r>
+          </w:p>
+        </w:tc>
+        <w:tc>
+          <w:tcPr>
+            <w:tcW w:w="1450" w:type="dxa"/>
+          </w:tcPr>
+          <w:p>
+            <w:pPr>
+              <w:pStyle w:val="MyTable"/>
+            </w:pPr>
+            <w:r>
+              <w:t>int</w:t>
+            </w:r>
+          </w:p>
+        </w:tc>
+        <w:tc>
+          <w:tcPr>
+            <w:tcW w:w="1453" w:type="dxa"/>
+          </w:tcPr>
+          <w:p>
+            <w:pPr>
+              <w:pStyle w:val="MyTable"/>
+            </w:pPr>
+            <w:r>
+              <w:t>{0, 1}</w:t>
+            </w:r>
+          </w:p>
+        </w:tc>
+        <w:tc>
+          <w:tcPr>
+            <w:tcW w:w="1481" w:type="dxa"/>
+          </w:tcPr>
+          <w:p>
+            <w:pPr>
+              <w:pStyle w:val="MyTable"/>
+            </w:pPr>
+          </w:p>
+        </w:tc>
+        <w:tc>
+          <w:tcPr>
+            <w:tcW w:w="1828" w:type="dxa"/>
+          </w:tcPr>
+          <w:p>
+            <w:pPr>
+              <w:pStyle w:val="MyTable"/>
+            </w:pPr>
+            <w:r>
+              <w:t xml:space="preserve">Đánh </w:t>
+            </w:r>
+            <w:r>
+              <w:t>loại xe</w:t>
+            </w:r>
+            <w:r>
+              <w:t xml:space="preserve"> nhân viên có bị xóa hay không</w:t>
+            </w:r>
           </w:p>
         </w:tc>
       </w:tr>
@@ -5535,26 +5934,6 @@
         </w:numPr>
         <w:ind w:left="1296"/>
       </w:pPr>
-    </w:p>
-    <w:p>
-      <w:pPr>
-        <w:rPr>
-          <w:rFonts w:ascii="Times New Roman" w:hAnsi="Times New Roman" w:cs="Times New Roman"/>
-          <w:color w:val="000000"/>
-          <w:sz w:val="26"/>
-          <w:szCs w:val="26"/>
-          <w14:textFill>
-            <w14:solidFill>
-              <w14:srgbClr w14:val="000000">
-                <w14:lumMod w14:val="50000"/>
-              </w14:srgbClr>
-            </w14:solidFill>
-          </w14:textFill>
-        </w:rPr>
-      </w:pPr>
-      <w:r>
-        <w:br w:type="page"/>
-      </w:r>
     </w:p>
     <w:p>
       <w:pPr>
@@ -5795,6 +6174,7 @@
               <w:pStyle w:val="MyTable"/>
             </w:pPr>
             <w:r>
+              <w:lastRenderedPageBreak/>
               <w:t>1</w:t>
             </w:r>
           </w:p>
@@ -6124,8 +6504,14 @@
     <w:p>
       <w:pPr>
         <w:ind w:left="0" w:firstLine="0"/>
+        <w:rPr>
+          <w:rFonts w:ascii="Times New Roman" w:hAnsi="Times New Roman" w:cs="Times New Roman"/>
+        </w:rPr>
       </w:pPr>
       <w:r>
+        <w:rPr>
+          <w:rFonts w:ascii="Times New Roman" w:hAnsi="Times New Roman" w:cs="Times New Roman"/>
+        </w:rPr>
         <w:br w:type="page"/>
       </w:r>
     </w:p>
@@ -8372,7 +8758,6 @@
               <w:pStyle w:val="MyTable"/>
             </w:pPr>
             <w:r>
-              <w:lastRenderedPageBreak/>
               <w:t>11</w:t>
             </w:r>
           </w:p>
@@ -8437,8 +8822,6 @@
             <w:r>
               <w:t>Đánh dấu thông tin chuyến đi có bị xóa hay không</w:t>
             </w:r>
-            <w:bookmarkStart w:id="8" w:name="_GoBack"/>
-            <w:bookmarkEnd w:id="8"/>
           </w:p>
         </w:tc>
       </w:tr>
@@ -8537,8 +8920,8 @@
             <w:r>
               <w:t>T</w:t>
             </w:r>
-            <w:bookmarkStart w:id="9" w:name="TAIXE"/>
-            <w:bookmarkEnd w:id="9"/>
+            <w:bookmarkStart w:id="8" w:name="TAIXE"/>
+            <w:bookmarkEnd w:id="8"/>
             <w:r>
               <w:t>blTaiXe</w:t>
             </w:r>
@@ -9149,8 +9532,8 @@
             <w:r>
               <w:t>Xe</w:t>
             </w:r>
-            <w:bookmarkStart w:id="10" w:name="XE"/>
-            <w:bookmarkEnd w:id="10"/>
+            <w:bookmarkStart w:id="9" w:name="XE"/>
+            <w:bookmarkEnd w:id="9"/>
             <w:r>
               <w:t>_01</w:t>
             </w:r>
@@ -10184,8 +10567,8 @@
             <w:r>
               <w:t>HOPDON</w:t>
             </w:r>
-            <w:bookmarkStart w:id="11" w:name="HOPDONG"/>
-            <w:bookmarkEnd w:id="11"/>
+            <w:bookmarkStart w:id="10" w:name="HOPDONG"/>
+            <w:bookmarkEnd w:id="10"/>
             <w:r>
               <w:t>G</w:t>
             </w:r>
@@ -10796,8 +11179,8 @@
             <w:r>
               <w:t>DOITA</w:t>
             </w:r>
-            <w:bookmarkStart w:id="12" w:name="DOITAC"/>
-            <w:bookmarkEnd w:id="12"/>
+            <w:bookmarkStart w:id="11" w:name="DOITAC"/>
+            <w:bookmarkEnd w:id="11"/>
             <w:r>
               <w:t>C</w:t>
             </w:r>
@@ -11330,8 +11713,8 @@
             <w:r>
               <w:t>TramXe</w:t>
             </w:r>
-            <w:bookmarkStart w:id="13" w:name="TRAMXE"/>
-            <w:bookmarkEnd w:id="13"/>
+            <w:bookmarkStart w:id="12" w:name="TRAMXE"/>
+            <w:bookmarkEnd w:id="12"/>
             <w:r>
               <w:t>_01</w:t>
             </w:r>
@@ -11901,12 +12284,12 @@
         <w:tblLook w:val="04A0" w:firstRow="1" w:lastRow="0" w:firstColumn="1" w:lastColumn="0" w:noHBand="0" w:noVBand="1"/>
       </w:tblPr>
       <w:tblGrid>
-        <w:gridCol w:w="1630"/>
-        <w:gridCol w:w="1456"/>
-        <w:gridCol w:w="1475"/>
-        <w:gridCol w:w="1478"/>
-        <w:gridCol w:w="1521"/>
-        <w:gridCol w:w="1890"/>
+        <w:gridCol w:w="1556"/>
+        <w:gridCol w:w="1723"/>
+        <w:gridCol w:w="1473"/>
+        <w:gridCol w:w="1440"/>
+        <w:gridCol w:w="1461"/>
+        <w:gridCol w:w="1797"/>
       </w:tblGrid>
       <w:tr>
         <w:tc>
@@ -11939,8 +12322,8 @@
             <w:r>
               <w:t>KhaoSat</w:t>
             </w:r>
-            <w:bookmarkStart w:id="14" w:name="KHAOSAT"/>
-            <w:bookmarkEnd w:id="14"/>
+            <w:bookmarkStart w:id="13" w:name="KHAOSAT"/>
+            <w:bookmarkEnd w:id="13"/>
             <w:r>
               <w:t>_01</w:t>
             </w:r>
@@ -12131,6 +12514,12 @@
             <w:pPr>
               <w:pStyle w:val="MyTable"/>
             </w:pPr>
+            <w:r>
+              <w:rPr>
+                <w:color w:val="000000"/>
+              </w:rPr>
+              <w:t>MaKS</w:t>
+            </w:r>
           </w:p>
         </w:tc>
         <w:tc>
@@ -12141,6 +12530,9 @@
             <w:pPr>
               <w:pStyle w:val="MyTable"/>
             </w:pPr>
+            <w:r>
+              <w:t>Int</w:t>
+            </w:r>
           </w:p>
         </w:tc>
         <w:tc>
@@ -12161,6 +12553,9 @@
             <w:pPr>
               <w:pStyle w:val="MyTable"/>
             </w:pPr>
+            <w:r>
+              <w:t>Khóa chính</w:t>
+            </w:r>
           </w:p>
         </w:tc>
         <w:tc>
@@ -12171,6 +12566,20 @@
             <w:pPr>
               <w:pStyle w:val="MyTable"/>
             </w:pPr>
+            <w:r>
+              <w:t>Mã</w:t>
+            </w:r>
+            <w:r>
+              <w:t xml:space="preserve"> xác định duy nhất mộ</w:t>
+            </w:r>
+            <w:r>
+              <w:t>t lần khảo sát riêng biệt</w:t>
+            </w:r>
+            <w:bookmarkStart w:id="14" w:name="_GoBack"/>
+            <w:bookmarkEnd w:id="14"/>
+            <w:r>
+              <w:t>.</w:t>
+            </w:r>
           </w:p>
         </w:tc>
       </w:tr>
@@ -12196,6 +12605,12 @@
             <w:pPr>
               <w:pStyle w:val="MyTable"/>
             </w:pPr>
+            <w:r>
+              <w:rPr>
+                <w:color w:val="000000"/>
+              </w:rPr>
+              <w:t>DiaChiKS</w:t>
+            </w:r>
           </w:p>
         </w:tc>
         <w:tc>
@@ -12206,6 +12621,9 @@
             <w:pPr>
               <w:pStyle w:val="MyTable"/>
             </w:pPr>
+            <w:r>
+              <w:t>nvarchar(50)</w:t>
+            </w:r>
           </w:p>
         </w:tc>
         <w:tc>
@@ -12236,6 +12654,9 @@
             <w:pPr>
               <w:pStyle w:val="MyTable"/>
             </w:pPr>
+            <w:r>
+              <w:t>Địa chỉ của địa điểm được khảo sát.</w:t>
+            </w:r>
           </w:p>
         </w:tc>
       </w:tr>
@@ -12261,6 +12682,12 @@
             <w:pPr>
               <w:pStyle w:val="MyTable"/>
             </w:pPr>
+            <w:r>
+              <w:rPr>
+                <w:color w:val="000000"/>
+              </w:rPr>
+              <w:t>NgayKS</w:t>
+            </w:r>
           </w:p>
         </w:tc>
         <w:tc>
@@ -12271,6 +12698,9 @@
             <w:pPr>
               <w:pStyle w:val="MyTable"/>
             </w:pPr>
+            <w:r>
+              <w:t>datetime</w:t>
+            </w:r>
           </w:p>
         </w:tc>
         <w:tc>
@@ -12301,6 +12731,9 @@
             <w:pPr>
               <w:pStyle w:val="MyTable"/>
             </w:pPr>
+            <w:r>
+              <w:t>Ngày tiến hành khảo sát.</w:t>
+            </w:r>
           </w:p>
         </w:tc>
       </w:tr>
@@ -12326,6 +12759,12 @@
             <w:pPr>
               <w:pStyle w:val="MyTable"/>
             </w:pPr>
+            <w:r>
+              <w:rPr>
+                <w:color w:val="000000"/>
+              </w:rPr>
+              <w:t>TiLeDonKhach</w:t>
+            </w:r>
           </w:p>
         </w:tc>
         <w:tc>
@@ -12336,6 +12775,9 @@
             <w:pPr>
               <w:pStyle w:val="MyTable"/>
             </w:pPr>
+            <w:r>
+              <w:t>float</w:t>
+            </w:r>
           </w:p>
         </w:tc>
         <w:tc>
@@ -12356,6 +12798,9 @@
             <w:pPr>
               <w:pStyle w:val="MyTable"/>
             </w:pPr>
+            <w:r>
+              <w:t>Khóa ngoại</w:t>
+            </w:r>
           </w:p>
         </w:tc>
         <w:tc>
@@ -12366,6 +12811,9 @@
             <w:pPr>
               <w:pStyle w:val="MyTable"/>
             </w:pPr>
+            <w:r>
+              <w:t>Tỉ lệ đón khách ở địa điểm này.</w:t>
+            </w:r>
           </w:p>
         </w:tc>
       </w:tr>
@@ -12379,7 +12827,7 @@
               <w:pStyle w:val="MyTable"/>
             </w:pPr>
             <w:r>
-              <w:t>……..</w:t>
+              <w:t>5</w:t>
             </w:r>
           </w:p>
         </w:tc>
@@ -12391,6 +12839,12 @@
             <w:pPr>
               <w:pStyle w:val="MyTable"/>
             </w:pPr>
+            <w:r>
+              <w:rPr>
+                <w:color w:val="000000"/>
+              </w:rPr>
+              <w:t>GiaKS</w:t>
+            </w:r>
           </w:p>
         </w:tc>
         <w:tc>
@@ -12431,6 +12885,434 @@
             <w:pPr>
               <w:pStyle w:val="MyTable"/>
             </w:pPr>
+            <w:r>
+              <w:t>Giá thành có thể thuê để mở trạm của địa điểm được khảo sát.</w:t>
+            </w:r>
+          </w:p>
+        </w:tc>
+      </w:tr>
+      <w:tr>
+        <w:tc>
+          <w:tcPr>
+            <w:tcW w:w="1630" w:type="dxa"/>
+          </w:tcPr>
+          <w:p>
+            <w:pPr>
+              <w:pStyle w:val="MyTable"/>
+            </w:pPr>
+            <w:r>
+              <w:t>6</w:t>
+            </w:r>
+          </w:p>
+        </w:tc>
+        <w:tc>
+          <w:tcPr>
+            <w:tcW w:w="1456" w:type="dxa"/>
+          </w:tcPr>
+          <w:p>
+            <w:pPr>
+              <w:pStyle w:val="MyTable"/>
+            </w:pPr>
+            <w:r>
+              <w:t>createUser</w:t>
+            </w:r>
+          </w:p>
+        </w:tc>
+        <w:tc>
+          <w:tcPr>
+            <w:tcW w:w="1475" w:type="dxa"/>
+          </w:tcPr>
+          <w:p>
+            <w:pPr>
+              <w:pStyle w:val="MyTable"/>
+            </w:pPr>
+            <w:r>
+              <w:t>int</w:t>
+            </w:r>
+          </w:p>
+        </w:tc>
+        <w:tc>
+          <w:tcPr>
+            <w:tcW w:w="1478" w:type="dxa"/>
+          </w:tcPr>
+          <w:p>
+            <w:pPr>
+              <w:pStyle w:val="MyTable"/>
+            </w:pPr>
+            <w:r>
+              <w:t>int</w:t>
+            </w:r>
+          </w:p>
+        </w:tc>
+        <w:tc>
+          <w:tcPr>
+            <w:tcW w:w="1521" w:type="dxa"/>
+          </w:tcPr>
+          <w:p>
+            <w:pPr>
+              <w:pStyle w:val="MyTable"/>
+            </w:pPr>
+            <w:r>
+              <w:t>Khóa ngoại</w:t>
+            </w:r>
+          </w:p>
+        </w:tc>
+        <w:tc>
+          <w:tcPr>
+            <w:tcW w:w="1890" w:type="dxa"/>
+          </w:tcPr>
+          <w:p>
+            <w:pPr>
+              <w:pStyle w:val="MyTable"/>
+            </w:pPr>
+            <w:r>
+              <w:t xml:space="preserve">Mã nhân viên khởi tạo </w:t>
+            </w:r>
+            <w:r>
+              <w:t>lần khảo sát.</w:t>
+            </w:r>
+          </w:p>
+        </w:tc>
+      </w:tr>
+      <w:tr>
+        <w:tc>
+          <w:tcPr>
+            <w:tcW w:w="1630" w:type="dxa"/>
+          </w:tcPr>
+          <w:p>
+            <w:pPr>
+              <w:pStyle w:val="MyTable"/>
+            </w:pPr>
+            <w:r>
+              <w:t>7</w:t>
+            </w:r>
+          </w:p>
+        </w:tc>
+        <w:tc>
+          <w:tcPr>
+            <w:tcW w:w="1456" w:type="dxa"/>
+          </w:tcPr>
+          <w:p>
+            <w:pPr>
+              <w:pStyle w:val="MyTable"/>
+            </w:pPr>
+            <w:r>
+              <w:t>lastupdateUser</w:t>
+            </w:r>
+          </w:p>
+        </w:tc>
+        <w:tc>
+          <w:tcPr>
+            <w:tcW w:w="1475" w:type="dxa"/>
+          </w:tcPr>
+          <w:p>
+            <w:pPr>
+              <w:pStyle w:val="MyTable"/>
+            </w:pPr>
+            <w:r>
+              <w:t>int</w:t>
+            </w:r>
+          </w:p>
+        </w:tc>
+        <w:tc>
+          <w:tcPr>
+            <w:tcW w:w="1478" w:type="dxa"/>
+          </w:tcPr>
+          <w:p>
+            <w:pPr>
+              <w:pStyle w:val="MyTable"/>
+            </w:pPr>
+            <w:r>
+              <w:t>int</w:t>
+            </w:r>
+          </w:p>
+        </w:tc>
+        <w:tc>
+          <w:tcPr>
+            <w:tcW w:w="1521" w:type="dxa"/>
+          </w:tcPr>
+          <w:p>
+            <w:pPr>
+              <w:pStyle w:val="MyTable"/>
+            </w:pPr>
+            <w:r>
+              <w:t>Khóa ngoại</w:t>
+            </w:r>
+          </w:p>
+        </w:tc>
+        <w:tc>
+          <w:tcPr>
+            <w:tcW w:w="1890" w:type="dxa"/>
+          </w:tcPr>
+          <w:p>
+            <w:pPr>
+              <w:pStyle w:val="MyTable"/>
+            </w:pPr>
+            <w:r>
+              <w:t xml:space="preserve">Mã nhân viên cập nhật thông tin </w:t>
+            </w:r>
+            <w:r>
+              <w:t>lần khảo sát</w:t>
+            </w:r>
+            <w:r>
+              <w:t xml:space="preserve"> lần cuối</w:t>
+            </w:r>
+          </w:p>
+        </w:tc>
+      </w:tr>
+      <w:tr>
+        <w:tc>
+          <w:tcPr>
+            <w:tcW w:w="1630" w:type="dxa"/>
+          </w:tcPr>
+          <w:p>
+            <w:pPr>
+              <w:pStyle w:val="MyTable"/>
+            </w:pPr>
+            <w:r>
+              <w:t>8</w:t>
+            </w:r>
+          </w:p>
+        </w:tc>
+        <w:tc>
+          <w:tcPr>
+            <w:tcW w:w="1456" w:type="dxa"/>
+          </w:tcPr>
+          <w:p>
+            <w:pPr>
+              <w:pStyle w:val="MyTable"/>
+            </w:pPr>
+            <w:r>
+              <w:t>createDate</w:t>
+            </w:r>
+          </w:p>
+        </w:tc>
+        <w:tc>
+          <w:tcPr>
+            <w:tcW w:w="1475" w:type="dxa"/>
+          </w:tcPr>
+          <w:p>
+            <w:pPr>
+              <w:pStyle w:val="MyTable"/>
+            </w:pPr>
+            <w:r>
+              <w:t>datetime</w:t>
+            </w:r>
+          </w:p>
+        </w:tc>
+        <w:tc>
+          <w:tcPr>
+            <w:tcW w:w="1478" w:type="dxa"/>
+          </w:tcPr>
+          <w:p>
+            <w:pPr>
+              <w:pStyle w:val="MyTable"/>
+            </w:pPr>
+            <w:r>
+              <w:t>datetime</w:t>
+            </w:r>
+          </w:p>
+        </w:tc>
+        <w:tc>
+          <w:tcPr>
+            <w:tcW w:w="1521" w:type="dxa"/>
+          </w:tcPr>
+          <w:p>
+            <w:pPr>
+              <w:pStyle w:val="MyTable"/>
+            </w:pPr>
+          </w:p>
+        </w:tc>
+        <w:tc>
+          <w:tcPr>
+            <w:tcW w:w="1890" w:type="dxa"/>
+          </w:tcPr>
+          <w:p>
+            <w:pPr>
+              <w:pStyle w:val="MyTable"/>
+            </w:pPr>
+            <w:r>
+              <w:t xml:space="preserve">Ngày khởi tạo </w:t>
+            </w:r>
+            <w:r>
+              <w:t>lần khảo sát</w:t>
+            </w:r>
+          </w:p>
+        </w:tc>
+      </w:tr>
+      <w:tr>
+        <w:tc>
+          <w:tcPr>
+            <w:tcW w:w="1630" w:type="dxa"/>
+          </w:tcPr>
+          <w:p>
+            <w:pPr>
+              <w:pStyle w:val="MyTable"/>
+            </w:pPr>
+            <w:r>
+              <w:t>9</w:t>
+            </w:r>
+          </w:p>
+        </w:tc>
+        <w:tc>
+          <w:tcPr>
+            <w:tcW w:w="1456" w:type="dxa"/>
+          </w:tcPr>
+          <w:p>
+            <w:pPr>
+              <w:pStyle w:val="MyTable"/>
+            </w:pPr>
+            <w:r>
+              <w:t>lastupdateDate</w:t>
+            </w:r>
+          </w:p>
+        </w:tc>
+        <w:tc>
+          <w:tcPr>
+            <w:tcW w:w="1475" w:type="dxa"/>
+          </w:tcPr>
+          <w:p>
+            <w:pPr>
+              <w:pStyle w:val="MyTable"/>
+            </w:pPr>
+            <w:r>
+              <w:t>datetime</w:t>
+            </w:r>
+          </w:p>
+        </w:tc>
+        <w:tc>
+          <w:tcPr>
+            <w:tcW w:w="1478" w:type="dxa"/>
+          </w:tcPr>
+          <w:p>
+            <w:pPr>
+              <w:pStyle w:val="MyTable"/>
+            </w:pPr>
+            <w:r>
+              <w:t>datetime</w:t>
+            </w:r>
+          </w:p>
+        </w:tc>
+        <w:tc>
+          <w:tcPr>
+            <w:tcW w:w="1521" w:type="dxa"/>
+          </w:tcPr>
+          <w:p>
+            <w:pPr>
+              <w:pStyle w:val="MyTable"/>
+            </w:pPr>
+          </w:p>
+        </w:tc>
+        <w:tc>
+          <w:tcPr>
+            <w:tcW w:w="1890" w:type="dxa"/>
+          </w:tcPr>
+          <w:p>
+            <w:pPr>
+              <w:pStyle w:val="MyTable"/>
+            </w:pPr>
+            <w:r>
+              <w:t xml:space="preserve">Ngày cập nhật thông tin </w:t>
+            </w:r>
+            <w:r>
+              <w:t>lần khảo sát</w:t>
+            </w:r>
+            <w:r>
+              <w:t xml:space="preserve"> lần cuối</w:t>
+            </w:r>
+          </w:p>
+        </w:tc>
+      </w:tr>
+      <w:tr>
+        <w:tc>
+          <w:tcPr>
+            <w:tcW w:w="1630" w:type="dxa"/>
+          </w:tcPr>
+          <w:p>
+            <w:pPr>
+              <w:pStyle w:val="MyTable"/>
+            </w:pPr>
+            <w:r>
+              <w:lastRenderedPageBreak/>
+              <w:t>10</w:t>
+            </w:r>
+          </w:p>
+        </w:tc>
+        <w:tc>
+          <w:tcPr>
+            <w:tcW w:w="1456" w:type="dxa"/>
+          </w:tcPr>
+          <w:p>
+            <w:pPr>
+              <w:pStyle w:val="MyTable"/>
+            </w:pPr>
+            <w:r>
+              <w:t>isDeleted</w:t>
+            </w:r>
+          </w:p>
+        </w:tc>
+        <w:tc>
+          <w:tcPr>
+            <w:tcW w:w="1475" w:type="dxa"/>
+          </w:tcPr>
+          <w:p>
+            <w:pPr>
+              <w:pStyle w:val="MyTable"/>
+            </w:pPr>
+            <w:r>
+              <w:t>int</w:t>
+            </w:r>
+          </w:p>
+        </w:tc>
+        <w:tc>
+          <w:tcPr>
+            <w:tcW w:w="1478" w:type="dxa"/>
+          </w:tcPr>
+          <w:p>
+            <w:pPr>
+              <w:pStyle w:val="MyTable"/>
+            </w:pPr>
+            <w:r>
+              <w:t>{0, 1}</w:t>
+            </w:r>
+          </w:p>
+        </w:tc>
+        <w:tc>
+          <w:tcPr>
+            <w:tcW w:w="1521" w:type="dxa"/>
+          </w:tcPr>
+          <w:p>
+            <w:pPr>
+              <w:pStyle w:val="MyTable"/>
+            </w:pPr>
+          </w:p>
+        </w:tc>
+        <w:tc>
+          <w:tcPr>
+            <w:tcW w:w="1890" w:type="dxa"/>
+          </w:tcPr>
+          <w:p>
+            <w:pPr>
+              <w:pStyle w:val="MyTable"/>
+            </w:pPr>
+            <w:r>
+              <w:t>Đánh</w:t>
+            </w:r>
+            <w:r>
+              <w:t xml:space="preserve"> dấu thông tin</w:t>
+            </w:r>
+            <w:r>
+              <w:t xml:space="preserve"> </w:t>
+            </w:r>
+            <w:r>
+              <w:t>lần khảo sát</w:t>
+            </w:r>
+            <w:r>
+              <w:t xml:space="preserve"> </w:t>
+            </w:r>
+            <w:r>
+              <w:t>có bị xóa hay không</w:t>
+            </w:r>
           </w:p>
         </w:tc>
       </w:tr>
@@ -12454,6 +13336,12 @@
     </w:p>
     <w:p>
       <w:pPr>
+        <w:pStyle w:val="NormalWeb"/>
+        <w:spacing w:before="0" w:beforeAutospacing="0" w:after="0" w:afterAutospacing="0"/>
+      </w:pPr>
+    </w:p>
+    <w:p>
+      <w:pPr>
         <w:rPr>
           <w:rFonts w:ascii="Times New Roman" w:hAnsi="Times New Roman" w:cs="Times New Roman"/>
           <w:color w:val="000000"/>
@@ -12468,6 +13356,22 @@
           </w14:textFill>
         </w:rPr>
       </w:pPr>
+      <w:r>
+        <w:rPr>
+          <w:rFonts w:ascii="Times New Roman" w:hAnsi="Times New Roman" w:cs="Times New Roman"/>
+          <w:color w:val="000000"/>
+          <w:sz w:val="26"/>
+          <w:szCs w:val="26"/>
+          <w14:textFill>
+            <w14:solidFill>
+              <w14:srgbClr w14:val="000000">
+                <w14:lumMod w14:val="50000"/>
+              </w14:srgbClr>
+            </w14:solidFill>
+          </w14:textFill>
+        </w:rPr>
+        <w:t xml:space="preserve"> </w:t>
+      </w:r>
       <w:r>
         <w:rPr>
           <w:rFonts w:ascii="Times New Roman" w:hAnsi="Times New Roman" w:cs="Times New Roman"/>
@@ -14253,7 +15157,6 @@
             </w:pPr>
             <w:r>
               <w:rPr>
-                <w:rFonts w:ascii="Arial" w:hAnsi="Arial" w:cs="Arial"/>
                 <w:color w:val="000000"/>
                 <w:sz w:val="22"/>
                 <w:szCs w:val="22"/>
@@ -14351,7 +15254,6 @@
             </w:pPr>
             <w:r>
               <w:rPr>
-                <w:rFonts w:ascii="Arial" w:hAnsi="Arial" w:cs="Arial"/>
                 <w:color w:val="000000"/>
                 <w:sz w:val="22"/>
                 <w:szCs w:val="22"/>
@@ -14446,7 +15348,6 @@
             </w:pPr>
             <w:r>
               <w:rPr>
-                <w:rFonts w:ascii="Arial" w:hAnsi="Arial" w:cs="Arial"/>
                 <w:color w:val="000000"/>
                 <w:sz w:val="22"/>
                 <w:szCs w:val="22"/>
@@ -14544,7 +15445,6 @@
             </w:pPr>
             <w:r>
               <w:rPr>
-                <w:rFonts w:ascii="Arial" w:hAnsi="Arial" w:cs="Arial"/>
                 <w:color w:val="000000"/>
                 <w:sz w:val="22"/>
                 <w:szCs w:val="22"/>
@@ -15275,7 +16175,7 @@
 
 <file path=word/numbering.xml><?xml version="1.0" encoding="utf-8"?>
 <w:numbering xmlns:wpc="http://schemas.microsoft.com/office/word/2010/wordprocessingCanvas" xmlns:mc="http://schemas.openxmlformats.org/markup-compatibility/2006" xmlns:o="urn:schemas-microsoft-com:office:office" xmlns:r="http://schemas.openxmlformats.org/officeDocument/2006/relationships" xmlns:m="http://schemas.openxmlformats.org/officeDocument/2006/math" xmlns:v="urn:schemas-microsoft-com:vml" xmlns:wp14="http://schemas.microsoft.com/office/word/2010/wordprocessingDrawing" xmlns:wp="http://schemas.openxmlformats.org/drawingml/2006/wordprocessingDrawing" xmlns:w10="urn:schemas-microsoft-com:office:word" xmlns:w="http://schemas.openxmlformats.org/wordprocessingml/2006/main" xmlns:w14="http://schemas.microsoft.com/office/word/2010/wordml" xmlns:w15="http://schemas.microsoft.com/office/word/2012/wordml" xmlns:wpg="http://schemas.microsoft.com/office/word/2010/wordprocessingGroup" xmlns:wpi="http://schemas.microsoft.com/office/word/2010/wordprocessingInk" xmlns:wne="http://schemas.microsoft.com/office/word/2006/wordml" xmlns:wps="http://schemas.microsoft.com/office/word/2010/wordprocessingShape" mc:Ignorable="w14 w15 wp14">
-  <w:abstractNum w:abstractNumId="0">
+  <w:abstractNum w:abstractNumId="0" w15:restartNumberingAfterBreak="0">
     <w:nsid w:val="03A213BE"/>
     <w:multiLevelType w:val="hybridMultilevel"/>
     <w:tmpl w:val="4B6028DC"/>
@@ -15387,7 +16287,7 @@
       </w:rPr>
     </w:lvl>
   </w:abstractNum>
-  <w:abstractNum w:abstractNumId="1">
+  <w:abstractNum w:abstractNumId="1" w15:restartNumberingAfterBreak="0">
     <w:nsid w:val="06257071"/>
     <w:multiLevelType w:val="multilevel"/>
     <w:tmpl w:val="DFCAEAFE"/>
@@ -15483,7 +16383,7 @@
       </w:pPr>
     </w:lvl>
   </w:abstractNum>
-  <w:abstractNum w:abstractNumId="2">
+  <w:abstractNum w:abstractNumId="2" w15:restartNumberingAfterBreak="0">
     <w:nsid w:val="094F5771"/>
     <w:multiLevelType w:val="hybridMultilevel"/>
     <w:tmpl w:val="E0C6C794"/>
@@ -15597,7 +16497,7 @@
       </w:rPr>
     </w:lvl>
   </w:abstractNum>
-  <w:abstractNum w:abstractNumId="3">
+  <w:abstractNum w:abstractNumId="3" w15:restartNumberingAfterBreak="0">
     <w:nsid w:val="196D1671"/>
     <w:multiLevelType w:val="multilevel"/>
     <w:tmpl w:val="42AE90D6"/>
@@ -15712,7 +16612,7 @@
       </w:rPr>
     </w:lvl>
   </w:abstractNum>
-  <w:abstractNum w:abstractNumId="4">
+  <w:abstractNum w:abstractNumId="4" w15:restartNumberingAfterBreak="0">
     <w:nsid w:val="289B7C1E"/>
     <w:multiLevelType w:val="multilevel"/>
     <w:tmpl w:val="AB3807E0"/>
@@ -15803,7 +16703,7 @@
       </w:pPr>
     </w:lvl>
   </w:abstractNum>
-  <w:abstractNum w:abstractNumId="5">
+  <w:abstractNum w:abstractNumId="5" w15:restartNumberingAfterBreak="0">
     <w:nsid w:val="2BAB6EE8"/>
     <w:multiLevelType w:val="multilevel"/>
     <w:tmpl w:val="C7C2FA44"/>
@@ -15921,7 +16821,7 @@
       </w:rPr>
     </w:lvl>
   </w:abstractNum>
-  <w:abstractNum w:abstractNumId="6">
+  <w:abstractNum w:abstractNumId="6" w15:restartNumberingAfterBreak="0">
     <w:nsid w:val="2BC26A9A"/>
     <w:multiLevelType w:val="hybridMultilevel"/>
     <w:tmpl w:val="EA123DB6"/>
@@ -16010,13 +16910,13 @@
       </w:pPr>
     </w:lvl>
   </w:abstractNum>
-  <w:abstractNum w:abstractNumId="7">
+  <w:abstractNum w:abstractNumId="7" w15:restartNumberingAfterBreak="0">
     <w:nsid w:val="40B05AC8"/>
     <w:multiLevelType w:val="multilevel"/>
     <w:tmpl w:val="AB3807E0"/>
     <w:numStyleLink w:val="Style1"/>
   </w:abstractNum>
-  <w:abstractNum w:abstractNumId="8">
+  <w:abstractNum w:abstractNumId="8" w15:restartNumberingAfterBreak="0">
     <w:nsid w:val="42446019"/>
     <w:multiLevelType w:val="multilevel"/>
     <w:tmpl w:val="0409001D"/>
@@ -16102,7 +17002,156 @@
       </w:pPr>
     </w:lvl>
   </w:abstractNum>
-  <w:abstractNum w:abstractNumId="9">
+  <w:abstractNum w:abstractNumId="9" w15:restartNumberingAfterBreak="0">
+    <w:nsid w:val="47E31F14"/>
+    <w:multiLevelType w:val="multilevel"/>
+    <w:tmpl w:val="070E28E0"/>
+    <w:lvl w:ilvl="0">
+      <w:start w:val="1"/>
+      <w:numFmt w:val="bullet"/>
+      <w:lvlText w:val=""/>
+      <w:lvlJc w:val="left"/>
+      <w:pPr>
+        <w:tabs>
+          <w:tab w:val="num" w:pos="720"/>
+        </w:tabs>
+        <w:ind w:left="720" w:hanging="360"/>
+      </w:pPr>
+      <w:rPr>
+        <w:rFonts w:ascii="Symbol" w:hAnsi="Symbol" w:hint="default"/>
+        <w:sz w:val="20"/>
+      </w:rPr>
+    </w:lvl>
+    <w:lvl w:ilvl="1" w:tentative="1">
+      <w:start w:val="1"/>
+      <w:numFmt w:val="bullet"/>
+      <w:lvlText w:val="o"/>
+      <w:lvlJc w:val="left"/>
+      <w:pPr>
+        <w:tabs>
+          <w:tab w:val="num" w:pos="1440"/>
+        </w:tabs>
+        <w:ind w:left="1440" w:hanging="360"/>
+      </w:pPr>
+      <w:rPr>
+        <w:rFonts w:ascii="Courier New" w:hAnsi="Courier New" w:hint="default"/>
+        <w:sz w:val="20"/>
+      </w:rPr>
+    </w:lvl>
+    <w:lvl w:ilvl="2" w:tentative="1">
+      <w:start w:val="1"/>
+      <w:numFmt w:val="bullet"/>
+      <w:lvlText w:val=""/>
+      <w:lvlJc w:val="left"/>
+      <w:pPr>
+        <w:tabs>
+          <w:tab w:val="num" w:pos="2160"/>
+        </w:tabs>
+        <w:ind w:left="2160" w:hanging="360"/>
+      </w:pPr>
+      <w:rPr>
+        <w:rFonts w:ascii="Wingdings" w:hAnsi="Wingdings" w:hint="default"/>
+        <w:sz w:val="20"/>
+      </w:rPr>
+    </w:lvl>
+    <w:lvl w:ilvl="3" w:tentative="1">
+      <w:start w:val="1"/>
+      <w:numFmt w:val="bullet"/>
+      <w:lvlText w:val=""/>
+      <w:lvlJc w:val="left"/>
+      <w:pPr>
+        <w:tabs>
+          <w:tab w:val="num" w:pos="2880"/>
+        </w:tabs>
+        <w:ind w:left="2880" w:hanging="360"/>
+      </w:pPr>
+      <w:rPr>
+        <w:rFonts w:ascii="Wingdings" w:hAnsi="Wingdings" w:hint="default"/>
+        <w:sz w:val="20"/>
+      </w:rPr>
+    </w:lvl>
+    <w:lvl w:ilvl="4" w:tentative="1">
+      <w:start w:val="1"/>
+      <w:numFmt w:val="bullet"/>
+      <w:lvlText w:val=""/>
+      <w:lvlJc w:val="left"/>
+      <w:pPr>
+        <w:tabs>
+          <w:tab w:val="num" w:pos="3600"/>
+        </w:tabs>
+        <w:ind w:left="3600" w:hanging="360"/>
+      </w:pPr>
+      <w:rPr>
+        <w:rFonts w:ascii="Wingdings" w:hAnsi="Wingdings" w:hint="default"/>
+        <w:sz w:val="20"/>
+      </w:rPr>
+    </w:lvl>
+    <w:lvl w:ilvl="5" w:tentative="1">
+      <w:start w:val="1"/>
+      <w:numFmt w:val="bullet"/>
+      <w:lvlText w:val=""/>
+      <w:lvlJc w:val="left"/>
+      <w:pPr>
+        <w:tabs>
+          <w:tab w:val="num" w:pos="4320"/>
+        </w:tabs>
+        <w:ind w:left="4320" w:hanging="360"/>
+      </w:pPr>
+      <w:rPr>
+        <w:rFonts w:ascii="Wingdings" w:hAnsi="Wingdings" w:hint="default"/>
+        <w:sz w:val="20"/>
+      </w:rPr>
+    </w:lvl>
+    <w:lvl w:ilvl="6" w:tentative="1">
+      <w:start w:val="1"/>
+      <w:numFmt w:val="bullet"/>
+      <w:lvlText w:val=""/>
+      <w:lvlJc w:val="left"/>
+      <w:pPr>
+        <w:tabs>
+          <w:tab w:val="num" w:pos="5040"/>
+        </w:tabs>
+        <w:ind w:left="5040" w:hanging="360"/>
+      </w:pPr>
+      <w:rPr>
+        <w:rFonts w:ascii="Wingdings" w:hAnsi="Wingdings" w:hint="default"/>
+        <w:sz w:val="20"/>
+      </w:rPr>
+    </w:lvl>
+    <w:lvl w:ilvl="7" w:tentative="1">
+      <w:start w:val="1"/>
+      <w:numFmt w:val="bullet"/>
+      <w:lvlText w:val=""/>
+      <w:lvlJc w:val="left"/>
+      <w:pPr>
+        <w:tabs>
+          <w:tab w:val="num" w:pos="5760"/>
+        </w:tabs>
+        <w:ind w:left="5760" w:hanging="360"/>
+      </w:pPr>
+      <w:rPr>
+        <w:rFonts w:ascii="Wingdings" w:hAnsi="Wingdings" w:hint="default"/>
+        <w:sz w:val="20"/>
+      </w:rPr>
+    </w:lvl>
+    <w:lvl w:ilvl="8" w:tentative="1">
+      <w:start w:val="1"/>
+      <w:numFmt w:val="bullet"/>
+      <w:lvlText w:val=""/>
+      <w:lvlJc w:val="left"/>
+      <w:pPr>
+        <w:tabs>
+          <w:tab w:val="num" w:pos="6480"/>
+        </w:tabs>
+        <w:ind w:left="6480" w:hanging="360"/>
+      </w:pPr>
+      <w:rPr>
+        <w:rFonts w:ascii="Wingdings" w:hAnsi="Wingdings" w:hint="default"/>
+        <w:sz w:val="20"/>
+      </w:rPr>
+    </w:lvl>
+  </w:abstractNum>
+  <w:abstractNum w:abstractNumId="10" w15:restartNumberingAfterBreak="0">
     <w:nsid w:val="5EED0622"/>
     <w:multiLevelType w:val="multilevel"/>
     <w:tmpl w:val="0409001F"/>
@@ -16188,7 +17237,7 @@
       </w:pPr>
     </w:lvl>
   </w:abstractNum>
-  <w:abstractNum w:abstractNumId="10">
+  <w:abstractNum w:abstractNumId="11" w15:restartNumberingAfterBreak="0">
     <w:nsid w:val="6C6C3D93"/>
     <w:multiLevelType w:val="hybridMultilevel"/>
     <w:tmpl w:val="D608837A"/>
@@ -16274,7 +17323,7 @@
       </w:pPr>
     </w:lvl>
   </w:abstractNum>
-  <w:abstractNum w:abstractNumId="11">
+  <w:abstractNum w:abstractNumId="12" w15:restartNumberingAfterBreak="0">
     <w:nsid w:val="75EA5132"/>
     <w:multiLevelType w:val="multilevel"/>
     <w:tmpl w:val="750495F2"/>
@@ -16388,7 +17437,7 @@
       </w:rPr>
     </w:lvl>
   </w:abstractNum>
-  <w:abstractNum w:abstractNumId="12">
+  <w:abstractNum w:abstractNumId="13" w15:restartNumberingAfterBreak="0">
     <w:nsid w:val="77071EE0"/>
     <w:multiLevelType w:val="hybridMultilevel"/>
     <w:tmpl w:val="B1440E4C"/>
@@ -16474,7 +17523,7 @@
       </w:pPr>
     </w:lvl>
   </w:abstractNum>
-  <w:abstractNum w:abstractNumId="13">
+  <w:abstractNum w:abstractNumId="14" w15:restartNumberingAfterBreak="0">
     <w:nsid w:val="7CCA2CCB"/>
     <w:multiLevelType w:val="multilevel"/>
     <w:tmpl w:val="AB3807E0"/>
@@ -16487,13 +17536,13 @@
     <w:abstractNumId w:val="2"/>
   </w:num>
   <w:num w:numId="3">
-    <w:abstractNumId w:val="9"/>
+    <w:abstractNumId w:val="10"/>
   </w:num>
   <w:num w:numId="4">
     <w:abstractNumId w:val="1"/>
   </w:num>
   <w:num w:numId="5">
-    <w:abstractNumId w:val="13"/>
+    <w:abstractNumId w:val="14"/>
   </w:num>
   <w:num w:numId="6">
     <w:abstractNumId w:val="4"/>
@@ -16535,7 +17584,7 @@
     <w:abstractNumId w:val="8"/>
   </w:num>
   <w:num w:numId="10">
-    <w:abstractNumId w:val="11"/>
+    <w:abstractNumId w:val="12"/>
   </w:num>
   <w:num w:numId="11">
     <w:abstractNumId w:val="3"/>
@@ -17367,10 +18416,10 @@
     <w:abstractNumId w:val="6"/>
   </w:num>
   <w:num w:numId="20">
-    <w:abstractNumId w:val="12"/>
+    <w:abstractNumId w:val="13"/>
   </w:num>
   <w:num w:numId="21">
-    <w:abstractNumId w:val="10"/>
+    <w:abstractNumId w:val="11"/>
   </w:num>
   <w:num w:numId="22">
     <w:abstractNumId w:val="5"/>
@@ -17431,6 +18480,9 @@
     <w:lvlOverride w:ilvl="8">
       <w:startOverride w:val="1"/>
     </w:lvlOverride>
+  </w:num>
+  <w:num w:numId="24">
+    <w:abstractNumId w:val="9"/>
   </w:num>
 </w:numbering>
 </file>
@@ -18317,7 +19369,6 @@
       <w:spacing w:before="0" w:after="0" w:line="240" w:lineRule="auto"/>
     </w:pPr>
     <w:tblPr>
-      <w:tblInd w:w="0" w:type="dxa"/>
       <w:tblBorders>
         <w:top w:val="single" w:sz="4" w:space="0" w:color="auto"/>
         <w:left w:val="single" w:sz="4" w:space="0" w:color="auto"/>
@@ -18326,12 +19377,6 @@
         <w:insideH w:val="single" w:sz="4" w:space="0" w:color="auto"/>
         <w:insideV w:val="single" w:sz="4" w:space="0" w:color="auto"/>
       </w:tblBorders>
-      <w:tblCellMar>
-        <w:top w:w="0" w:type="dxa"/>
-        <w:left w:w="108" w:type="dxa"/>
-        <w:bottom w:w="0" w:type="dxa"/>
-        <w:right w:w="108" w:type="dxa"/>
-      </w:tblCellMar>
     </w:tblPr>
   </w:style>
   <w:style w:type="character" w:customStyle="1" w:styleId="ParagrapChar">
@@ -18929,7 +19974,6 @@
     <w:tblPr>
       <w:tblStyleRowBandSize w:val="1"/>
       <w:tblStyleColBandSize w:val="1"/>
-      <w:tblInd w:w="0" w:type="dxa"/>
       <w:tblBorders>
         <w:top w:val="single" w:sz="4" w:space="0" w:color="BFBFBF" w:themeColor="background1" w:themeShade="BF"/>
         <w:left w:val="single" w:sz="4" w:space="0" w:color="BFBFBF" w:themeColor="background1" w:themeShade="BF"/>
@@ -18938,12 +19982,6 @@
         <w:insideH w:val="single" w:sz="4" w:space="0" w:color="BFBFBF" w:themeColor="background1" w:themeShade="BF"/>
         <w:insideV w:val="single" w:sz="4" w:space="0" w:color="BFBFBF" w:themeColor="background1" w:themeShade="BF"/>
       </w:tblBorders>
-      <w:tblCellMar>
-        <w:top w:w="0" w:type="dxa"/>
-        <w:left w:w="108" w:type="dxa"/>
-        <w:bottom w:w="0" w:type="dxa"/>
-        <w:right w:w="108" w:type="dxa"/>
-      </w:tblCellMar>
     </w:tblPr>
     <w:tblStylePr w:type="firstRow">
       <w:rPr>
@@ -19030,6 +20068,23 @@
     <w:rPr>
       <w:color w:val="800080" w:themeColor="followedHyperlink"/>
       <w:u w:val="single"/>
+    </w:rPr>
+  </w:style>
+  <w:style w:type="paragraph" w:styleId="NormalWeb">
+    <w:name w:val="Normal (Web)"/>
+    <w:basedOn w:val="Normal"/>
+    <w:uiPriority w:val="99"/>
+    <w:semiHidden/>
+    <w:unhideWhenUsed/>
+    <w:rsid w:val="00720411"/>
+    <w:pPr>
+      <w:spacing w:before="100" w:beforeAutospacing="1" w:after="100" w:afterAutospacing="1" w:line="240" w:lineRule="auto"/>
+      <w:ind w:left="0" w:firstLine="0"/>
+    </w:pPr>
+    <w:rPr>
+      <w:rFonts w:ascii="Times New Roman" w:eastAsia="Times New Roman" w:hAnsi="Times New Roman" w:cs="Times New Roman"/>
+      <w:sz w:val="24"/>
+      <w:szCs w:val="24"/>
     </w:rPr>
   </w:style>
 </w:styles>
@@ -19344,7 +20399,7 @@
 </file>
 
 <file path=customXml/itemProps2.xml><?xml version="1.0" encoding="utf-8"?>
-<ds:datastoreItem xmlns:ds="http://schemas.openxmlformats.org/officeDocument/2006/customXml" ds:itemID="{3FE07900-DB2B-4C93-B0A6-30F911F6C8EA}">
+<ds:datastoreItem xmlns:ds="http://schemas.openxmlformats.org/officeDocument/2006/customXml" ds:itemID="{1544B6DE-79EF-41D7-8720-85427FA2D8C8}">
   <ds:schemaRefs>
     <ds:schemaRef ds:uri="http://schemas.openxmlformats.org/officeDocument/2006/bibliography"/>
   </ds:schemaRefs>

</xml_diff>

<commit_message>
Thêm bảng mô tả class HOPDONG
</commit_message>
<xml_diff>
--- a/01_Document/[FD] Thiết kế chức năng hệ thống/[FD] [C43] Quản lý xe khách.docx
+++ b/01_Document/[FD] Thiết kế chức năng hệ thống/[FD] [C43] Quản lý xe khách.docx
@@ -1,6 +1,6 @@
 
 <file path=word/document.xml><?xml version="1.0" encoding="utf-8"?>
-<w:document xmlns:wpc="http://schemas.microsoft.com/office/word/2010/wordprocessingCanvas" xmlns:mc="http://schemas.openxmlformats.org/markup-compatibility/2006" xmlns:o="urn:schemas-microsoft-com:office:office" xmlns:r="http://schemas.openxmlformats.org/officeDocument/2006/relationships" xmlns:m="http://schemas.openxmlformats.org/officeDocument/2006/math" xmlns:v="urn:schemas-microsoft-com:vml" xmlns:wp14="http://schemas.microsoft.com/office/word/2010/wordprocessingDrawing" xmlns:wp="http://schemas.openxmlformats.org/drawingml/2006/wordprocessingDrawing" xmlns:w10="urn:schemas-microsoft-com:office:word" xmlns:w="http://schemas.openxmlformats.org/wordprocessingml/2006/main" xmlns:w14="http://schemas.microsoft.com/office/word/2010/wordml" xmlns:w15="http://schemas.microsoft.com/office/word/2012/wordml" xmlns:wpg="http://schemas.microsoft.com/office/word/2010/wordprocessingGroup" xmlns:wpi="http://schemas.microsoft.com/office/word/2010/wordprocessingInk" xmlns:wne="http://schemas.microsoft.com/office/word/2006/wordml" xmlns:wps="http://schemas.microsoft.com/office/word/2010/wordprocessingShape" mc:Ignorable="w14 w15 wp14">
+<w:document xmlns:wpc="http://schemas.microsoft.com/office/word/2010/wordprocessingCanvas" xmlns:cx="http://schemas.microsoft.com/office/drawing/2014/chartex" xmlns:cx1="http://schemas.microsoft.com/office/drawing/2015/9/8/chartex" xmlns:cx2="http://schemas.microsoft.com/office/drawing/2015/10/21/chartex" xmlns:cx3="http://schemas.microsoft.com/office/drawing/2016/5/9/chartex" xmlns:cx4="http://schemas.microsoft.com/office/drawing/2016/5/10/chartex" xmlns:cx5="http://schemas.microsoft.com/office/drawing/2016/5/11/chartex" xmlns:cx6="http://schemas.microsoft.com/office/drawing/2016/5/12/chartex" xmlns:cx7="http://schemas.microsoft.com/office/drawing/2016/5/13/chartex" xmlns:cx8="http://schemas.microsoft.com/office/drawing/2016/5/14/chartex" xmlns:mc="http://schemas.openxmlformats.org/markup-compatibility/2006" xmlns:aink="http://schemas.microsoft.com/office/drawing/2016/ink" xmlns:am3d="http://schemas.microsoft.com/office/drawing/2017/model3d" xmlns:o="urn:schemas-microsoft-com:office:office" xmlns:r="http://schemas.openxmlformats.org/officeDocument/2006/relationships" xmlns:m="http://schemas.openxmlformats.org/officeDocument/2006/math" xmlns:v="urn:schemas-microsoft-com:vml" xmlns:wp14="http://schemas.microsoft.com/office/word/2010/wordprocessingDrawing" xmlns:wp="http://schemas.openxmlformats.org/drawingml/2006/wordprocessingDrawing" xmlns:w10="urn:schemas-microsoft-com:office:word" xmlns:w="http://schemas.openxmlformats.org/wordprocessingml/2006/main" xmlns:w14="http://schemas.microsoft.com/office/word/2010/wordml" xmlns:w15="http://schemas.microsoft.com/office/word/2012/wordml" xmlns:w16cid="http://schemas.microsoft.com/office/word/2016/wordml/cid" xmlns:w16se="http://schemas.microsoft.com/office/word/2015/wordml/symex" xmlns:wpg="http://schemas.microsoft.com/office/word/2010/wordprocessingGroup" xmlns:wpi="http://schemas.microsoft.com/office/word/2010/wordprocessingInk" xmlns:wne="http://schemas.microsoft.com/office/word/2006/wordml" xmlns:wps="http://schemas.microsoft.com/office/word/2010/wordprocessingShape" mc:Ignorable="w14 w15 w16se w16cid wp14">
   <w:body>
     <w:sdt>
       <w:sdtPr>
@@ -66,7 +66,7 @@
                   </w:tcPr>
                   <w:p>
                     <w:pPr>
-                      <w:pStyle w:val="NoSpacing"/>
+                      <w:pStyle w:val="KhngDncch"/>
                       <w:jc w:val="center"/>
                       <w:rPr>
                         <w:rFonts w:ascii="Times New Roman" w:eastAsiaTheme="majorEastAsia" w:hAnsi="Times New Roman" w:cs="Times New Roman"/>
@@ -109,7 +109,6 @@
                 <w:dataBinding w:prefixMappings="xmlns:ns0='http://schemas.openxmlformats.org/package/2006/metadata/core-properties' xmlns:ns1='http://purl.org/dc/elements/1.1/'" w:xpath="/ns0:coreProperties[1]/ns1:title[1]" w:storeItemID="{6C3C8BC8-F283-45AE-878A-BAB7291924A1}"/>
                 <w:text/>
               </w:sdtPr>
-              <w:sdtEndPr/>
               <w:sdtContent>
                 <w:tc>
                   <w:tcPr>
@@ -121,7 +120,7 @@
                   </w:tcPr>
                   <w:p>
                     <w:pPr>
-                      <w:pStyle w:val="NoSpacing"/>
+                      <w:pStyle w:val="KhngDncch"/>
                       <w:jc w:val="center"/>
                       <w:rPr>
                         <w:rFonts w:ascii="Times New Roman" w:eastAsiaTheme="majorEastAsia" w:hAnsi="Times New Roman" w:cs="Times New Roman"/>
@@ -159,7 +158,6 @@
                 <w:dataBinding w:prefixMappings="xmlns:ns0='http://schemas.openxmlformats.org/package/2006/metadata/core-properties' xmlns:ns1='http://purl.org/dc/elements/1.1/'" w:xpath="/ns0:coreProperties[1]/ns1:subject[1]" w:storeItemID="{6C3C8BC8-F283-45AE-878A-BAB7291924A1}"/>
                 <w:text/>
               </w:sdtPr>
-              <w:sdtEndPr/>
               <w:sdtContent>
                 <w:tc>
                   <w:tcPr>
@@ -171,7 +169,7 @@
                   </w:tcPr>
                   <w:p>
                     <w:pPr>
-                      <w:pStyle w:val="NoSpacing"/>
+                      <w:pStyle w:val="KhngDncch"/>
                       <w:jc w:val="center"/>
                       <w:rPr>
                         <w:rFonts w:ascii="Times New Roman" w:eastAsiaTheme="majorEastAsia" w:hAnsi="Times New Roman" w:cs="Times New Roman"/>
@@ -204,7 +202,7 @@
               </w:tcPr>
               <w:p>
                 <w:pPr>
-                  <w:pStyle w:val="NoSpacing"/>
+                  <w:pStyle w:val="KhngDncch"/>
                   <w:jc w:val="center"/>
                   <w:rPr>
                     <w:rFonts w:ascii="Times New Roman" w:hAnsi="Times New Roman" w:cs="Times New Roman"/>
@@ -230,7 +228,6 @@
                 <w:dataBinding w:prefixMappings="xmlns:ns0='http://schemas.openxmlformats.org/package/2006/metadata/core-properties' xmlns:ns1='http://purl.org/dc/elements/1.1/'" w:xpath="/ns0:coreProperties[1]/ns1:creator[1]" w:storeItemID="{6C3C8BC8-F283-45AE-878A-BAB7291924A1}"/>
                 <w:text/>
               </w:sdtPr>
-              <w:sdtEndPr/>
               <w:sdtContent>
                 <w:tc>
                   <w:tcPr>
@@ -239,7 +236,7 @@
                   </w:tcPr>
                   <w:p>
                     <w:pPr>
-                      <w:pStyle w:val="NoSpacing"/>
+                      <w:pStyle w:val="KhngDncch"/>
                       <w:jc w:val="center"/>
                       <w:rPr>
                         <w:rFonts w:ascii="Times New Roman" w:hAnsi="Times New Roman" w:cs="Times New Roman"/>
@@ -282,7 +279,6 @@
                   <w:calendar w:val="gregorian"/>
                 </w:date>
               </w:sdtPr>
-              <w:sdtEndPr/>
               <w:sdtContent>
                 <w:tc>
                   <w:tcPr>
@@ -291,7 +287,7 @@
                   </w:tcPr>
                   <w:p>
                     <w:pPr>
-                      <w:pStyle w:val="NoSpacing"/>
+                      <w:pStyle w:val="KhngDncch"/>
                       <w:jc w:val="center"/>
                       <w:rPr>
                         <w:rFonts w:ascii="Times New Roman" w:hAnsi="Times New Roman" w:cs="Times New Roman"/>
@@ -344,7 +340,7 @@
         </w:p>
         <w:tbl>
           <w:tblPr>
-            <w:tblStyle w:val="TableGrid"/>
+            <w:tblStyle w:val="LiBang"/>
             <w:tblW w:w="0" w:type="auto"/>
             <w:tblInd w:w="360" w:type="dxa"/>
             <w:tblLook w:val="04E0" w:firstRow="1" w:lastRow="1" w:firstColumn="1" w:lastColumn="0" w:noHBand="0" w:noVBand="1"/>
@@ -574,7 +570,7 @@
               </w:tcPr>
               <w:p>
                 <w:pPr>
-                  <w:pStyle w:val="NoSpacing"/>
+                  <w:pStyle w:val="KhngDncch"/>
                   <w:rPr>
                     <w:rFonts w:ascii="Times New Roman" w:hAnsi="Times New Roman" w:cs="Times New Roman"/>
                   </w:rPr>
@@ -585,7 +581,7 @@
         </w:tbl>
         <w:tbl>
           <w:tblPr>
-            <w:tblStyle w:val="TableGrid"/>
+            <w:tblStyle w:val="LiBang"/>
             <w:tblW w:w="9198" w:type="dxa"/>
             <w:tblInd w:w="360" w:type="dxa"/>
             <w:tblLook w:val="04A0" w:firstRow="1" w:lastRow="0" w:firstColumn="1" w:lastColumn="0" w:noHBand="0" w:noVBand="1"/>
@@ -1007,7 +1003,7 @@
     </w:p>
     <w:tbl>
       <w:tblPr>
-        <w:tblStyle w:val="TableGrid"/>
+        <w:tblStyle w:val="LiBang"/>
         <w:tblW w:w="0" w:type="auto"/>
         <w:tblLook w:val="04A0" w:firstRow="1" w:lastRow="0" w:firstColumn="1" w:lastColumn="0" w:noHBand="0" w:noVBand="1"/>
       </w:tblPr>
@@ -1103,7 +1099,7 @@
             <w:hyperlink w:anchor="NHANVIEN" w:history="1">
               <w:r>
                 <w:rPr>
-                  <w:rStyle w:val="Hyperlink"/>
+                  <w:rStyle w:val="Siuktni"/>
                 </w:rPr>
                 <w:t>NHANVIEN</w:t>
               </w:r>
@@ -1152,7 +1148,7 @@
             <w:hyperlink w:anchor="SESSION" w:history="1">
               <w:r>
                 <w:rPr>
-                  <w:rStyle w:val="Hyperlink"/>
+                  <w:rStyle w:val="Siuktni"/>
                 </w:rPr>
                 <w:t>SESSION</w:t>
               </w:r>
@@ -1201,7 +1197,7 @@
             <w:hyperlink w:anchor="TUYENXE" w:history="1">
               <w:r>
                 <w:rPr>
-                  <w:rStyle w:val="Hyperlink"/>
+                  <w:rStyle w:val="Siuktni"/>
                 </w:rPr>
                 <w:t>TUYENXE</w:t>
               </w:r>
@@ -1247,7 +1243,7 @@
             <w:hyperlink w:anchor="DIADIEM" w:history="1">
               <w:r>
                 <w:rPr>
-                  <w:rStyle w:val="Hyperlink"/>
+                  <w:rStyle w:val="Siuktni"/>
                 </w:rPr>
                 <w:t>DIADIEM</w:t>
               </w:r>
@@ -1299,7 +1295,7 @@
             <w:hyperlink w:anchor="LOAIXE" w:history="1">
               <w:r>
                 <w:rPr>
-                  <w:rStyle w:val="Hyperlink"/>
+                  <w:rStyle w:val="Siuktni"/>
                 </w:rPr>
                 <w:t>LOAIXE</w:t>
               </w:r>
@@ -1345,7 +1341,7 @@
             <w:hyperlink w:anchor="GIACOBAN" w:history="1">
               <w:r>
                 <w:rPr>
-                  <w:rStyle w:val="Hyperlink"/>
+                  <w:rStyle w:val="Siuktni"/>
                 </w:rPr>
                 <w:t>GIACOBAN</w:t>
               </w:r>
@@ -1391,7 +1387,7 @@
             <w:hyperlink w:anchor="KHACHHANG" w:history="1">
               <w:r>
                 <w:rPr>
-                  <w:rStyle w:val="Hyperlink"/>
+                  <w:rStyle w:val="Siuktni"/>
                 </w:rPr>
                 <w:t>KHACHHANG</w:t>
               </w:r>
@@ -1437,7 +1433,7 @@
             <w:hyperlink w:anchor="CHUYENXE" w:history="1">
               <w:r>
                 <w:rPr>
-                  <w:rStyle w:val="Hyperlink"/>
+                  <w:rStyle w:val="Siuktni"/>
                 </w:rPr>
                 <w:t>CHUYENXE</w:t>
               </w:r>
@@ -1483,7 +1479,7 @@
             <w:hyperlink w:anchor="TAIXE" w:history="1">
               <w:r>
                 <w:rPr>
-                  <w:rStyle w:val="Hyperlink"/>
+                  <w:rStyle w:val="Siuktni"/>
                 </w:rPr>
                 <w:t>TAIXE</w:t>
               </w:r>
@@ -1529,7 +1525,7 @@
             <w:hyperlink w:anchor="XE" w:history="1">
               <w:r>
                 <w:rPr>
-                  <w:rStyle w:val="Hyperlink"/>
+                  <w:rStyle w:val="Siuktni"/>
                 </w:rPr>
                 <w:t>XE</w:t>
               </w:r>
@@ -1575,7 +1571,7 @@
             <w:hyperlink w:anchor="HOPDONG" w:history="1">
               <w:r>
                 <w:rPr>
-                  <w:rStyle w:val="Hyperlink"/>
+                  <w:rStyle w:val="Siuktni"/>
                 </w:rPr>
                 <w:t>HOPDONG</w:t>
               </w:r>
@@ -1621,7 +1617,7 @@
             <w:hyperlink w:anchor="DOITAC" w:history="1">
               <w:r>
                 <w:rPr>
-                  <w:rStyle w:val="Hyperlink"/>
+                  <w:rStyle w:val="Siuktni"/>
                 </w:rPr>
                 <w:t>DOITAC</w:t>
               </w:r>
@@ -1667,7 +1663,7 @@
             <w:hyperlink w:anchor="TRAMXE" w:history="1">
               <w:r>
                 <w:rPr>
-                  <w:rStyle w:val="Hyperlink"/>
+                  <w:rStyle w:val="Siuktni"/>
                 </w:rPr>
                 <w:t>TRAMXE</w:t>
               </w:r>
@@ -1713,7 +1709,7 @@
             <w:hyperlink w:anchor="KHAOSAT" w:history="1">
               <w:r>
                 <w:rPr>
-                  <w:rStyle w:val="Hyperlink"/>
+                  <w:rStyle w:val="Siuktni"/>
                 </w:rPr>
                 <w:t>KHAOSAT</w:t>
               </w:r>
@@ -1759,7 +1755,7 @@
             <w:hyperlink w:anchor="LOTRINH" w:history="1">
               <w:r>
                 <w:rPr>
-                  <w:rStyle w:val="Hyperlink"/>
+                  <w:rStyle w:val="Siuktni"/>
                 </w:rPr>
                 <w:t>LOTRINH</w:t>
               </w:r>
@@ -1805,7 +1801,7 @@
             <w:hyperlink w:anchor="VE" w:history="1">
               <w:r>
                 <w:rPr>
-                  <w:rStyle w:val="Hyperlink"/>
+                  <w:rStyle w:val="Siuktni"/>
                 </w:rPr>
                 <w:t>VE</w:t>
               </w:r>
@@ -1851,7 +1847,7 @@
             <w:hyperlink w:anchor="GHE" w:history="1">
               <w:r>
                 <w:rPr>
-                  <w:rStyle w:val="Hyperlink"/>
+                  <w:rStyle w:val="Siuktni"/>
                 </w:rPr>
                 <w:t>GHE</w:t>
               </w:r>
@@ -1917,7 +1913,7 @@
     </w:p>
     <w:tbl>
       <w:tblPr>
-        <w:tblStyle w:val="TableGrid"/>
+        <w:tblStyle w:val="LiBang"/>
         <w:tblW w:w="9450" w:type="dxa"/>
         <w:tblInd w:w="-5" w:type="dxa"/>
         <w:tblLook w:val="04A0" w:firstRow="1" w:lastRow="0" w:firstColumn="1" w:lastColumn="0" w:noHBand="0" w:noVBand="1"/>
@@ -3291,7 +3287,7 @@
     </w:p>
     <w:tbl>
       <w:tblPr>
-        <w:tblStyle w:val="TableGrid"/>
+        <w:tblStyle w:val="LiBang"/>
         <w:tblW w:w="9450" w:type="dxa"/>
         <w:tblInd w:w="-5" w:type="dxa"/>
         <w:tblLook w:val="04A0" w:firstRow="1" w:lastRow="0" w:firstColumn="1" w:lastColumn="0" w:noHBand="0" w:noVBand="1"/>
@@ -3869,7 +3865,7 @@
     </w:p>
     <w:tbl>
       <w:tblPr>
-        <w:tblStyle w:val="TableGrid"/>
+        <w:tblStyle w:val="LiBang"/>
         <w:tblW w:w="9450" w:type="dxa"/>
         <w:tblInd w:w="-5" w:type="dxa"/>
         <w:tblLook w:val="04A0" w:firstRow="1" w:lastRow="0" w:firstColumn="1" w:lastColumn="0" w:noHBand="0" w:noVBand="1"/>
@@ -4452,7 +4448,7 @@
     </w:p>
     <w:tbl>
       <w:tblPr>
-        <w:tblStyle w:val="TableGrid"/>
+        <w:tblStyle w:val="LiBang"/>
         <w:tblW w:w="9450" w:type="dxa"/>
         <w:tblInd w:w="-5" w:type="dxa"/>
         <w:tblLook w:val="04A0" w:firstRow="1" w:lastRow="0" w:firstColumn="1" w:lastColumn="0" w:noHBand="0" w:noVBand="1"/>
@@ -5024,7 +5020,7 @@
     </w:p>
     <w:tbl>
       <w:tblPr>
-        <w:tblStyle w:val="TableGrid"/>
+        <w:tblStyle w:val="LiBang"/>
         <w:tblW w:w="9450" w:type="dxa"/>
         <w:tblInd w:w="-5" w:type="dxa"/>
         <w:tblLook w:val="04A0" w:firstRow="1" w:lastRow="0" w:firstColumn="1" w:lastColumn="0" w:noHBand="0" w:noVBand="1"/>
@@ -5926,7 +5922,7 @@
     </w:p>
     <w:tbl>
       <w:tblPr>
-        <w:tblStyle w:val="TableGrid"/>
+        <w:tblStyle w:val="LiBang"/>
         <w:tblW w:w="9450" w:type="dxa"/>
         <w:tblInd w:w="-5" w:type="dxa"/>
         <w:tblLook w:val="04A0" w:firstRow="1" w:lastRow="0" w:firstColumn="1" w:lastColumn="0" w:noHBand="0" w:noVBand="1"/>
@@ -6496,7 +6492,7 @@
     </w:p>
     <w:tbl>
       <w:tblPr>
-        <w:tblStyle w:val="TableGrid"/>
+        <w:tblStyle w:val="LiBang"/>
         <w:tblW w:w="9450" w:type="dxa"/>
         <w:tblInd w:w="-5" w:type="dxa"/>
         <w:tblLook w:val="04A0" w:firstRow="1" w:lastRow="0" w:firstColumn="1" w:lastColumn="0" w:noHBand="0" w:noVBand="1"/>
@@ -7724,7 +7720,7 @@
     </w:p>
     <w:tbl>
       <w:tblPr>
-        <w:tblStyle w:val="TableGrid"/>
+        <w:tblStyle w:val="LiBang"/>
         <w:tblW w:w="9450" w:type="dxa"/>
         <w:tblInd w:w="-5" w:type="dxa"/>
         <w:tblLook w:val="04A0" w:firstRow="1" w:lastRow="0" w:firstColumn="1" w:lastColumn="0" w:noHBand="0" w:noVBand="1"/>
@@ -8858,7 +8854,7 @@
     </w:p>
     <w:tbl>
       <w:tblPr>
-        <w:tblStyle w:val="TableGrid"/>
+        <w:tblStyle w:val="LiBang"/>
         <w:tblW w:w="9450" w:type="dxa"/>
         <w:tblInd w:w="-5" w:type="dxa"/>
         <w:tblLook w:val="04A0" w:firstRow="1" w:lastRow="0" w:firstColumn="1" w:lastColumn="0" w:noHBand="0" w:noVBand="1"/>
@@ -9468,7 +9464,7 @@
     </w:p>
     <w:tbl>
       <w:tblPr>
-        <w:tblStyle w:val="TableGrid"/>
+        <w:tblStyle w:val="LiBang"/>
         <w:tblW w:w="9450" w:type="dxa"/>
         <w:tblInd w:w="-5" w:type="dxa"/>
         <w:tblLook w:val="04A0" w:firstRow="1" w:lastRow="0" w:firstColumn="1" w:lastColumn="0" w:noHBand="0" w:noVBand="1"/>
@@ -10440,23 +10436,23 @@
     </w:p>
     <w:tbl>
       <w:tblPr>
-        <w:tblStyle w:val="TableGrid"/>
+        <w:tblStyle w:val="LiBang"/>
         <w:tblW w:w="9450" w:type="dxa"/>
         <w:tblInd w:w="-5" w:type="dxa"/>
         <w:tblLook w:val="04A0" w:firstRow="1" w:lastRow="0" w:firstColumn="1" w:lastColumn="0" w:noHBand="0" w:noVBand="1"/>
       </w:tblPr>
       <w:tblGrid>
-        <w:gridCol w:w="1630"/>
-        <w:gridCol w:w="1456"/>
-        <w:gridCol w:w="1475"/>
-        <w:gridCol w:w="1478"/>
-        <w:gridCol w:w="1521"/>
-        <w:gridCol w:w="1890"/>
+        <w:gridCol w:w="1530"/>
+        <w:gridCol w:w="1669"/>
+        <w:gridCol w:w="1417"/>
+        <w:gridCol w:w="1556"/>
+        <w:gridCol w:w="1517"/>
+        <w:gridCol w:w="1761"/>
       </w:tblGrid>
       <w:tr>
         <w:tc>
           <w:tcPr>
-            <w:tcW w:w="1630" w:type="dxa"/>
+            <w:tcW w:w="1530" w:type="dxa"/>
             <w:shd w:val="clear" w:color="auto" w:fill="D9D9D9" w:themeFill="background1" w:themeFillShade="D9"/>
           </w:tcPr>
           <w:p>
@@ -10471,7 +10467,7 @@
         </w:tc>
         <w:tc>
           <w:tcPr>
-            <w:tcW w:w="7820" w:type="dxa"/>
+            <w:tcW w:w="7920" w:type="dxa"/>
             <w:gridSpan w:val="5"/>
             <w:shd w:val="clear" w:color="auto" w:fill="D9D9D9" w:themeFill="background1" w:themeFillShade="D9"/>
           </w:tcPr>
@@ -10494,7 +10490,7 @@
       <w:tr>
         <w:tc>
           <w:tcPr>
-            <w:tcW w:w="1630" w:type="dxa"/>
+            <w:tcW w:w="1530" w:type="dxa"/>
             <w:shd w:val="clear" w:color="auto" w:fill="D9D9D9" w:themeFill="background1" w:themeFillShade="D9"/>
           </w:tcPr>
           <w:p>
@@ -10508,7 +10504,7 @@
         </w:tc>
         <w:tc>
           <w:tcPr>
-            <w:tcW w:w="7820" w:type="dxa"/>
+            <w:tcW w:w="7920" w:type="dxa"/>
             <w:gridSpan w:val="5"/>
             <w:shd w:val="clear" w:color="auto" w:fill="D9D9D9" w:themeFill="background1" w:themeFillShade="D9"/>
           </w:tcPr>
@@ -10516,13 +10512,18 @@
             <w:pPr>
               <w:pStyle w:val="MyTable"/>
             </w:pPr>
-          </w:p>
-        </w:tc>
-      </w:tr>
-      <w:tr>
-        <w:tc>
-          <w:tcPr>
-            <w:tcW w:w="1630" w:type="dxa"/>
+            <w:r>
+              <w:t>CLS_07</w:t>
+            </w:r>
+            <w:bookmarkStart w:id="10" w:name="_GoBack"/>
+            <w:bookmarkEnd w:id="10"/>
+          </w:p>
+        </w:tc>
+      </w:tr>
+      <w:tr>
+        <w:tc>
+          <w:tcPr>
+            <w:tcW w:w="1530" w:type="dxa"/>
             <w:shd w:val="clear" w:color="auto" w:fill="D9D9D9" w:themeFill="background1" w:themeFillShade="D9"/>
           </w:tcPr>
           <w:p>
@@ -10536,7 +10537,7 @@
         </w:tc>
         <w:tc>
           <w:tcPr>
-            <w:tcW w:w="7820" w:type="dxa"/>
+            <w:tcW w:w="7920" w:type="dxa"/>
             <w:gridSpan w:val="5"/>
             <w:shd w:val="clear" w:color="auto" w:fill="D9D9D9" w:themeFill="background1" w:themeFillShade="D9"/>
           </w:tcPr>
@@ -10547,8 +10548,8 @@
             <w:r>
               <w:t>HOPDON</w:t>
             </w:r>
-            <w:bookmarkStart w:id="10" w:name="HOPDONG"/>
-            <w:bookmarkEnd w:id="10"/>
+            <w:bookmarkStart w:id="11" w:name="HOPDONG"/>
+            <w:bookmarkEnd w:id="11"/>
             <w:r>
               <w:t>G</w:t>
             </w:r>
@@ -10575,7 +10576,7 @@
       <w:tr>
         <w:tc>
           <w:tcPr>
-            <w:tcW w:w="1630" w:type="dxa"/>
+            <w:tcW w:w="1530" w:type="dxa"/>
             <w:shd w:val="clear" w:color="auto" w:fill="D9D9D9" w:themeFill="background1" w:themeFillShade="D9"/>
           </w:tcPr>
           <w:p>
@@ -10589,7 +10590,7 @@
         </w:tc>
         <w:tc>
           <w:tcPr>
-            <w:tcW w:w="1456" w:type="dxa"/>
+            <w:tcW w:w="1669" w:type="dxa"/>
             <w:shd w:val="clear" w:color="auto" w:fill="D9D9D9" w:themeFill="background1" w:themeFillShade="D9"/>
           </w:tcPr>
           <w:p>
@@ -10603,7 +10604,7 @@
         </w:tc>
         <w:tc>
           <w:tcPr>
-            <w:tcW w:w="1475" w:type="dxa"/>
+            <w:tcW w:w="1417" w:type="dxa"/>
             <w:shd w:val="clear" w:color="auto" w:fill="D9D9D9" w:themeFill="background1" w:themeFillShade="D9"/>
           </w:tcPr>
           <w:p>
@@ -10617,7 +10618,7 @@
         </w:tc>
         <w:tc>
           <w:tcPr>
-            <w:tcW w:w="1478" w:type="dxa"/>
+            <w:tcW w:w="1556" w:type="dxa"/>
             <w:shd w:val="clear" w:color="auto" w:fill="D9D9D9" w:themeFill="background1" w:themeFillShade="D9"/>
           </w:tcPr>
           <w:p>
@@ -10631,7 +10632,7 @@
         </w:tc>
         <w:tc>
           <w:tcPr>
-            <w:tcW w:w="1521" w:type="dxa"/>
+            <w:tcW w:w="1517" w:type="dxa"/>
             <w:shd w:val="clear" w:color="auto" w:fill="D9D9D9" w:themeFill="background1" w:themeFillShade="D9"/>
           </w:tcPr>
           <w:p>
@@ -10645,7 +10646,7 @@
         </w:tc>
         <w:tc>
           <w:tcPr>
-            <w:tcW w:w="1890" w:type="dxa"/>
+            <w:tcW w:w="1761" w:type="dxa"/>
             <w:shd w:val="clear" w:color="auto" w:fill="D9D9D9" w:themeFill="background1" w:themeFillShade="D9"/>
           </w:tcPr>
           <w:p>
@@ -10661,7 +10662,7 @@
       <w:tr>
         <w:tc>
           <w:tcPr>
-            <w:tcW w:w="1630" w:type="dxa"/>
+            <w:tcW w:w="1530" w:type="dxa"/>
           </w:tcPr>
           <w:p>
             <w:pPr>
@@ -10674,59 +10675,74 @@
         </w:tc>
         <w:tc>
           <w:tcPr>
-            <w:tcW w:w="1456" w:type="dxa"/>
-          </w:tcPr>
-          <w:p>
-            <w:pPr>
-              <w:pStyle w:val="MyTable"/>
-            </w:pPr>
-          </w:p>
-        </w:tc>
-        <w:tc>
-          <w:tcPr>
-            <w:tcW w:w="1475" w:type="dxa"/>
-          </w:tcPr>
-          <w:p>
-            <w:pPr>
-              <w:pStyle w:val="MyTable"/>
-            </w:pPr>
-          </w:p>
-        </w:tc>
-        <w:tc>
-          <w:tcPr>
-            <w:tcW w:w="1478" w:type="dxa"/>
-          </w:tcPr>
-          <w:p>
-            <w:pPr>
-              <w:pStyle w:val="MyTable"/>
-            </w:pPr>
-          </w:p>
-        </w:tc>
-        <w:tc>
-          <w:tcPr>
-            <w:tcW w:w="1521" w:type="dxa"/>
-          </w:tcPr>
-          <w:p>
-            <w:pPr>
-              <w:pStyle w:val="MyTable"/>
-            </w:pPr>
-          </w:p>
-        </w:tc>
-        <w:tc>
-          <w:tcPr>
-            <w:tcW w:w="1890" w:type="dxa"/>
-          </w:tcPr>
-          <w:p>
-            <w:pPr>
-              <w:pStyle w:val="MyTable"/>
-            </w:pPr>
-          </w:p>
-        </w:tc>
-      </w:tr>
-      <w:tr>
-        <w:tc>
-          <w:tcPr>
-            <w:tcW w:w="1630" w:type="dxa"/>
+            <w:tcW w:w="1669" w:type="dxa"/>
+          </w:tcPr>
+          <w:p>
+            <w:pPr>
+              <w:pStyle w:val="MyTable"/>
+            </w:pPr>
+            <w:r>
+              <w:t>MaHD</w:t>
+            </w:r>
+          </w:p>
+        </w:tc>
+        <w:tc>
+          <w:tcPr>
+            <w:tcW w:w="1417" w:type="dxa"/>
+          </w:tcPr>
+          <w:p>
+            <w:pPr>
+              <w:pStyle w:val="MyTable"/>
+            </w:pPr>
+            <w:r>
+              <w:t>int</w:t>
+            </w:r>
+          </w:p>
+        </w:tc>
+        <w:tc>
+          <w:tcPr>
+            <w:tcW w:w="1556" w:type="dxa"/>
+          </w:tcPr>
+          <w:p>
+            <w:pPr>
+              <w:pStyle w:val="MyTable"/>
+            </w:pPr>
+            <w:r>
+              <w:t>int</w:t>
+            </w:r>
+          </w:p>
+        </w:tc>
+        <w:tc>
+          <w:tcPr>
+            <w:tcW w:w="1517" w:type="dxa"/>
+          </w:tcPr>
+          <w:p>
+            <w:pPr>
+              <w:pStyle w:val="MyTable"/>
+            </w:pPr>
+            <w:r>
+              <w:t>Khóa chính</w:t>
+            </w:r>
+          </w:p>
+        </w:tc>
+        <w:tc>
+          <w:tcPr>
+            <w:tcW w:w="1761" w:type="dxa"/>
+          </w:tcPr>
+          <w:p>
+            <w:pPr>
+              <w:pStyle w:val="MyTable"/>
+            </w:pPr>
+            <w:r>
+              <w:t>Mã duy nhất dành cho mỗi hợp đồng</w:t>
+            </w:r>
+          </w:p>
+        </w:tc>
+      </w:tr>
+      <w:tr>
+        <w:tc>
+          <w:tcPr>
+            <w:tcW w:w="1530" w:type="dxa"/>
           </w:tcPr>
           <w:p>
             <w:pPr>
@@ -10739,59 +10755,71 @@
         </w:tc>
         <w:tc>
           <w:tcPr>
-            <w:tcW w:w="1456" w:type="dxa"/>
-          </w:tcPr>
-          <w:p>
-            <w:pPr>
-              <w:pStyle w:val="MyTable"/>
-            </w:pPr>
-          </w:p>
-        </w:tc>
-        <w:tc>
-          <w:tcPr>
-            <w:tcW w:w="1475" w:type="dxa"/>
-          </w:tcPr>
-          <w:p>
-            <w:pPr>
-              <w:pStyle w:val="MyTable"/>
-            </w:pPr>
-          </w:p>
-        </w:tc>
-        <w:tc>
-          <w:tcPr>
-            <w:tcW w:w="1478" w:type="dxa"/>
-          </w:tcPr>
-          <w:p>
-            <w:pPr>
-              <w:pStyle w:val="MyTable"/>
-            </w:pPr>
-          </w:p>
-        </w:tc>
-        <w:tc>
-          <w:tcPr>
-            <w:tcW w:w="1521" w:type="dxa"/>
-          </w:tcPr>
-          <w:p>
-            <w:pPr>
-              <w:pStyle w:val="MyTable"/>
-            </w:pPr>
-          </w:p>
-        </w:tc>
-        <w:tc>
-          <w:tcPr>
-            <w:tcW w:w="1890" w:type="dxa"/>
-          </w:tcPr>
-          <w:p>
-            <w:pPr>
-              <w:pStyle w:val="MyTable"/>
-            </w:pPr>
-          </w:p>
-        </w:tc>
-      </w:tr>
-      <w:tr>
-        <w:tc>
-          <w:tcPr>
-            <w:tcW w:w="1630" w:type="dxa"/>
+            <w:tcW w:w="1669" w:type="dxa"/>
+          </w:tcPr>
+          <w:p>
+            <w:pPr>
+              <w:pStyle w:val="MyTable"/>
+            </w:pPr>
+            <w:r>
+              <w:t>NgayLap</w:t>
+            </w:r>
+          </w:p>
+        </w:tc>
+        <w:tc>
+          <w:tcPr>
+            <w:tcW w:w="1417" w:type="dxa"/>
+          </w:tcPr>
+          <w:p>
+            <w:pPr>
+              <w:pStyle w:val="MyTable"/>
+            </w:pPr>
+            <w:r>
+              <w:t>date</w:t>
+            </w:r>
+          </w:p>
+        </w:tc>
+        <w:tc>
+          <w:tcPr>
+            <w:tcW w:w="1556" w:type="dxa"/>
+          </w:tcPr>
+          <w:p>
+            <w:pPr>
+              <w:pStyle w:val="MyTable"/>
+            </w:pPr>
+            <w:r>
+              <w:t>date</w:t>
+            </w:r>
+          </w:p>
+        </w:tc>
+        <w:tc>
+          <w:tcPr>
+            <w:tcW w:w="1517" w:type="dxa"/>
+          </w:tcPr>
+          <w:p>
+            <w:pPr>
+              <w:pStyle w:val="MyTable"/>
+            </w:pPr>
+          </w:p>
+        </w:tc>
+        <w:tc>
+          <w:tcPr>
+            <w:tcW w:w="1761" w:type="dxa"/>
+          </w:tcPr>
+          <w:p>
+            <w:pPr>
+              <w:pStyle w:val="MyTable"/>
+            </w:pPr>
+            <w:r>
+              <w:t>Ngày lập hợp đồng</w:t>
+            </w:r>
+          </w:p>
+        </w:tc>
+      </w:tr>
+      <w:tr>
+        <w:tc>
+          <w:tcPr>
+            <w:tcW w:w="1530" w:type="dxa"/>
           </w:tcPr>
           <w:p>
             <w:pPr>
@@ -10804,59 +10832,74 @@
         </w:tc>
         <w:tc>
           <w:tcPr>
-            <w:tcW w:w="1456" w:type="dxa"/>
-          </w:tcPr>
-          <w:p>
-            <w:pPr>
-              <w:pStyle w:val="MyTable"/>
-            </w:pPr>
-          </w:p>
-        </w:tc>
-        <w:tc>
-          <w:tcPr>
-            <w:tcW w:w="1475" w:type="dxa"/>
-          </w:tcPr>
-          <w:p>
-            <w:pPr>
-              <w:pStyle w:val="MyTable"/>
-            </w:pPr>
-          </w:p>
-        </w:tc>
-        <w:tc>
-          <w:tcPr>
-            <w:tcW w:w="1478" w:type="dxa"/>
-          </w:tcPr>
-          <w:p>
-            <w:pPr>
-              <w:pStyle w:val="MyTable"/>
-            </w:pPr>
-          </w:p>
-        </w:tc>
-        <w:tc>
-          <w:tcPr>
-            <w:tcW w:w="1521" w:type="dxa"/>
-          </w:tcPr>
-          <w:p>
-            <w:pPr>
-              <w:pStyle w:val="MyTable"/>
-            </w:pPr>
-          </w:p>
-        </w:tc>
-        <w:tc>
-          <w:tcPr>
-            <w:tcW w:w="1890" w:type="dxa"/>
-          </w:tcPr>
-          <w:p>
-            <w:pPr>
-              <w:pStyle w:val="MyTable"/>
-            </w:pPr>
-          </w:p>
-        </w:tc>
-      </w:tr>
-      <w:tr>
-        <w:tc>
-          <w:tcPr>
-            <w:tcW w:w="1630" w:type="dxa"/>
+            <w:tcW w:w="1669" w:type="dxa"/>
+          </w:tcPr>
+          <w:p>
+            <w:pPr>
+              <w:pStyle w:val="MyTable"/>
+            </w:pPr>
+            <w:r>
+              <w:t>MaTram</w:t>
+            </w:r>
+          </w:p>
+        </w:tc>
+        <w:tc>
+          <w:tcPr>
+            <w:tcW w:w="1417" w:type="dxa"/>
+          </w:tcPr>
+          <w:p>
+            <w:pPr>
+              <w:pStyle w:val="MyTable"/>
+            </w:pPr>
+            <w:r>
+              <w:t>int</w:t>
+            </w:r>
+          </w:p>
+        </w:tc>
+        <w:tc>
+          <w:tcPr>
+            <w:tcW w:w="1556" w:type="dxa"/>
+          </w:tcPr>
+          <w:p>
+            <w:pPr>
+              <w:pStyle w:val="MyTable"/>
+            </w:pPr>
+            <w:r>
+              <w:t>int</w:t>
+            </w:r>
+          </w:p>
+        </w:tc>
+        <w:tc>
+          <w:tcPr>
+            <w:tcW w:w="1517" w:type="dxa"/>
+          </w:tcPr>
+          <w:p>
+            <w:pPr>
+              <w:pStyle w:val="MyTable"/>
+            </w:pPr>
+            <w:r>
+              <w:t>Khóa ngoại tới bảng TRAMXE</w:t>
+            </w:r>
+          </w:p>
+        </w:tc>
+        <w:tc>
+          <w:tcPr>
+            <w:tcW w:w="1761" w:type="dxa"/>
+          </w:tcPr>
+          <w:p>
+            <w:pPr>
+              <w:pStyle w:val="MyTable"/>
+            </w:pPr>
+            <w:r>
+              <w:t>Mã trạm xác định duy nhất một trạm đón khách</w:t>
+            </w:r>
+          </w:p>
+        </w:tc>
+      </w:tr>
+      <w:tr>
+        <w:tc>
+          <w:tcPr>
+            <w:tcW w:w="1530" w:type="dxa"/>
           </w:tcPr>
           <w:p>
             <w:pPr>
@@ -10869,117 +10912,806 @@
         </w:tc>
         <w:tc>
           <w:tcPr>
-            <w:tcW w:w="1456" w:type="dxa"/>
-          </w:tcPr>
-          <w:p>
-            <w:pPr>
-              <w:pStyle w:val="MyTable"/>
-            </w:pPr>
-          </w:p>
-        </w:tc>
-        <w:tc>
-          <w:tcPr>
-            <w:tcW w:w="1475" w:type="dxa"/>
-          </w:tcPr>
-          <w:p>
-            <w:pPr>
-              <w:pStyle w:val="MyTable"/>
-            </w:pPr>
-          </w:p>
-        </w:tc>
-        <w:tc>
-          <w:tcPr>
-            <w:tcW w:w="1478" w:type="dxa"/>
-          </w:tcPr>
-          <w:p>
-            <w:pPr>
-              <w:pStyle w:val="MyTable"/>
-            </w:pPr>
-          </w:p>
-        </w:tc>
-        <w:tc>
-          <w:tcPr>
-            <w:tcW w:w="1521" w:type="dxa"/>
-          </w:tcPr>
-          <w:p>
-            <w:pPr>
-              <w:pStyle w:val="MyTable"/>
-            </w:pPr>
-          </w:p>
-        </w:tc>
-        <w:tc>
-          <w:tcPr>
-            <w:tcW w:w="1890" w:type="dxa"/>
-          </w:tcPr>
-          <w:p>
-            <w:pPr>
-              <w:pStyle w:val="MyTable"/>
-            </w:pPr>
-          </w:p>
-        </w:tc>
-      </w:tr>
-      <w:tr>
-        <w:tc>
-          <w:tcPr>
-            <w:tcW w:w="1630" w:type="dxa"/>
-          </w:tcPr>
-          <w:p>
-            <w:pPr>
-              <w:pStyle w:val="MyTable"/>
-            </w:pPr>
-            <w:r>
-              <w:t>……..</w:t>
-            </w:r>
-          </w:p>
-        </w:tc>
-        <w:tc>
-          <w:tcPr>
-            <w:tcW w:w="1456" w:type="dxa"/>
-          </w:tcPr>
-          <w:p>
-            <w:pPr>
-              <w:pStyle w:val="MyTable"/>
-            </w:pPr>
-          </w:p>
-        </w:tc>
-        <w:tc>
-          <w:tcPr>
-            <w:tcW w:w="1475" w:type="dxa"/>
-          </w:tcPr>
-          <w:p>
-            <w:pPr>
-              <w:pStyle w:val="MyTable"/>
-            </w:pPr>
-          </w:p>
-        </w:tc>
-        <w:tc>
-          <w:tcPr>
-            <w:tcW w:w="1478" w:type="dxa"/>
-          </w:tcPr>
-          <w:p>
-            <w:pPr>
-              <w:pStyle w:val="MyTable"/>
-            </w:pPr>
-          </w:p>
-        </w:tc>
-        <w:tc>
-          <w:tcPr>
-            <w:tcW w:w="1521" w:type="dxa"/>
-          </w:tcPr>
-          <w:p>
-            <w:pPr>
-              <w:pStyle w:val="MyTable"/>
-            </w:pPr>
-          </w:p>
-        </w:tc>
-        <w:tc>
-          <w:tcPr>
-            <w:tcW w:w="1890" w:type="dxa"/>
-          </w:tcPr>
-          <w:p>
-            <w:pPr>
-              <w:pStyle w:val="MyTable"/>
-            </w:pPr>
+            <w:tcW w:w="1669" w:type="dxa"/>
+          </w:tcPr>
+          <w:p>
+            <w:pPr>
+              <w:pStyle w:val="MyTable"/>
+            </w:pPr>
+            <w:r>
+              <w:t>GiaThoaThuan</w:t>
+            </w:r>
+          </w:p>
+        </w:tc>
+        <w:tc>
+          <w:tcPr>
+            <w:tcW w:w="1417" w:type="dxa"/>
+          </w:tcPr>
+          <w:p>
+            <w:pPr>
+              <w:pStyle w:val="MyTable"/>
+            </w:pPr>
+            <w:r>
+              <w:t>decimal</w:t>
+            </w:r>
+          </w:p>
+        </w:tc>
+        <w:tc>
+          <w:tcPr>
+            <w:tcW w:w="1556" w:type="dxa"/>
+          </w:tcPr>
+          <w:p>
+            <w:pPr>
+              <w:pStyle w:val="MyTable"/>
+            </w:pPr>
+            <w:r>
+              <w:t>decimal(20,2)</w:t>
+            </w:r>
+          </w:p>
+        </w:tc>
+        <w:tc>
+          <w:tcPr>
+            <w:tcW w:w="1517" w:type="dxa"/>
+          </w:tcPr>
+          <w:p>
+            <w:pPr>
+              <w:pStyle w:val="MyTable"/>
+            </w:pPr>
+          </w:p>
+        </w:tc>
+        <w:tc>
+          <w:tcPr>
+            <w:tcW w:w="1761" w:type="dxa"/>
+          </w:tcPr>
+          <w:p>
+            <w:pPr>
+              <w:pStyle w:val="MyTable"/>
+            </w:pPr>
+            <w:r>
+              <w:t>Giá cả thỏa thuận trong hợp đồng mở trạm</w:t>
+            </w:r>
+          </w:p>
+        </w:tc>
+      </w:tr>
+      <w:tr>
+        <w:tc>
+          <w:tcPr>
+            <w:tcW w:w="1530" w:type="dxa"/>
+          </w:tcPr>
+          <w:p>
+            <w:pPr>
+              <w:pStyle w:val="MyTable"/>
+            </w:pPr>
+            <w:r>
+              <w:t>5</w:t>
+            </w:r>
+          </w:p>
+        </w:tc>
+        <w:tc>
+          <w:tcPr>
+            <w:tcW w:w="1669" w:type="dxa"/>
+          </w:tcPr>
+          <w:p>
+            <w:pPr>
+              <w:pStyle w:val="MyTable"/>
+            </w:pPr>
+            <w:r>
+              <w:t>ThoiHanThue</w:t>
+            </w:r>
+          </w:p>
+        </w:tc>
+        <w:tc>
+          <w:tcPr>
+            <w:tcW w:w="1417" w:type="dxa"/>
+          </w:tcPr>
+          <w:p>
+            <w:pPr>
+              <w:pStyle w:val="MyTable"/>
+            </w:pPr>
+            <w:r>
+              <w:t>date</w:t>
+            </w:r>
+          </w:p>
+        </w:tc>
+        <w:tc>
+          <w:tcPr>
+            <w:tcW w:w="1556" w:type="dxa"/>
+          </w:tcPr>
+          <w:p>
+            <w:pPr>
+              <w:pStyle w:val="MyTable"/>
+            </w:pPr>
+            <w:r>
+              <w:t>date</w:t>
+            </w:r>
+          </w:p>
+        </w:tc>
+        <w:tc>
+          <w:tcPr>
+            <w:tcW w:w="1517" w:type="dxa"/>
+          </w:tcPr>
+          <w:p>
+            <w:pPr>
+              <w:pStyle w:val="MyTable"/>
+            </w:pPr>
+          </w:p>
+        </w:tc>
+        <w:tc>
+          <w:tcPr>
+            <w:tcW w:w="1761" w:type="dxa"/>
+          </w:tcPr>
+          <w:p>
+            <w:pPr>
+              <w:pStyle w:val="MyTable"/>
+            </w:pPr>
+            <w:r>
+              <w:t>Hạn thuê mặt bằng mở trạm được quy định trong hợp đồng</w:t>
+            </w:r>
+          </w:p>
+        </w:tc>
+      </w:tr>
+      <w:tr>
+        <w:tc>
+          <w:tcPr>
+            <w:tcW w:w="1530" w:type="dxa"/>
+          </w:tcPr>
+          <w:p>
+            <w:pPr>
+              <w:pStyle w:val="MyTable"/>
+            </w:pPr>
+            <w:r>
+              <w:t>6</w:t>
+            </w:r>
+          </w:p>
+        </w:tc>
+        <w:tc>
+          <w:tcPr>
+            <w:tcW w:w="1669" w:type="dxa"/>
+          </w:tcPr>
+          <w:p>
+            <w:pPr>
+              <w:pStyle w:val="MyTable"/>
+            </w:pPr>
+            <w:r>
+              <w:t>MaDT</w:t>
+            </w:r>
+          </w:p>
+        </w:tc>
+        <w:tc>
+          <w:tcPr>
+            <w:tcW w:w="1417" w:type="dxa"/>
+          </w:tcPr>
+          <w:p>
+            <w:pPr>
+              <w:pStyle w:val="MyTable"/>
+            </w:pPr>
+            <w:r>
+              <w:t>int</w:t>
+            </w:r>
+          </w:p>
+        </w:tc>
+        <w:tc>
+          <w:tcPr>
+            <w:tcW w:w="1556" w:type="dxa"/>
+          </w:tcPr>
+          <w:p>
+            <w:pPr>
+              <w:pStyle w:val="MyTable"/>
+            </w:pPr>
+            <w:r>
+              <w:t>int</w:t>
+            </w:r>
+          </w:p>
+        </w:tc>
+        <w:tc>
+          <w:tcPr>
+            <w:tcW w:w="1517" w:type="dxa"/>
+          </w:tcPr>
+          <w:p>
+            <w:pPr>
+              <w:pStyle w:val="MyTable"/>
+            </w:pPr>
+            <w:r>
+              <w:t>Khóa ngoại tới bảng DOITAC</w:t>
+            </w:r>
+          </w:p>
+        </w:tc>
+        <w:tc>
+          <w:tcPr>
+            <w:tcW w:w="1761" w:type="dxa"/>
+          </w:tcPr>
+          <w:p>
+            <w:pPr>
+              <w:pStyle w:val="MyTable"/>
+            </w:pPr>
+            <w:r>
+              <w:t>Đối tác cho thuê mặt bằng trong hợp đồng</w:t>
+            </w:r>
+          </w:p>
+        </w:tc>
+      </w:tr>
+      <w:tr>
+        <w:tc>
+          <w:tcPr>
+            <w:tcW w:w="1530" w:type="dxa"/>
+          </w:tcPr>
+          <w:p>
+            <w:pPr>
+              <w:pStyle w:val="MyTable"/>
+            </w:pPr>
+            <w:r>
+              <w:t>7</w:t>
+            </w:r>
+          </w:p>
+        </w:tc>
+        <w:tc>
+          <w:tcPr>
+            <w:tcW w:w="1669" w:type="dxa"/>
+          </w:tcPr>
+          <w:p>
+            <w:pPr>
+              <w:pStyle w:val="MyTable"/>
+            </w:pPr>
+            <w:r>
+              <w:t>NguoiLap</w:t>
+            </w:r>
+          </w:p>
+        </w:tc>
+        <w:tc>
+          <w:tcPr>
+            <w:tcW w:w="1417" w:type="dxa"/>
+          </w:tcPr>
+          <w:p>
+            <w:pPr>
+              <w:pStyle w:val="MyTable"/>
+            </w:pPr>
+            <w:r>
+              <w:t>int</w:t>
+            </w:r>
+          </w:p>
+        </w:tc>
+        <w:tc>
+          <w:tcPr>
+            <w:tcW w:w="1556" w:type="dxa"/>
+          </w:tcPr>
+          <w:p>
+            <w:pPr>
+              <w:pStyle w:val="MyTable"/>
+            </w:pPr>
+            <w:r>
+              <w:t>int</w:t>
+            </w:r>
+          </w:p>
+        </w:tc>
+        <w:tc>
+          <w:tcPr>
+            <w:tcW w:w="1517" w:type="dxa"/>
+          </w:tcPr>
+          <w:p>
+            <w:pPr>
+              <w:pStyle w:val="MyTable"/>
+            </w:pPr>
+            <w:r>
+              <w:t>Khóa ngoại tới bảng NHANVIEN</w:t>
+            </w:r>
+          </w:p>
+        </w:tc>
+        <w:tc>
+          <w:tcPr>
+            <w:tcW w:w="1761" w:type="dxa"/>
+          </w:tcPr>
+          <w:p>
+            <w:pPr>
+              <w:pStyle w:val="MyTable"/>
+            </w:pPr>
+            <w:r>
+              <w:t>Nhân viên lập hợp đồng</w:t>
+            </w:r>
+          </w:p>
+        </w:tc>
+      </w:tr>
+      <w:tr>
+        <w:tc>
+          <w:tcPr>
+            <w:tcW w:w="1530" w:type="dxa"/>
+          </w:tcPr>
+          <w:p>
+            <w:pPr>
+              <w:pStyle w:val="MyTable"/>
+            </w:pPr>
+            <w:r>
+              <w:t>8</w:t>
+            </w:r>
+          </w:p>
+        </w:tc>
+        <w:tc>
+          <w:tcPr>
+            <w:tcW w:w="1669" w:type="dxa"/>
+          </w:tcPr>
+          <w:p>
+            <w:pPr>
+              <w:pStyle w:val="MyTable"/>
+            </w:pPr>
+            <w:r>
+              <w:t>MoTa</w:t>
+            </w:r>
+          </w:p>
+        </w:tc>
+        <w:tc>
+          <w:tcPr>
+            <w:tcW w:w="1417" w:type="dxa"/>
+          </w:tcPr>
+          <w:p>
+            <w:pPr>
+              <w:pStyle w:val="MyTable"/>
+            </w:pPr>
+            <w:r>
+              <w:t>text</w:t>
+            </w:r>
+          </w:p>
+        </w:tc>
+        <w:tc>
+          <w:tcPr>
+            <w:tcW w:w="1556" w:type="dxa"/>
+          </w:tcPr>
+          <w:p>
+            <w:pPr>
+              <w:pStyle w:val="MyTable"/>
+            </w:pPr>
+            <w:r>
+              <w:t>text</w:t>
+            </w:r>
+          </w:p>
+        </w:tc>
+        <w:tc>
+          <w:tcPr>
+            <w:tcW w:w="1517" w:type="dxa"/>
+          </w:tcPr>
+          <w:p>
+            <w:pPr>
+              <w:pStyle w:val="MyTable"/>
+            </w:pPr>
+          </w:p>
+        </w:tc>
+        <w:tc>
+          <w:tcPr>
+            <w:tcW w:w="1761" w:type="dxa"/>
+          </w:tcPr>
+          <w:p>
+            <w:pPr>
+              <w:pStyle w:val="MyTable"/>
+            </w:pPr>
+            <w:r>
+              <w:t>Nội dung mô tả hợp đồng</w:t>
+            </w:r>
+          </w:p>
+        </w:tc>
+      </w:tr>
+      <w:tr>
+        <w:tc>
+          <w:tcPr>
+            <w:tcW w:w="1530" w:type="dxa"/>
+          </w:tcPr>
+          <w:p>
+            <w:pPr>
+              <w:pStyle w:val="MyTable"/>
+            </w:pPr>
+            <w:r>
+              <w:t>9</w:t>
+            </w:r>
+          </w:p>
+        </w:tc>
+        <w:tc>
+          <w:tcPr>
+            <w:tcW w:w="1669" w:type="dxa"/>
+          </w:tcPr>
+          <w:p>
+            <w:pPr>
+              <w:pStyle w:val="MyTable"/>
+            </w:pPr>
+            <w:r>
+              <w:t>createUser</w:t>
+            </w:r>
+          </w:p>
+        </w:tc>
+        <w:tc>
+          <w:tcPr>
+            <w:tcW w:w="1417" w:type="dxa"/>
+          </w:tcPr>
+          <w:p>
+            <w:pPr>
+              <w:pStyle w:val="MyTable"/>
+            </w:pPr>
+            <w:r>
+              <w:t>int</w:t>
+            </w:r>
+          </w:p>
+        </w:tc>
+        <w:tc>
+          <w:tcPr>
+            <w:tcW w:w="1556" w:type="dxa"/>
+          </w:tcPr>
+          <w:p>
+            <w:pPr>
+              <w:pStyle w:val="MyTable"/>
+            </w:pPr>
+            <w:r>
+              <w:t>int</w:t>
+            </w:r>
+          </w:p>
+        </w:tc>
+        <w:tc>
+          <w:tcPr>
+            <w:tcW w:w="1517" w:type="dxa"/>
+          </w:tcPr>
+          <w:p>
+            <w:pPr>
+              <w:pStyle w:val="MyTable"/>
+            </w:pPr>
+            <w:r>
+              <w:t>Khóa ngoại</w:t>
+            </w:r>
+            <w:r>
+              <w:t xml:space="preserve"> tới bảng NHANVIEN</w:t>
+            </w:r>
+          </w:p>
+        </w:tc>
+        <w:tc>
+          <w:tcPr>
+            <w:tcW w:w="1761" w:type="dxa"/>
+          </w:tcPr>
+          <w:p>
+            <w:pPr>
+              <w:pStyle w:val="MyTable"/>
+            </w:pPr>
+            <w:r>
+              <w:t>Mã nhân viên khởi tạo</w:t>
+            </w:r>
+            <w:r>
+              <w:t xml:space="preserve"> </w:t>
+            </w:r>
+            <w:r>
+              <w:t xml:space="preserve">dữ liệu lưu </w:t>
+            </w:r>
+            <w:r>
+              <w:t>hợp đồng</w:t>
+            </w:r>
+          </w:p>
+        </w:tc>
+      </w:tr>
+      <w:tr>
+        <w:tc>
+          <w:tcPr>
+            <w:tcW w:w="1530" w:type="dxa"/>
+          </w:tcPr>
+          <w:p>
+            <w:pPr>
+              <w:pStyle w:val="MyTable"/>
+            </w:pPr>
+            <w:r>
+              <w:lastRenderedPageBreak/>
+              <w:t>10</w:t>
+            </w:r>
+          </w:p>
+        </w:tc>
+        <w:tc>
+          <w:tcPr>
+            <w:tcW w:w="1669" w:type="dxa"/>
+          </w:tcPr>
+          <w:p>
+            <w:pPr>
+              <w:pStyle w:val="MyTable"/>
+            </w:pPr>
+            <w:r>
+              <w:t>lastupdateUser</w:t>
+            </w:r>
+          </w:p>
+        </w:tc>
+        <w:tc>
+          <w:tcPr>
+            <w:tcW w:w="1417" w:type="dxa"/>
+          </w:tcPr>
+          <w:p>
+            <w:pPr>
+              <w:pStyle w:val="MyTable"/>
+            </w:pPr>
+            <w:r>
+              <w:t>int</w:t>
+            </w:r>
+          </w:p>
+        </w:tc>
+        <w:tc>
+          <w:tcPr>
+            <w:tcW w:w="1556" w:type="dxa"/>
+          </w:tcPr>
+          <w:p>
+            <w:pPr>
+              <w:pStyle w:val="MyTable"/>
+            </w:pPr>
+            <w:r>
+              <w:t>int</w:t>
+            </w:r>
+          </w:p>
+        </w:tc>
+        <w:tc>
+          <w:tcPr>
+            <w:tcW w:w="1517" w:type="dxa"/>
+          </w:tcPr>
+          <w:p>
+            <w:pPr>
+              <w:pStyle w:val="MyTable"/>
+            </w:pPr>
+            <w:r>
+              <w:t>Khóa ngoại</w:t>
+            </w:r>
+            <w:r>
+              <w:t xml:space="preserve"> tới bảng NHANVIEN</w:t>
+            </w:r>
+          </w:p>
+        </w:tc>
+        <w:tc>
+          <w:tcPr>
+            <w:tcW w:w="1761" w:type="dxa"/>
+          </w:tcPr>
+          <w:p>
+            <w:pPr>
+              <w:pStyle w:val="MyTable"/>
+            </w:pPr>
+            <w:r>
+              <w:t xml:space="preserve">Mã nhân viên cập nhật thông tin </w:t>
+            </w:r>
+            <w:r>
+              <w:t>hợp đồng lần cuối</w:t>
+            </w:r>
+          </w:p>
+        </w:tc>
+      </w:tr>
+      <w:tr>
+        <w:tc>
+          <w:tcPr>
+            <w:tcW w:w="1530" w:type="dxa"/>
+          </w:tcPr>
+          <w:p>
+            <w:pPr>
+              <w:pStyle w:val="MyTable"/>
+            </w:pPr>
+            <w:r>
+              <w:t>11</w:t>
+            </w:r>
+          </w:p>
+        </w:tc>
+        <w:tc>
+          <w:tcPr>
+            <w:tcW w:w="1669" w:type="dxa"/>
+          </w:tcPr>
+          <w:p>
+            <w:pPr>
+              <w:pStyle w:val="MyTable"/>
+            </w:pPr>
+            <w:r>
+              <w:t>createDate</w:t>
+            </w:r>
+          </w:p>
+        </w:tc>
+        <w:tc>
+          <w:tcPr>
+            <w:tcW w:w="1417" w:type="dxa"/>
+          </w:tcPr>
+          <w:p>
+            <w:pPr>
+              <w:pStyle w:val="MyTable"/>
+            </w:pPr>
+            <w:r>
+              <w:t>datetime</w:t>
+            </w:r>
+          </w:p>
+        </w:tc>
+        <w:tc>
+          <w:tcPr>
+            <w:tcW w:w="1556" w:type="dxa"/>
+          </w:tcPr>
+          <w:p>
+            <w:pPr>
+              <w:pStyle w:val="MyTable"/>
+            </w:pPr>
+            <w:r>
+              <w:t>datetime</w:t>
+            </w:r>
+          </w:p>
+        </w:tc>
+        <w:tc>
+          <w:tcPr>
+            <w:tcW w:w="1517" w:type="dxa"/>
+          </w:tcPr>
+          <w:p>
+            <w:pPr>
+              <w:pStyle w:val="MyTable"/>
+            </w:pPr>
+          </w:p>
+        </w:tc>
+        <w:tc>
+          <w:tcPr>
+            <w:tcW w:w="1761" w:type="dxa"/>
+          </w:tcPr>
+          <w:p>
+            <w:pPr>
+              <w:pStyle w:val="MyTable"/>
+            </w:pPr>
+            <w:r>
+              <w:t>Ngày khởi tạo</w:t>
+            </w:r>
+            <w:r>
+              <w:t xml:space="preserve"> dữ liệu</w:t>
+            </w:r>
+            <w:r>
+              <w:t xml:space="preserve"> </w:t>
+            </w:r>
+            <w:r>
+              <w:t>hợp đồng</w:t>
+            </w:r>
+          </w:p>
+        </w:tc>
+      </w:tr>
+      <w:tr>
+        <w:tc>
+          <w:tcPr>
+            <w:tcW w:w="1530" w:type="dxa"/>
+          </w:tcPr>
+          <w:p>
+            <w:pPr>
+              <w:pStyle w:val="MyTable"/>
+            </w:pPr>
+            <w:r>
+              <w:t>12</w:t>
+            </w:r>
+          </w:p>
+        </w:tc>
+        <w:tc>
+          <w:tcPr>
+            <w:tcW w:w="1669" w:type="dxa"/>
+          </w:tcPr>
+          <w:p>
+            <w:pPr>
+              <w:pStyle w:val="MyTable"/>
+            </w:pPr>
+            <w:r>
+              <w:t>lastupdateDate</w:t>
+            </w:r>
+          </w:p>
+        </w:tc>
+        <w:tc>
+          <w:tcPr>
+            <w:tcW w:w="1417" w:type="dxa"/>
+          </w:tcPr>
+          <w:p>
+            <w:pPr>
+              <w:pStyle w:val="MyTable"/>
+            </w:pPr>
+            <w:r>
+              <w:t>datetime</w:t>
+            </w:r>
+          </w:p>
+        </w:tc>
+        <w:tc>
+          <w:tcPr>
+            <w:tcW w:w="1556" w:type="dxa"/>
+          </w:tcPr>
+          <w:p>
+            <w:pPr>
+              <w:pStyle w:val="MyTable"/>
+            </w:pPr>
+            <w:r>
+              <w:t>datetime</w:t>
+            </w:r>
+          </w:p>
+        </w:tc>
+        <w:tc>
+          <w:tcPr>
+            <w:tcW w:w="1517" w:type="dxa"/>
+          </w:tcPr>
+          <w:p>
+            <w:pPr>
+              <w:pStyle w:val="MyTable"/>
+            </w:pPr>
+          </w:p>
+        </w:tc>
+        <w:tc>
+          <w:tcPr>
+            <w:tcW w:w="1761" w:type="dxa"/>
+          </w:tcPr>
+          <w:p>
+            <w:pPr>
+              <w:pStyle w:val="MyTable"/>
+            </w:pPr>
+            <w:r>
+              <w:t xml:space="preserve">Ngày cập nhật thông tin </w:t>
+            </w:r>
+            <w:r>
+              <w:t>hợp đồng lần cuối</w:t>
+            </w:r>
+          </w:p>
+        </w:tc>
+      </w:tr>
+      <w:tr>
+        <w:tc>
+          <w:tcPr>
+            <w:tcW w:w="1530" w:type="dxa"/>
+          </w:tcPr>
+          <w:p>
+            <w:pPr>
+              <w:pStyle w:val="MyTable"/>
+            </w:pPr>
+            <w:r>
+              <w:t>13</w:t>
+            </w:r>
+          </w:p>
+        </w:tc>
+        <w:tc>
+          <w:tcPr>
+            <w:tcW w:w="1669" w:type="dxa"/>
+          </w:tcPr>
+          <w:p>
+            <w:pPr>
+              <w:pStyle w:val="MyTable"/>
+            </w:pPr>
+            <w:r>
+              <w:t>isDeleted</w:t>
+            </w:r>
+          </w:p>
+        </w:tc>
+        <w:tc>
+          <w:tcPr>
+            <w:tcW w:w="1417" w:type="dxa"/>
+          </w:tcPr>
+          <w:p>
+            <w:pPr>
+              <w:pStyle w:val="MyTable"/>
+            </w:pPr>
+            <w:r>
+              <w:t>int</w:t>
+            </w:r>
+          </w:p>
+        </w:tc>
+        <w:tc>
+          <w:tcPr>
+            <w:tcW w:w="1556" w:type="dxa"/>
+          </w:tcPr>
+          <w:p>
+            <w:pPr>
+              <w:pStyle w:val="MyTable"/>
+            </w:pPr>
+            <w:r>
+              <w:t>int</w:t>
+            </w:r>
+          </w:p>
+        </w:tc>
+        <w:tc>
+          <w:tcPr>
+            <w:tcW w:w="1517" w:type="dxa"/>
+          </w:tcPr>
+          <w:p>
+            <w:pPr>
+              <w:pStyle w:val="MyTable"/>
+            </w:pPr>
+          </w:p>
+        </w:tc>
+        <w:tc>
+          <w:tcPr>
+            <w:tcW w:w="1761" w:type="dxa"/>
+          </w:tcPr>
+          <w:p>
+            <w:pPr>
+              <w:pStyle w:val="MyTable"/>
+            </w:pPr>
+            <w:r>
+              <w:t xml:space="preserve">Đánh dấu </w:t>
+            </w:r>
+            <w:r>
+              <w:t xml:space="preserve">dữ liệu </w:t>
+            </w:r>
+            <w:r>
+              <w:t>lưu hợp đồng có bị xóa hay không</w:t>
+            </w:r>
           </w:p>
         </w:tc>
       </w:tr>
@@ -11053,7 +11785,7 @@
     </w:p>
     <w:tbl>
       <w:tblPr>
-        <w:tblStyle w:val="TableGrid"/>
+        <w:tblStyle w:val="LiBang"/>
         <w:tblW w:w="9450" w:type="dxa"/>
         <w:tblInd w:w="-5" w:type="dxa"/>
         <w:tblLook w:val="04A0" w:firstRow="1" w:lastRow="0" w:firstColumn="1" w:lastColumn="0" w:noHBand="0" w:noVBand="1"/>
@@ -11159,8 +11891,8 @@
             <w:r>
               <w:t>DOITA</w:t>
             </w:r>
-            <w:bookmarkStart w:id="11" w:name="DOITAC"/>
-            <w:bookmarkEnd w:id="11"/>
+            <w:bookmarkStart w:id="12" w:name="DOITAC"/>
+            <w:bookmarkEnd w:id="12"/>
             <w:r>
               <w:t>C</w:t>
             </w:r>
@@ -11648,7 +12380,7 @@
     </w:p>
     <w:tbl>
       <w:tblPr>
-        <w:tblStyle w:val="TableGrid"/>
+        <w:tblStyle w:val="LiBang"/>
         <w:tblW w:w="9450" w:type="dxa"/>
         <w:tblInd w:w="-5" w:type="dxa"/>
         <w:tblLook w:val="04A0" w:firstRow="1" w:lastRow="0" w:firstColumn="1" w:lastColumn="0" w:noHBand="0" w:noVBand="1"/>
@@ -11693,8 +12425,8 @@
             <w:r>
               <w:t>TramXe</w:t>
             </w:r>
-            <w:bookmarkStart w:id="12" w:name="TRAMXE"/>
-            <w:bookmarkEnd w:id="12"/>
+            <w:bookmarkStart w:id="13" w:name="TRAMXE"/>
+            <w:bookmarkEnd w:id="13"/>
             <w:r>
               <w:t>_01</w:t>
             </w:r>
@@ -12258,7 +12990,7 @@
     </w:p>
     <w:tbl>
       <w:tblPr>
-        <w:tblStyle w:val="TableGrid"/>
+        <w:tblStyle w:val="LiBang"/>
         <w:tblW w:w="9450" w:type="dxa"/>
         <w:tblInd w:w="-5" w:type="dxa"/>
         <w:tblLook w:val="04A0" w:firstRow="1" w:lastRow="0" w:firstColumn="1" w:lastColumn="0" w:noHBand="0" w:noVBand="1"/>
@@ -12302,8 +13034,8 @@
             <w:r>
               <w:t>KhaoSat</w:t>
             </w:r>
-            <w:bookmarkStart w:id="13" w:name="KHAOSAT"/>
-            <w:bookmarkEnd w:id="13"/>
+            <w:bookmarkStart w:id="14" w:name="KHAOSAT"/>
+            <w:bookmarkEnd w:id="14"/>
             <w:r>
               <w:t>_01</w:t>
             </w:r>
@@ -13297,8 +14029,6 @@
             <w:r>
               <w:t>11</w:t>
             </w:r>
-            <w:bookmarkStart w:id="14" w:name="_GoBack"/>
-            <w:bookmarkEnd w:id="14"/>
           </w:p>
         </w:tc>
         <w:tc>
@@ -13396,7 +14126,7 @@
     </w:p>
     <w:p>
       <w:pPr>
-        <w:pStyle w:val="NormalWeb"/>
+        <w:pStyle w:val="ThngthngWeb"/>
         <w:spacing w:before="0" w:beforeAutospacing="0" w:after="0" w:afterAutospacing="0"/>
       </w:pPr>
     </w:p>
@@ -13451,7 +14181,7 @@
     </w:p>
     <w:tbl>
       <w:tblPr>
-        <w:tblStyle w:val="TableGrid"/>
+        <w:tblStyle w:val="LiBang"/>
         <w:tblW w:w="9450" w:type="dxa"/>
         <w:tblInd w:w="-5" w:type="dxa"/>
         <w:tblLook w:val="04A0" w:firstRow="1" w:lastRow="0" w:firstColumn="1" w:lastColumn="0" w:noHBand="0" w:noVBand="1"/>
@@ -14050,7 +14780,7 @@
     </w:p>
     <w:tbl>
       <w:tblPr>
-        <w:tblStyle w:val="TableGrid"/>
+        <w:tblStyle w:val="LiBang"/>
         <w:tblW w:w="9450" w:type="dxa"/>
         <w:tblInd w:w="-5" w:type="dxa"/>
         <w:tblLook w:val="04A0" w:firstRow="1" w:lastRow="0" w:firstColumn="1" w:lastColumn="0" w:noHBand="0" w:noVBand="1"/>
@@ -15709,7 +16439,7 @@
     </w:p>
     <w:tbl>
       <w:tblPr>
-        <w:tblStyle w:val="TableGrid"/>
+        <w:tblStyle w:val="LiBang"/>
         <w:tblW w:w="9450" w:type="dxa"/>
         <w:tblInd w:w="-5" w:type="dxa"/>
         <w:tblLook w:val="04A0" w:firstRow="1" w:lastRow="0" w:firstColumn="1" w:lastColumn="0" w:noHBand="0" w:noVBand="1"/>
@@ -16326,7 +17056,7 @@
 </file>
 
 <file path=word/numbering.xml><?xml version="1.0" encoding="utf-8"?>
-<w:numbering xmlns:wpc="http://schemas.microsoft.com/office/word/2010/wordprocessingCanvas" xmlns:mc="http://schemas.openxmlformats.org/markup-compatibility/2006" xmlns:o="urn:schemas-microsoft-com:office:office" xmlns:r="http://schemas.openxmlformats.org/officeDocument/2006/relationships" xmlns:m="http://schemas.openxmlformats.org/officeDocument/2006/math" xmlns:v="urn:schemas-microsoft-com:vml" xmlns:wp14="http://schemas.microsoft.com/office/word/2010/wordprocessingDrawing" xmlns:wp="http://schemas.openxmlformats.org/drawingml/2006/wordprocessingDrawing" xmlns:w10="urn:schemas-microsoft-com:office:word" xmlns:w="http://schemas.openxmlformats.org/wordprocessingml/2006/main" xmlns:w14="http://schemas.microsoft.com/office/word/2010/wordml" xmlns:w15="http://schemas.microsoft.com/office/word/2012/wordml" xmlns:wpg="http://schemas.microsoft.com/office/word/2010/wordprocessingGroup" xmlns:wpi="http://schemas.microsoft.com/office/word/2010/wordprocessingInk" xmlns:wne="http://schemas.microsoft.com/office/word/2006/wordml" xmlns:wps="http://schemas.microsoft.com/office/word/2010/wordprocessingShape" mc:Ignorable="w14 w15 wp14">
+<w:numbering xmlns:wpc="http://schemas.microsoft.com/office/word/2010/wordprocessingCanvas" xmlns:cx="http://schemas.microsoft.com/office/drawing/2014/chartex" xmlns:cx1="http://schemas.microsoft.com/office/drawing/2015/9/8/chartex" xmlns:cx2="http://schemas.microsoft.com/office/drawing/2015/10/21/chartex" xmlns:cx3="http://schemas.microsoft.com/office/drawing/2016/5/9/chartex" xmlns:cx4="http://schemas.microsoft.com/office/drawing/2016/5/10/chartex" xmlns:cx5="http://schemas.microsoft.com/office/drawing/2016/5/11/chartex" xmlns:cx6="http://schemas.microsoft.com/office/drawing/2016/5/12/chartex" xmlns:cx7="http://schemas.microsoft.com/office/drawing/2016/5/13/chartex" xmlns:cx8="http://schemas.microsoft.com/office/drawing/2016/5/14/chartex" xmlns:mc="http://schemas.openxmlformats.org/markup-compatibility/2006" xmlns:aink="http://schemas.microsoft.com/office/drawing/2016/ink" xmlns:am3d="http://schemas.microsoft.com/office/drawing/2017/model3d" xmlns:o="urn:schemas-microsoft-com:office:office" xmlns:r="http://schemas.openxmlformats.org/officeDocument/2006/relationships" xmlns:m="http://schemas.openxmlformats.org/officeDocument/2006/math" xmlns:v="urn:schemas-microsoft-com:vml" xmlns:wp14="http://schemas.microsoft.com/office/word/2010/wordprocessingDrawing" xmlns:wp="http://schemas.openxmlformats.org/drawingml/2006/wordprocessingDrawing" xmlns:w10="urn:schemas-microsoft-com:office:word" xmlns:w="http://schemas.openxmlformats.org/wordprocessingml/2006/main" xmlns:w14="http://schemas.microsoft.com/office/word/2010/wordml" xmlns:w15="http://schemas.microsoft.com/office/word/2012/wordml" xmlns:w16cid="http://schemas.microsoft.com/office/word/2016/wordml/cid" xmlns:w16se="http://schemas.microsoft.com/office/word/2015/wordml/symex" xmlns:wpg="http://schemas.microsoft.com/office/word/2010/wordprocessingGroup" xmlns:wpi="http://schemas.microsoft.com/office/word/2010/wordprocessingInk" xmlns:wne="http://schemas.microsoft.com/office/word/2006/wordml" xmlns:wps="http://schemas.microsoft.com/office/word/2010/wordprocessingShape" mc:Ignorable="w14 w15 w16se w16cid wp14">
   <w:abstractNum w:abstractNumId="0" w15:restartNumberingAfterBreak="0">
     <w:nsid w:val="03A213BE"/>
     <w:multiLevelType w:val="hybridMultilevel"/>
@@ -16446,7 +17176,7 @@
     <w:lvl w:ilvl="0">
       <w:start w:val="1"/>
       <w:numFmt w:val="upperRoman"/>
-      <w:pStyle w:val="Heading1"/>
+      <w:pStyle w:val="u1"/>
       <w:lvlText w:val="Article %1."/>
       <w:lvlJc w:val="left"/>
       <w:pPr>
@@ -16456,7 +17186,7 @@
     <w:lvl w:ilvl="1">
       <w:start w:val="1"/>
       <w:numFmt w:val="decimalZero"/>
-      <w:pStyle w:val="Heading2"/>
+      <w:pStyle w:val="u2"/>
       <w:isLgl/>
       <w:lvlText w:val="Section %1.%2"/>
       <w:lvlJc w:val="left"/>
@@ -16467,7 +17197,7 @@
     <w:lvl w:ilvl="2">
       <w:start w:val="1"/>
       <w:numFmt w:val="lowerLetter"/>
-      <w:pStyle w:val="Heading3"/>
+      <w:pStyle w:val="u3"/>
       <w:lvlText w:val="(%3)"/>
       <w:lvlJc w:val="left"/>
       <w:pPr>
@@ -16477,7 +17207,7 @@
     <w:lvl w:ilvl="3">
       <w:start w:val="1"/>
       <w:numFmt w:val="lowerRoman"/>
-      <w:pStyle w:val="Heading4"/>
+      <w:pStyle w:val="u4"/>
       <w:lvlText w:val="(%4)"/>
       <w:lvlJc w:val="right"/>
       <w:pPr>
@@ -16487,7 +17217,7 @@
     <w:lvl w:ilvl="4">
       <w:start w:val="1"/>
       <w:numFmt w:val="decimal"/>
-      <w:pStyle w:val="Heading5"/>
+      <w:pStyle w:val="u5"/>
       <w:lvlText w:val="%5)"/>
       <w:lvlJc w:val="left"/>
       <w:pPr>
@@ -16497,7 +17227,7 @@
     <w:lvl w:ilvl="5">
       <w:start w:val="1"/>
       <w:numFmt w:val="lowerLetter"/>
-      <w:pStyle w:val="Heading6"/>
+      <w:pStyle w:val="u6"/>
       <w:lvlText w:val="%6)"/>
       <w:lvlJc w:val="left"/>
       <w:pPr>
@@ -16507,7 +17237,7 @@
     <w:lvl w:ilvl="6">
       <w:start w:val="1"/>
       <w:numFmt w:val="lowerRoman"/>
-      <w:pStyle w:val="Heading7"/>
+      <w:pStyle w:val="u7"/>
       <w:lvlText w:val="%7)"/>
       <w:lvlJc w:val="right"/>
       <w:pPr>
@@ -16517,7 +17247,7 @@
     <w:lvl w:ilvl="7">
       <w:start w:val="1"/>
       <w:numFmt w:val="lowerLetter"/>
-      <w:pStyle w:val="Heading8"/>
+      <w:pStyle w:val="u8"/>
       <w:lvlText w:val="%8."/>
       <w:lvlJc w:val="left"/>
       <w:pPr>
@@ -16527,7 +17257,7 @@
     <w:lvl w:ilvl="8">
       <w:start w:val="1"/>
       <w:numFmt w:val="lowerRoman"/>
-      <w:pStyle w:val="Heading9"/>
+      <w:pStyle w:val="u9"/>
       <w:lvlText w:val="%9."/>
       <w:lvlJc w:val="right"/>
       <w:pPr>
@@ -18640,7 +19370,7 @@
 </file>
 
 <file path=word/styles.xml><?xml version="1.0" encoding="utf-8"?>
-<w:styles xmlns:mc="http://schemas.openxmlformats.org/markup-compatibility/2006" xmlns:r="http://schemas.openxmlformats.org/officeDocument/2006/relationships" xmlns:w="http://schemas.openxmlformats.org/wordprocessingml/2006/main" xmlns:w14="http://schemas.microsoft.com/office/word/2010/wordml" xmlns:w15="http://schemas.microsoft.com/office/word/2012/wordml" mc:Ignorable="w14 w15">
+<w:styles xmlns:mc="http://schemas.openxmlformats.org/markup-compatibility/2006" xmlns:r="http://schemas.openxmlformats.org/officeDocument/2006/relationships" xmlns:w="http://schemas.openxmlformats.org/wordprocessingml/2006/main" xmlns:w14="http://schemas.microsoft.com/office/word/2010/wordml" xmlns:w15="http://schemas.microsoft.com/office/word/2012/wordml" xmlns:w16cid="http://schemas.microsoft.com/office/word/2016/wordml/cid" xmlns:w16se="http://schemas.microsoft.com/office/word/2015/wordml/symex" mc:Ignorable="w14 w15 w16se w16cid">
   <w:docDefaults>
     <w:rPrDefault>
       <w:rPr>
@@ -18657,7 +19387,7 @@
       </w:pPr>
     </w:pPrDefault>
   </w:docDefaults>
-  <w:latentStyles w:defLockedState="0" w:defUIPriority="99" w:defSemiHidden="0" w:defUnhideWhenUsed="0" w:defQFormat="0" w:count="371">
+  <w:latentStyles w:defLockedState="0" w:defUIPriority="99" w:defSemiHidden="0" w:defUnhideWhenUsed="0" w:defQFormat="0" w:count="375">
     <w:lsdException w:name="Normal" w:uiPriority="0" w:qFormat="1"/>
     <w:lsdException w:name="heading 1" w:uiPriority="9" w:qFormat="1"/>
     <w:lsdException w:name="heading 2" w:semiHidden="1" w:uiPriority="9" w:unhideWhenUsed="1" w:qFormat="1"/>
@@ -18763,7 +19493,6 @@
     <w:lsdException w:name="HTML Sample" w:semiHidden="1" w:unhideWhenUsed="1"/>
     <w:lsdException w:name="HTML Typewriter" w:semiHidden="1" w:unhideWhenUsed="1"/>
     <w:lsdException w:name="HTML Variable" w:semiHidden="1" w:unhideWhenUsed="1"/>
-    <w:lsdException w:name="Normal Table" w:semiHidden="1" w:unhideWhenUsed="1"/>
     <w:lsdException w:name="annotation subject" w:semiHidden="1" w:unhideWhenUsed="1"/>
     <w:lsdException w:name="No List" w:semiHidden="1" w:unhideWhenUsed="1"/>
     <w:lsdException w:name="Outline List 1" w:semiHidden="1" w:unhideWhenUsed="1"/>
@@ -18807,10 +19536,8 @@
     <w:lsdException w:name="Table Elegant" w:semiHidden="1" w:unhideWhenUsed="1"/>
     <w:lsdException w:name="Table Professional" w:semiHidden="1" w:unhideWhenUsed="1"/>
     <w:lsdException w:name="Table Subtle 1" w:semiHidden="1" w:unhideWhenUsed="1"/>
-    <w:lsdException w:name="Table Subtle 2" w:semiHidden="1" w:unhideWhenUsed="1"/>
     <w:lsdException w:name="Table Web 1" w:semiHidden="1" w:unhideWhenUsed="1"/>
     <w:lsdException w:name="Table Web 2" w:semiHidden="1" w:unhideWhenUsed="1"/>
-    <w:lsdException w:name="Table Web 3" w:semiHidden="1" w:unhideWhenUsed="1"/>
     <w:lsdException w:name="Balloon Text" w:semiHidden="1" w:unhideWhenUsed="1"/>
     <w:lsdException w:name="Table Grid" w:uiPriority="59"/>
     <w:lsdException w:name="Table Theme" w:semiHidden="1" w:unhideWhenUsed="1"/>
@@ -19029,16 +19756,20 @@
     <w:lsdException w:name="List Table 5 Dark Accent 6" w:uiPriority="50"/>
     <w:lsdException w:name="List Table 6 Colorful Accent 6" w:uiPriority="51"/>
     <w:lsdException w:name="List Table 7 Colorful Accent 6" w:uiPriority="52"/>
+    <w:lsdException w:name="Mention" w:semiHidden="1" w:unhideWhenUsed="1"/>
+    <w:lsdException w:name="Smart Hyperlink" w:semiHidden="1" w:unhideWhenUsed="1"/>
+    <w:lsdException w:name="Hashtag" w:semiHidden="1" w:unhideWhenUsed="1"/>
+    <w:lsdException w:name="Unresolved Mention" w:semiHidden="1" w:unhideWhenUsed="1"/>
   </w:latentStyles>
-  <w:style w:type="paragraph" w:default="1" w:styleId="Normal">
+  <w:style w:type="paragraph" w:default="1" w:styleId="Binhthng">
     <w:name w:val="Normal"/>
     <w:qFormat/>
   </w:style>
-  <w:style w:type="paragraph" w:styleId="Heading1">
+  <w:style w:type="paragraph" w:styleId="u1">
     <w:name w:val="heading 1"/>
-    <w:basedOn w:val="Normal"/>
-    <w:next w:val="Normal"/>
-    <w:link w:val="Heading1Char"/>
+    <w:basedOn w:val="Binhthng"/>
+    <w:next w:val="Binhthng"/>
+    <w:link w:val="u1Char"/>
     <w:uiPriority w:val="9"/>
     <w:qFormat/>
     <w:rsid w:val="00A854C4"/>
@@ -19060,11 +19791,11 @@
       <w:szCs w:val="28"/>
     </w:rPr>
   </w:style>
-  <w:style w:type="paragraph" w:styleId="Heading2">
+  <w:style w:type="paragraph" w:styleId="u2">
     <w:name w:val="heading 2"/>
-    <w:basedOn w:val="Normal"/>
-    <w:next w:val="Normal"/>
-    <w:link w:val="Heading2Char"/>
+    <w:basedOn w:val="Binhthng"/>
+    <w:next w:val="Binhthng"/>
+    <w:link w:val="u2Char"/>
     <w:uiPriority w:val="9"/>
     <w:unhideWhenUsed/>
     <w:qFormat/>
@@ -19088,11 +19819,11 @@
       <w:szCs w:val="26"/>
     </w:rPr>
   </w:style>
-  <w:style w:type="paragraph" w:styleId="Heading3">
+  <w:style w:type="paragraph" w:styleId="u3">
     <w:name w:val="heading 3"/>
-    <w:basedOn w:val="Normal"/>
-    <w:next w:val="Normal"/>
-    <w:link w:val="Heading3Char"/>
+    <w:basedOn w:val="Binhthng"/>
+    <w:next w:val="Binhthng"/>
+    <w:link w:val="u3Char"/>
     <w:uiPriority w:val="9"/>
     <w:semiHidden/>
     <w:unhideWhenUsed/>
@@ -19115,11 +19846,11 @@
       <w:color w:val="4F81BD" w:themeColor="accent1"/>
     </w:rPr>
   </w:style>
-  <w:style w:type="paragraph" w:styleId="Heading4">
+  <w:style w:type="paragraph" w:styleId="u4">
     <w:name w:val="heading 4"/>
-    <w:basedOn w:val="Normal"/>
-    <w:next w:val="Normal"/>
-    <w:link w:val="Heading4Char"/>
+    <w:basedOn w:val="Binhthng"/>
+    <w:next w:val="Binhthng"/>
+    <w:link w:val="u4Char"/>
     <w:uiPriority w:val="9"/>
     <w:semiHidden/>
     <w:unhideWhenUsed/>
@@ -19144,11 +19875,11 @@
       <w:color w:val="4F81BD" w:themeColor="accent1"/>
     </w:rPr>
   </w:style>
-  <w:style w:type="paragraph" w:styleId="Heading5">
+  <w:style w:type="paragraph" w:styleId="u5">
     <w:name w:val="heading 5"/>
-    <w:basedOn w:val="Normal"/>
-    <w:next w:val="Normal"/>
-    <w:link w:val="Heading5Char"/>
+    <w:basedOn w:val="Binhthng"/>
+    <w:next w:val="Binhthng"/>
+    <w:link w:val="u5Char"/>
     <w:uiPriority w:val="9"/>
     <w:semiHidden/>
     <w:unhideWhenUsed/>
@@ -19169,11 +19900,11 @@
       <w:color w:val="243F60" w:themeColor="accent1" w:themeShade="7F"/>
     </w:rPr>
   </w:style>
-  <w:style w:type="paragraph" w:styleId="Heading6">
+  <w:style w:type="paragraph" w:styleId="u6">
     <w:name w:val="heading 6"/>
-    <w:basedOn w:val="Normal"/>
-    <w:next w:val="Normal"/>
-    <w:link w:val="Heading6Char"/>
+    <w:basedOn w:val="Binhthng"/>
+    <w:next w:val="Binhthng"/>
+    <w:link w:val="u6Char"/>
     <w:uiPriority w:val="9"/>
     <w:semiHidden/>
     <w:unhideWhenUsed/>
@@ -19196,11 +19927,11 @@
       <w:color w:val="243F60" w:themeColor="accent1" w:themeShade="7F"/>
     </w:rPr>
   </w:style>
-  <w:style w:type="paragraph" w:styleId="Heading7">
+  <w:style w:type="paragraph" w:styleId="u7">
     <w:name w:val="heading 7"/>
-    <w:basedOn w:val="Normal"/>
-    <w:next w:val="Normal"/>
-    <w:link w:val="Heading7Char"/>
+    <w:basedOn w:val="Binhthng"/>
+    <w:next w:val="Binhthng"/>
+    <w:link w:val="u7Char"/>
     <w:uiPriority w:val="9"/>
     <w:semiHidden/>
     <w:unhideWhenUsed/>
@@ -19223,11 +19954,11 @@
       <w:color w:val="404040" w:themeColor="text1" w:themeTint="BF"/>
     </w:rPr>
   </w:style>
-  <w:style w:type="paragraph" w:styleId="Heading8">
+  <w:style w:type="paragraph" w:styleId="u8">
     <w:name w:val="heading 8"/>
-    <w:basedOn w:val="Normal"/>
-    <w:next w:val="Normal"/>
-    <w:link w:val="Heading8Char"/>
+    <w:basedOn w:val="Binhthng"/>
+    <w:next w:val="Binhthng"/>
+    <w:link w:val="u8Char"/>
     <w:uiPriority w:val="9"/>
     <w:semiHidden/>
     <w:unhideWhenUsed/>
@@ -19250,11 +19981,11 @@
       <w:szCs w:val="20"/>
     </w:rPr>
   </w:style>
-  <w:style w:type="paragraph" w:styleId="Heading9">
+  <w:style w:type="paragraph" w:styleId="u9">
     <w:name w:val="heading 9"/>
-    <w:basedOn w:val="Normal"/>
-    <w:next w:val="Normal"/>
-    <w:link w:val="Heading9Char"/>
+    <w:basedOn w:val="Binhthng"/>
+    <w:next w:val="Binhthng"/>
+    <w:link w:val="u9Char"/>
     <w:uiPriority w:val="9"/>
     <w:semiHidden/>
     <w:unhideWhenUsed/>
@@ -19279,13 +20010,13 @@
       <w:szCs w:val="20"/>
     </w:rPr>
   </w:style>
-  <w:style w:type="character" w:default="1" w:styleId="DefaultParagraphFont">
+  <w:style w:type="character" w:default="1" w:styleId="Phngmcinhcuaoanvn">
     <w:name w:val="Default Paragraph Font"/>
     <w:uiPriority w:val="1"/>
     <w:semiHidden/>
     <w:unhideWhenUsed/>
   </w:style>
-  <w:style w:type="table" w:default="1" w:styleId="TableNormal">
+  <w:style w:type="table" w:default="1" w:styleId="BangThngthng">
     <w:name w:val="Normal Table"/>
     <w:uiPriority w:val="99"/>
     <w:semiHidden/>
@@ -19300,17 +20031,17 @@
       </w:tblCellMar>
     </w:tblPr>
   </w:style>
-  <w:style w:type="numbering" w:default="1" w:styleId="NoList">
+  <w:style w:type="numbering" w:default="1" w:styleId="Khngco">
     <w:name w:val="No List"/>
     <w:uiPriority w:val="99"/>
     <w:semiHidden/>
     <w:unhideWhenUsed/>
   </w:style>
-  <w:style w:type="paragraph" w:styleId="Title">
+  <w:style w:type="paragraph" w:styleId="Tiu">
     <w:name w:val="Title"/>
-    <w:basedOn w:val="Normal"/>
-    <w:next w:val="Normal"/>
-    <w:link w:val="TitleChar"/>
+    <w:basedOn w:val="Binhthng"/>
+    <w:next w:val="Binhthng"/>
+    <w:link w:val="TiuChar"/>
     <w:uiPriority w:val="10"/>
     <w:qFormat/>
     <w:rsid w:val="00AF7766"/>
@@ -19331,10 +20062,10 @@
       <w:lang w:eastAsia="ja-JP"/>
     </w:rPr>
   </w:style>
-  <w:style w:type="character" w:customStyle="1" w:styleId="TitleChar">
-    <w:name w:val="Title Char"/>
-    <w:basedOn w:val="DefaultParagraphFont"/>
-    <w:link w:val="Title"/>
+  <w:style w:type="character" w:customStyle="1" w:styleId="TiuChar">
+    <w:name w:val="Tiêu đề Char"/>
+    <w:basedOn w:val="Phngmcinhcuaoanvn"/>
+    <w:link w:val="Tiu"/>
     <w:uiPriority w:val="10"/>
     <w:rsid w:val="00AF7766"/>
     <w:rPr>
@@ -19347,11 +20078,11 @@
       <w:lang w:eastAsia="ja-JP"/>
     </w:rPr>
   </w:style>
-  <w:style w:type="paragraph" w:styleId="Subtitle">
+  <w:style w:type="paragraph" w:styleId="Tiuphu">
     <w:name w:val="Subtitle"/>
-    <w:basedOn w:val="Normal"/>
-    <w:next w:val="Normal"/>
-    <w:link w:val="SubtitleChar"/>
+    <w:basedOn w:val="Binhthng"/>
+    <w:next w:val="Binhthng"/>
+    <w:link w:val="TiuphuChar"/>
     <w:uiPriority w:val="11"/>
     <w:qFormat/>
     <w:rsid w:val="00AF7766"/>
@@ -19372,10 +20103,10 @@
       <w:lang w:eastAsia="ja-JP"/>
     </w:rPr>
   </w:style>
-  <w:style w:type="character" w:customStyle="1" w:styleId="SubtitleChar">
-    <w:name w:val="Subtitle Char"/>
-    <w:basedOn w:val="DefaultParagraphFont"/>
-    <w:link w:val="Subtitle"/>
+  <w:style w:type="character" w:customStyle="1" w:styleId="TiuphuChar">
+    <w:name w:val="Tiêu đề phụ Char"/>
+    <w:basedOn w:val="Phngmcinhcuaoanvn"/>
+    <w:link w:val="Tiuphu"/>
     <w:uiPriority w:val="11"/>
     <w:rsid w:val="00AF7766"/>
     <w:rPr>
@@ -19389,10 +20120,10 @@
       <w:lang w:eastAsia="ja-JP"/>
     </w:rPr>
   </w:style>
-  <w:style w:type="paragraph" w:styleId="BalloonText">
+  <w:style w:type="paragraph" w:styleId="Bongchuthich">
     <w:name w:val="Balloon Text"/>
-    <w:basedOn w:val="Normal"/>
-    <w:link w:val="BalloonTextChar"/>
+    <w:basedOn w:val="Binhthng"/>
+    <w:link w:val="BongchuthichChar"/>
     <w:uiPriority w:val="99"/>
     <w:semiHidden/>
     <w:unhideWhenUsed/>
@@ -19406,10 +20137,10 @@
       <w:szCs w:val="16"/>
     </w:rPr>
   </w:style>
-  <w:style w:type="character" w:customStyle="1" w:styleId="BalloonTextChar">
-    <w:name w:val="Balloon Text Char"/>
-    <w:basedOn w:val="DefaultParagraphFont"/>
-    <w:link w:val="BalloonText"/>
+  <w:style w:type="character" w:customStyle="1" w:styleId="BongchuthichChar">
+    <w:name w:val="Bóng chú thích Char"/>
+    <w:basedOn w:val="Phngmcinhcuaoanvn"/>
+    <w:link w:val="Bongchuthich"/>
     <w:uiPriority w:val="99"/>
     <w:semiHidden/>
     <w:rsid w:val="00AF7766"/>
@@ -19419,9 +20150,9 @@
       <w:szCs w:val="16"/>
     </w:rPr>
   </w:style>
-  <w:style w:type="paragraph" w:styleId="NoSpacing">
+  <w:style w:type="paragraph" w:styleId="KhngDncch">
     <w:name w:val="No Spacing"/>
-    <w:link w:val="NoSpacingChar"/>
+    <w:link w:val="KhngDncchChar"/>
     <w:uiPriority w:val="1"/>
     <w:qFormat/>
     <w:rsid w:val="00990E65"/>
@@ -19433,10 +20164,10 @@
       <w:lang w:eastAsia="ja-JP"/>
     </w:rPr>
   </w:style>
-  <w:style w:type="character" w:customStyle="1" w:styleId="NoSpacingChar">
-    <w:name w:val="No Spacing Char"/>
-    <w:basedOn w:val="DefaultParagraphFont"/>
-    <w:link w:val="NoSpacing"/>
+  <w:style w:type="character" w:customStyle="1" w:styleId="KhngDncchChar">
+    <w:name w:val="Không Dãn cách Char"/>
+    <w:basedOn w:val="Phngmcinhcuaoanvn"/>
+    <w:link w:val="KhngDncch"/>
     <w:uiPriority w:val="1"/>
     <w:rsid w:val="00990E65"/>
     <w:rPr>
@@ -19444,10 +20175,10 @@
       <w:lang w:eastAsia="ja-JP"/>
     </w:rPr>
   </w:style>
-  <w:style w:type="paragraph" w:styleId="ListParagraph">
+  <w:style w:type="paragraph" w:styleId="oancuaDanhsach">
     <w:name w:val="List Paragraph"/>
-    <w:basedOn w:val="Normal"/>
-    <w:link w:val="ListParagraphChar"/>
+    <w:basedOn w:val="Binhthng"/>
+    <w:link w:val="oancuaDanhsachChar"/>
     <w:uiPriority w:val="34"/>
     <w:qFormat/>
     <w:rsid w:val="00990E65"/>
@@ -19458,7 +20189,7 @@
   </w:style>
   <w:style w:type="paragraph" w:customStyle="1" w:styleId="Title1">
     <w:name w:val="Title 1"/>
-    <w:basedOn w:val="ListParagraph"/>
+    <w:basedOn w:val="oancuaDanhsach"/>
     <w:link w:val="Title1Char"/>
     <w:autoRedefine/>
     <w:rsid w:val="008F333B"/>
@@ -19477,7 +20208,7 @@
   </w:style>
   <w:style w:type="paragraph" w:customStyle="1" w:styleId="Paragrap">
     <w:name w:val="Paragrap"/>
-    <w:basedOn w:val="Normal"/>
+    <w:basedOn w:val="Binhthng"/>
     <w:link w:val="ParagrapChar"/>
     <w:qFormat/>
     <w:rsid w:val="00990E65"/>
@@ -19492,16 +20223,16 @@
       <w:szCs w:val="26"/>
     </w:rPr>
   </w:style>
-  <w:style w:type="character" w:customStyle="1" w:styleId="ListParagraphChar">
-    <w:name w:val="List Paragraph Char"/>
-    <w:basedOn w:val="DefaultParagraphFont"/>
-    <w:link w:val="ListParagraph"/>
+  <w:style w:type="character" w:customStyle="1" w:styleId="oancuaDanhsachChar">
+    <w:name w:val="Đoạn của Danh sách Char"/>
+    <w:basedOn w:val="Phngmcinhcuaoanvn"/>
+    <w:link w:val="oancuaDanhsach"/>
     <w:uiPriority w:val="34"/>
     <w:rsid w:val="00990E65"/>
   </w:style>
   <w:style w:type="character" w:customStyle="1" w:styleId="Title1Char">
     <w:name w:val="Title 1 Char"/>
-    <w:basedOn w:val="ListParagraphChar"/>
+    <w:basedOn w:val="oancuaDanhsachChar"/>
     <w:link w:val="Title1"/>
     <w:rsid w:val="008F333B"/>
     <w:rPr>
@@ -19512,9 +20243,9 @@
       <w:szCs w:val="28"/>
     </w:rPr>
   </w:style>
-  <w:style w:type="table" w:styleId="TableGrid">
+  <w:style w:type="table" w:styleId="LiBang">
     <w:name w:val="Table Grid"/>
-    <w:basedOn w:val="TableNormal"/>
+    <w:basedOn w:val="BangThngthng"/>
     <w:uiPriority w:val="59"/>
     <w:rsid w:val="003141E2"/>
     <w:pPr>
@@ -19533,7 +20264,7 @@
   </w:style>
   <w:style w:type="character" w:customStyle="1" w:styleId="ParagrapChar">
     <w:name w:val="Paragrap Char"/>
-    <w:basedOn w:val="DefaultParagraphFont"/>
+    <w:basedOn w:val="Phngmcinhcuaoanvn"/>
     <w:link w:val="Paragrap"/>
     <w:rsid w:val="00990E65"/>
     <w:rPr>
@@ -19606,10 +20337,10 @@
       <w:szCs w:val="24"/>
     </w:rPr>
   </w:style>
-  <w:style w:type="character" w:customStyle="1" w:styleId="Heading1Char">
-    <w:name w:val="Heading 1 Char"/>
-    <w:basedOn w:val="DefaultParagraphFont"/>
-    <w:link w:val="Heading1"/>
+  <w:style w:type="character" w:customStyle="1" w:styleId="u1Char">
+    <w:name w:val="Đầu đề 1 Char"/>
+    <w:basedOn w:val="Phngmcinhcuaoanvn"/>
+    <w:link w:val="u1"/>
     <w:uiPriority w:val="9"/>
     <w:rsid w:val="00A854C4"/>
     <w:rPr>
@@ -19632,10 +20363,10 @@
       <w:szCs w:val="26"/>
     </w:rPr>
   </w:style>
-  <w:style w:type="character" w:customStyle="1" w:styleId="Heading2Char">
-    <w:name w:val="Heading 2 Char"/>
-    <w:basedOn w:val="DefaultParagraphFont"/>
-    <w:link w:val="Heading2"/>
+  <w:style w:type="character" w:customStyle="1" w:styleId="u2Char">
+    <w:name w:val="Đầu đề 2 Char"/>
+    <w:basedOn w:val="Phngmcinhcuaoanvn"/>
+    <w:link w:val="u2"/>
     <w:uiPriority w:val="9"/>
     <w:rsid w:val="00715417"/>
     <w:rPr>
@@ -19647,10 +20378,10 @@
       <w:szCs w:val="26"/>
     </w:rPr>
   </w:style>
-  <w:style w:type="character" w:customStyle="1" w:styleId="Heading3Char">
-    <w:name w:val="Heading 3 Char"/>
-    <w:basedOn w:val="DefaultParagraphFont"/>
-    <w:link w:val="Heading3"/>
+  <w:style w:type="character" w:customStyle="1" w:styleId="u3Char">
+    <w:name w:val="Đầu đề 3 Char"/>
+    <w:basedOn w:val="Phngmcinhcuaoanvn"/>
+    <w:link w:val="u3"/>
     <w:uiPriority w:val="9"/>
     <w:semiHidden/>
     <w:rsid w:val="00715417"/>
@@ -19661,10 +20392,10 @@
       <w:color w:val="4F81BD" w:themeColor="accent1"/>
     </w:rPr>
   </w:style>
-  <w:style w:type="character" w:customStyle="1" w:styleId="Heading4Char">
-    <w:name w:val="Heading 4 Char"/>
-    <w:basedOn w:val="DefaultParagraphFont"/>
-    <w:link w:val="Heading4"/>
+  <w:style w:type="character" w:customStyle="1" w:styleId="u4Char">
+    <w:name w:val="Đầu đề 4 Char"/>
+    <w:basedOn w:val="Phngmcinhcuaoanvn"/>
+    <w:link w:val="u4"/>
     <w:uiPriority w:val="9"/>
     <w:semiHidden/>
     <w:rsid w:val="00715417"/>
@@ -19677,10 +20408,10 @@
       <w:color w:val="4F81BD" w:themeColor="accent1"/>
     </w:rPr>
   </w:style>
-  <w:style w:type="character" w:customStyle="1" w:styleId="Heading5Char">
-    <w:name w:val="Heading 5 Char"/>
-    <w:basedOn w:val="DefaultParagraphFont"/>
-    <w:link w:val="Heading5"/>
+  <w:style w:type="character" w:customStyle="1" w:styleId="u5Char">
+    <w:name w:val="Đầu đề 5 Char"/>
+    <w:basedOn w:val="Phngmcinhcuaoanvn"/>
+    <w:link w:val="u5"/>
     <w:uiPriority w:val="9"/>
     <w:semiHidden/>
     <w:rsid w:val="00715417"/>
@@ -19689,10 +20420,10 @@
       <w:color w:val="243F60" w:themeColor="accent1" w:themeShade="7F"/>
     </w:rPr>
   </w:style>
-  <w:style w:type="character" w:customStyle="1" w:styleId="Heading6Char">
-    <w:name w:val="Heading 6 Char"/>
-    <w:basedOn w:val="DefaultParagraphFont"/>
-    <w:link w:val="Heading6"/>
+  <w:style w:type="character" w:customStyle="1" w:styleId="u6Char">
+    <w:name w:val="Đầu đề 6 Char"/>
+    <w:basedOn w:val="Phngmcinhcuaoanvn"/>
+    <w:link w:val="u6"/>
     <w:uiPriority w:val="9"/>
     <w:semiHidden/>
     <w:rsid w:val="00715417"/>
@@ -19703,10 +20434,10 @@
       <w:color w:val="243F60" w:themeColor="accent1" w:themeShade="7F"/>
     </w:rPr>
   </w:style>
-  <w:style w:type="character" w:customStyle="1" w:styleId="Heading7Char">
-    <w:name w:val="Heading 7 Char"/>
-    <w:basedOn w:val="DefaultParagraphFont"/>
-    <w:link w:val="Heading7"/>
+  <w:style w:type="character" w:customStyle="1" w:styleId="u7Char">
+    <w:name w:val="Đầu đề 7 Char"/>
+    <w:basedOn w:val="Phngmcinhcuaoanvn"/>
+    <w:link w:val="u7"/>
     <w:uiPriority w:val="9"/>
     <w:semiHidden/>
     <w:rsid w:val="00715417"/>
@@ -19717,10 +20448,10 @@
       <w:color w:val="404040" w:themeColor="text1" w:themeTint="BF"/>
     </w:rPr>
   </w:style>
-  <w:style w:type="character" w:customStyle="1" w:styleId="Heading8Char">
-    <w:name w:val="Heading 8 Char"/>
-    <w:basedOn w:val="DefaultParagraphFont"/>
-    <w:link w:val="Heading8"/>
+  <w:style w:type="character" w:customStyle="1" w:styleId="u8Char">
+    <w:name w:val="Đầu đề 8 Char"/>
+    <w:basedOn w:val="Phngmcinhcuaoanvn"/>
+    <w:link w:val="u8"/>
     <w:uiPriority w:val="9"/>
     <w:semiHidden/>
     <w:rsid w:val="00715417"/>
@@ -19731,10 +20462,10 @@
       <w:szCs w:val="20"/>
     </w:rPr>
   </w:style>
-  <w:style w:type="character" w:customStyle="1" w:styleId="Heading9Char">
-    <w:name w:val="Heading 9 Char"/>
-    <w:basedOn w:val="DefaultParagraphFont"/>
-    <w:link w:val="Heading9"/>
+  <w:style w:type="character" w:customStyle="1" w:styleId="u9Char">
+    <w:name w:val="Đầu đề 9 Char"/>
+    <w:basedOn w:val="Phngmcinhcuaoanvn"/>
+    <w:link w:val="u9"/>
     <w:uiPriority w:val="9"/>
     <w:semiHidden/>
     <w:rsid w:val="00715417"/>
@@ -19749,7 +20480,7 @@
   </w:style>
   <w:style w:type="paragraph" w:customStyle="1" w:styleId="Title12">
     <w:name w:val="Title 1.2"/>
-    <w:basedOn w:val="Heading2"/>
+    <w:basedOn w:val="u2"/>
     <w:link w:val="Title12Char"/>
     <w:rsid w:val="00715417"/>
     <w:pPr>
@@ -19776,7 +20507,7 @@
   </w:style>
   <w:style w:type="character" w:customStyle="1" w:styleId="Title12Char">
     <w:name w:val="Title 1.2 Char"/>
-    <w:basedOn w:val="Heading2Char"/>
+    <w:basedOn w:val="u2Char"/>
     <w:link w:val="Title12"/>
     <w:rsid w:val="00715417"/>
     <w:rPr>
@@ -19829,7 +20560,7 @@
   </w:style>
   <w:style w:type="paragraph" w:customStyle="1" w:styleId="TuStyle-Title1">
     <w:name w:val="Tu Style - Title 1"/>
-    <w:basedOn w:val="ListParagraph"/>
+    <w:basedOn w:val="oancuaDanhsach"/>
     <w:link w:val="TuStyle-Title1Char"/>
     <w:qFormat/>
     <w:rsid w:val="004E1149"/>
@@ -19885,7 +20616,7 @@
   </w:style>
   <w:style w:type="character" w:customStyle="1" w:styleId="TuStyle-Title1Char">
     <w:name w:val="Tu Style - Title 1 Char"/>
-    <w:basedOn w:val="ListParagraphChar"/>
+    <w:basedOn w:val="oancuaDanhsachChar"/>
     <w:link w:val="TuStyle-Title1"/>
     <w:rsid w:val="004E1149"/>
     <w:rPr>
@@ -19903,10 +20634,10 @@
       </w14:textFill>
     </w:rPr>
   </w:style>
-  <w:style w:type="paragraph" w:styleId="TOCHeading">
+  <w:style w:type="paragraph" w:styleId="uMucluc">
     <w:name w:val="TOC Heading"/>
-    <w:basedOn w:val="Heading1"/>
-    <w:next w:val="Normal"/>
+    <w:basedOn w:val="u1"/>
+    <w:next w:val="Binhthng"/>
     <w:uiPriority w:val="39"/>
     <w:semiHidden/>
     <w:unhideWhenUsed/>
@@ -19942,10 +20673,10 @@
       </w14:textFill>
     </w:rPr>
   </w:style>
-  <w:style w:type="paragraph" w:styleId="TOC1">
+  <w:style w:type="paragraph" w:styleId="Mucluc1">
     <w:name w:val="toc 1"/>
-    <w:basedOn w:val="Normal"/>
-    <w:next w:val="Normal"/>
+    <w:basedOn w:val="Binhthng"/>
+    <w:next w:val="Binhthng"/>
     <w:autoRedefine/>
     <w:uiPriority w:val="39"/>
     <w:unhideWhenUsed/>
@@ -19963,10 +20694,10 @@
       <w:szCs w:val="24"/>
     </w:rPr>
   </w:style>
-  <w:style w:type="paragraph" w:styleId="TOC2">
+  <w:style w:type="paragraph" w:styleId="Mucluc2">
     <w:name w:val="toc 2"/>
-    <w:basedOn w:val="Normal"/>
-    <w:next w:val="Normal"/>
+    <w:basedOn w:val="Binhthng"/>
+    <w:next w:val="Binhthng"/>
     <w:autoRedefine/>
     <w:uiPriority w:val="39"/>
     <w:unhideWhenUsed/>
@@ -19983,10 +20714,10 @@
       <w:szCs w:val="20"/>
     </w:rPr>
   </w:style>
-  <w:style w:type="paragraph" w:styleId="TOC3">
+  <w:style w:type="paragraph" w:styleId="Mucluc3">
     <w:name w:val="toc 3"/>
-    <w:basedOn w:val="Normal"/>
-    <w:next w:val="Normal"/>
+    <w:basedOn w:val="Binhthng"/>
+    <w:next w:val="Binhthng"/>
     <w:autoRedefine/>
     <w:uiPriority w:val="39"/>
     <w:unhideWhenUsed/>
@@ -20001,10 +20732,10 @@
       <w:szCs w:val="20"/>
     </w:rPr>
   </w:style>
-  <w:style w:type="paragraph" w:styleId="TOC4">
+  <w:style w:type="paragraph" w:styleId="Mucluc4">
     <w:name w:val="toc 4"/>
-    <w:basedOn w:val="Normal"/>
-    <w:next w:val="Normal"/>
+    <w:basedOn w:val="Binhthng"/>
+    <w:next w:val="Binhthng"/>
     <w:autoRedefine/>
     <w:uiPriority w:val="39"/>
     <w:unhideWhenUsed/>
@@ -20019,10 +20750,10 @@
       <w:szCs w:val="20"/>
     </w:rPr>
   </w:style>
-  <w:style w:type="paragraph" w:styleId="TOC5">
+  <w:style w:type="paragraph" w:styleId="Mucluc5">
     <w:name w:val="toc 5"/>
-    <w:basedOn w:val="Normal"/>
-    <w:next w:val="Normal"/>
+    <w:basedOn w:val="Binhthng"/>
+    <w:next w:val="Binhthng"/>
     <w:autoRedefine/>
     <w:uiPriority w:val="39"/>
     <w:unhideWhenUsed/>
@@ -20037,10 +20768,10 @@
       <w:szCs w:val="20"/>
     </w:rPr>
   </w:style>
-  <w:style w:type="paragraph" w:styleId="TOC6">
+  <w:style w:type="paragraph" w:styleId="Mucluc6">
     <w:name w:val="toc 6"/>
-    <w:basedOn w:val="Normal"/>
-    <w:next w:val="Normal"/>
+    <w:basedOn w:val="Binhthng"/>
+    <w:next w:val="Binhthng"/>
     <w:autoRedefine/>
     <w:uiPriority w:val="39"/>
     <w:unhideWhenUsed/>
@@ -20055,10 +20786,10 @@
       <w:szCs w:val="20"/>
     </w:rPr>
   </w:style>
-  <w:style w:type="paragraph" w:styleId="TOC7">
+  <w:style w:type="paragraph" w:styleId="Mucluc7">
     <w:name w:val="toc 7"/>
-    <w:basedOn w:val="Normal"/>
-    <w:next w:val="Normal"/>
+    <w:basedOn w:val="Binhthng"/>
+    <w:next w:val="Binhthng"/>
     <w:autoRedefine/>
     <w:uiPriority w:val="39"/>
     <w:unhideWhenUsed/>
@@ -20073,10 +20804,10 @@
       <w:szCs w:val="20"/>
     </w:rPr>
   </w:style>
-  <w:style w:type="paragraph" w:styleId="TOC8">
+  <w:style w:type="paragraph" w:styleId="Mucluc8">
     <w:name w:val="toc 8"/>
-    <w:basedOn w:val="Normal"/>
-    <w:next w:val="Normal"/>
+    <w:basedOn w:val="Binhthng"/>
+    <w:next w:val="Binhthng"/>
     <w:autoRedefine/>
     <w:uiPriority w:val="39"/>
     <w:unhideWhenUsed/>
@@ -20091,10 +20822,10 @@
       <w:szCs w:val="20"/>
     </w:rPr>
   </w:style>
-  <w:style w:type="paragraph" w:styleId="TOC9">
+  <w:style w:type="paragraph" w:styleId="Mucluc9">
     <w:name w:val="toc 9"/>
-    <w:basedOn w:val="Normal"/>
-    <w:next w:val="Normal"/>
+    <w:basedOn w:val="Binhthng"/>
+    <w:next w:val="Binhthng"/>
     <w:autoRedefine/>
     <w:uiPriority w:val="39"/>
     <w:unhideWhenUsed/>
@@ -20111,7 +20842,7 @@
   </w:style>
   <w:style w:type="table" w:customStyle="1" w:styleId="PlainTable11">
     <w:name w:val="Plain Table 11"/>
-    <w:basedOn w:val="TableNormal"/>
+    <w:basedOn w:val="BangThngthng"/>
     <w:uiPriority w:val="41"/>
     <w:rsid w:val="00545225"/>
     <w:pPr>
@@ -20178,10 +20909,10 @@
       </w:tcPr>
     </w:tblStylePr>
   </w:style>
-  <w:style w:type="paragraph" w:styleId="Caption">
+  <w:style w:type="paragraph" w:styleId="Chuthich">
     <w:name w:val="caption"/>
-    <w:basedOn w:val="Normal"/>
-    <w:next w:val="Normal"/>
+    <w:basedOn w:val="Binhthng"/>
+    <w:next w:val="Binhthng"/>
     <w:uiPriority w:val="35"/>
     <w:unhideWhenUsed/>
     <w:qFormat/>
@@ -20199,9 +20930,9 @@
       <w:szCs w:val="18"/>
     </w:rPr>
   </w:style>
-  <w:style w:type="character" w:styleId="Hyperlink">
+  <w:style w:type="character" w:styleId="Siuktni">
     <w:name w:val="Hyperlink"/>
-    <w:basedOn w:val="DefaultParagraphFont"/>
+    <w:basedOn w:val="Phngmcinhcuaoanvn"/>
     <w:uiPriority w:val="99"/>
     <w:unhideWhenUsed/>
     <w:rsid w:val="00913500"/>
@@ -20212,7 +20943,7 @@
   </w:style>
   <w:style w:type="character" w:styleId="FollowedHyperlink">
     <w:name w:val="FollowedHyperlink"/>
-    <w:basedOn w:val="DefaultParagraphFont"/>
+    <w:basedOn w:val="Phngmcinhcuaoanvn"/>
     <w:uiPriority w:val="99"/>
     <w:semiHidden/>
     <w:unhideWhenUsed/>
@@ -20222,9 +20953,9 @@
       <w:u w:val="single"/>
     </w:rPr>
   </w:style>
-  <w:style w:type="paragraph" w:styleId="NormalWeb">
+  <w:style w:type="paragraph" w:styleId="ThngthngWeb">
     <w:name w:val="Normal (Web)"/>
-    <w:basedOn w:val="Normal"/>
+    <w:basedOn w:val="Binhthng"/>
     <w:uiPriority w:val="99"/>
     <w:semiHidden/>
     <w:unhideWhenUsed/>
@@ -20551,7 +21282,7 @@
 </file>
 
 <file path=customXml/itemProps2.xml><?xml version="1.0" encoding="utf-8"?>
-<ds:datastoreItem xmlns:ds="http://schemas.openxmlformats.org/officeDocument/2006/customXml" ds:itemID="{C0FA9EAD-C61D-4B9F-AED9-2D08A17E4AB0}">
+<ds:datastoreItem xmlns:ds="http://schemas.openxmlformats.org/officeDocument/2006/customXml" ds:itemID="{B67EE2D1-81A8-432F-AF87-0361FF1D39E6}">
   <ds:schemaRefs>
     <ds:schemaRef ds:uri="http://schemas.openxmlformats.org/officeDocument/2006/bibliography"/>
   </ds:schemaRefs>

</xml_diff>

<commit_message>
thêm và chỉnh sửa kiểu dữ liệu
</commit_message>
<xml_diff>
--- a/01_Document/[FD] Thiết kế chức năng hệ thống/[FD] [C43] Quản lý xe khách.docx
+++ b/01_Document/[FD] Thiết kế chức năng hệ thống/[FD] [C43] Quản lý xe khách.docx
@@ -1,6 +1,6 @@
 
 <file path=word/document.xml><?xml version="1.0" encoding="utf-8"?>
-<w:document xmlns:wpc="http://schemas.microsoft.com/office/word/2010/wordprocessingCanvas" xmlns:cx="http://schemas.microsoft.com/office/drawing/2014/chartex" xmlns:cx1="http://schemas.microsoft.com/office/drawing/2015/9/8/chartex" xmlns:cx2="http://schemas.microsoft.com/office/drawing/2015/10/21/chartex" xmlns:cx3="http://schemas.microsoft.com/office/drawing/2016/5/9/chartex" xmlns:cx4="http://schemas.microsoft.com/office/drawing/2016/5/10/chartex" xmlns:cx5="http://schemas.microsoft.com/office/drawing/2016/5/11/chartex" xmlns:cx6="http://schemas.microsoft.com/office/drawing/2016/5/12/chartex" xmlns:cx7="http://schemas.microsoft.com/office/drawing/2016/5/13/chartex" xmlns:cx8="http://schemas.microsoft.com/office/drawing/2016/5/14/chartex" xmlns:mc="http://schemas.openxmlformats.org/markup-compatibility/2006" xmlns:aink="http://schemas.microsoft.com/office/drawing/2016/ink" xmlns:am3d="http://schemas.microsoft.com/office/drawing/2017/model3d" xmlns:o="urn:schemas-microsoft-com:office:office" xmlns:r="http://schemas.openxmlformats.org/officeDocument/2006/relationships" xmlns:m="http://schemas.openxmlformats.org/officeDocument/2006/math" xmlns:v="urn:schemas-microsoft-com:vml" xmlns:wp14="http://schemas.microsoft.com/office/word/2010/wordprocessingDrawing" xmlns:wp="http://schemas.openxmlformats.org/drawingml/2006/wordprocessingDrawing" xmlns:w10="urn:schemas-microsoft-com:office:word" xmlns:w="http://schemas.openxmlformats.org/wordprocessingml/2006/main" xmlns:w14="http://schemas.microsoft.com/office/word/2010/wordml" xmlns:w15="http://schemas.microsoft.com/office/word/2012/wordml" xmlns:w16cid="http://schemas.microsoft.com/office/word/2016/wordml/cid" xmlns:w16se="http://schemas.microsoft.com/office/word/2015/wordml/symex" xmlns:wpg="http://schemas.microsoft.com/office/word/2010/wordprocessingGroup" xmlns:wpi="http://schemas.microsoft.com/office/word/2010/wordprocessingInk" xmlns:wne="http://schemas.microsoft.com/office/word/2006/wordml" xmlns:wps="http://schemas.microsoft.com/office/word/2010/wordprocessingShape" mc:Ignorable="w14 w15 w16se w16cid wp14">
+<w:document xmlns:wpc="http://schemas.microsoft.com/office/word/2010/wordprocessingCanvas" xmlns:mc="http://schemas.openxmlformats.org/markup-compatibility/2006" xmlns:o="urn:schemas-microsoft-com:office:office" xmlns:r="http://schemas.openxmlformats.org/officeDocument/2006/relationships" xmlns:m="http://schemas.openxmlformats.org/officeDocument/2006/math" xmlns:v="urn:schemas-microsoft-com:vml" xmlns:wp14="http://schemas.microsoft.com/office/word/2010/wordprocessingDrawing" xmlns:wp="http://schemas.openxmlformats.org/drawingml/2006/wordprocessingDrawing" xmlns:w10="urn:schemas-microsoft-com:office:word" xmlns:w="http://schemas.openxmlformats.org/wordprocessingml/2006/main" xmlns:w14="http://schemas.microsoft.com/office/word/2010/wordml" xmlns:w15="http://schemas.microsoft.com/office/word/2012/wordml" xmlns:wpg="http://schemas.microsoft.com/office/word/2010/wordprocessingGroup" xmlns:wpi="http://schemas.microsoft.com/office/word/2010/wordprocessingInk" xmlns:wne="http://schemas.microsoft.com/office/word/2006/wordml" xmlns:wps="http://schemas.microsoft.com/office/word/2010/wordprocessingShape" mc:Ignorable="w14 w15 wp14">
   <w:body>
     <w:sdt>
       <w:sdtPr>
@@ -66,7 +66,7 @@
                   </w:tcPr>
                   <w:p>
                     <w:pPr>
-                      <w:pStyle w:val="KhngDncch"/>
+                      <w:pStyle w:val="NoSpacing"/>
                       <w:jc w:val="center"/>
                       <w:rPr>
                         <w:rFonts w:ascii="Times New Roman" w:eastAsiaTheme="majorEastAsia" w:hAnsi="Times New Roman" w:cs="Times New Roman"/>
@@ -109,6 +109,7 @@
                 <w:dataBinding w:prefixMappings="xmlns:ns0='http://schemas.openxmlformats.org/package/2006/metadata/core-properties' xmlns:ns1='http://purl.org/dc/elements/1.1/'" w:xpath="/ns0:coreProperties[1]/ns1:title[1]" w:storeItemID="{6C3C8BC8-F283-45AE-878A-BAB7291924A1}"/>
                 <w:text/>
               </w:sdtPr>
+              <w:sdtEndPr/>
               <w:sdtContent>
                 <w:tc>
                   <w:tcPr>
@@ -120,7 +121,7 @@
                   </w:tcPr>
                   <w:p>
                     <w:pPr>
-                      <w:pStyle w:val="KhngDncch"/>
+                      <w:pStyle w:val="NoSpacing"/>
                       <w:jc w:val="center"/>
                       <w:rPr>
                         <w:rFonts w:ascii="Times New Roman" w:eastAsiaTheme="majorEastAsia" w:hAnsi="Times New Roman" w:cs="Times New Roman"/>
@@ -158,6 +159,7 @@
                 <w:dataBinding w:prefixMappings="xmlns:ns0='http://schemas.openxmlformats.org/package/2006/metadata/core-properties' xmlns:ns1='http://purl.org/dc/elements/1.1/'" w:xpath="/ns0:coreProperties[1]/ns1:subject[1]" w:storeItemID="{6C3C8BC8-F283-45AE-878A-BAB7291924A1}"/>
                 <w:text/>
               </w:sdtPr>
+              <w:sdtEndPr/>
               <w:sdtContent>
                 <w:tc>
                   <w:tcPr>
@@ -169,7 +171,7 @@
                   </w:tcPr>
                   <w:p>
                     <w:pPr>
-                      <w:pStyle w:val="KhngDncch"/>
+                      <w:pStyle w:val="NoSpacing"/>
                       <w:jc w:val="center"/>
                       <w:rPr>
                         <w:rFonts w:ascii="Times New Roman" w:eastAsiaTheme="majorEastAsia" w:hAnsi="Times New Roman" w:cs="Times New Roman"/>
@@ -202,7 +204,7 @@
               </w:tcPr>
               <w:p>
                 <w:pPr>
-                  <w:pStyle w:val="KhngDncch"/>
+                  <w:pStyle w:val="NoSpacing"/>
                   <w:jc w:val="center"/>
                   <w:rPr>
                     <w:rFonts w:ascii="Times New Roman" w:hAnsi="Times New Roman" w:cs="Times New Roman"/>
@@ -228,6 +230,7 @@
                 <w:dataBinding w:prefixMappings="xmlns:ns0='http://schemas.openxmlformats.org/package/2006/metadata/core-properties' xmlns:ns1='http://purl.org/dc/elements/1.1/'" w:xpath="/ns0:coreProperties[1]/ns1:creator[1]" w:storeItemID="{6C3C8BC8-F283-45AE-878A-BAB7291924A1}"/>
                 <w:text/>
               </w:sdtPr>
+              <w:sdtEndPr/>
               <w:sdtContent>
                 <w:tc>
                   <w:tcPr>
@@ -236,7 +239,7 @@
                   </w:tcPr>
                   <w:p>
                     <w:pPr>
-                      <w:pStyle w:val="KhngDncch"/>
+                      <w:pStyle w:val="NoSpacing"/>
                       <w:jc w:val="center"/>
                       <w:rPr>
                         <w:rFonts w:ascii="Times New Roman" w:hAnsi="Times New Roman" w:cs="Times New Roman"/>
@@ -279,6 +282,7 @@
                   <w:calendar w:val="gregorian"/>
                 </w:date>
               </w:sdtPr>
+              <w:sdtEndPr/>
               <w:sdtContent>
                 <w:tc>
                   <w:tcPr>
@@ -287,7 +291,7 @@
                   </w:tcPr>
                   <w:p>
                     <w:pPr>
-                      <w:pStyle w:val="KhngDncch"/>
+                      <w:pStyle w:val="NoSpacing"/>
                       <w:jc w:val="center"/>
                       <w:rPr>
                         <w:rFonts w:ascii="Times New Roman" w:hAnsi="Times New Roman" w:cs="Times New Roman"/>
@@ -340,7 +344,7 @@
         </w:p>
         <w:tbl>
           <w:tblPr>
-            <w:tblStyle w:val="LiBang"/>
+            <w:tblStyle w:val="TableGrid"/>
             <w:tblW w:w="0" w:type="auto"/>
             <w:tblInd w:w="360" w:type="dxa"/>
             <w:tblLook w:val="04E0" w:firstRow="1" w:lastRow="1" w:firstColumn="1" w:lastColumn="0" w:noHBand="0" w:noVBand="1"/>
@@ -570,7 +574,7 @@
               </w:tcPr>
               <w:p>
                 <w:pPr>
-                  <w:pStyle w:val="KhngDncch"/>
+                  <w:pStyle w:val="NoSpacing"/>
                   <w:rPr>
                     <w:rFonts w:ascii="Times New Roman" w:hAnsi="Times New Roman" w:cs="Times New Roman"/>
                   </w:rPr>
@@ -581,7 +585,7 @@
         </w:tbl>
         <w:tbl>
           <w:tblPr>
-            <w:tblStyle w:val="LiBang"/>
+            <w:tblStyle w:val="TableGrid"/>
             <w:tblW w:w="9198" w:type="dxa"/>
             <w:tblInd w:w="360" w:type="dxa"/>
             <w:tblLook w:val="04A0" w:firstRow="1" w:lastRow="0" w:firstColumn="1" w:lastColumn="0" w:noHBand="0" w:noVBand="1"/>
@@ -1003,7 +1007,7 @@
     </w:p>
     <w:tbl>
       <w:tblPr>
-        <w:tblStyle w:val="LiBang"/>
+        <w:tblStyle w:val="TableGrid"/>
         <w:tblW w:w="0" w:type="auto"/>
         <w:tblLook w:val="04A0" w:firstRow="1" w:lastRow="0" w:firstColumn="1" w:lastColumn="0" w:noHBand="0" w:noVBand="1"/>
       </w:tblPr>
@@ -1099,7 +1103,7 @@
             <w:hyperlink w:anchor="NHANVIEN" w:history="1">
               <w:r>
                 <w:rPr>
-                  <w:rStyle w:val="Siuktni"/>
+                  <w:rStyle w:val="Hyperlink"/>
                 </w:rPr>
                 <w:t>NHANVIEN</w:t>
               </w:r>
@@ -1148,7 +1152,7 @@
             <w:hyperlink w:anchor="SESSION" w:history="1">
               <w:r>
                 <w:rPr>
-                  <w:rStyle w:val="Siuktni"/>
+                  <w:rStyle w:val="Hyperlink"/>
                 </w:rPr>
                 <w:t>SESSION</w:t>
               </w:r>
@@ -1197,7 +1201,7 @@
             <w:hyperlink w:anchor="TUYENXE" w:history="1">
               <w:r>
                 <w:rPr>
-                  <w:rStyle w:val="Siuktni"/>
+                  <w:rStyle w:val="Hyperlink"/>
                 </w:rPr>
                 <w:t>TUYENXE</w:t>
               </w:r>
@@ -1243,7 +1247,7 @@
             <w:hyperlink w:anchor="DIADIEM" w:history="1">
               <w:r>
                 <w:rPr>
-                  <w:rStyle w:val="Siuktni"/>
+                  <w:rStyle w:val="Hyperlink"/>
                 </w:rPr>
                 <w:t>DIADIEM</w:t>
               </w:r>
@@ -1295,7 +1299,7 @@
             <w:hyperlink w:anchor="LOAIXE" w:history="1">
               <w:r>
                 <w:rPr>
-                  <w:rStyle w:val="Siuktni"/>
+                  <w:rStyle w:val="Hyperlink"/>
                 </w:rPr>
                 <w:t>LOAIXE</w:t>
               </w:r>
@@ -1341,7 +1345,7 @@
             <w:hyperlink w:anchor="GIACOBAN" w:history="1">
               <w:r>
                 <w:rPr>
-                  <w:rStyle w:val="Siuktni"/>
+                  <w:rStyle w:val="Hyperlink"/>
                 </w:rPr>
                 <w:t>GIACOBAN</w:t>
               </w:r>
@@ -1387,7 +1391,7 @@
             <w:hyperlink w:anchor="KHACHHANG" w:history="1">
               <w:r>
                 <w:rPr>
-                  <w:rStyle w:val="Siuktni"/>
+                  <w:rStyle w:val="Hyperlink"/>
                 </w:rPr>
                 <w:t>KHACHHANG</w:t>
               </w:r>
@@ -1433,7 +1437,7 @@
             <w:hyperlink w:anchor="CHUYENXE" w:history="1">
               <w:r>
                 <w:rPr>
-                  <w:rStyle w:val="Siuktni"/>
+                  <w:rStyle w:val="Hyperlink"/>
                 </w:rPr>
                 <w:t>CHUYENXE</w:t>
               </w:r>
@@ -1479,7 +1483,7 @@
             <w:hyperlink w:anchor="TAIXE" w:history="1">
               <w:r>
                 <w:rPr>
-                  <w:rStyle w:val="Siuktni"/>
+                  <w:rStyle w:val="Hyperlink"/>
                 </w:rPr>
                 <w:t>TAIXE</w:t>
               </w:r>
@@ -1525,7 +1529,7 @@
             <w:hyperlink w:anchor="XE" w:history="1">
               <w:r>
                 <w:rPr>
-                  <w:rStyle w:val="Siuktni"/>
+                  <w:rStyle w:val="Hyperlink"/>
                 </w:rPr>
                 <w:t>XE</w:t>
               </w:r>
@@ -1571,7 +1575,7 @@
             <w:hyperlink w:anchor="HOPDONG" w:history="1">
               <w:r>
                 <w:rPr>
-                  <w:rStyle w:val="Siuktni"/>
+                  <w:rStyle w:val="Hyperlink"/>
                 </w:rPr>
                 <w:t>HOPDONG</w:t>
               </w:r>
@@ -1617,7 +1621,7 @@
             <w:hyperlink w:anchor="DOITAC" w:history="1">
               <w:r>
                 <w:rPr>
-                  <w:rStyle w:val="Siuktni"/>
+                  <w:rStyle w:val="Hyperlink"/>
                 </w:rPr>
                 <w:t>DOITAC</w:t>
               </w:r>
@@ -1663,7 +1667,7 @@
             <w:hyperlink w:anchor="TRAMXE" w:history="1">
               <w:r>
                 <w:rPr>
-                  <w:rStyle w:val="Siuktni"/>
+                  <w:rStyle w:val="Hyperlink"/>
                 </w:rPr>
                 <w:t>TRAMXE</w:t>
               </w:r>
@@ -1709,7 +1713,7 @@
             <w:hyperlink w:anchor="KHAOSAT" w:history="1">
               <w:r>
                 <w:rPr>
-                  <w:rStyle w:val="Siuktni"/>
+                  <w:rStyle w:val="Hyperlink"/>
                 </w:rPr>
                 <w:t>KHAOSAT</w:t>
               </w:r>
@@ -1755,7 +1759,7 @@
             <w:hyperlink w:anchor="LOTRINH" w:history="1">
               <w:r>
                 <w:rPr>
-                  <w:rStyle w:val="Siuktni"/>
+                  <w:rStyle w:val="Hyperlink"/>
                 </w:rPr>
                 <w:t>LOTRINH</w:t>
               </w:r>
@@ -1801,7 +1805,7 @@
             <w:hyperlink w:anchor="VE" w:history="1">
               <w:r>
                 <w:rPr>
-                  <w:rStyle w:val="Siuktni"/>
+                  <w:rStyle w:val="Hyperlink"/>
                 </w:rPr>
                 <w:t>VE</w:t>
               </w:r>
@@ -1847,7 +1851,7 @@
             <w:hyperlink w:anchor="GHE" w:history="1">
               <w:r>
                 <w:rPr>
-                  <w:rStyle w:val="Siuktni"/>
+                  <w:rStyle w:val="Hyperlink"/>
                 </w:rPr>
                 <w:t>GHE</w:t>
               </w:r>
@@ -1913,7 +1917,7 @@
     </w:p>
     <w:tbl>
       <w:tblPr>
-        <w:tblStyle w:val="LiBang"/>
+        <w:tblStyle w:val="TableGrid"/>
         <w:tblW w:w="9450" w:type="dxa"/>
         <w:tblInd w:w="-5" w:type="dxa"/>
         <w:tblLook w:val="04A0" w:firstRow="1" w:lastRow="0" w:firstColumn="1" w:lastColumn="0" w:noHBand="0" w:noVBand="1"/>
@@ -3287,7 +3291,7 @@
     </w:p>
     <w:tbl>
       <w:tblPr>
-        <w:tblStyle w:val="LiBang"/>
+        <w:tblStyle w:val="TableGrid"/>
         <w:tblW w:w="9450" w:type="dxa"/>
         <w:tblInd w:w="-5" w:type="dxa"/>
         <w:tblLook w:val="04A0" w:firstRow="1" w:lastRow="0" w:firstColumn="1" w:lastColumn="0" w:noHBand="0" w:noVBand="1"/>
@@ -3865,7 +3869,7 @@
     </w:p>
     <w:tbl>
       <w:tblPr>
-        <w:tblStyle w:val="LiBang"/>
+        <w:tblStyle w:val="TableGrid"/>
         <w:tblW w:w="9450" w:type="dxa"/>
         <w:tblInd w:w="-5" w:type="dxa"/>
         <w:tblLook w:val="04A0" w:firstRow="1" w:lastRow="0" w:firstColumn="1" w:lastColumn="0" w:noHBand="0" w:noVBand="1"/>
@@ -4448,7 +4452,7 @@
     </w:p>
     <w:tbl>
       <w:tblPr>
-        <w:tblStyle w:val="LiBang"/>
+        <w:tblStyle w:val="TableGrid"/>
         <w:tblW w:w="9450" w:type="dxa"/>
         <w:tblInd w:w="-5" w:type="dxa"/>
         <w:tblLook w:val="04A0" w:firstRow="1" w:lastRow="0" w:firstColumn="1" w:lastColumn="0" w:noHBand="0" w:noVBand="1"/>
@@ -5020,7 +5024,7 @@
     </w:p>
     <w:tbl>
       <w:tblPr>
-        <w:tblStyle w:val="LiBang"/>
+        <w:tblStyle w:val="TableGrid"/>
         <w:tblW w:w="9450" w:type="dxa"/>
         <w:tblInd w:w="-5" w:type="dxa"/>
         <w:tblLook w:val="04A0" w:firstRow="1" w:lastRow="0" w:firstColumn="1" w:lastColumn="0" w:noHBand="0" w:noVBand="1"/>
@@ -5284,7 +5288,10 @@
               <w:pStyle w:val="MyTable"/>
             </w:pPr>
             <w:r>
-              <w:t>Int</w:t>
+              <w:t>i</w:t>
+            </w:r>
+            <w:r>
+              <w:t>nt</w:t>
             </w:r>
           </w:p>
         </w:tc>
@@ -5922,7 +5929,7 @@
     </w:p>
     <w:tbl>
       <w:tblPr>
-        <w:tblStyle w:val="LiBang"/>
+        <w:tblStyle w:val="TableGrid"/>
         <w:tblW w:w="9450" w:type="dxa"/>
         <w:tblInd w:w="-5" w:type="dxa"/>
         <w:tblLook w:val="04A0" w:firstRow="1" w:lastRow="0" w:firstColumn="1" w:lastColumn="0" w:noHBand="0" w:noVBand="1"/>
@@ -6492,7 +6499,7 @@
     </w:p>
     <w:tbl>
       <w:tblPr>
-        <w:tblStyle w:val="LiBang"/>
+        <w:tblStyle w:val="TableGrid"/>
         <w:tblW w:w="9450" w:type="dxa"/>
         <w:tblInd w:w="-5" w:type="dxa"/>
         <w:tblLook w:val="04A0" w:firstRow="1" w:lastRow="0" w:firstColumn="1" w:lastColumn="0" w:noHBand="0" w:noVBand="1"/>
@@ -7720,7 +7727,7 @@
     </w:p>
     <w:tbl>
       <w:tblPr>
-        <w:tblStyle w:val="LiBang"/>
+        <w:tblStyle w:val="TableGrid"/>
         <w:tblW w:w="9450" w:type="dxa"/>
         <w:tblInd w:w="-5" w:type="dxa"/>
         <w:tblLook w:val="04A0" w:firstRow="1" w:lastRow="0" w:firstColumn="1" w:lastColumn="0" w:noHBand="0" w:noVBand="1"/>
@@ -8854,7 +8861,7 @@
     </w:p>
     <w:tbl>
       <w:tblPr>
-        <w:tblStyle w:val="LiBang"/>
+        <w:tblStyle w:val="TableGrid"/>
         <w:tblW w:w="9450" w:type="dxa"/>
         <w:tblInd w:w="-5" w:type="dxa"/>
         <w:tblLook w:val="04A0" w:firstRow="1" w:lastRow="0" w:firstColumn="1" w:lastColumn="0" w:noHBand="0" w:noVBand="1"/>
@@ -9464,7 +9471,7 @@
     </w:p>
     <w:tbl>
       <w:tblPr>
-        <w:tblStyle w:val="LiBang"/>
+        <w:tblStyle w:val="TableGrid"/>
         <w:tblW w:w="9450" w:type="dxa"/>
         <w:tblInd w:w="-5" w:type="dxa"/>
         <w:tblLook w:val="04A0" w:firstRow="1" w:lastRow="0" w:firstColumn="1" w:lastColumn="0" w:noHBand="0" w:noVBand="1"/>
@@ -10436,7 +10443,7 @@
     </w:p>
     <w:tbl>
       <w:tblPr>
-        <w:tblStyle w:val="LiBang"/>
+        <w:tblStyle w:val="TableGrid"/>
         <w:tblW w:w="9450" w:type="dxa"/>
         <w:tblInd w:w="-5" w:type="dxa"/>
         <w:tblLook w:val="04A0" w:firstRow="1" w:lastRow="0" w:firstColumn="1" w:lastColumn="0" w:noHBand="0" w:noVBand="1"/>
@@ -10515,8 +10522,6 @@
             <w:r>
               <w:t>CLS_07</w:t>
             </w:r>
-            <w:bookmarkStart w:id="10" w:name="_GoBack"/>
-            <w:bookmarkEnd w:id="10"/>
           </w:p>
         </w:tc>
       </w:tr>
@@ -10548,8 +10553,8 @@
             <w:r>
               <w:t>HOPDON</w:t>
             </w:r>
-            <w:bookmarkStart w:id="11" w:name="HOPDONG"/>
-            <w:bookmarkEnd w:id="11"/>
+            <w:bookmarkStart w:id="10" w:name="HOPDONG"/>
+            <w:bookmarkEnd w:id="10"/>
             <w:r>
               <w:t>G</w:t>
             </w:r>
@@ -11785,7 +11790,7 @@
     </w:p>
     <w:tbl>
       <w:tblPr>
-        <w:tblStyle w:val="LiBang"/>
+        <w:tblStyle w:val="TableGrid"/>
         <w:tblW w:w="9450" w:type="dxa"/>
         <w:tblInd w:w="-5" w:type="dxa"/>
         <w:tblLook w:val="04A0" w:firstRow="1" w:lastRow="0" w:firstColumn="1" w:lastColumn="0" w:noHBand="0" w:noVBand="1"/>
@@ -11891,8 +11896,8 @@
             <w:r>
               <w:t>DOITA</w:t>
             </w:r>
-            <w:bookmarkStart w:id="12" w:name="DOITAC"/>
-            <w:bookmarkEnd w:id="12"/>
+            <w:bookmarkStart w:id="11" w:name="DOITAC"/>
+            <w:bookmarkEnd w:id="11"/>
             <w:r>
               <w:t>C</w:t>
             </w:r>
@@ -12380,7 +12385,7 @@
     </w:p>
     <w:tbl>
       <w:tblPr>
-        <w:tblStyle w:val="LiBang"/>
+        <w:tblStyle w:val="TableGrid"/>
         <w:tblW w:w="9450" w:type="dxa"/>
         <w:tblInd w:w="-5" w:type="dxa"/>
         <w:tblLook w:val="04A0" w:firstRow="1" w:lastRow="0" w:firstColumn="1" w:lastColumn="0" w:noHBand="0" w:noVBand="1"/>
@@ -12425,8 +12430,8 @@
             <w:r>
               <w:t>TramXe</w:t>
             </w:r>
-            <w:bookmarkStart w:id="13" w:name="TRAMXE"/>
-            <w:bookmarkEnd w:id="13"/>
+            <w:bookmarkStart w:id="12" w:name="TRAMXE"/>
+            <w:bookmarkEnd w:id="12"/>
             <w:r>
               <w:t>_01</w:t>
             </w:r>
@@ -12990,18 +12995,18 @@
     </w:p>
     <w:tbl>
       <w:tblPr>
-        <w:tblStyle w:val="LiBang"/>
+        <w:tblStyle w:val="TableGrid"/>
         <w:tblW w:w="9450" w:type="dxa"/>
         <w:tblInd w:w="-5" w:type="dxa"/>
         <w:tblLook w:val="04A0" w:firstRow="1" w:lastRow="0" w:firstColumn="1" w:lastColumn="0" w:noHBand="0" w:noVBand="1"/>
       </w:tblPr>
       <w:tblGrid>
-        <w:gridCol w:w="1556"/>
+        <w:gridCol w:w="1478"/>
         <w:gridCol w:w="1723"/>
-        <w:gridCol w:w="1473"/>
-        <w:gridCol w:w="1440"/>
-        <w:gridCol w:w="1461"/>
-        <w:gridCol w:w="1797"/>
+        <w:gridCol w:w="1576"/>
+        <w:gridCol w:w="1576"/>
+        <w:gridCol w:w="1398"/>
+        <w:gridCol w:w="1699"/>
       </w:tblGrid>
       <w:tr>
         <w:tc>
@@ -13034,8 +13039,8 @@
             <w:r>
               <w:t>KhaoSat</w:t>
             </w:r>
-            <w:bookmarkStart w:id="14" w:name="KHAOSAT"/>
-            <w:bookmarkEnd w:id="14"/>
+            <w:bookmarkStart w:id="13" w:name="KHAOSAT"/>
+            <w:bookmarkEnd w:id="13"/>
             <w:r>
               <w:t>_01</w:t>
             </w:r>
@@ -13246,7 +13251,10 @@
               <w:pStyle w:val="MyTable"/>
             </w:pPr>
             <w:r>
-              <w:t>Int</w:t>
+              <w:t>i</w:t>
+            </w:r>
+            <w:r>
+              <w:t>nt</w:t>
             </w:r>
           </w:p>
         </w:tc>
@@ -13258,6 +13266,9 @@
             <w:pPr>
               <w:pStyle w:val="MyTable"/>
             </w:pPr>
+            <w:r>
+              <w:t>int</w:t>
+            </w:r>
           </w:p>
         </w:tc>
         <w:tc>
@@ -13332,7 +13343,10 @@
               <w:pStyle w:val="MyTable"/>
             </w:pPr>
             <w:r>
-              <w:t>nvarchar(50)</w:t>
+              <w:t>nvarchar(10</w:t>
+            </w:r>
+            <w:r>
+              <w:t>0)</w:t>
             </w:r>
           </w:p>
         </w:tc>
@@ -13344,6 +13358,9 @@
             <w:pPr>
               <w:pStyle w:val="MyTable"/>
             </w:pPr>
+            <w:r>
+              <w:t>nvarchar(100)</w:t>
+            </w:r>
           </w:p>
         </w:tc>
         <w:tc>
@@ -13354,6 +13371,8 @@
             <w:pPr>
               <w:pStyle w:val="MyTable"/>
             </w:pPr>
+            <w:bookmarkStart w:id="14" w:name="_GoBack"/>
+            <w:bookmarkEnd w:id="14"/>
           </w:p>
         </w:tc>
         <w:tc>
@@ -13409,7 +13428,7 @@
               <w:pStyle w:val="MyTable"/>
             </w:pPr>
             <w:r>
-              <w:t>datetime</w:t>
+              <w:t>date</w:t>
             </w:r>
           </w:p>
         </w:tc>
@@ -13421,6 +13440,9 @@
             <w:pPr>
               <w:pStyle w:val="MyTable"/>
             </w:pPr>
+            <w:r>
+              <w:t>date</w:t>
+            </w:r>
           </w:p>
         </w:tc>
         <w:tc>
@@ -13501,6 +13523,9 @@
             <w:pPr>
               <w:pStyle w:val="MyTable"/>
             </w:pPr>
+            <w:r>
+              <w:t>int</w:t>
+            </w:r>
           </w:p>
         </w:tc>
         <w:tc>
@@ -13581,6 +13606,9 @@
             <w:pPr>
               <w:pStyle w:val="MyTable"/>
             </w:pPr>
+            <w:r>
+              <w:t>float</w:t>
+            </w:r>
           </w:p>
         </w:tc>
         <w:tc>
@@ -13605,7 +13633,10 @@
               <w:pStyle w:val="MyTable"/>
             </w:pPr>
             <w:r>
-              <w:t>Tỉ lệ đón khách ở địa điểm này.</w:t>
+              <w:t>Tỉ lệ đón khách ở địa điể</w:t>
+            </w:r>
+            <w:r>
+              <w:t>m này (100 khách quanh khu vực đó thì bao nhiêu người chọn đi ở trạm được khảo sát này)</w:t>
             </w:r>
           </w:p>
         </w:tc>
@@ -13658,6 +13689,9 @@
             <w:pPr>
               <w:pStyle w:val="MyTable"/>
             </w:pPr>
+            <w:r>
+              <w:t>decimal(10,2)</w:t>
+            </w:r>
           </w:p>
         </w:tc>
         <w:tc>
@@ -13777,6 +13811,7 @@
               <w:pStyle w:val="MyTable"/>
             </w:pPr>
             <w:r>
+              <w:lastRenderedPageBreak/>
               <w:t>8</w:t>
             </w:r>
           </w:p>
@@ -13943,7 +13978,6 @@
               <w:pStyle w:val="MyTable"/>
             </w:pPr>
             <w:r>
-              <w:lastRenderedPageBreak/>
               <w:t>10</w:t>
             </w:r>
           </w:p>
@@ -14126,7 +14160,7 @@
     </w:p>
     <w:p>
       <w:pPr>
-        <w:pStyle w:val="ThngthngWeb"/>
+        <w:pStyle w:val="NormalWeb"/>
         <w:spacing w:before="0" w:beforeAutospacing="0" w:after="0" w:afterAutospacing="0"/>
       </w:pPr>
     </w:p>
@@ -14181,7 +14215,7 @@
     </w:p>
     <w:tbl>
       <w:tblPr>
-        <w:tblStyle w:val="LiBang"/>
+        <w:tblStyle w:val="TableGrid"/>
         <w:tblW w:w="9450" w:type="dxa"/>
         <w:tblInd w:w="-5" w:type="dxa"/>
         <w:tblLook w:val="04A0" w:firstRow="1" w:lastRow="0" w:firstColumn="1" w:lastColumn="0" w:noHBand="0" w:noVBand="1"/>
@@ -14780,7 +14814,7 @@
     </w:p>
     <w:tbl>
       <w:tblPr>
-        <w:tblStyle w:val="LiBang"/>
+        <w:tblStyle w:val="TableGrid"/>
         <w:tblW w:w="9450" w:type="dxa"/>
         <w:tblInd w:w="-5" w:type="dxa"/>
         <w:tblLook w:val="04A0" w:firstRow="1" w:lastRow="0" w:firstColumn="1" w:lastColumn="0" w:noHBand="0" w:noVBand="1"/>
@@ -16439,7 +16473,7 @@
     </w:p>
     <w:tbl>
       <w:tblPr>
-        <w:tblStyle w:val="LiBang"/>
+        <w:tblStyle w:val="TableGrid"/>
         <w:tblW w:w="9450" w:type="dxa"/>
         <w:tblInd w:w="-5" w:type="dxa"/>
         <w:tblLook w:val="04A0" w:firstRow="1" w:lastRow="0" w:firstColumn="1" w:lastColumn="0" w:noHBand="0" w:noVBand="1"/>
@@ -17056,7 +17090,7 @@
 </file>
 
 <file path=word/numbering.xml><?xml version="1.0" encoding="utf-8"?>
-<w:numbering xmlns:wpc="http://schemas.microsoft.com/office/word/2010/wordprocessingCanvas" xmlns:cx="http://schemas.microsoft.com/office/drawing/2014/chartex" xmlns:cx1="http://schemas.microsoft.com/office/drawing/2015/9/8/chartex" xmlns:cx2="http://schemas.microsoft.com/office/drawing/2015/10/21/chartex" xmlns:cx3="http://schemas.microsoft.com/office/drawing/2016/5/9/chartex" xmlns:cx4="http://schemas.microsoft.com/office/drawing/2016/5/10/chartex" xmlns:cx5="http://schemas.microsoft.com/office/drawing/2016/5/11/chartex" xmlns:cx6="http://schemas.microsoft.com/office/drawing/2016/5/12/chartex" xmlns:cx7="http://schemas.microsoft.com/office/drawing/2016/5/13/chartex" xmlns:cx8="http://schemas.microsoft.com/office/drawing/2016/5/14/chartex" xmlns:mc="http://schemas.openxmlformats.org/markup-compatibility/2006" xmlns:aink="http://schemas.microsoft.com/office/drawing/2016/ink" xmlns:am3d="http://schemas.microsoft.com/office/drawing/2017/model3d" xmlns:o="urn:schemas-microsoft-com:office:office" xmlns:r="http://schemas.openxmlformats.org/officeDocument/2006/relationships" xmlns:m="http://schemas.openxmlformats.org/officeDocument/2006/math" xmlns:v="urn:schemas-microsoft-com:vml" xmlns:wp14="http://schemas.microsoft.com/office/word/2010/wordprocessingDrawing" xmlns:wp="http://schemas.openxmlformats.org/drawingml/2006/wordprocessingDrawing" xmlns:w10="urn:schemas-microsoft-com:office:word" xmlns:w="http://schemas.openxmlformats.org/wordprocessingml/2006/main" xmlns:w14="http://schemas.microsoft.com/office/word/2010/wordml" xmlns:w15="http://schemas.microsoft.com/office/word/2012/wordml" xmlns:w16cid="http://schemas.microsoft.com/office/word/2016/wordml/cid" xmlns:w16se="http://schemas.microsoft.com/office/word/2015/wordml/symex" xmlns:wpg="http://schemas.microsoft.com/office/word/2010/wordprocessingGroup" xmlns:wpi="http://schemas.microsoft.com/office/word/2010/wordprocessingInk" xmlns:wne="http://schemas.microsoft.com/office/word/2006/wordml" xmlns:wps="http://schemas.microsoft.com/office/word/2010/wordprocessingShape" mc:Ignorable="w14 w15 w16se w16cid wp14">
+<w:numbering xmlns:wpc="http://schemas.microsoft.com/office/word/2010/wordprocessingCanvas" xmlns:mc="http://schemas.openxmlformats.org/markup-compatibility/2006" xmlns:o="urn:schemas-microsoft-com:office:office" xmlns:r="http://schemas.openxmlformats.org/officeDocument/2006/relationships" xmlns:m="http://schemas.openxmlformats.org/officeDocument/2006/math" xmlns:v="urn:schemas-microsoft-com:vml" xmlns:wp14="http://schemas.microsoft.com/office/word/2010/wordprocessingDrawing" xmlns:wp="http://schemas.openxmlformats.org/drawingml/2006/wordprocessingDrawing" xmlns:w10="urn:schemas-microsoft-com:office:word" xmlns:w="http://schemas.openxmlformats.org/wordprocessingml/2006/main" xmlns:w14="http://schemas.microsoft.com/office/word/2010/wordml" xmlns:w15="http://schemas.microsoft.com/office/word/2012/wordml" xmlns:wpg="http://schemas.microsoft.com/office/word/2010/wordprocessingGroup" xmlns:wpi="http://schemas.microsoft.com/office/word/2010/wordprocessingInk" xmlns:wne="http://schemas.microsoft.com/office/word/2006/wordml" xmlns:wps="http://schemas.microsoft.com/office/word/2010/wordprocessingShape" mc:Ignorable="w14 w15 wp14">
   <w:abstractNum w:abstractNumId="0" w15:restartNumberingAfterBreak="0">
     <w:nsid w:val="03A213BE"/>
     <w:multiLevelType w:val="hybridMultilevel"/>
@@ -17176,7 +17210,7 @@
     <w:lvl w:ilvl="0">
       <w:start w:val="1"/>
       <w:numFmt w:val="upperRoman"/>
-      <w:pStyle w:val="u1"/>
+      <w:pStyle w:val="Heading1"/>
       <w:lvlText w:val="Article %1."/>
       <w:lvlJc w:val="left"/>
       <w:pPr>
@@ -17186,7 +17220,7 @@
     <w:lvl w:ilvl="1">
       <w:start w:val="1"/>
       <w:numFmt w:val="decimalZero"/>
-      <w:pStyle w:val="u2"/>
+      <w:pStyle w:val="Heading2"/>
       <w:isLgl/>
       <w:lvlText w:val="Section %1.%2"/>
       <w:lvlJc w:val="left"/>
@@ -17197,7 +17231,7 @@
     <w:lvl w:ilvl="2">
       <w:start w:val="1"/>
       <w:numFmt w:val="lowerLetter"/>
-      <w:pStyle w:val="u3"/>
+      <w:pStyle w:val="Heading3"/>
       <w:lvlText w:val="(%3)"/>
       <w:lvlJc w:val="left"/>
       <w:pPr>
@@ -17207,7 +17241,7 @@
     <w:lvl w:ilvl="3">
       <w:start w:val="1"/>
       <w:numFmt w:val="lowerRoman"/>
-      <w:pStyle w:val="u4"/>
+      <w:pStyle w:val="Heading4"/>
       <w:lvlText w:val="(%4)"/>
       <w:lvlJc w:val="right"/>
       <w:pPr>
@@ -17217,7 +17251,7 @@
     <w:lvl w:ilvl="4">
       <w:start w:val="1"/>
       <w:numFmt w:val="decimal"/>
-      <w:pStyle w:val="u5"/>
+      <w:pStyle w:val="Heading5"/>
       <w:lvlText w:val="%5)"/>
       <w:lvlJc w:val="left"/>
       <w:pPr>
@@ -17227,7 +17261,7 @@
     <w:lvl w:ilvl="5">
       <w:start w:val="1"/>
       <w:numFmt w:val="lowerLetter"/>
-      <w:pStyle w:val="u6"/>
+      <w:pStyle w:val="Heading6"/>
       <w:lvlText w:val="%6)"/>
       <w:lvlJc w:val="left"/>
       <w:pPr>
@@ -17237,7 +17271,7 @@
     <w:lvl w:ilvl="6">
       <w:start w:val="1"/>
       <w:numFmt w:val="lowerRoman"/>
-      <w:pStyle w:val="u7"/>
+      <w:pStyle w:val="Heading7"/>
       <w:lvlText w:val="%7)"/>
       <w:lvlJc w:val="right"/>
       <w:pPr>
@@ -17247,7 +17281,7 @@
     <w:lvl w:ilvl="7">
       <w:start w:val="1"/>
       <w:numFmt w:val="lowerLetter"/>
-      <w:pStyle w:val="u8"/>
+      <w:pStyle w:val="Heading8"/>
       <w:lvlText w:val="%8."/>
       <w:lvlJc w:val="left"/>
       <w:pPr>
@@ -17257,7 +17291,7 @@
     <w:lvl w:ilvl="8">
       <w:start w:val="1"/>
       <w:numFmt w:val="lowerRoman"/>
-      <w:pStyle w:val="u9"/>
+      <w:pStyle w:val="Heading9"/>
       <w:lvlText w:val="%9."/>
       <w:lvlJc w:val="right"/>
       <w:pPr>
@@ -19370,7 +19404,7 @@
 </file>
 
 <file path=word/styles.xml><?xml version="1.0" encoding="utf-8"?>
-<w:styles xmlns:mc="http://schemas.openxmlformats.org/markup-compatibility/2006" xmlns:r="http://schemas.openxmlformats.org/officeDocument/2006/relationships" xmlns:w="http://schemas.openxmlformats.org/wordprocessingml/2006/main" xmlns:w14="http://schemas.microsoft.com/office/word/2010/wordml" xmlns:w15="http://schemas.microsoft.com/office/word/2012/wordml" xmlns:w16cid="http://schemas.microsoft.com/office/word/2016/wordml/cid" xmlns:w16se="http://schemas.microsoft.com/office/word/2015/wordml/symex" mc:Ignorable="w14 w15 w16se w16cid">
+<w:styles xmlns:mc="http://schemas.openxmlformats.org/markup-compatibility/2006" xmlns:r="http://schemas.openxmlformats.org/officeDocument/2006/relationships" xmlns:w="http://schemas.openxmlformats.org/wordprocessingml/2006/main" xmlns:w14="http://schemas.microsoft.com/office/word/2010/wordml" xmlns:w15="http://schemas.microsoft.com/office/word/2012/wordml" mc:Ignorable="w14 w15">
   <w:docDefaults>
     <w:rPrDefault>
       <w:rPr>
@@ -19387,7 +19421,7 @@
       </w:pPr>
     </w:pPrDefault>
   </w:docDefaults>
-  <w:latentStyles w:defLockedState="0" w:defUIPriority="99" w:defSemiHidden="0" w:defUnhideWhenUsed="0" w:defQFormat="0" w:count="375">
+  <w:latentStyles w:defLockedState="0" w:defUIPriority="99" w:defSemiHidden="0" w:defUnhideWhenUsed="0" w:defQFormat="0" w:count="371">
     <w:lsdException w:name="Normal" w:uiPriority="0" w:qFormat="1"/>
     <w:lsdException w:name="heading 1" w:uiPriority="9" w:qFormat="1"/>
     <w:lsdException w:name="heading 2" w:semiHidden="1" w:uiPriority="9" w:unhideWhenUsed="1" w:qFormat="1"/>
@@ -19493,6 +19527,7 @@
     <w:lsdException w:name="HTML Sample" w:semiHidden="1" w:unhideWhenUsed="1"/>
     <w:lsdException w:name="HTML Typewriter" w:semiHidden="1" w:unhideWhenUsed="1"/>
     <w:lsdException w:name="HTML Variable" w:semiHidden="1" w:unhideWhenUsed="1"/>
+    <w:lsdException w:name="Normal Table" w:semiHidden="1" w:unhideWhenUsed="1"/>
     <w:lsdException w:name="annotation subject" w:semiHidden="1" w:unhideWhenUsed="1"/>
     <w:lsdException w:name="No List" w:semiHidden="1" w:unhideWhenUsed="1"/>
     <w:lsdException w:name="Outline List 1" w:semiHidden="1" w:unhideWhenUsed="1"/>
@@ -19536,8 +19571,10 @@
     <w:lsdException w:name="Table Elegant" w:semiHidden="1" w:unhideWhenUsed="1"/>
     <w:lsdException w:name="Table Professional" w:semiHidden="1" w:unhideWhenUsed="1"/>
     <w:lsdException w:name="Table Subtle 1" w:semiHidden="1" w:unhideWhenUsed="1"/>
+    <w:lsdException w:name="Table Subtle 2" w:semiHidden="1" w:unhideWhenUsed="1"/>
     <w:lsdException w:name="Table Web 1" w:semiHidden="1" w:unhideWhenUsed="1"/>
     <w:lsdException w:name="Table Web 2" w:semiHidden="1" w:unhideWhenUsed="1"/>
+    <w:lsdException w:name="Table Web 3" w:semiHidden="1" w:unhideWhenUsed="1"/>
     <w:lsdException w:name="Balloon Text" w:semiHidden="1" w:unhideWhenUsed="1"/>
     <w:lsdException w:name="Table Grid" w:uiPriority="59"/>
     <w:lsdException w:name="Table Theme" w:semiHidden="1" w:unhideWhenUsed="1"/>
@@ -19756,20 +19793,16 @@
     <w:lsdException w:name="List Table 5 Dark Accent 6" w:uiPriority="50"/>
     <w:lsdException w:name="List Table 6 Colorful Accent 6" w:uiPriority="51"/>
     <w:lsdException w:name="List Table 7 Colorful Accent 6" w:uiPriority="52"/>
-    <w:lsdException w:name="Mention" w:semiHidden="1" w:unhideWhenUsed="1"/>
-    <w:lsdException w:name="Smart Hyperlink" w:semiHidden="1" w:unhideWhenUsed="1"/>
-    <w:lsdException w:name="Hashtag" w:semiHidden="1" w:unhideWhenUsed="1"/>
-    <w:lsdException w:name="Unresolved Mention" w:semiHidden="1" w:unhideWhenUsed="1"/>
   </w:latentStyles>
-  <w:style w:type="paragraph" w:default="1" w:styleId="Binhthng">
+  <w:style w:type="paragraph" w:default="1" w:styleId="Normal">
     <w:name w:val="Normal"/>
     <w:qFormat/>
   </w:style>
-  <w:style w:type="paragraph" w:styleId="u1">
+  <w:style w:type="paragraph" w:styleId="Heading1">
     <w:name w:val="heading 1"/>
-    <w:basedOn w:val="Binhthng"/>
-    <w:next w:val="Binhthng"/>
-    <w:link w:val="u1Char"/>
+    <w:basedOn w:val="Normal"/>
+    <w:next w:val="Normal"/>
+    <w:link w:val="Heading1Char"/>
     <w:uiPriority w:val="9"/>
     <w:qFormat/>
     <w:rsid w:val="00A854C4"/>
@@ -19791,11 +19824,11 @@
       <w:szCs w:val="28"/>
     </w:rPr>
   </w:style>
-  <w:style w:type="paragraph" w:styleId="u2">
+  <w:style w:type="paragraph" w:styleId="Heading2">
     <w:name w:val="heading 2"/>
-    <w:basedOn w:val="Binhthng"/>
-    <w:next w:val="Binhthng"/>
-    <w:link w:val="u2Char"/>
+    <w:basedOn w:val="Normal"/>
+    <w:next w:val="Normal"/>
+    <w:link w:val="Heading2Char"/>
     <w:uiPriority w:val="9"/>
     <w:unhideWhenUsed/>
     <w:qFormat/>
@@ -19819,11 +19852,11 @@
       <w:szCs w:val="26"/>
     </w:rPr>
   </w:style>
-  <w:style w:type="paragraph" w:styleId="u3">
+  <w:style w:type="paragraph" w:styleId="Heading3">
     <w:name w:val="heading 3"/>
-    <w:basedOn w:val="Binhthng"/>
-    <w:next w:val="Binhthng"/>
-    <w:link w:val="u3Char"/>
+    <w:basedOn w:val="Normal"/>
+    <w:next w:val="Normal"/>
+    <w:link w:val="Heading3Char"/>
     <w:uiPriority w:val="9"/>
     <w:semiHidden/>
     <w:unhideWhenUsed/>
@@ -19846,11 +19879,11 @@
       <w:color w:val="4F81BD" w:themeColor="accent1"/>
     </w:rPr>
   </w:style>
-  <w:style w:type="paragraph" w:styleId="u4">
+  <w:style w:type="paragraph" w:styleId="Heading4">
     <w:name w:val="heading 4"/>
-    <w:basedOn w:val="Binhthng"/>
-    <w:next w:val="Binhthng"/>
-    <w:link w:val="u4Char"/>
+    <w:basedOn w:val="Normal"/>
+    <w:next w:val="Normal"/>
+    <w:link w:val="Heading4Char"/>
     <w:uiPriority w:val="9"/>
     <w:semiHidden/>
     <w:unhideWhenUsed/>
@@ -19875,11 +19908,11 @@
       <w:color w:val="4F81BD" w:themeColor="accent1"/>
     </w:rPr>
   </w:style>
-  <w:style w:type="paragraph" w:styleId="u5">
+  <w:style w:type="paragraph" w:styleId="Heading5">
     <w:name w:val="heading 5"/>
-    <w:basedOn w:val="Binhthng"/>
-    <w:next w:val="Binhthng"/>
-    <w:link w:val="u5Char"/>
+    <w:basedOn w:val="Normal"/>
+    <w:next w:val="Normal"/>
+    <w:link w:val="Heading5Char"/>
     <w:uiPriority w:val="9"/>
     <w:semiHidden/>
     <w:unhideWhenUsed/>
@@ -19900,11 +19933,11 @@
       <w:color w:val="243F60" w:themeColor="accent1" w:themeShade="7F"/>
     </w:rPr>
   </w:style>
-  <w:style w:type="paragraph" w:styleId="u6">
+  <w:style w:type="paragraph" w:styleId="Heading6">
     <w:name w:val="heading 6"/>
-    <w:basedOn w:val="Binhthng"/>
-    <w:next w:val="Binhthng"/>
-    <w:link w:val="u6Char"/>
+    <w:basedOn w:val="Normal"/>
+    <w:next w:val="Normal"/>
+    <w:link w:val="Heading6Char"/>
     <w:uiPriority w:val="9"/>
     <w:semiHidden/>
     <w:unhideWhenUsed/>
@@ -19927,11 +19960,11 @@
       <w:color w:val="243F60" w:themeColor="accent1" w:themeShade="7F"/>
     </w:rPr>
   </w:style>
-  <w:style w:type="paragraph" w:styleId="u7">
+  <w:style w:type="paragraph" w:styleId="Heading7">
     <w:name w:val="heading 7"/>
-    <w:basedOn w:val="Binhthng"/>
-    <w:next w:val="Binhthng"/>
-    <w:link w:val="u7Char"/>
+    <w:basedOn w:val="Normal"/>
+    <w:next w:val="Normal"/>
+    <w:link w:val="Heading7Char"/>
     <w:uiPriority w:val="9"/>
     <w:semiHidden/>
     <w:unhideWhenUsed/>
@@ -19954,11 +19987,11 @@
       <w:color w:val="404040" w:themeColor="text1" w:themeTint="BF"/>
     </w:rPr>
   </w:style>
-  <w:style w:type="paragraph" w:styleId="u8">
+  <w:style w:type="paragraph" w:styleId="Heading8">
     <w:name w:val="heading 8"/>
-    <w:basedOn w:val="Binhthng"/>
-    <w:next w:val="Binhthng"/>
-    <w:link w:val="u8Char"/>
+    <w:basedOn w:val="Normal"/>
+    <w:next w:val="Normal"/>
+    <w:link w:val="Heading8Char"/>
     <w:uiPriority w:val="9"/>
     <w:semiHidden/>
     <w:unhideWhenUsed/>
@@ -19981,11 +20014,11 @@
       <w:szCs w:val="20"/>
     </w:rPr>
   </w:style>
-  <w:style w:type="paragraph" w:styleId="u9">
+  <w:style w:type="paragraph" w:styleId="Heading9">
     <w:name w:val="heading 9"/>
-    <w:basedOn w:val="Binhthng"/>
-    <w:next w:val="Binhthng"/>
-    <w:link w:val="u9Char"/>
+    <w:basedOn w:val="Normal"/>
+    <w:next w:val="Normal"/>
+    <w:link w:val="Heading9Char"/>
     <w:uiPriority w:val="9"/>
     <w:semiHidden/>
     <w:unhideWhenUsed/>
@@ -20010,13 +20043,13 @@
       <w:szCs w:val="20"/>
     </w:rPr>
   </w:style>
-  <w:style w:type="character" w:default="1" w:styleId="Phngmcinhcuaoanvn">
+  <w:style w:type="character" w:default="1" w:styleId="DefaultParagraphFont">
     <w:name w:val="Default Paragraph Font"/>
     <w:uiPriority w:val="1"/>
     <w:semiHidden/>
     <w:unhideWhenUsed/>
   </w:style>
-  <w:style w:type="table" w:default="1" w:styleId="BangThngthng">
+  <w:style w:type="table" w:default="1" w:styleId="TableNormal">
     <w:name w:val="Normal Table"/>
     <w:uiPriority w:val="99"/>
     <w:semiHidden/>
@@ -20031,17 +20064,17 @@
       </w:tblCellMar>
     </w:tblPr>
   </w:style>
-  <w:style w:type="numbering" w:default="1" w:styleId="Khngco">
+  <w:style w:type="numbering" w:default="1" w:styleId="NoList">
     <w:name w:val="No List"/>
     <w:uiPriority w:val="99"/>
     <w:semiHidden/>
     <w:unhideWhenUsed/>
   </w:style>
-  <w:style w:type="paragraph" w:styleId="Tiu">
+  <w:style w:type="paragraph" w:styleId="Title">
     <w:name w:val="Title"/>
-    <w:basedOn w:val="Binhthng"/>
-    <w:next w:val="Binhthng"/>
-    <w:link w:val="TiuChar"/>
+    <w:basedOn w:val="Normal"/>
+    <w:next w:val="Normal"/>
+    <w:link w:val="TitleChar"/>
     <w:uiPriority w:val="10"/>
     <w:qFormat/>
     <w:rsid w:val="00AF7766"/>
@@ -20062,10 +20095,10 @@
       <w:lang w:eastAsia="ja-JP"/>
     </w:rPr>
   </w:style>
-  <w:style w:type="character" w:customStyle="1" w:styleId="TiuChar">
-    <w:name w:val="Tiêu đề Char"/>
-    <w:basedOn w:val="Phngmcinhcuaoanvn"/>
-    <w:link w:val="Tiu"/>
+  <w:style w:type="character" w:customStyle="1" w:styleId="TitleChar">
+    <w:name w:val="Title Char"/>
+    <w:basedOn w:val="DefaultParagraphFont"/>
+    <w:link w:val="Title"/>
     <w:uiPriority w:val="10"/>
     <w:rsid w:val="00AF7766"/>
     <w:rPr>
@@ -20078,11 +20111,11 @@
       <w:lang w:eastAsia="ja-JP"/>
     </w:rPr>
   </w:style>
-  <w:style w:type="paragraph" w:styleId="Tiuphu">
+  <w:style w:type="paragraph" w:styleId="Subtitle">
     <w:name w:val="Subtitle"/>
-    <w:basedOn w:val="Binhthng"/>
-    <w:next w:val="Binhthng"/>
-    <w:link w:val="TiuphuChar"/>
+    <w:basedOn w:val="Normal"/>
+    <w:next w:val="Normal"/>
+    <w:link w:val="SubtitleChar"/>
     <w:uiPriority w:val="11"/>
     <w:qFormat/>
     <w:rsid w:val="00AF7766"/>
@@ -20103,10 +20136,10 @@
       <w:lang w:eastAsia="ja-JP"/>
     </w:rPr>
   </w:style>
-  <w:style w:type="character" w:customStyle="1" w:styleId="TiuphuChar">
-    <w:name w:val="Tiêu đề phụ Char"/>
-    <w:basedOn w:val="Phngmcinhcuaoanvn"/>
-    <w:link w:val="Tiuphu"/>
+  <w:style w:type="character" w:customStyle="1" w:styleId="SubtitleChar">
+    <w:name w:val="Subtitle Char"/>
+    <w:basedOn w:val="DefaultParagraphFont"/>
+    <w:link w:val="Subtitle"/>
     <w:uiPriority w:val="11"/>
     <w:rsid w:val="00AF7766"/>
     <w:rPr>
@@ -20120,10 +20153,10 @@
       <w:lang w:eastAsia="ja-JP"/>
     </w:rPr>
   </w:style>
-  <w:style w:type="paragraph" w:styleId="Bongchuthich">
+  <w:style w:type="paragraph" w:styleId="BalloonText">
     <w:name w:val="Balloon Text"/>
-    <w:basedOn w:val="Binhthng"/>
-    <w:link w:val="BongchuthichChar"/>
+    <w:basedOn w:val="Normal"/>
+    <w:link w:val="BalloonTextChar"/>
     <w:uiPriority w:val="99"/>
     <w:semiHidden/>
     <w:unhideWhenUsed/>
@@ -20137,10 +20170,10 @@
       <w:szCs w:val="16"/>
     </w:rPr>
   </w:style>
-  <w:style w:type="character" w:customStyle="1" w:styleId="BongchuthichChar">
-    <w:name w:val="Bóng chú thích Char"/>
-    <w:basedOn w:val="Phngmcinhcuaoanvn"/>
-    <w:link w:val="Bongchuthich"/>
+  <w:style w:type="character" w:customStyle="1" w:styleId="BalloonTextChar">
+    <w:name w:val="Balloon Text Char"/>
+    <w:basedOn w:val="DefaultParagraphFont"/>
+    <w:link w:val="BalloonText"/>
     <w:uiPriority w:val="99"/>
     <w:semiHidden/>
     <w:rsid w:val="00AF7766"/>
@@ -20150,9 +20183,9 @@
       <w:szCs w:val="16"/>
     </w:rPr>
   </w:style>
-  <w:style w:type="paragraph" w:styleId="KhngDncch">
+  <w:style w:type="paragraph" w:styleId="NoSpacing">
     <w:name w:val="No Spacing"/>
-    <w:link w:val="KhngDncchChar"/>
+    <w:link w:val="NoSpacingChar"/>
     <w:uiPriority w:val="1"/>
     <w:qFormat/>
     <w:rsid w:val="00990E65"/>
@@ -20164,10 +20197,10 @@
       <w:lang w:eastAsia="ja-JP"/>
     </w:rPr>
   </w:style>
-  <w:style w:type="character" w:customStyle="1" w:styleId="KhngDncchChar">
-    <w:name w:val="Không Dãn cách Char"/>
-    <w:basedOn w:val="Phngmcinhcuaoanvn"/>
-    <w:link w:val="KhngDncch"/>
+  <w:style w:type="character" w:customStyle="1" w:styleId="NoSpacingChar">
+    <w:name w:val="No Spacing Char"/>
+    <w:basedOn w:val="DefaultParagraphFont"/>
+    <w:link w:val="NoSpacing"/>
     <w:uiPriority w:val="1"/>
     <w:rsid w:val="00990E65"/>
     <w:rPr>
@@ -20175,10 +20208,10 @@
       <w:lang w:eastAsia="ja-JP"/>
     </w:rPr>
   </w:style>
-  <w:style w:type="paragraph" w:styleId="oancuaDanhsach">
+  <w:style w:type="paragraph" w:styleId="ListParagraph">
     <w:name w:val="List Paragraph"/>
-    <w:basedOn w:val="Binhthng"/>
-    <w:link w:val="oancuaDanhsachChar"/>
+    <w:basedOn w:val="Normal"/>
+    <w:link w:val="ListParagraphChar"/>
     <w:uiPriority w:val="34"/>
     <w:qFormat/>
     <w:rsid w:val="00990E65"/>
@@ -20189,7 +20222,7 @@
   </w:style>
   <w:style w:type="paragraph" w:customStyle="1" w:styleId="Title1">
     <w:name w:val="Title 1"/>
-    <w:basedOn w:val="oancuaDanhsach"/>
+    <w:basedOn w:val="ListParagraph"/>
     <w:link w:val="Title1Char"/>
     <w:autoRedefine/>
     <w:rsid w:val="008F333B"/>
@@ -20208,7 +20241,7 @@
   </w:style>
   <w:style w:type="paragraph" w:customStyle="1" w:styleId="Paragrap">
     <w:name w:val="Paragrap"/>
-    <w:basedOn w:val="Binhthng"/>
+    <w:basedOn w:val="Normal"/>
     <w:link w:val="ParagrapChar"/>
     <w:qFormat/>
     <w:rsid w:val="00990E65"/>
@@ -20223,16 +20256,16 @@
       <w:szCs w:val="26"/>
     </w:rPr>
   </w:style>
-  <w:style w:type="character" w:customStyle="1" w:styleId="oancuaDanhsachChar">
-    <w:name w:val="Đoạn của Danh sách Char"/>
-    <w:basedOn w:val="Phngmcinhcuaoanvn"/>
-    <w:link w:val="oancuaDanhsach"/>
+  <w:style w:type="character" w:customStyle="1" w:styleId="ListParagraphChar">
+    <w:name w:val="List Paragraph Char"/>
+    <w:basedOn w:val="DefaultParagraphFont"/>
+    <w:link w:val="ListParagraph"/>
     <w:uiPriority w:val="34"/>
     <w:rsid w:val="00990E65"/>
   </w:style>
   <w:style w:type="character" w:customStyle="1" w:styleId="Title1Char">
     <w:name w:val="Title 1 Char"/>
-    <w:basedOn w:val="oancuaDanhsachChar"/>
+    <w:basedOn w:val="ListParagraphChar"/>
     <w:link w:val="Title1"/>
     <w:rsid w:val="008F333B"/>
     <w:rPr>
@@ -20243,9 +20276,9 @@
       <w:szCs w:val="28"/>
     </w:rPr>
   </w:style>
-  <w:style w:type="table" w:styleId="LiBang">
+  <w:style w:type="table" w:styleId="TableGrid">
     <w:name w:val="Table Grid"/>
-    <w:basedOn w:val="BangThngthng"/>
+    <w:basedOn w:val="TableNormal"/>
     <w:uiPriority w:val="59"/>
     <w:rsid w:val="003141E2"/>
     <w:pPr>
@@ -20264,7 +20297,7 @@
   </w:style>
   <w:style w:type="character" w:customStyle="1" w:styleId="ParagrapChar">
     <w:name w:val="Paragrap Char"/>
-    <w:basedOn w:val="Phngmcinhcuaoanvn"/>
+    <w:basedOn w:val="DefaultParagraphFont"/>
     <w:link w:val="Paragrap"/>
     <w:rsid w:val="00990E65"/>
     <w:rPr>
@@ -20337,10 +20370,10 @@
       <w:szCs w:val="24"/>
     </w:rPr>
   </w:style>
-  <w:style w:type="character" w:customStyle="1" w:styleId="u1Char">
-    <w:name w:val="Đầu đề 1 Char"/>
-    <w:basedOn w:val="Phngmcinhcuaoanvn"/>
-    <w:link w:val="u1"/>
+  <w:style w:type="character" w:customStyle="1" w:styleId="Heading1Char">
+    <w:name w:val="Heading 1 Char"/>
+    <w:basedOn w:val="DefaultParagraphFont"/>
+    <w:link w:val="Heading1"/>
     <w:uiPriority w:val="9"/>
     <w:rsid w:val="00A854C4"/>
     <w:rPr>
@@ -20363,10 +20396,10 @@
       <w:szCs w:val="26"/>
     </w:rPr>
   </w:style>
-  <w:style w:type="character" w:customStyle="1" w:styleId="u2Char">
-    <w:name w:val="Đầu đề 2 Char"/>
-    <w:basedOn w:val="Phngmcinhcuaoanvn"/>
-    <w:link w:val="u2"/>
+  <w:style w:type="character" w:customStyle="1" w:styleId="Heading2Char">
+    <w:name w:val="Heading 2 Char"/>
+    <w:basedOn w:val="DefaultParagraphFont"/>
+    <w:link w:val="Heading2"/>
     <w:uiPriority w:val="9"/>
     <w:rsid w:val="00715417"/>
     <w:rPr>
@@ -20378,10 +20411,10 @@
       <w:szCs w:val="26"/>
     </w:rPr>
   </w:style>
-  <w:style w:type="character" w:customStyle="1" w:styleId="u3Char">
-    <w:name w:val="Đầu đề 3 Char"/>
-    <w:basedOn w:val="Phngmcinhcuaoanvn"/>
-    <w:link w:val="u3"/>
+  <w:style w:type="character" w:customStyle="1" w:styleId="Heading3Char">
+    <w:name w:val="Heading 3 Char"/>
+    <w:basedOn w:val="DefaultParagraphFont"/>
+    <w:link w:val="Heading3"/>
     <w:uiPriority w:val="9"/>
     <w:semiHidden/>
     <w:rsid w:val="00715417"/>
@@ -20392,10 +20425,10 @@
       <w:color w:val="4F81BD" w:themeColor="accent1"/>
     </w:rPr>
   </w:style>
-  <w:style w:type="character" w:customStyle="1" w:styleId="u4Char">
-    <w:name w:val="Đầu đề 4 Char"/>
-    <w:basedOn w:val="Phngmcinhcuaoanvn"/>
-    <w:link w:val="u4"/>
+  <w:style w:type="character" w:customStyle="1" w:styleId="Heading4Char">
+    <w:name w:val="Heading 4 Char"/>
+    <w:basedOn w:val="DefaultParagraphFont"/>
+    <w:link w:val="Heading4"/>
     <w:uiPriority w:val="9"/>
     <w:semiHidden/>
     <w:rsid w:val="00715417"/>
@@ -20408,10 +20441,10 @@
       <w:color w:val="4F81BD" w:themeColor="accent1"/>
     </w:rPr>
   </w:style>
-  <w:style w:type="character" w:customStyle="1" w:styleId="u5Char">
-    <w:name w:val="Đầu đề 5 Char"/>
-    <w:basedOn w:val="Phngmcinhcuaoanvn"/>
-    <w:link w:val="u5"/>
+  <w:style w:type="character" w:customStyle="1" w:styleId="Heading5Char">
+    <w:name w:val="Heading 5 Char"/>
+    <w:basedOn w:val="DefaultParagraphFont"/>
+    <w:link w:val="Heading5"/>
     <w:uiPriority w:val="9"/>
     <w:semiHidden/>
     <w:rsid w:val="00715417"/>
@@ -20420,10 +20453,10 @@
       <w:color w:val="243F60" w:themeColor="accent1" w:themeShade="7F"/>
     </w:rPr>
   </w:style>
-  <w:style w:type="character" w:customStyle="1" w:styleId="u6Char">
-    <w:name w:val="Đầu đề 6 Char"/>
-    <w:basedOn w:val="Phngmcinhcuaoanvn"/>
-    <w:link w:val="u6"/>
+  <w:style w:type="character" w:customStyle="1" w:styleId="Heading6Char">
+    <w:name w:val="Heading 6 Char"/>
+    <w:basedOn w:val="DefaultParagraphFont"/>
+    <w:link w:val="Heading6"/>
     <w:uiPriority w:val="9"/>
     <w:semiHidden/>
     <w:rsid w:val="00715417"/>
@@ -20434,10 +20467,10 @@
       <w:color w:val="243F60" w:themeColor="accent1" w:themeShade="7F"/>
     </w:rPr>
   </w:style>
-  <w:style w:type="character" w:customStyle="1" w:styleId="u7Char">
-    <w:name w:val="Đầu đề 7 Char"/>
-    <w:basedOn w:val="Phngmcinhcuaoanvn"/>
-    <w:link w:val="u7"/>
+  <w:style w:type="character" w:customStyle="1" w:styleId="Heading7Char">
+    <w:name w:val="Heading 7 Char"/>
+    <w:basedOn w:val="DefaultParagraphFont"/>
+    <w:link w:val="Heading7"/>
     <w:uiPriority w:val="9"/>
     <w:semiHidden/>
     <w:rsid w:val="00715417"/>
@@ -20448,10 +20481,10 @@
       <w:color w:val="404040" w:themeColor="text1" w:themeTint="BF"/>
     </w:rPr>
   </w:style>
-  <w:style w:type="character" w:customStyle="1" w:styleId="u8Char">
-    <w:name w:val="Đầu đề 8 Char"/>
-    <w:basedOn w:val="Phngmcinhcuaoanvn"/>
-    <w:link w:val="u8"/>
+  <w:style w:type="character" w:customStyle="1" w:styleId="Heading8Char">
+    <w:name w:val="Heading 8 Char"/>
+    <w:basedOn w:val="DefaultParagraphFont"/>
+    <w:link w:val="Heading8"/>
     <w:uiPriority w:val="9"/>
     <w:semiHidden/>
     <w:rsid w:val="00715417"/>
@@ -20462,10 +20495,10 @@
       <w:szCs w:val="20"/>
     </w:rPr>
   </w:style>
-  <w:style w:type="character" w:customStyle="1" w:styleId="u9Char">
-    <w:name w:val="Đầu đề 9 Char"/>
-    <w:basedOn w:val="Phngmcinhcuaoanvn"/>
-    <w:link w:val="u9"/>
+  <w:style w:type="character" w:customStyle="1" w:styleId="Heading9Char">
+    <w:name w:val="Heading 9 Char"/>
+    <w:basedOn w:val="DefaultParagraphFont"/>
+    <w:link w:val="Heading9"/>
     <w:uiPriority w:val="9"/>
     <w:semiHidden/>
     <w:rsid w:val="00715417"/>
@@ -20480,7 +20513,7 @@
   </w:style>
   <w:style w:type="paragraph" w:customStyle="1" w:styleId="Title12">
     <w:name w:val="Title 1.2"/>
-    <w:basedOn w:val="u2"/>
+    <w:basedOn w:val="Heading2"/>
     <w:link w:val="Title12Char"/>
     <w:rsid w:val="00715417"/>
     <w:pPr>
@@ -20507,7 +20540,7 @@
   </w:style>
   <w:style w:type="character" w:customStyle="1" w:styleId="Title12Char">
     <w:name w:val="Title 1.2 Char"/>
-    <w:basedOn w:val="u2Char"/>
+    <w:basedOn w:val="Heading2Char"/>
     <w:link w:val="Title12"/>
     <w:rsid w:val="00715417"/>
     <w:rPr>
@@ -20560,7 +20593,7 @@
   </w:style>
   <w:style w:type="paragraph" w:customStyle="1" w:styleId="TuStyle-Title1">
     <w:name w:val="Tu Style - Title 1"/>
-    <w:basedOn w:val="oancuaDanhsach"/>
+    <w:basedOn w:val="ListParagraph"/>
     <w:link w:val="TuStyle-Title1Char"/>
     <w:qFormat/>
     <w:rsid w:val="004E1149"/>
@@ -20616,7 +20649,7 @@
   </w:style>
   <w:style w:type="character" w:customStyle="1" w:styleId="TuStyle-Title1Char">
     <w:name w:val="Tu Style - Title 1 Char"/>
-    <w:basedOn w:val="oancuaDanhsachChar"/>
+    <w:basedOn w:val="ListParagraphChar"/>
     <w:link w:val="TuStyle-Title1"/>
     <w:rsid w:val="004E1149"/>
     <w:rPr>
@@ -20634,10 +20667,10 @@
       </w14:textFill>
     </w:rPr>
   </w:style>
-  <w:style w:type="paragraph" w:styleId="uMucluc">
+  <w:style w:type="paragraph" w:styleId="TOCHeading">
     <w:name w:val="TOC Heading"/>
-    <w:basedOn w:val="u1"/>
-    <w:next w:val="Binhthng"/>
+    <w:basedOn w:val="Heading1"/>
+    <w:next w:val="Normal"/>
     <w:uiPriority w:val="39"/>
     <w:semiHidden/>
     <w:unhideWhenUsed/>
@@ -20673,10 +20706,10 @@
       </w14:textFill>
     </w:rPr>
   </w:style>
-  <w:style w:type="paragraph" w:styleId="Mucluc1">
+  <w:style w:type="paragraph" w:styleId="TOC1">
     <w:name w:val="toc 1"/>
-    <w:basedOn w:val="Binhthng"/>
-    <w:next w:val="Binhthng"/>
+    <w:basedOn w:val="Normal"/>
+    <w:next w:val="Normal"/>
     <w:autoRedefine/>
     <w:uiPriority w:val="39"/>
     <w:unhideWhenUsed/>
@@ -20694,10 +20727,10 @@
       <w:szCs w:val="24"/>
     </w:rPr>
   </w:style>
-  <w:style w:type="paragraph" w:styleId="Mucluc2">
+  <w:style w:type="paragraph" w:styleId="TOC2">
     <w:name w:val="toc 2"/>
-    <w:basedOn w:val="Binhthng"/>
-    <w:next w:val="Binhthng"/>
+    <w:basedOn w:val="Normal"/>
+    <w:next w:val="Normal"/>
     <w:autoRedefine/>
     <w:uiPriority w:val="39"/>
     <w:unhideWhenUsed/>
@@ -20714,10 +20747,10 @@
       <w:szCs w:val="20"/>
     </w:rPr>
   </w:style>
-  <w:style w:type="paragraph" w:styleId="Mucluc3">
+  <w:style w:type="paragraph" w:styleId="TOC3">
     <w:name w:val="toc 3"/>
-    <w:basedOn w:val="Binhthng"/>
-    <w:next w:val="Binhthng"/>
+    <w:basedOn w:val="Normal"/>
+    <w:next w:val="Normal"/>
     <w:autoRedefine/>
     <w:uiPriority w:val="39"/>
     <w:unhideWhenUsed/>
@@ -20732,10 +20765,10 @@
       <w:szCs w:val="20"/>
     </w:rPr>
   </w:style>
-  <w:style w:type="paragraph" w:styleId="Mucluc4">
+  <w:style w:type="paragraph" w:styleId="TOC4">
     <w:name w:val="toc 4"/>
-    <w:basedOn w:val="Binhthng"/>
-    <w:next w:val="Binhthng"/>
+    <w:basedOn w:val="Normal"/>
+    <w:next w:val="Normal"/>
     <w:autoRedefine/>
     <w:uiPriority w:val="39"/>
     <w:unhideWhenUsed/>
@@ -20750,10 +20783,10 @@
       <w:szCs w:val="20"/>
     </w:rPr>
   </w:style>
-  <w:style w:type="paragraph" w:styleId="Mucluc5">
+  <w:style w:type="paragraph" w:styleId="TOC5">
     <w:name w:val="toc 5"/>
-    <w:basedOn w:val="Binhthng"/>
-    <w:next w:val="Binhthng"/>
+    <w:basedOn w:val="Normal"/>
+    <w:next w:val="Normal"/>
     <w:autoRedefine/>
     <w:uiPriority w:val="39"/>
     <w:unhideWhenUsed/>
@@ -20768,10 +20801,10 @@
       <w:szCs w:val="20"/>
     </w:rPr>
   </w:style>
-  <w:style w:type="paragraph" w:styleId="Mucluc6">
+  <w:style w:type="paragraph" w:styleId="TOC6">
     <w:name w:val="toc 6"/>
-    <w:basedOn w:val="Binhthng"/>
-    <w:next w:val="Binhthng"/>
+    <w:basedOn w:val="Normal"/>
+    <w:next w:val="Normal"/>
     <w:autoRedefine/>
     <w:uiPriority w:val="39"/>
     <w:unhideWhenUsed/>
@@ -20786,10 +20819,10 @@
       <w:szCs w:val="20"/>
     </w:rPr>
   </w:style>
-  <w:style w:type="paragraph" w:styleId="Mucluc7">
+  <w:style w:type="paragraph" w:styleId="TOC7">
     <w:name w:val="toc 7"/>
-    <w:basedOn w:val="Binhthng"/>
-    <w:next w:val="Binhthng"/>
+    <w:basedOn w:val="Normal"/>
+    <w:next w:val="Normal"/>
     <w:autoRedefine/>
     <w:uiPriority w:val="39"/>
     <w:unhideWhenUsed/>
@@ -20804,10 +20837,10 @@
       <w:szCs w:val="20"/>
     </w:rPr>
   </w:style>
-  <w:style w:type="paragraph" w:styleId="Mucluc8">
+  <w:style w:type="paragraph" w:styleId="TOC8">
     <w:name w:val="toc 8"/>
-    <w:basedOn w:val="Binhthng"/>
-    <w:next w:val="Binhthng"/>
+    <w:basedOn w:val="Normal"/>
+    <w:next w:val="Normal"/>
     <w:autoRedefine/>
     <w:uiPriority w:val="39"/>
     <w:unhideWhenUsed/>
@@ -20822,10 +20855,10 @@
       <w:szCs w:val="20"/>
     </w:rPr>
   </w:style>
-  <w:style w:type="paragraph" w:styleId="Mucluc9">
+  <w:style w:type="paragraph" w:styleId="TOC9">
     <w:name w:val="toc 9"/>
-    <w:basedOn w:val="Binhthng"/>
-    <w:next w:val="Binhthng"/>
+    <w:basedOn w:val="Normal"/>
+    <w:next w:val="Normal"/>
     <w:autoRedefine/>
     <w:uiPriority w:val="39"/>
     <w:unhideWhenUsed/>
@@ -20842,7 +20875,7 @@
   </w:style>
   <w:style w:type="table" w:customStyle="1" w:styleId="PlainTable11">
     <w:name w:val="Plain Table 11"/>
-    <w:basedOn w:val="BangThngthng"/>
+    <w:basedOn w:val="TableNormal"/>
     <w:uiPriority w:val="41"/>
     <w:rsid w:val="00545225"/>
     <w:pPr>
@@ -20909,10 +20942,10 @@
       </w:tcPr>
     </w:tblStylePr>
   </w:style>
-  <w:style w:type="paragraph" w:styleId="Chuthich">
+  <w:style w:type="paragraph" w:styleId="Caption">
     <w:name w:val="caption"/>
-    <w:basedOn w:val="Binhthng"/>
-    <w:next w:val="Binhthng"/>
+    <w:basedOn w:val="Normal"/>
+    <w:next w:val="Normal"/>
     <w:uiPriority w:val="35"/>
     <w:unhideWhenUsed/>
     <w:qFormat/>
@@ -20930,9 +20963,9 @@
       <w:szCs w:val="18"/>
     </w:rPr>
   </w:style>
-  <w:style w:type="character" w:styleId="Siuktni">
+  <w:style w:type="character" w:styleId="Hyperlink">
     <w:name w:val="Hyperlink"/>
-    <w:basedOn w:val="Phngmcinhcuaoanvn"/>
+    <w:basedOn w:val="DefaultParagraphFont"/>
     <w:uiPriority w:val="99"/>
     <w:unhideWhenUsed/>
     <w:rsid w:val="00913500"/>
@@ -20943,7 +20976,7 @@
   </w:style>
   <w:style w:type="character" w:styleId="FollowedHyperlink">
     <w:name w:val="FollowedHyperlink"/>
-    <w:basedOn w:val="Phngmcinhcuaoanvn"/>
+    <w:basedOn w:val="DefaultParagraphFont"/>
     <w:uiPriority w:val="99"/>
     <w:semiHidden/>
     <w:unhideWhenUsed/>
@@ -20953,9 +20986,9 @@
       <w:u w:val="single"/>
     </w:rPr>
   </w:style>
-  <w:style w:type="paragraph" w:styleId="ThngthngWeb">
+  <w:style w:type="paragraph" w:styleId="NormalWeb">
     <w:name w:val="Normal (Web)"/>
-    <w:basedOn w:val="Binhthng"/>
+    <w:basedOn w:val="Normal"/>
     <w:uiPriority w:val="99"/>
     <w:semiHidden/>
     <w:unhideWhenUsed/>
@@ -21282,7 +21315,7 @@
 </file>
 
 <file path=customXml/itemProps2.xml><?xml version="1.0" encoding="utf-8"?>
-<ds:datastoreItem xmlns:ds="http://schemas.openxmlformats.org/officeDocument/2006/customXml" ds:itemID="{B67EE2D1-81A8-432F-AF87-0361FF1D39E6}">
+<ds:datastoreItem xmlns:ds="http://schemas.openxmlformats.org/officeDocument/2006/customXml" ds:itemID="{61BF23F1-37ED-4CD8-8540-D53FB1954957}">
   <ds:schemaRefs>
     <ds:schemaRef ds:uri="http://schemas.openxmlformats.org/officeDocument/2006/bibliography"/>
   </ds:schemaRefs>

</xml_diff>

<commit_message>
thêm tên bảng cho khóa ngoại
</commit_message>
<xml_diff>
--- a/01_Document/[FD] Thiết kế chức năng hệ thống/[FD] [C43] Quản lý xe khách.docx
+++ b/01_Document/[FD] Thiết kế chức năng hệ thống/[FD] [C43] Quản lý xe khách.docx
@@ -5030,12 +5030,12 @@
         <w:tblLook w:val="04A0" w:firstRow="1" w:lastRow="0" w:firstColumn="1" w:lastColumn="0" w:noHBand="0" w:noVBand="1"/>
       </w:tblPr>
       <w:tblGrid>
-        <w:gridCol w:w="1594"/>
+        <w:gridCol w:w="1593"/>
         <w:gridCol w:w="1643"/>
         <w:gridCol w:w="1450"/>
         <w:gridCol w:w="1456"/>
-        <w:gridCol w:w="1480"/>
-        <w:gridCol w:w="1827"/>
+        <w:gridCol w:w="1483"/>
+        <w:gridCol w:w="1825"/>
       </w:tblGrid>
       <w:tr>
         <w:tc>
@@ -5555,6 +5555,9 @@
             <w:r>
               <w:t>Khóa ngoại</w:t>
             </w:r>
+            <w:r>
+              <w:t xml:space="preserve"> tới bảng NHANVIEN</w:t>
+            </w:r>
           </w:p>
         </w:tc>
         <w:tc>
@@ -5637,6 +5640,9 @@
             </w:pPr>
             <w:r>
               <w:t>Khóa ngoại</w:t>
+            </w:r>
+            <w:r>
+              <w:t xml:space="preserve"> tới bảng NHANVIEN</w:t>
             </w:r>
           </w:p>
         </w:tc>
@@ -6071,6 +6077,7 @@
               <w:pStyle w:val="MyTable"/>
             </w:pPr>
             <w:r>
+              <w:lastRenderedPageBreak/>
               <w:t>STT</w:t>
             </w:r>
           </w:p>
@@ -6156,7 +6163,6 @@
               <w:pStyle w:val="MyTable"/>
             </w:pPr>
             <w:r>
-              <w:lastRenderedPageBreak/>
               <w:t>1</w:t>
             </w:r>
           </w:p>
@@ -8740,7 +8746,6 @@
               <w:pStyle w:val="MyTable"/>
             </w:pPr>
             <w:r>
-              <w:lastRenderedPageBreak/>
               <w:t>11</w:t>
             </w:r>
           </w:p>
@@ -13001,12 +13006,12 @@
         <w:tblLook w:val="04A0" w:firstRow="1" w:lastRow="0" w:firstColumn="1" w:lastColumn="0" w:noHBand="0" w:noVBand="1"/>
       </w:tblPr>
       <w:tblGrid>
-        <w:gridCol w:w="1478"/>
+        <w:gridCol w:w="1428"/>
         <w:gridCol w:w="1723"/>
         <w:gridCol w:w="1576"/>
         <w:gridCol w:w="1576"/>
-        <w:gridCol w:w="1398"/>
-        <w:gridCol w:w="1699"/>
+        <w:gridCol w:w="1512"/>
+        <w:gridCol w:w="1635"/>
       </w:tblGrid>
       <w:tr>
         <w:tc>
@@ -13371,8 +13376,6 @@
             <w:pPr>
               <w:pStyle w:val="MyTable"/>
             </w:pPr>
-            <w:bookmarkStart w:id="14" w:name="_GoBack"/>
-            <w:bookmarkEnd w:id="14"/>
           </w:p>
         </w:tc>
         <w:tc>
@@ -13539,6 +13542,9 @@
             <w:r>
               <w:t>Khóa ngoại</w:t>
             </w:r>
+            <w:r>
+              <w:t xml:space="preserve"> tới bảng NHANVIEN</w:t>
+            </w:r>
           </w:p>
         </w:tc>
         <w:tc>
@@ -13619,9 +13625,6 @@
             <w:pPr>
               <w:pStyle w:val="MyTable"/>
             </w:pPr>
-            <w:r>
-              <w:t>Khóa ngoại</w:t>
-            </w:r>
           </w:p>
         </w:tc>
         <w:tc>
@@ -13728,6 +13731,7 @@
               <w:pStyle w:val="MyTable"/>
             </w:pPr>
             <w:r>
+              <w:lastRenderedPageBreak/>
               <w:t>7</w:t>
             </w:r>
           </w:p>
@@ -13780,7 +13784,7 @@
               <w:pStyle w:val="MyTable"/>
             </w:pPr>
             <w:r>
-              <w:t>Khóa ngoại</w:t>
+              <w:t>Khóa ngoại tới bảng NHANVIEN</w:t>
             </w:r>
           </w:p>
         </w:tc>
@@ -13811,7 +13815,6 @@
               <w:pStyle w:val="MyTable"/>
             </w:pPr>
             <w:r>
-              <w:lastRenderedPageBreak/>
               <w:t>8</w:t>
             </w:r>
           </w:p>
@@ -13864,8 +13867,10 @@
               <w:pStyle w:val="MyTable"/>
             </w:pPr>
             <w:r>
-              <w:t>Khóa ngoại</w:t>
-            </w:r>
+              <w:t>Khóa ngoại tới bảng NHANVIEN</w:t>
+            </w:r>
+            <w:bookmarkStart w:id="14" w:name="_GoBack"/>
+            <w:bookmarkEnd w:id="14"/>
           </w:p>
         </w:tc>
         <w:tc>
@@ -15648,7 +15653,6 @@
               <w:pStyle w:val="MyTable"/>
             </w:pPr>
             <w:r>
-              <w:lastRenderedPageBreak/>
               <w:t>8</w:t>
             </w:r>
           </w:p>
@@ -21315,7 +21319,7 @@
 </file>
 
 <file path=customXml/itemProps2.xml><?xml version="1.0" encoding="utf-8"?>
-<ds:datastoreItem xmlns:ds="http://schemas.openxmlformats.org/officeDocument/2006/customXml" ds:itemID="{61BF23F1-37ED-4CD8-8540-D53FB1954957}">
+<ds:datastoreItem xmlns:ds="http://schemas.openxmlformats.org/officeDocument/2006/customXml" ds:itemID="{356F9C76-0284-469C-A5EF-9708FA2B5808}">
   <ds:schemaRefs>
     <ds:schemaRef ds:uri="http://schemas.openxmlformats.org/officeDocument/2006/bibliography"/>
   </ds:schemaRefs>

</xml_diff>

<commit_message>
Chỉnh sửa lại các kiểu dữ liệu bảng HOPDONG + thêm file peer review bảng LOAIXE+KHAOSAT
</commit_message>
<xml_diff>
--- a/01_Document/[FD] Thiết kế chức năng hệ thống/[FD] [C43] Quản lý xe khách.docx
+++ b/01_Document/[FD] Thiết kế chức năng hệ thống/[FD] [C43] Quản lý xe khách.docx
@@ -109,6 +109,7 @@
                 <w:dataBinding w:prefixMappings="xmlns:ns0='http://schemas.openxmlformats.org/package/2006/metadata/core-properties' xmlns:ns1='http://purl.org/dc/elements/1.1/'" w:xpath="/ns0:coreProperties[1]/ns1:title[1]" w:storeItemID="{6C3C8BC8-F283-45AE-878A-BAB7291924A1}"/>
                 <w:text/>
               </w:sdtPr>
+              <w:sdtEndPr/>
               <w:sdtContent>
                 <w:tc>
                   <w:tcPr>
@@ -158,6 +159,7 @@
                 <w:dataBinding w:prefixMappings="xmlns:ns0='http://schemas.openxmlformats.org/package/2006/metadata/core-properties' xmlns:ns1='http://purl.org/dc/elements/1.1/'" w:xpath="/ns0:coreProperties[1]/ns1:subject[1]" w:storeItemID="{6C3C8BC8-F283-45AE-878A-BAB7291924A1}"/>
                 <w:text/>
               </w:sdtPr>
+              <w:sdtEndPr/>
               <w:sdtContent>
                 <w:tc>
                   <w:tcPr>
@@ -228,6 +230,7 @@
                 <w:dataBinding w:prefixMappings="xmlns:ns0='http://schemas.openxmlformats.org/package/2006/metadata/core-properties' xmlns:ns1='http://purl.org/dc/elements/1.1/'" w:xpath="/ns0:coreProperties[1]/ns1:creator[1]" w:storeItemID="{6C3C8BC8-F283-45AE-878A-BAB7291924A1}"/>
                 <w:text/>
               </w:sdtPr>
+              <w:sdtEndPr/>
               <w:sdtContent>
                 <w:tc>
                   <w:tcPr>
@@ -279,6 +282,7 @@
                   <w:calendar w:val="gregorian"/>
                 </w:date>
               </w:sdtPr>
+              <w:sdtEndPr/>
               <w:sdtContent>
                 <w:tc>
                   <w:tcPr>
@@ -4764,10 +4768,7 @@
               <w:pStyle w:val="MyTable"/>
             </w:pPr>
             <w:r>
-              <w:t>int</w:t>
-            </w:r>
-            <w:r>
-              <w:t xml:space="preserve"> </w:t>
+              <w:t xml:space="preserve">int </w:t>
             </w:r>
           </w:p>
         </w:tc>
@@ -6165,12 +6166,12 @@
         <w:tblLook w:val="04A0" w:firstRow="1" w:lastRow="0" w:firstColumn="1" w:lastColumn="0" w:noHBand="0" w:noVBand="1"/>
       </w:tblPr>
       <w:tblGrid>
-        <w:gridCol w:w="1593"/>
+        <w:gridCol w:w="1590"/>
         <w:gridCol w:w="1643"/>
-        <w:gridCol w:w="1450"/>
+        <w:gridCol w:w="1456"/>
         <w:gridCol w:w="1456"/>
         <w:gridCol w:w="1483"/>
-        <w:gridCol w:w="1825"/>
+        <w:gridCol w:w="1822"/>
       </w:tblGrid>
       <w:tr>
         <w:tc>
@@ -6501,16 +6502,17 @@
             <w:pPr>
               <w:pStyle w:val="MyTable"/>
             </w:pPr>
-            <w:proofErr w:type="gramStart"/>
             <w:r>
               <w:t>n</w:t>
             </w:r>
             <w:r>
-              <w:t>vachar(</w:t>
-            </w:r>
-            <w:proofErr w:type="gramEnd"/>
-            <w:r>
-              <w:t>50)</w:t>
+              <w:t>va</w:t>
+            </w:r>
+            <w:r>
+              <w:t>r</w:t>
+            </w:r>
+            <w:r>
+              <w:t>char(50)</w:t>
             </w:r>
           </w:p>
         </w:tc>
@@ -6522,13 +6524,8 @@
             <w:pPr>
               <w:pStyle w:val="MyTable"/>
             </w:pPr>
-            <w:proofErr w:type="gramStart"/>
-            <w:r>
-              <w:t>nvarchar(</w:t>
-            </w:r>
-            <w:proofErr w:type="gramEnd"/>
-            <w:r>
-              <w:t>50)</w:t>
+            <w:r>
+              <w:t>nvarchar(50)</w:t>
             </w:r>
           </w:p>
         </w:tc>
@@ -7300,8 +7297,6 @@
             </w:r>
           </w:p>
         </w:tc>
-        <w:bookmarkStart w:id="4" w:name="_GoBack"/>
-        <w:bookmarkEnd w:id="4"/>
       </w:tr>
       <w:tr>
         <w:tc>
@@ -8307,8 +8302,8 @@
             <w:r>
               <w:t>KHA</w:t>
             </w:r>
-            <w:bookmarkStart w:id="5" w:name="KHACHHANG"/>
-            <w:bookmarkEnd w:id="5"/>
+            <w:bookmarkStart w:id="4" w:name="KHACHHANG"/>
+            <w:bookmarkEnd w:id="4"/>
             <w:r>
               <w:t>CHHANG</w:t>
             </w:r>
@@ -9469,8 +9464,8 @@
             <w:pPr>
               <w:pStyle w:val="MyTable"/>
             </w:pPr>
-            <w:bookmarkStart w:id="6" w:name="CHUYENXE"/>
-            <w:bookmarkEnd w:id="6"/>
+            <w:bookmarkStart w:id="5" w:name="CHUYENXE"/>
+            <w:bookmarkEnd w:id="5"/>
             <w:r>
               <w:t>TblChuyenXe</w:t>
             </w:r>
@@ -10444,6 +10439,7 @@
               <w:pStyle w:val="MyTable"/>
             </w:pPr>
             <w:r>
+              <w:lastRenderedPageBreak/>
               <w:t>11</w:t>
             </w:r>
           </w:p>
@@ -10606,8 +10602,8 @@
             <w:r>
               <w:t>T</w:t>
             </w:r>
-            <w:bookmarkStart w:id="7" w:name="TAIXE"/>
-            <w:bookmarkEnd w:id="7"/>
+            <w:bookmarkStart w:id="6" w:name="TAIXE"/>
+            <w:bookmarkEnd w:id="6"/>
             <w:r>
               <w:t>blTaiXe</w:t>
             </w:r>
@@ -11218,8 +11214,8 @@
             <w:r>
               <w:t>Xe</w:t>
             </w:r>
-            <w:bookmarkStart w:id="8" w:name="XE"/>
-            <w:bookmarkEnd w:id="8"/>
+            <w:bookmarkStart w:id="7" w:name="XE"/>
+            <w:bookmarkEnd w:id="7"/>
             <w:r>
               <w:t>_01</w:t>
             </w:r>
@@ -12152,12 +12148,12 @@
         <w:tblLook w:val="04A0" w:firstRow="1" w:lastRow="0" w:firstColumn="1" w:lastColumn="0" w:noHBand="0" w:noVBand="1"/>
       </w:tblPr>
       <w:tblGrid>
-        <w:gridCol w:w="1530"/>
+        <w:gridCol w:w="1470"/>
         <w:gridCol w:w="1669"/>
-        <w:gridCol w:w="1417"/>
         <w:gridCol w:w="1556"/>
-        <w:gridCol w:w="1517"/>
-        <w:gridCol w:w="1761"/>
+        <w:gridCol w:w="1556"/>
+        <w:gridCol w:w="1514"/>
+        <w:gridCol w:w="1685"/>
       </w:tblGrid>
       <w:tr>
         <w:tc>
@@ -12256,8 +12252,8 @@
             <w:r>
               <w:t>HOPDON</w:t>
             </w:r>
-            <w:bookmarkStart w:id="9" w:name="HOPDONG"/>
-            <w:bookmarkEnd w:id="9"/>
+            <w:bookmarkStart w:id="8" w:name="HOPDONG"/>
+            <w:bookmarkEnd w:id="8"/>
             <w:r>
               <w:t>G</w:t>
             </w:r>
@@ -12642,6 +12638,9 @@
             <w:r>
               <w:t>decimal</w:t>
             </w:r>
+            <w:r>
+              <w:t>(10,2)</w:t>
+            </w:r>
           </w:p>
         </w:tc>
         <w:tc>
@@ -12652,13 +12651,11 @@
             <w:pPr>
               <w:pStyle w:val="MyTable"/>
             </w:pPr>
-            <w:proofErr w:type="gramStart"/>
-            <w:r>
-              <w:t>decimal(</w:t>
-            </w:r>
-            <w:proofErr w:type="gramEnd"/>
-            <w:r>
-              <w:t>20,2)</w:t>
+            <w:r>
+              <w:t>decimal(1</w:t>
+            </w:r>
+            <w:r>
+              <w:t>0,2)</w:t>
             </w:r>
           </w:p>
         </w:tc>
@@ -13084,7 +13081,11 @@
               <w:t xml:space="preserve"> </w:t>
             </w:r>
             <w:r>
-              <w:t xml:space="preserve">dữ liệu lưu </w:t>
+              <w:t xml:space="preserve">dữ </w:t>
+            </w:r>
+            <w:r>
+              <w:lastRenderedPageBreak/>
+              <w:t xml:space="preserve">liệu lưu </w:t>
             </w:r>
             <w:r>
               <w:t>hợp đồng</w:t>
@@ -13394,8 +13395,10 @@
               <w:pStyle w:val="MyTable"/>
             </w:pPr>
             <w:r>
-              <w:t>int</w:t>
-            </w:r>
+              <w:t>{0, 1}</w:t>
+            </w:r>
+            <w:bookmarkStart w:id="9" w:name="_GoBack"/>
+            <w:bookmarkEnd w:id="9"/>
           </w:p>
         </w:tc>
         <w:tc>
@@ -16492,13 +16495,8 @@
             <w:pPr>
               <w:pStyle w:val="MyTable"/>
             </w:pPr>
-            <w:proofErr w:type="gramStart"/>
-            <w:r>
-              <w:t>nvarchar(</w:t>
-            </w:r>
-            <w:proofErr w:type="gramEnd"/>
-            <w:r>
-              <w:t>10</w:t>
+            <w:r>
+              <w:t>nvarchar(10</w:t>
             </w:r>
             <w:r>
               <w:t>0)</w:t>
@@ -16513,13 +16511,8 @@
             <w:pPr>
               <w:pStyle w:val="MyTable"/>
             </w:pPr>
-            <w:proofErr w:type="gramStart"/>
-            <w:r>
-              <w:t>nvarchar(</w:t>
-            </w:r>
-            <w:proofErr w:type="gramEnd"/>
-            <w:r>
-              <w:t>100)</w:t>
+            <w:r>
+              <w:t>nvarchar(100)</w:t>
             </w:r>
           </w:p>
         </w:tc>
@@ -16837,13 +16830,8 @@
             <w:pPr>
               <w:pStyle w:val="MyTable"/>
             </w:pPr>
-            <w:proofErr w:type="gramStart"/>
-            <w:r>
-              <w:t>decimal(</w:t>
-            </w:r>
-            <w:proofErr w:type="gramEnd"/>
-            <w:r>
-              <w:t>10,2)</w:t>
+            <w:r>
+              <w:t>decimal(10,2)</w:t>
             </w:r>
           </w:p>
         </w:tc>
@@ -16855,13 +16843,8 @@
             <w:pPr>
               <w:pStyle w:val="MyTable"/>
             </w:pPr>
-            <w:proofErr w:type="gramStart"/>
-            <w:r>
-              <w:t>decimal(</w:t>
-            </w:r>
-            <w:proofErr w:type="gramEnd"/>
-            <w:r>
-              <w:t>10,2)</w:t>
+            <w:r>
+              <w:t>decimal(10,2)</w:t>
             </w:r>
           </w:p>
         </w:tc>
@@ -19348,6 +19331,7 @@
               <w:pStyle w:val="MyTable"/>
             </w:pPr>
             <w:r>
+              <w:lastRenderedPageBreak/>
               <w:t>8</w:t>
             </w:r>
           </w:p>
@@ -25017,7 +25001,7 @@
 </file>
 
 <file path=customXml/itemProps2.xml><?xml version="1.0" encoding="utf-8"?>
-<ds:datastoreItem xmlns:ds="http://schemas.openxmlformats.org/officeDocument/2006/customXml" ds:itemID="{B4CF1904-B949-4812-B8D8-1B0C04CD5606}">
+<ds:datastoreItem xmlns:ds="http://schemas.openxmlformats.org/officeDocument/2006/customXml" ds:itemID="{5516665D-0815-411A-B9DF-3C2C118E7650}">
   <ds:schemaRefs>
     <ds:schemaRef ds:uri="http://schemas.openxmlformats.org/officeDocument/2006/bibliography"/>
   </ds:schemaRefs>

</xml_diff>

<commit_message>
Bổ sung file Peer-review
</commit_message>
<xml_diff>
--- a/01_Document/[FD] Thiết kế chức năng hệ thống/[FD] [C43] Quản lý xe khách.docx
+++ b/01_Document/[FD] Thiết kế chức năng hệ thống/[FD] [C43] Quản lý xe khách.docx
@@ -1,6 +1,6 @@
 
 <file path=word/document.xml><?xml version="1.0" encoding="utf-8"?>
-<w:document xmlns:wpc="http://schemas.microsoft.com/office/word/2010/wordprocessingCanvas" xmlns:mc="http://schemas.openxmlformats.org/markup-compatibility/2006" xmlns:o="urn:schemas-microsoft-com:office:office" xmlns:r="http://schemas.openxmlformats.org/officeDocument/2006/relationships" xmlns:m="http://schemas.openxmlformats.org/officeDocument/2006/math" xmlns:v="urn:schemas-microsoft-com:vml" xmlns:wp14="http://schemas.microsoft.com/office/word/2010/wordprocessingDrawing" xmlns:wp="http://schemas.openxmlformats.org/drawingml/2006/wordprocessingDrawing" xmlns:w10="urn:schemas-microsoft-com:office:word" xmlns:w="http://schemas.openxmlformats.org/wordprocessingml/2006/main" xmlns:w14="http://schemas.microsoft.com/office/word/2010/wordml" xmlns:w15="http://schemas.microsoft.com/office/word/2012/wordml" xmlns:wpg="http://schemas.microsoft.com/office/word/2010/wordprocessingGroup" xmlns:wpi="http://schemas.microsoft.com/office/word/2010/wordprocessingInk" xmlns:wne="http://schemas.microsoft.com/office/word/2006/wordml" xmlns:wps="http://schemas.microsoft.com/office/word/2010/wordprocessingShape" mc:Ignorable="w14 w15 wp14">
+<w:document xmlns:wpc="http://schemas.microsoft.com/office/word/2010/wordprocessingCanvas" xmlns:cx="http://schemas.microsoft.com/office/drawing/2014/chartex" xmlns:cx1="http://schemas.microsoft.com/office/drawing/2015/9/8/chartex" xmlns:cx2="http://schemas.microsoft.com/office/drawing/2015/10/21/chartex" xmlns:cx3="http://schemas.microsoft.com/office/drawing/2016/5/9/chartex" xmlns:cx4="http://schemas.microsoft.com/office/drawing/2016/5/10/chartex" xmlns:cx5="http://schemas.microsoft.com/office/drawing/2016/5/11/chartex" xmlns:cx6="http://schemas.microsoft.com/office/drawing/2016/5/12/chartex" xmlns:cx7="http://schemas.microsoft.com/office/drawing/2016/5/13/chartex" xmlns:cx8="http://schemas.microsoft.com/office/drawing/2016/5/14/chartex" xmlns:mc="http://schemas.openxmlformats.org/markup-compatibility/2006" xmlns:aink="http://schemas.microsoft.com/office/drawing/2016/ink" xmlns:am3d="http://schemas.microsoft.com/office/drawing/2017/model3d" xmlns:o="urn:schemas-microsoft-com:office:office" xmlns:r="http://schemas.openxmlformats.org/officeDocument/2006/relationships" xmlns:m="http://schemas.openxmlformats.org/officeDocument/2006/math" xmlns:v="urn:schemas-microsoft-com:vml" xmlns:wp14="http://schemas.microsoft.com/office/word/2010/wordprocessingDrawing" xmlns:wp="http://schemas.openxmlformats.org/drawingml/2006/wordprocessingDrawing" xmlns:w10="urn:schemas-microsoft-com:office:word" xmlns:w="http://schemas.openxmlformats.org/wordprocessingml/2006/main" xmlns:w14="http://schemas.microsoft.com/office/word/2010/wordml" xmlns:w15="http://schemas.microsoft.com/office/word/2012/wordml" xmlns:w16cid="http://schemas.microsoft.com/office/word/2016/wordml/cid" xmlns:w16se="http://schemas.microsoft.com/office/word/2015/wordml/symex" xmlns:wpg="http://schemas.microsoft.com/office/word/2010/wordprocessingGroup" xmlns:wpi="http://schemas.microsoft.com/office/word/2010/wordprocessingInk" xmlns:wne="http://schemas.microsoft.com/office/word/2006/wordml" xmlns:wps="http://schemas.microsoft.com/office/word/2010/wordprocessingShape" mc:Ignorable="w14 w15 w16se w16cid wp14">
   <w:body>
     <w:sdt>
       <w:sdtPr>
@@ -109,6 +109,7 @@
                 <w:dataBinding w:prefixMappings="xmlns:ns0='http://schemas.openxmlformats.org/package/2006/metadata/core-properties' xmlns:ns1='http://purl.org/dc/elements/1.1/'" w:xpath="/ns0:coreProperties[1]/ns1:title[1]" w:storeItemID="{6C3C8BC8-F283-45AE-878A-BAB7291924A1}"/>
                 <w:text/>
               </w:sdtPr>
+              <w:sdtEndPr/>
               <w:sdtContent>
                 <w:tc>
                   <w:tcPr>
@@ -158,6 +159,7 @@
                 <w:dataBinding w:prefixMappings="xmlns:ns0='http://schemas.openxmlformats.org/package/2006/metadata/core-properties' xmlns:ns1='http://purl.org/dc/elements/1.1/'" w:xpath="/ns0:coreProperties[1]/ns1:subject[1]" w:storeItemID="{6C3C8BC8-F283-45AE-878A-BAB7291924A1}"/>
                 <w:text/>
               </w:sdtPr>
+              <w:sdtEndPr/>
               <w:sdtContent>
                 <w:tc>
                   <w:tcPr>
@@ -228,6 +230,7 @@
                 <w:dataBinding w:prefixMappings="xmlns:ns0='http://schemas.openxmlformats.org/package/2006/metadata/core-properties' xmlns:ns1='http://purl.org/dc/elements/1.1/'" w:xpath="/ns0:coreProperties[1]/ns1:creator[1]" w:storeItemID="{6C3C8BC8-F283-45AE-878A-BAB7291924A1}"/>
                 <w:text/>
               </w:sdtPr>
+              <w:sdtEndPr/>
               <w:sdtContent>
                 <w:tc>
                   <w:tcPr>
@@ -279,6 +282,7 @@
                   <w:calendar w:val="gregorian"/>
                 </w:date>
               </w:sdtPr>
+              <w:sdtEndPr/>
               <w:sdtContent>
                 <w:tc>
                   <w:tcPr>
@@ -784,7 +788,6 @@
         <w:pStyle w:val="TuStyle-Title1"/>
       </w:pPr>
       <w:r>
-        <w:lastRenderedPageBreak/>
         <w:t>Kiến trúc hệ thống</w:t>
       </w:r>
     </w:p>
@@ -893,7 +896,6 @@
         <w:pStyle w:val="TuStyle-Title1"/>
       </w:pPr>
       <w:r>
-        <w:lastRenderedPageBreak/>
         <w:t>Sơ đồ lớp</w:t>
       </w:r>
     </w:p>
@@ -989,7 +991,6 @@
         <w:pStyle w:val="TuStyle-Title1"/>
       </w:pPr>
       <w:r>
-        <w:lastRenderedPageBreak/>
         <w:t>Lược đồ Cơ sở dữ liệu</w:t>
       </w:r>
     </w:p>
@@ -1907,7 +1908,6 @@
         <w:pStyle w:val="TuNormal"/>
       </w:pPr>
       <w:r>
-        <w:lastRenderedPageBreak/>
         <w:t>Mô tả chi tiết</w:t>
       </w:r>
     </w:p>
@@ -1919,12 +1919,12 @@
         <w:tblLook w:val="04A0" w:firstRow="1" w:lastRow="0" w:firstColumn="1" w:lastColumn="0" w:noHBand="0" w:noVBand="1"/>
       </w:tblPr>
       <w:tblGrid>
-        <w:gridCol w:w="1427"/>
+        <w:gridCol w:w="1372"/>
         <w:gridCol w:w="2189"/>
-        <w:gridCol w:w="1394"/>
-        <w:gridCol w:w="1374"/>
-        <w:gridCol w:w="1356"/>
-        <w:gridCol w:w="1710"/>
+        <w:gridCol w:w="1372"/>
+        <w:gridCol w:w="1346"/>
+        <w:gridCol w:w="1509"/>
+        <w:gridCol w:w="1662"/>
       </w:tblGrid>
       <w:tr>
         <w:tc>
@@ -2268,6 +2268,9 @@
             <w:pPr>
               <w:pStyle w:val="MyTable"/>
             </w:pPr>
+            <w:r>
+              <w:t>Đánh chỉ mục</w:t>
+            </w:r>
           </w:p>
         </w:tc>
         <w:tc>
@@ -2902,7 +2905,10 @@
               <w:pStyle w:val="MyTable"/>
             </w:pPr>
             <w:r>
-              <w:t>Khóa ngoại</w:t>
+              <w:rPr>
+                <w:color w:val="000000"/>
+              </w:rPr>
+              <w:t>Khóa ngoại NHANVIEN</w:t>
             </w:r>
           </w:p>
         </w:tc>
@@ -2930,7 +2936,6 @@
               <w:pStyle w:val="MyTable"/>
             </w:pPr>
             <w:r>
-              <w:lastRenderedPageBreak/>
               <w:t>11</w:t>
             </w:r>
           </w:p>
@@ -2983,7 +2988,10 @@
               <w:pStyle w:val="MyTable"/>
             </w:pPr>
             <w:r>
-              <w:t>Khóa ngoại</w:t>
+              <w:rPr>
+                <w:color w:val="000000"/>
+              </w:rPr>
+              <w:t>Khóa ngoại NHANVIEN</w:t>
             </w:r>
           </w:p>
         </w:tc>
@@ -3563,7 +3571,15 @@
               <w:pStyle w:val="MyTable"/>
             </w:pPr>
             <w:r>
-              <w:t>Khóa ngoại</w:t>
+              <w:t>Khóa</w:t>
+            </w:r>
+            <w:bookmarkStart w:id="2" w:name="_GoBack"/>
+            <w:bookmarkEnd w:id="2"/>
+            <w:r>
+              <w:t xml:space="preserve"> </w:t>
+            </w:r>
+            <w:r>
+              <w:t>chính</w:t>
             </w:r>
           </w:p>
         </w:tc>
@@ -3889,7 +3905,6 @@
               <w:pStyle w:val="MyTable"/>
             </w:pPr>
             <w:r>
-              <w:lastRenderedPageBreak/>
               <w:t>Mã số</w:t>
             </w:r>
           </w:p>
@@ -6180,7 +6195,6 @@
               <w:pStyle w:val="MyTable"/>
             </w:pPr>
             <w:r>
-              <w:lastRenderedPageBreak/>
               <w:t>Mã số</w:t>
             </w:r>
           </w:p>
@@ -6195,8 +6209,8 @@
             <w:pPr>
               <w:pStyle w:val="MyTable"/>
             </w:pPr>
-            <w:bookmarkStart w:id="2" w:name="LOAIXE"/>
-            <w:bookmarkEnd w:id="2"/>
+            <w:bookmarkStart w:id="3" w:name="LOAIXE"/>
+            <w:bookmarkEnd w:id="3"/>
             <w:r>
               <w:t>TblLoaiXe</w:t>
             </w:r>
@@ -7182,8 +7196,8 @@
             <w:r>
               <w:t>GIACOB</w:t>
             </w:r>
-            <w:bookmarkStart w:id="3" w:name="GIACOBAN"/>
-            <w:bookmarkEnd w:id="3"/>
+            <w:bookmarkStart w:id="4" w:name="GIACOBAN"/>
+            <w:bookmarkEnd w:id="4"/>
             <w:r>
               <w:t>AN</w:t>
             </w:r>
@@ -7218,7 +7232,6 @@
               <w:pStyle w:val="MyTable"/>
             </w:pPr>
             <w:r>
-              <w:lastRenderedPageBreak/>
               <w:t>STT</w:t>
             </w:r>
           </w:p>
@@ -8200,12 +8213,12 @@
         <w:tblLook w:val="04A0" w:firstRow="1" w:lastRow="0" w:firstColumn="1" w:lastColumn="0" w:noHBand="0" w:noVBand="1"/>
       </w:tblPr>
       <w:tblGrid>
-        <w:gridCol w:w="1582"/>
+        <w:gridCol w:w="1571"/>
         <w:gridCol w:w="1643"/>
-        <w:gridCol w:w="1452"/>
-        <w:gridCol w:w="1454"/>
-        <w:gridCol w:w="1482"/>
-        <w:gridCol w:w="1837"/>
+        <w:gridCol w:w="1446"/>
+        <w:gridCol w:w="1448"/>
+        <w:gridCol w:w="1518"/>
+        <w:gridCol w:w="1824"/>
       </w:tblGrid>
       <w:tr>
         <w:tc>
@@ -8218,7 +8231,6 @@
               <w:pStyle w:val="MyTable"/>
             </w:pPr>
             <w:r>
-              <w:lastRenderedPageBreak/>
               <w:t>Mã số</w:t>
             </w:r>
           </w:p>
@@ -8298,8 +8310,8 @@
             <w:r>
               <w:t>KHA</w:t>
             </w:r>
-            <w:bookmarkStart w:id="4" w:name="KHACHHANG"/>
-            <w:bookmarkEnd w:id="4"/>
+            <w:bookmarkStart w:id="5" w:name="KHACHHANG"/>
+            <w:bookmarkEnd w:id="5"/>
             <w:r>
               <w:t>CHHANG</w:t>
             </w:r>
@@ -8550,6 +8562,9 @@
             <w:pPr>
               <w:pStyle w:val="MyTable"/>
             </w:pPr>
+            <w:r>
+              <w:t>Đánh chỉ mục</w:t>
+            </w:r>
           </w:p>
         </w:tc>
         <w:tc>
@@ -8704,6 +8719,9 @@
             <w:pPr>
               <w:pStyle w:val="MyTable"/>
             </w:pPr>
+            <w:r>
+              <w:t>Đánh chỉ mục</w:t>
+            </w:r>
           </w:p>
         </w:tc>
         <w:tc>
@@ -9022,7 +9040,10 @@
               <w:pStyle w:val="MyTable"/>
             </w:pPr>
             <w:r>
-              <w:t>Khóa ngoại</w:t>
+              <w:rPr>
+                <w:color w:val="000000"/>
+              </w:rPr>
+              <w:t>Khóa ngoại NHANVIEN</w:t>
             </w:r>
           </w:p>
         </w:tc>
@@ -9102,7 +9123,10 @@
               <w:pStyle w:val="MyTable"/>
             </w:pPr>
             <w:r>
-              <w:t>Khóa ngoại</w:t>
+              <w:rPr>
+                <w:color w:val="000000"/>
+              </w:rPr>
+              <w:t>Khóa ngoại NHANVIEN</w:t>
             </w:r>
           </w:p>
         </w:tc>
@@ -9284,7 +9308,6 @@
               <w:pStyle w:val="MyTable"/>
             </w:pPr>
             <w:r>
-              <w:lastRenderedPageBreak/>
               <w:t>12</w:t>
             </w:r>
           </w:p>
@@ -9460,8 +9483,8 @@
             <w:pPr>
               <w:pStyle w:val="MyTable"/>
             </w:pPr>
-            <w:bookmarkStart w:id="5" w:name="CHUYENXE"/>
-            <w:bookmarkEnd w:id="5"/>
+            <w:bookmarkStart w:id="6" w:name="CHUYENXE"/>
+            <w:bookmarkEnd w:id="6"/>
             <w:r>
               <w:t>TblChuyenXe</w:t>
             </w:r>
@@ -10416,11 +10439,7 @@
               <w:pStyle w:val="MyTable"/>
             </w:pPr>
             <w:r>
-              <w:t xml:space="preserve">Ngày cập nhật thông tin </w:t>
-            </w:r>
-            <w:r>
-              <w:lastRenderedPageBreak/>
-              <w:t>chuyến đi lần cuối</w:t>
+              <w:t>Ngày cập nhật thông tin chuyến đi lần cuối</w:t>
             </w:r>
           </w:p>
         </w:tc>
@@ -10435,7 +10454,6 @@
               <w:pStyle w:val="MyTable"/>
             </w:pPr>
             <w:r>
-              <w:lastRenderedPageBreak/>
               <w:t>11</w:t>
             </w:r>
           </w:p>
@@ -10580,7 +10598,6 @@
               <w:pStyle w:val="MyTable"/>
             </w:pPr>
             <w:r>
-              <w:lastRenderedPageBreak/>
               <w:t>Mã số</w:t>
             </w:r>
           </w:p>
@@ -10598,8 +10615,8 @@
             <w:r>
               <w:t>T</w:t>
             </w:r>
-            <w:bookmarkStart w:id="6" w:name="TAIXE"/>
-            <w:bookmarkEnd w:id="6"/>
+            <w:bookmarkStart w:id="7" w:name="TAIXE"/>
+            <w:bookmarkEnd w:id="7"/>
             <w:r>
               <w:t>blTaiXe</w:t>
             </w:r>
@@ -11385,11 +11402,11 @@
               <w:pStyle w:val="MyTable"/>
             </w:pPr>
             <w:r>
-              <w:t>Loại bằng lái (B1</w:t>
+              <w:t>Loại bằng lái (B</w:t>
             </w:r>
             <w:proofErr w:type="gramStart"/>
             <w:r>
-              <w:t>,…</w:t>
+              <w:t>1,…</w:t>
             </w:r>
             <w:proofErr w:type="gramEnd"/>
             <w:r>
@@ -11746,7 +11763,6 @@
               <w:pStyle w:val="MyTable"/>
             </w:pPr>
             <w:r>
-              <w:lastRenderedPageBreak/>
               <w:t>13</w:t>
             </w:r>
           </w:p>
@@ -11894,8 +11910,6 @@
             <w:r>
               <w:t>của tài xế</w:t>
             </w:r>
-            <w:bookmarkStart w:id="7" w:name="_GoBack"/>
-            <w:bookmarkEnd w:id="7"/>
             <w:r>
               <w:t xml:space="preserve"> có bị xóa hay không</w:t>
             </w:r>
@@ -12968,7 +12982,6 @@
               <w:pStyle w:val="MyTable"/>
             </w:pPr>
             <w:r>
-              <w:lastRenderedPageBreak/>
               <w:t>Mã số</w:t>
             </w:r>
           </w:p>
@@ -13883,11 +13896,7 @@
               <w:t xml:space="preserve"> </w:t>
             </w:r>
             <w:r>
-              <w:t xml:space="preserve">dữ </w:t>
-            </w:r>
-            <w:r>
-              <w:lastRenderedPageBreak/>
-              <w:t xml:space="preserve">liệu lưu </w:t>
+              <w:t xml:space="preserve">dữ liệu lưu </w:t>
             </w:r>
             <w:r>
               <w:t>hợp đồng</w:t>
@@ -13905,7 +13914,6 @@
               <w:pStyle w:val="MyTable"/>
             </w:pPr>
             <w:r>
-              <w:lastRenderedPageBreak/>
               <w:t>10</w:t>
             </w:r>
           </w:p>
@@ -15790,7 +15798,6 @@
               <w:pStyle w:val="MyTable"/>
             </w:pPr>
             <w:r>
-              <w:lastRenderedPageBreak/>
               <w:t>Mã số</w:t>
             </w:r>
           </w:p>
@@ -17682,7 +17689,6 @@
               <w:pStyle w:val="MyTable"/>
             </w:pPr>
             <w:r>
-              <w:lastRenderedPageBreak/>
               <w:t>7</w:t>
             </w:r>
           </w:p>
@@ -18193,7 +18199,6 @@
               <w:pStyle w:val="MyTable"/>
             </w:pPr>
             <w:r>
-              <w:lastRenderedPageBreak/>
               <w:t>Mã số</w:t>
             </w:r>
           </w:p>
@@ -20108,15 +20113,7 @@
                 <w:rFonts w:eastAsia="Times New Roman"/>
                 <w:color w:val="000000"/>
               </w:rPr>
-              <w:t xml:space="preserve">Mã khách hàng: mỗi vé thuộc về </w:t>
-            </w:r>
-            <w:r>
-              <w:rPr>
-                <w:rFonts w:eastAsia="Times New Roman"/>
-                <w:color w:val="000000"/>
-              </w:rPr>
-              <w:lastRenderedPageBreak/>
-              <w:t>duy nhất một khách hàng</w:t>
+              <w:t>Mã khách hàng: mỗi vé thuộc về duy nhất một khách hàng</w:t>
             </w:r>
           </w:p>
         </w:tc>
@@ -20131,7 +20128,6 @@
               <w:pStyle w:val="MyTable"/>
             </w:pPr>
             <w:r>
-              <w:lastRenderedPageBreak/>
               <w:t>8</w:t>
             </w:r>
           </w:p>
@@ -20972,7 +20968,6 @@
               <w:pStyle w:val="MyTable"/>
             </w:pPr>
             <w:r>
-              <w:lastRenderedPageBreak/>
               <w:t>Mã số</w:t>
             </w:r>
           </w:p>
@@ -21565,8 +21560,8 @@
 </file>
 
 <file path=word/numbering.xml><?xml version="1.0" encoding="utf-8"?>
-<w:numbering xmlns:wpc="http://schemas.microsoft.com/office/word/2010/wordprocessingCanvas" xmlns:mc="http://schemas.openxmlformats.org/markup-compatibility/2006" xmlns:o="urn:schemas-microsoft-com:office:office" xmlns:r="http://schemas.openxmlformats.org/officeDocument/2006/relationships" xmlns:m="http://schemas.openxmlformats.org/officeDocument/2006/math" xmlns:v="urn:schemas-microsoft-com:vml" xmlns:wp14="http://schemas.microsoft.com/office/word/2010/wordprocessingDrawing" xmlns:wp="http://schemas.openxmlformats.org/drawingml/2006/wordprocessingDrawing" xmlns:w10="urn:schemas-microsoft-com:office:word" xmlns:w="http://schemas.openxmlformats.org/wordprocessingml/2006/main" xmlns:w14="http://schemas.microsoft.com/office/word/2010/wordml" xmlns:w15="http://schemas.microsoft.com/office/word/2012/wordml" xmlns:wpg="http://schemas.microsoft.com/office/word/2010/wordprocessingGroup" xmlns:wpi="http://schemas.microsoft.com/office/word/2010/wordprocessingInk" xmlns:wne="http://schemas.microsoft.com/office/word/2006/wordml" xmlns:wps="http://schemas.microsoft.com/office/word/2010/wordprocessingShape" mc:Ignorable="w14 w15 wp14">
-  <w:abstractNum w:abstractNumId="0">
+<w:numbering xmlns:wpc="http://schemas.microsoft.com/office/word/2010/wordprocessingCanvas" xmlns:cx="http://schemas.microsoft.com/office/drawing/2014/chartex" xmlns:cx1="http://schemas.microsoft.com/office/drawing/2015/9/8/chartex" xmlns:cx2="http://schemas.microsoft.com/office/drawing/2015/10/21/chartex" xmlns:cx3="http://schemas.microsoft.com/office/drawing/2016/5/9/chartex" xmlns:cx4="http://schemas.microsoft.com/office/drawing/2016/5/10/chartex" xmlns:cx5="http://schemas.microsoft.com/office/drawing/2016/5/11/chartex" xmlns:cx6="http://schemas.microsoft.com/office/drawing/2016/5/12/chartex" xmlns:cx7="http://schemas.microsoft.com/office/drawing/2016/5/13/chartex" xmlns:cx8="http://schemas.microsoft.com/office/drawing/2016/5/14/chartex" xmlns:mc="http://schemas.openxmlformats.org/markup-compatibility/2006" xmlns:aink="http://schemas.microsoft.com/office/drawing/2016/ink" xmlns:am3d="http://schemas.microsoft.com/office/drawing/2017/model3d" xmlns:o="urn:schemas-microsoft-com:office:office" xmlns:r="http://schemas.openxmlformats.org/officeDocument/2006/relationships" xmlns:m="http://schemas.openxmlformats.org/officeDocument/2006/math" xmlns:v="urn:schemas-microsoft-com:vml" xmlns:wp14="http://schemas.microsoft.com/office/word/2010/wordprocessingDrawing" xmlns:wp="http://schemas.openxmlformats.org/drawingml/2006/wordprocessingDrawing" xmlns:w10="urn:schemas-microsoft-com:office:word" xmlns:w="http://schemas.openxmlformats.org/wordprocessingml/2006/main" xmlns:w14="http://schemas.microsoft.com/office/word/2010/wordml" xmlns:w15="http://schemas.microsoft.com/office/word/2012/wordml" xmlns:w16cid="http://schemas.microsoft.com/office/word/2016/wordml/cid" xmlns:w16se="http://schemas.microsoft.com/office/word/2015/wordml/symex" xmlns:wpg="http://schemas.microsoft.com/office/word/2010/wordprocessingGroup" xmlns:wpi="http://schemas.microsoft.com/office/word/2010/wordprocessingInk" xmlns:wne="http://schemas.microsoft.com/office/word/2006/wordml" xmlns:wps="http://schemas.microsoft.com/office/word/2010/wordprocessingShape" mc:Ignorable="w14 w15 w16se w16cid wp14">
+  <w:abstractNum w:abstractNumId="0" w15:restartNumberingAfterBreak="0">
     <w:nsid w:val="03A213BE"/>
     <w:multiLevelType w:val="hybridMultilevel"/>
     <w:tmpl w:val="4B6028DC"/>
@@ -21678,7 +21673,7 @@
       </w:rPr>
     </w:lvl>
   </w:abstractNum>
-  <w:abstractNum w:abstractNumId="1">
+  <w:abstractNum w:abstractNumId="1" w15:restartNumberingAfterBreak="0">
     <w:nsid w:val="06257071"/>
     <w:multiLevelType w:val="multilevel"/>
     <w:tmpl w:val="DFCAEAFE"/>
@@ -21774,7 +21769,7 @@
       </w:pPr>
     </w:lvl>
   </w:abstractNum>
-  <w:abstractNum w:abstractNumId="2">
+  <w:abstractNum w:abstractNumId="2" w15:restartNumberingAfterBreak="0">
     <w:nsid w:val="094F5771"/>
     <w:multiLevelType w:val="hybridMultilevel"/>
     <w:tmpl w:val="E0C6C794"/>
@@ -21888,7 +21883,7 @@
       </w:rPr>
     </w:lvl>
   </w:abstractNum>
-  <w:abstractNum w:abstractNumId="3">
+  <w:abstractNum w:abstractNumId="3" w15:restartNumberingAfterBreak="0">
     <w:nsid w:val="196D1671"/>
     <w:multiLevelType w:val="multilevel"/>
     <w:tmpl w:val="42AE90D6"/>
@@ -22003,7 +21998,7 @@
       </w:rPr>
     </w:lvl>
   </w:abstractNum>
-  <w:abstractNum w:abstractNumId="4">
+  <w:abstractNum w:abstractNumId="4" w15:restartNumberingAfterBreak="0">
     <w:nsid w:val="289B7C1E"/>
     <w:multiLevelType w:val="multilevel"/>
     <w:tmpl w:val="AB3807E0"/>
@@ -22094,7 +22089,7 @@
       </w:pPr>
     </w:lvl>
   </w:abstractNum>
-  <w:abstractNum w:abstractNumId="5">
+  <w:abstractNum w:abstractNumId="5" w15:restartNumberingAfterBreak="0">
     <w:nsid w:val="2BAB6EE8"/>
     <w:multiLevelType w:val="multilevel"/>
     <w:tmpl w:val="C7C2FA44"/>
@@ -22212,7 +22207,7 @@
       </w:rPr>
     </w:lvl>
   </w:abstractNum>
-  <w:abstractNum w:abstractNumId="6">
+  <w:abstractNum w:abstractNumId="6" w15:restartNumberingAfterBreak="0">
     <w:nsid w:val="2BC26A9A"/>
     <w:multiLevelType w:val="hybridMultilevel"/>
     <w:tmpl w:val="EA123DB6"/>
@@ -22301,13 +22296,13 @@
       </w:pPr>
     </w:lvl>
   </w:abstractNum>
-  <w:abstractNum w:abstractNumId="7">
+  <w:abstractNum w:abstractNumId="7" w15:restartNumberingAfterBreak="0">
     <w:nsid w:val="40B05AC8"/>
     <w:multiLevelType w:val="multilevel"/>
     <w:tmpl w:val="AB3807E0"/>
     <w:numStyleLink w:val="Style1"/>
   </w:abstractNum>
-  <w:abstractNum w:abstractNumId="8">
+  <w:abstractNum w:abstractNumId="8" w15:restartNumberingAfterBreak="0">
     <w:nsid w:val="42446019"/>
     <w:multiLevelType w:val="multilevel"/>
     <w:tmpl w:val="0409001D"/>
@@ -22393,7 +22388,7 @@
       </w:pPr>
     </w:lvl>
   </w:abstractNum>
-  <w:abstractNum w:abstractNumId="9">
+  <w:abstractNum w:abstractNumId="9" w15:restartNumberingAfterBreak="0">
     <w:nsid w:val="47E31F14"/>
     <w:multiLevelType w:val="multilevel"/>
     <w:tmpl w:val="070E28E0"/>
@@ -22542,7 +22537,7 @@
       </w:rPr>
     </w:lvl>
   </w:abstractNum>
-  <w:abstractNum w:abstractNumId="10">
+  <w:abstractNum w:abstractNumId="10" w15:restartNumberingAfterBreak="0">
     <w:nsid w:val="5EED0622"/>
     <w:multiLevelType w:val="multilevel"/>
     <w:tmpl w:val="0409001F"/>
@@ -22628,7 +22623,7 @@
       </w:pPr>
     </w:lvl>
   </w:abstractNum>
-  <w:abstractNum w:abstractNumId="11">
+  <w:abstractNum w:abstractNumId="11" w15:restartNumberingAfterBreak="0">
     <w:nsid w:val="6C6C3D93"/>
     <w:multiLevelType w:val="hybridMultilevel"/>
     <w:tmpl w:val="D608837A"/>
@@ -22714,7 +22709,7 @@
       </w:pPr>
     </w:lvl>
   </w:abstractNum>
-  <w:abstractNum w:abstractNumId="12">
+  <w:abstractNum w:abstractNumId="12" w15:restartNumberingAfterBreak="0">
     <w:nsid w:val="75EA5132"/>
     <w:multiLevelType w:val="multilevel"/>
     <w:tmpl w:val="750495F2"/>
@@ -22828,7 +22823,7 @@
       </w:rPr>
     </w:lvl>
   </w:abstractNum>
-  <w:abstractNum w:abstractNumId="13">
+  <w:abstractNum w:abstractNumId="13" w15:restartNumberingAfterBreak="0">
     <w:nsid w:val="77071EE0"/>
     <w:multiLevelType w:val="hybridMultilevel"/>
     <w:tmpl w:val="B1440E4C"/>
@@ -22914,7 +22909,7 @@
       </w:pPr>
     </w:lvl>
   </w:abstractNum>
-  <w:abstractNum w:abstractNumId="14">
+  <w:abstractNum w:abstractNumId="14" w15:restartNumberingAfterBreak="0">
     <w:nsid w:val="7CCA2CCB"/>
     <w:multiLevelType w:val="multilevel"/>
     <w:tmpl w:val="AB3807E0"/>
@@ -23879,7 +23874,7 @@
 </file>
 
 <file path=word/styles.xml><?xml version="1.0" encoding="utf-8"?>
-<w:styles xmlns:mc="http://schemas.openxmlformats.org/markup-compatibility/2006" xmlns:r="http://schemas.openxmlformats.org/officeDocument/2006/relationships" xmlns:w="http://schemas.openxmlformats.org/wordprocessingml/2006/main" xmlns:w14="http://schemas.microsoft.com/office/word/2010/wordml" xmlns:w15="http://schemas.microsoft.com/office/word/2012/wordml" mc:Ignorable="w14 w15">
+<w:styles xmlns:mc="http://schemas.openxmlformats.org/markup-compatibility/2006" xmlns:r="http://schemas.openxmlformats.org/officeDocument/2006/relationships" xmlns:w="http://schemas.openxmlformats.org/wordprocessingml/2006/main" xmlns:w14="http://schemas.microsoft.com/office/word/2010/wordml" xmlns:w15="http://schemas.microsoft.com/office/word/2012/wordml" xmlns:w16cid="http://schemas.microsoft.com/office/word/2016/wordml/cid" xmlns:w16se="http://schemas.microsoft.com/office/word/2015/wordml/symex" mc:Ignorable="w14 w15 w16se w16cid">
   <w:docDefaults>
     <w:rPrDefault>
       <w:rPr>
@@ -23896,7 +23891,7 @@
       </w:pPr>
     </w:pPrDefault>
   </w:docDefaults>
-  <w:latentStyles w:defLockedState="0" w:defUIPriority="99" w:defSemiHidden="0" w:defUnhideWhenUsed="0" w:defQFormat="0" w:count="371">
+  <w:latentStyles w:defLockedState="0" w:defUIPriority="99" w:defSemiHidden="0" w:defUnhideWhenUsed="0" w:defQFormat="0" w:count="375">
     <w:lsdException w:name="Normal" w:uiPriority="0" w:qFormat="1"/>
     <w:lsdException w:name="heading 1" w:uiPriority="9" w:qFormat="1"/>
     <w:lsdException w:name="heading 2" w:semiHidden="1" w:uiPriority="9" w:unhideWhenUsed="1" w:qFormat="1"/>
@@ -24268,6 +24263,10 @@
     <w:lsdException w:name="List Table 5 Dark Accent 6" w:uiPriority="50"/>
     <w:lsdException w:name="List Table 6 Colorful Accent 6" w:uiPriority="51"/>
     <w:lsdException w:name="List Table 7 Colorful Accent 6" w:uiPriority="52"/>
+    <w:lsdException w:name="Mention" w:semiHidden="1" w:unhideWhenUsed="1"/>
+    <w:lsdException w:name="Smart Hyperlink" w:semiHidden="1" w:unhideWhenUsed="1"/>
+    <w:lsdException w:name="Hashtag" w:semiHidden="1" w:unhideWhenUsed="1"/>
+    <w:lsdException w:name="Unresolved Mention" w:semiHidden="1" w:unhideWhenUsed="1"/>
   </w:latentStyles>
   <w:style w:type="paragraph" w:default="1" w:styleId="Normal">
     <w:name w:val="Normal"/>
@@ -24760,7 +24759,6 @@
       <w:spacing w:before="0" w:after="0" w:line="240" w:lineRule="auto"/>
     </w:pPr>
     <w:tblPr>
-      <w:tblInd w:w="0" w:type="dxa"/>
       <w:tblBorders>
         <w:top w:val="single" w:sz="4" w:space="0" w:color="auto"/>
         <w:left w:val="single" w:sz="4" w:space="0" w:color="auto"/>
@@ -24769,12 +24767,6 @@
         <w:insideH w:val="single" w:sz="4" w:space="0" w:color="auto"/>
         <w:insideV w:val="single" w:sz="4" w:space="0" w:color="auto"/>
       </w:tblBorders>
-      <w:tblCellMar>
-        <w:top w:w="0" w:type="dxa"/>
-        <w:left w:w="108" w:type="dxa"/>
-        <w:bottom w:w="0" w:type="dxa"/>
-        <w:right w:w="108" w:type="dxa"/>
-      </w:tblCellMar>
     </w:tblPr>
   </w:style>
   <w:style w:type="character" w:customStyle="1" w:styleId="ParagrapChar">
@@ -25372,7 +25364,6 @@
     <w:tblPr>
       <w:tblStyleRowBandSize w:val="1"/>
       <w:tblStyleColBandSize w:val="1"/>
-      <w:tblInd w:w="0" w:type="dxa"/>
       <w:tblBorders>
         <w:top w:val="single" w:sz="4" w:space="0" w:color="BFBFBF" w:themeColor="background1" w:themeShade="BF"/>
         <w:left w:val="single" w:sz="4" w:space="0" w:color="BFBFBF" w:themeColor="background1" w:themeShade="BF"/>
@@ -25381,12 +25372,6 @@
         <w:insideH w:val="single" w:sz="4" w:space="0" w:color="BFBFBF" w:themeColor="background1" w:themeShade="BF"/>
         <w:insideV w:val="single" w:sz="4" w:space="0" w:color="BFBFBF" w:themeColor="background1" w:themeShade="BF"/>
       </w:tblBorders>
-      <w:tblCellMar>
-        <w:top w:w="0" w:type="dxa"/>
-        <w:left w:w="108" w:type="dxa"/>
-        <w:bottom w:w="0" w:type="dxa"/>
-        <w:right w:w="108" w:type="dxa"/>
-      </w:tblCellMar>
     </w:tblPr>
     <w:tblStylePr w:type="firstRow">
       <w:rPr>
@@ -25803,7 +25788,7 @@
 </file>
 
 <file path=customXml/itemProps2.xml><?xml version="1.0" encoding="utf-8"?>
-<ds:datastoreItem xmlns:ds="http://schemas.openxmlformats.org/officeDocument/2006/customXml" ds:itemID="{D4BDCDF7-6D9B-4878-816D-5B9920CC1331}">
+<ds:datastoreItem xmlns:ds="http://schemas.openxmlformats.org/officeDocument/2006/customXml" ds:itemID="{11D709A1-5E29-49AE-A59C-4F8EF3C33EA3}">
   <ds:schemaRefs>
     <ds:schemaRef ds:uri="http://schemas.openxmlformats.org/officeDocument/2006/bibliography"/>
   </ds:schemaRefs>

</xml_diff>

<commit_message>
thêm thành phần model
</commit_message>
<xml_diff>
--- a/01_Document/[FD] Thiết kế chức năng hệ thống/[FD] [C43] Quản lý xe khách.docx
+++ b/01_Document/[FD] Thiết kế chức năng hệ thống/[FD] [C43] Quản lý xe khách.docx
@@ -1,6 +1,6 @@
 
 <file path=word/document.xml><?xml version="1.0" encoding="utf-8"?>
-<w:document xmlns:wpc="http://schemas.microsoft.com/office/word/2010/wordprocessingCanvas" xmlns:cx="http://schemas.microsoft.com/office/drawing/2014/chartex" xmlns:cx1="http://schemas.microsoft.com/office/drawing/2015/9/8/chartex" xmlns:cx2="http://schemas.microsoft.com/office/drawing/2015/10/21/chartex" xmlns:cx3="http://schemas.microsoft.com/office/drawing/2016/5/9/chartex" xmlns:cx4="http://schemas.microsoft.com/office/drawing/2016/5/10/chartex" xmlns:cx5="http://schemas.microsoft.com/office/drawing/2016/5/11/chartex" xmlns:cx6="http://schemas.microsoft.com/office/drawing/2016/5/12/chartex" xmlns:cx7="http://schemas.microsoft.com/office/drawing/2016/5/13/chartex" xmlns:cx8="http://schemas.microsoft.com/office/drawing/2016/5/14/chartex" xmlns:mc="http://schemas.openxmlformats.org/markup-compatibility/2006" xmlns:aink="http://schemas.microsoft.com/office/drawing/2016/ink" xmlns:am3d="http://schemas.microsoft.com/office/drawing/2017/model3d" xmlns:o="urn:schemas-microsoft-com:office:office" xmlns:r="http://schemas.openxmlformats.org/officeDocument/2006/relationships" xmlns:m="http://schemas.openxmlformats.org/officeDocument/2006/math" xmlns:v="urn:schemas-microsoft-com:vml" xmlns:wp14="http://schemas.microsoft.com/office/word/2010/wordprocessingDrawing" xmlns:wp="http://schemas.openxmlformats.org/drawingml/2006/wordprocessingDrawing" xmlns:w10="urn:schemas-microsoft-com:office:word" xmlns:w="http://schemas.openxmlformats.org/wordprocessingml/2006/main" xmlns:w14="http://schemas.microsoft.com/office/word/2010/wordml" xmlns:w15="http://schemas.microsoft.com/office/word/2012/wordml" xmlns:w16cid="http://schemas.microsoft.com/office/word/2016/wordml/cid" xmlns:w16se="http://schemas.microsoft.com/office/word/2015/wordml/symex" xmlns:wpg="http://schemas.microsoft.com/office/word/2010/wordprocessingGroup" xmlns:wpi="http://schemas.microsoft.com/office/word/2010/wordprocessingInk" xmlns:wne="http://schemas.microsoft.com/office/word/2006/wordml" xmlns:wps="http://schemas.microsoft.com/office/word/2010/wordprocessingShape" mc:Ignorable="w14 w15 w16se w16cid wp14">
+<w:document xmlns:wpc="http://schemas.microsoft.com/office/word/2010/wordprocessingCanvas" xmlns:mc="http://schemas.openxmlformats.org/markup-compatibility/2006" xmlns:o="urn:schemas-microsoft-com:office:office" xmlns:r="http://schemas.openxmlformats.org/officeDocument/2006/relationships" xmlns:m="http://schemas.openxmlformats.org/officeDocument/2006/math" xmlns:v="urn:schemas-microsoft-com:vml" xmlns:wp14="http://schemas.microsoft.com/office/word/2010/wordprocessingDrawing" xmlns:wp="http://schemas.openxmlformats.org/drawingml/2006/wordprocessingDrawing" xmlns:w10="urn:schemas-microsoft-com:office:word" xmlns:w="http://schemas.openxmlformats.org/wordprocessingml/2006/main" xmlns:w14="http://schemas.microsoft.com/office/word/2010/wordml" xmlns:w15="http://schemas.microsoft.com/office/word/2012/wordml" xmlns:wpg="http://schemas.microsoft.com/office/word/2010/wordprocessingGroup" xmlns:wpi="http://schemas.microsoft.com/office/word/2010/wordprocessingInk" xmlns:wne="http://schemas.microsoft.com/office/word/2006/wordml" xmlns:wps="http://schemas.microsoft.com/office/word/2010/wordprocessingShape" mc:Ignorable="w14 w15 wp14">
   <w:body>
     <w:sdt>
       <w:sdtPr>
@@ -66,7 +66,7 @@
                   </w:tcPr>
                   <w:p>
                     <w:pPr>
-                      <w:pStyle w:val="KhngDncch"/>
+                      <w:pStyle w:val="NoSpacing"/>
                       <w:jc w:val="center"/>
                       <w:rPr>
                         <w:rFonts w:ascii="Times New Roman" w:eastAsiaTheme="majorEastAsia" w:hAnsi="Times New Roman" w:cs="Times New Roman"/>
@@ -121,7 +121,7 @@
                   </w:tcPr>
                   <w:p>
                     <w:pPr>
-                      <w:pStyle w:val="KhngDncch"/>
+                      <w:pStyle w:val="NoSpacing"/>
                       <w:jc w:val="center"/>
                       <w:rPr>
                         <w:rFonts w:ascii="Times New Roman" w:eastAsiaTheme="majorEastAsia" w:hAnsi="Times New Roman" w:cs="Times New Roman"/>
@@ -171,7 +171,7 @@
                   </w:tcPr>
                   <w:p>
                     <w:pPr>
-                      <w:pStyle w:val="KhngDncch"/>
+                      <w:pStyle w:val="NoSpacing"/>
                       <w:jc w:val="center"/>
                       <w:rPr>
                         <w:rFonts w:ascii="Times New Roman" w:eastAsiaTheme="majorEastAsia" w:hAnsi="Times New Roman" w:cs="Times New Roman"/>
@@ -212,7 +212,7 @@
               </w:tcPr>
               <w:p>
                 <w:pPr>
-                  <w:pStyle w:val="KhngDncch"/>
+                  <w:pStyle w:val="NoSpacing"/>
                   <w:jc w:val="center"/>
                   <w:rPr>
                     <w:rFonts w:ascii="Times New Roman" w:hAnsi="Times New Roman" w:cs="Times New Roman"/>
@@ -247,7 +247,7 @@
                   </w:tcPr>
                   <w:p>
                     <w:pPr>
-                      <w:pStyle w:val="KhngDncch"/>
+                      <w:pStyle w:val="NoSpacing"/>
                       <w:jc w:val="center"/>
                       <w:rPr>
                         <w:rFonts w:ascii="Times New Roman" w:hAnsi="Times New Roman" w:cs="Times New Roman"/>
@@ -299,7 +299,7 @@
                   </w:tcPr>
                   <w:p>
                     <w:pPr>
-                      <w:pStyle w:val="KhngDncch"/>
+                      <w:pStyle w:val="NoSpacing"/>
                       <w:jc w:val="center"/>
                       <w:rPr>
                         <w:rFonts w:ascii="Times New Roman" w:hAnsi="Times New Roman" w:cs="Times New Roman"/>
@@ -352,7 +352,7 @@
         </w:p>
         <w:tbl>
           <w:tblPr>
-            <w:tblStyle w:val="LiBang"/>
+            <w:tblStyle w:val="TableGrid"/>
             <w:tblW w:w="0" w:type="auto"/>
             <w:tblInd w:w="360" w:type="dxa"/>
             <w:tblLook w:val="04E0" w:firstRow="1" w:lastRow="1" w:firstColumn="1" w:lastColumn="0" w:noHBand="0" w:noVBand="1"/>
@@ -582,7 +582,7 @@
               </w:tcPr>
               <w:p>
                 <w:pPr>
-                  <w:pStyle w:val="KhngDncch"/>
+                  <w:pStyle w:val="NoSpacing"/>
                   <w:rPr>
                     <w:rFonts w:ascii="Times New Roman" w:hAnsi="Times New Roman" w:cs="Times New Roman"/>
                   </w:rPr>
@@ -593,7 +593,7 @@
         </w:tbl>
         <w:tbl>
           <w:tblPr>
-            <w:tblStyle w:val="LiBang"/>
+            <w:tblStyle w:val="TableGrid"/>
             <w:tblW w:w="9198" w:type="dxa"/>
             <w:tblInd w:w="360" w:type="dxa"/>
             <w:tblLook w:val="04A0" w:firstRow="1" w:lastRow="0" w:firstColumn="1" w:lastColumn="0" w:noHBand="0" w:noVBand="1"/>
@@ -923,6 +923,7 @@
       <w:r>
         <w:rPr>
           <w:noProof/>
+          <w:lang w:eastAsia="zh-CN"/>
         </w:rPr>
         <w:drawing>
           <wp:inline distT="0" distB="0" distL="0" distR="0">
@@ -997,8 +998,6 @@
         </w:rPr>
         <w:br w:type="page"/>
       </w:r>
-      <w:bookmarkStart w:id="0" w:name="_GoBack"/>
-      <w:bookmarkEnd w:id="0"/>
     </w:p>
     <w:p>
       <w:pPr>
@@ -1019,7 +1018,7 @@
     </w:p>
     <w:tbl>
       <w:tblPr>
-        <w:tblStyle w:val="LiBang"/>
+        <w:tblStyle w:val="TableGrid"/>
         <w:tblW w:w="0" w:type="auto"/>
         <w:tblLook w:val="04A0" w:firstRow="1" w:lastRow="0" w:firstColumn="1" w:lastColumn="0" w:noHBand="0" w:noVBand="1"/>
       </w:tblPr>
@@ -1115,7 +1114,7 @@
             <w:hyperlink w:anchor="NHANVIEN" w:history="1">
               <w:r>
                 <w:rPr>
-                  <w:rStyle w:val="Siuktni"/>
+                  <w:rStyle w:val="Hyperlink"/>
                 </w:rPr>
                 <w:t>NHANVIEN</w:t>
               </w:r>
@@ -1164,7 +1163,7 @@
             <w:hyperlink w:anchor="SESSION" w:history="1">
               <w:r>
                 <w:rPr>
-                  <w:rStyle w:val="Siuktni"/>
+                  <w:rStyle w:val="Hyperlink"/>
                 </w:rPr>
                 <w:t>SESSION</w:t>
               </w:r>
@@ -1213,7 +1212,7 @@
             <w:hyperlink w:anchor="TUYENXE" w:history="1">
               <w:r>
                 <w:rPr>
-                  <w:rStyle w:val="Siuktni"/>
+                  <w:rStyle w:val="Hyperlink"/>
                 </w:rPr>
                 <w:t>TUYENXE</w:t>
               </w:r>
@@ -1259,7 +1258,7 @@
             <w:hyperlink w:anchor="DIADIEM" w:history="1">
               <w:r>
                 <w:rPr>
-                  <w:rStyle w:val="Siuktni"/>
+                  <w:rStyle w:val="Hyperlink"/>
                 </w:rPr>
                 <w:t>TINHTHANH</w:t>
               </w:r>
@@ -1311,7 +1310,7 @@
             <w:hyperlink w:anchor="LOAIXE" w:history="1">
               <w:r>
                 <w:rPr>
-                  <w:rStyle w:val="Siuktni"/>
+                  <w:rStyle w:val="Hyperlink"/>
                 </w:rPr>
                 <w:t>LOAIXE</w:t>
               </w:r>
@@ -1357,7 +1356,7 @@
             <w:hyperlink w:anchor="GIACOBAN" w:history="1">
               <w:r>
                 <w:rPr>
-                  <w:rStyle w:val="Siuktni"/>
+                  <w:rStyle w:val="Hyperlink"/>
                 </w:rPr>
                 <w:t>GIACOBAN</w:t>
               </w:r>
@@ -1403,7 +1402,7 @@
             <w:hyperlink w:anchor="KHACHHANG" w:history="1">
               <w:r>
                 <w:rPr>
-                  <w:rStyle w:val="Siuktni"/>
+                  <w:rStyle w:val="Hyperlink"/>
                 </w:rPr>
                 <w:t>KHACHHANG</w:t>
               </w:r>
@@ -1449,7 +1448,7 @@
             <w:hyperlink w:anchor="CHUYENXE" w:history="1">
               <w:r>
                 <w:rPr>
-                  <w:rStyle w:val="Siuktni"/>
+                  <w:rStyle w:val="Hyperlink"/>
                 </w:rPr>
                 <w:t>CHUYENXE</w:t>
               </w:r>
@@ -1495,7 +1494,7 @@
             <w:hyperlink w:anchor="TAIXE" w:history="1">
               <w:r>
                 <w:rPr>
-                  <w:rStyle w:val="Siuktni"/>
+                  <w:rStyle w:val="Hyperlink"/>
                 </w:rPr>
                 <w:t>TAIXE</w:t>
               </w:r>
@@ -1541,7 +1540,7 @@
             <w:hyperlink w:anchor="XE" w:history="1">
               <w:r>
                 <w:rPr>
-                  <w:rStyle w:val="Siuktni"/>
+                  <w:rStyle w:val="Hyperlink"/>
                 </w:rPr>
                 <w:t>XE</w:t>
               </w:r>
@@ -1587,7 +1586,7 @@
             <w:hyperlink w:anchor="HOPDONG" w:history="1">
               <w:r>
                 <w:rPr>
-                  <w:rStyle w:val="Siuktni"/>
+                  <w:rStyle w:val="Hyperlink"/>
                 </w:rPr>
                 <w:t>HOPDONG</w:t>
               </w:r>
@@ -1633,7 +1632,7 @@
             <w:hyperlink w:anchor="DOITAC" w:history="1">
               <w:r>
                 <w:rPr>
-                  <w:rStyle w:val="Siuktni"/>
+                  <w:rStyle w:val="Hyperlink"/>
                 </w:rPr>
                 <w:t>DOITAC</w:t>
               </w:r>
@@ -1679,7 +1678,7 @@
             <w:hyperlink w:anchor="TRAMXE" w:history="1">
               <w:r>
                 <w:rPr>
-                  <w:rStyle w:val="Siuktni"/>
+                  <w:rStyle w:val="Hyperlink"/>
                 </w:rPr>
                 <w:t>TRAMXE</w:t>
               </w:r>
@@ -1725,7 +1724,7 @@
             <w:hyperlink w:anchor="KHAOSAT" w:history="1">
               <w:r>
                 <w:rPr>
-                  <w:rStyle w:val="Siuktni"/>
+                  <w:rStyle w:val="Hyperlink"/>
                 </w:rPr>
                 <w:t>KHAOSAT</w:t>
               </w:r>
@@ -1771,7 +1770,7 @@
             <w:hyperlink w:anchor="LOTRINH" w:history="1">
               <w:r>
                 <w:rPr>
-                  <w:rStyle w:val="Siuktni"/>
+                  <w:rStyle w:val="Hyperlink"/>
                 </w:rPr>
                 <w:t>LOTRINH</w:t>
               </w:r>
@@ -1817,7 +1816,7 @@
             <w:hyperlink w:anchor="VE" w:history="1">
               <w:r>
                 <w:rPr>
-                  <w:rStyle w:val="Siuktni"/>
+                  <w:rStyle w:val="Hyperlink"/>
                 </w:rPr>
                 <w:t>VE</w:t>
               </w:r>
@@ -1863,7 +1862,7 @@
             <w:hyperlink w:anchor="GHE" w:history="1">
               <w:r>
                 <w:rPr>
-                  <w:rStyle w:val="Siuktni"/>
+                  <w:rStyle w:val="Hyperlink"/>
                 </w:rPr>
                 <w:t>GHE</w:t>
               </w:r>
@@ -1929,7 +1928,7 @@
     </w:p>
     <w:tbl>
       <w:tblPr>
-        <w:tblStyle w:val="LiBang"/>
+        <w:tblStyle w:val="TableGrid"/>
         <w:tblW w:w="9450" w:type="dxa"/>
         <w:tblInd w:w="-5" w:type="dxa"/>
         <w:tblLook w:val="04A0" w:firstRow="1" w:lastRow="0" w:firstColumn="1" w:lastColumn="0" w:noHBand="0" w:noVBand="1"/>
@@ -1976,8 +1975,8 @@
             <w:r>
               <w:t>_01</w:t>
             </w:r>
-            <w:bookmarkStart w:id="1" w:name="NHANVIEN"/>
-            <w:bookmarkEnd w:id="1"/>
+            <w:bookmarkStart w:id="0" w:name="NHANVIEN"/>
+            <w:bookmarkEnd w:id="0"/>
           </w:p>
         </w:tc>
       </w:tr>
@@ -3315,7 +3314,7 @@
     </w:p>
     <w:tbl>
       <w:tblPr>
-        <w:tblStyle w:val="LiBang"/>
+        <w:tblStyle w:val="TableGrid"/>
         <w:tblW w:w="9450" w:type="dxa"/>
         <w:tblInd w:w="-5" w:type="dxa"/>
         <w:tblLook w:val="04A0" w:firstRow="1" w:lastRow="0" w:firstColumn="1" w:lastColumn="0" w:noHBand="0" w:noVBand="1"/>
@@ -3421,8 +3420,8 @@
             <w:r>
               <w:t>SESSION</w:t>
             </w:r>
-            <w:bookmarkStart w:id="2" w:name="SESSION"/>
-            <w:bookmarkEnd w:id="2"/>
+            <w:bookmarkStart w:id="1" w:name="SESSION"/>
+            <w:bookmarkEnd w:id="1"/>
           </w:p>
         </w:tc>
       </w:tr>
@@ -3911,7 +3910,7 @@
     </w:p>
     <w:tbl>
       <w:tblPr>
-        <w:tblStyle w:val="LiBang"/>
+        <w:tblStyle w:val="TableGrid"/>
         <w:tblW w:w="9450" w:type="dxa"/>
         <w:tblInd w:w="-5" w:type="dxa"/>
         <w:tblLook w:val="04A0" w:firstRow="1" w:lastRow="0" w:firstColumn="1" w:lastColumn="0" w:noHBand="0" w:noVBand="1"/>
@@ -3982,7 +3981,7 @@
           </w:tcPr>
           <w:p>
             <w:pPr>
-              <w:pStyle w:val="ThngthngWeb"/>
+              <w:pStyle w:val="NormalWeb"/>
               <w:spacing w:before="0" w:beforeAutospacing="0" w:after="0" w:afterAutospacing="0"/>
             </w:pPr>
             <w:r>
@@ -4022,10 +4021,10 @@
             <w:r>
               <w:t>TUYENXE</w:t>
             </w:r>
-            <w:bookmarkStart w:id="3" w:name="MUCLUC"/>
-            <w:bookmarkStart w:id="4" w:name="TUYENXE"/>
+            <w:bookmarkStart w:id="2" w:name="MUCLUC"/>
+            <w:bookmarkStart w:id="3" w:name="TUYENXE"/>
+            <w:bookmarkEnd w:id="2"/>
             <w:bookmarkEnd w:id="3"/>
-            <w:bookmarkEnd w:id="4"/>
           </w:p>
         </w:tc>
       </w:tr>
@@ -4569,7 +4568,7 @@
           </w:tcPr>
           <w:p>
             <w:pPr>
-              <w:pStyle w:val="ThngthngWeb"/>
+              <w:pStyle w:val="NormalWeb"/>
               <w:spacing w:before="0" w:beforeAutospacing="0" w:after="0" w:afterAutospacing="0"/>
             </w:pPr>
             <w:r>
@@ -5096,7 +5095,7 @@
           </w:tcPr>
           <w:p>
             <w:pPr>
-              <w:pStyle w:val="ThngthngWeb"/>
+              <w:pStyle w:val="NormalWeb"/>
               <w:spacing w:before="0" w:beforeAutospacing="0" w:after="0" w:afterAutospacing="0"/>
             </w:pPr>
             <w:r>
@@ -5183,7 +5182,7 @@
     </w:p>
     <w:tbl>
       <w:tblPr>
-        <w:tblStyle w:val="LiBang"/>
+        <w:tblStyle w:val="TableGrid"/>
         <w:tblW w:w="9163" w:type="dxa"/>
         <w:tblInd w:w="-5" w:type="dxa"/>
         <w:tblLook w:val="04A0" w:firstRow="1" w:lastRow="0" w:firstColumn="1" w:lastColumn="0" w:noHBand="0" w:noVBand="1"/>
@@ -5320,10 +5319,10 @@
               </w:rPr>
               <w:t>TINHTHANH</w:t>
             </w:r>
-            <w:bookmarkStart w:id="5" w:name="TINHTHANH"/>
-            <w:bookmarkStart w:id="6" w:name="DIADIEM"/>
+            <w:bookmarkStart w:id="4" w:name="TINHTHANH"/>
+            <w:bookmarkStart w:id="5" w:name="DIADIEM"/>
+            <w:bookmarkEnd w:id="4"/>
             <w:bookmarkEnd w:id="5"/>
-            <w:bookmarkEnd w:id="6"/>
           </w:p>
         </w:tc>
       </w:tr>
@@ -6213,7 +6212,7 @@
     </w:p>
     <w:tbl>
       <w:tblPr>
-        <w:tblStyle w:val="LiBang"/>
+        <w:tblStyle w:val="TableGrid"/>
         <w:tblW w:w="9450" w:type="dxa"/>
         <w:tblInd w:w="-5" w:type="dxa"/>
         <w:tblLook w:val="04A0" w:firstRow="1" w:lastRow="0" w:firstColumn="1" w:lastColumn="0" w:noHBand="0" w:noVBand="1"/>
@@ -6252,8 +6251,8 @@
             <w:pPr>
               <w:pStyle w:val="MyTable"/>
             </w:pPr>
-            <w:bookmarkStart w:id="7" w:name="LOAIXE"/>
-            <w:bookmarkEnd w:id="7"/>
+            <w:bookmarkStart w:id="6" w:name="LOAIXE"/>
+            <w:bookmarkEnd w:id="6"/>
             <w:r>
               <w:t>TblLoaiXe</w:t>
             </w:r>
@@ -6552,7 +6551,6 @@
             <w:pPr>
               <w:pStyle w:val="MyTable"/>
             </w:pPr>
-            <w:proofErr w:type="gramStart"/>
             <w:r>
               <w:t>n</w:t>
             </w:r>
@@ -6563,11 +6561,7 @@
               <w:t>r</w:t>
             </w:r>
             <w:r>
-              <w:t>char(</w:t>
-            </w:r>
-            <w:proofErr w:type="gramEnd"/>
-            <w:r>
-              <w:t>50)</w:t>
+              <w:t>char(50)</w:t>
             </w:r>
           </w:p>
         </w:tc>
@@ -6579,13 +6573,8 @@
             <w:pPr>
               <w:pStyle w:val="MyTable"/>
             </w:pPr>
-            <w:proofErr w:type="gramStart"/>
-            <w:r>
-              <w:t>nvarchar(</w:t>
-            </w:r>
-            <w:proofErr w:type="gramEnd"/>
-            <w:r>
-              <w:t>50)</w:t>
+            <w:r>
+              <w:t>nvarchar(50)</w:t>
             </w:r>
           </w:p>
         </w:tc>
@@ -7137,7 +7126,7 @@
     </w:p>
     <w:tbl>
       <w:tblPr>
-        <w:tblStyle w:val="LiBang"/>
+        <w:tblStyle w:val="TableGrid"/>
         <w:tblW w:w="9450" w:type="dxa"/>
         <w:tblInd w:w="-5" w:type="dxa"/>
         <w:tblLook w:val="04A0" w:firstRow="1" w:lastRow="0" w:firstColumn="1" w:lastColumn="0" w:noHBand="0" w:noVBand="1"/>
@@ -7246,8 +7235,8 @@
             <w:r>
               <w:t>GIACOB</w:t>
             </w:r>
-            <w:bookmarkStart w:id="8" w:name="GIACOBAN"/>
-            <w:bookmarkEnd w:id="8"/>
+            <w:bookmarkStart w:id="7" w:name="GIACOBAN"/>
+            <w:bookmarkEnd w:id="7"/>
             <w:r>
               <w:t>AN</w:t>
             </w:r>
@@ -7938,7 +7927,7 @@
           </w:tcPr>
           <w:p>
             <w:pPr>
-              <w:pStyle w:val="ThngthngWeb"/>
+              <w:pStyle w:val="NormalWeb"/>
               <w:spacing w:before="0" w:beforeAutospacing="0" w:after="0" w:afterAutospacing="0"/>
             </w:pPr>
             <w:r>
@@ -8258,7 +8247,7 @@
     </w:p>
     <w:tbl>
       <w:tblPr>
-        <w:tblStyle w:val="LiBang"/>
+        <w:tblStyle w:val="TableGrid"/>
         <w:tblW w:w="9450" w:type="dxa"/>
         <w:tblInd w:w="-5" w:type="dxa"/>
         <w:tblLook w:val="04A0" w:firstRow="1" w:lastRow="0" w:firstColumn="1" w:lastColumn="0" w:noHBand="0" w:noVBand="1"/>
@@ -8365,8 +8354,8 @@
             <w:r>
               <w:t>KHA</w:t>
             </w:r>
-            <w:bookmarkStart w:id="9" w:name="KHACHHANG"/>
-            <w:bookmarkEnd w:id="9"/>
+            <w:bookmarkStart w:id="8" w:name="KHACHHANG"/>
+            <w:bookmarkEnd w:id="8"/>
             <w:r>
               <w:t>CHHANG</w:t>
             </w:r>
@@ -9501,7 +9490,7 @@
     </w:p>
     <w:tbl>
       <w:tblPr>
-        <w:tblStyle w:val="LiBang"/>
+        <w:tblStyle w:val="TableGrid"/>
         <w:tblW w:w="9450" w:type="dxa"/>
         <w:tblInd w:w="-5" w:type="dxa"/>
         <w:tblLook w:val="04A0" w:firstRow="1" w:lastRow="0" w:firstColumn="1" w:lastColumn="0" w:noHBand="0" w:noVBand="1"/>
@@ -9539,8 +9528,8 @@
             <w:pPr>
               <w:pStyle w:val="MyTable"/>
             </w:pPr>
-            <w:bookmarkStart w:id="10" w:name="CHUYENXE"/>
-            <w:bookmarkEnd w:id="10"/>
+            <w:bookmarkStart w:id="9" w:name="CHUYENXE"/>
+            <w:bookmarkEnd w:id="9"/>
             <w:r>
               <w:t>TblChuyenXe</w:t>
             </w:r>
@@ -10659,7 +10648,7 @@
     </w:p>
     <w:tbl>
       <w:tblPr>
-        <w:tblStyle w:val="LiBang"/>
+        <w:tblStyle w:val="TableGrid"/>
         <w:tblW w:w="9450" w:type="dxa"/>
         <w:tblInd w:w="-5" w:type="dxa"/>
         <w:tblLook w:val="04A0" w:firstRow="1" w:lastRow="0" w:firstColumn="1" w:lastColumn="0" w:noHBand="0" w:noVBand="1"/>
@@ -10701,8 +10690,8 @@
             <w:r>
               <w:t>T</w:t>
             </w:r>
-            <w:bookmarkStart w:id="11" w:name="TAIXE"/>
-            <w:bookmarkEnd w:id="11"/>
+            <w:bookmarkStart w:id="10" w:name="TAIXE"/>
+            <w:bookmarkEnd w:id="10"/>
             <w:r>
               <w:t>blTaiXe</w:t>
             </w:r>
@@ -11497,15 +11486,7 @@
               <w:pStyle w:val="MyTable"/>
             </w:pPr>
             <w:r>
-              <w:t>Loại bằng lái (B</w:t>
-            </w:r>
-            <w:proofErr w:type="gramStart"/>
-            <w:r>
-              <w:t>1,…</w:t>
-            </w:r>
-            <w:proofErr w:type="gramEnd"/>
-            <w:r>
-              <w:t>)</w:t>
+              <w:t>Loại bằng lái (B1,…)</w:t>
             </w:r>
           </w:p>
         </w:tc>
@@ -12088,7 +12069,7 @@
     </w:p>
     <w:tbl>
       <w:tblPr>
-        <w:tblStyle w:val="LiBang"/>
+        <w:tblStyle w:val="TableGrid"/>
         <w:tblW w:w="9450" w:type="dxa"/>
         <w:tblInd w:w="-5" w:type="dxa"/>
         <w:tblLook w:val="04A0" w:firstRow="1" w:lastRow="0" w:firstColumn="1" w:lastColumn="0" w:noHBand="0" w:noVBand="1"/>
@@ -12097,14 +12078,12 @@
         <w:gridCol w:w="1545"/>
         <w:gridCol w:w="1643"/>
         <w:gridCol w:w="1433"/>
-        <w:gridCol w:w="1251"/>
-        <w:gridCol w:w="1483"/>
-        <w:gridCol w:w="2095"/>
+        <w:gridCol w:w="4829"/>
       </w:tblGrid>
       <w:tr>
         <w:tc>
           <w:tcPr>
-            <w:tcW w:w="1584" w:type="dxa"/>
+            <w:tcW w:w="1545" w:type="dxa"/>
             <w:shd w:val="clear" w:color="auto" w:fill="D9D9D9" w:themeFill="background1" w:themeFillShade="D9"/>
           </w:tcPr>
           <w:p>
@@ -12118,8 +12097,8 @@
         </w:tc>
         <w:tc>
           <w:tcPr>
-            <w:tcW w:w="7866" w:type="dxa"/>
-            <w:gridSpan w:val="5"/>
+            <w:tcW w:w="7905" w:type="dxa"/>
+            <w:gridSpan w:val="3"/>
             <w:shd w:val="clear" w:color="auto" w:fill="D9D9D9" w:themeFill="background1" w:themeFillShade="D9"/>
           </w:tcPr>
           <w:p>
@@ -12132,8 +12111,8 @@
             <w:r>
               <w:t>Xe</w:t>
             </w:r>
-            <w:bookmarkStart w:id="12" w:name="XE"/>
-            <w:bookmarkEnd w:id="12"/>
+            <w:bookmarkStart w:id="11" w:name="XE"/>
+            <w:bookmarkEnd w:id="11"/>
             <w:r>
               <w:t>_01</w:t>
             </w:r>
@@ -12143,7 +12122,7 @@
       <w:tr>
         <w:tc>
           <w:tcPr>
-            <w:tcW w:w="1584" w:type="dxa"/>
+            <w:tcW w:w="1545" w:type="dxa"/>
             <w:shd w:val="clear" w:color="auto" w:fill="D9D9D9" w:themeFill="background1" w:themeFillShade="D9"/>
           </w:tcPr>
           <w:p>
@@ -12157,8 +12136,8 @@
         </w:tc>
         <w:tc>
           <w:tcPr>
-            <w:tcW w:w="7866" w:type="dxa"/>
-            <w:gridSpan w:val="5"/>
+            <w:tcW w:w="7905" w:type="dxa"/>
+            <w:gridSpan w:val="3"/>
             <w:shd w:val="clear" w:color="auto" w:fill="D9D9D9" w:themeFill="background1" w:themeFillShade="D9"/>
           </w:tcPr>
           <w:p>
@@ -12174,7 +12153,8 @@
       <w:tr>
         <w:tc>
           <w:tcPr>
-            <w:tcW w:w="1584" w:type="dxa"/>
+            <w:tcW w:w="9450" w:type="dxa"/>
+            <w:gridSpan w:val="4"/>
             <w:shd w:val="clear" w:color="auto" w:fill="D9D9D9" w:themeFill="background1" w:themeFillShade="D9"/>
           </w:tcPr>
           <w:p>
@@ -12182,38 +12162,6 @@
               <w:pStyle w:val="MyTable"/>
             </w:pPr>
             <w:r>
-              <w:t>Tên bảng</w:t>
-            </w:r>
-          </w:p>
-        </w:tc>
-        <w:tc>
-          <w:tcPr>
-            <w:tcW w:w="7866" w:type="dxa"/>
-            <w:gridSpan w:val="5"/>
-            <w:shd w:val="clear" w:color="auto" w:fill="D9D9D9" w:themeFill="background1" w:themeFillShade="D9"/>
-          </w:tcPr>
-          <w:p>
-            <w:pPr>
-              <w:pStyle w:val="MyTable"/>
-            </w:pPr>
-            <w:r>
-              <w:t>XE</w:t>
-            </w:r>
-          </w:p>
-        </w:tc>
-      </w:tr>
-      <w:tr>
-        <w:tc>
-          <w:tcPr>
-            <w:tcW w:w="9450" w:type="dxa"/>
-            <w:gridSpan w:val="6"/>
-            <w:shd w:val="clear" w:color="auto" w:fill="D9D9D9" w:themeFill="background1" w:themeFillShade="D9"/>
-          </w:tcPr>
-          <w:p>
-            <w:pPr>
-              <w:pStyle w:val="MyTable"/>
-            </w:pPr>
-            <w:r>
               <w:t>Danh sách các cột</w:t>
             </w:r>
           </w:p>
@@ -12222,7 +12170,7 @@
       <w:tr>
         <w:tc>
           <w:tcPr>
-            <w:tcW w:w="1584" w:type="dxa"/>
+            <w:tcW w:w="1545" w:type="dxa"/>
             <w:shd w:val="clear" w:color="auto" w:fill="D9D9D9" w:themeFill="background1" w:themeFillShade="D9"/>
           </w:tcPr>
           <w:p>
@@ -12250,7 +12198,7 @@
         </w:tc>
         <w:tc>
           <w:tcPr>
-            <w:tcW w:w="1452" w:type="dxa"/>
+            <w:tcW w:w="1433" w:type="dxa"/>
             <w:shd w:val="clear" w:color="auto" w:fill="D9D9D9" w:themeFill="background1" w:themeFillShade="D9"/>
           </w:tcPr>
           <w:p>
@@ -12264,7 +12212,7 @@
         </w:tc>
         <w:tc>
           <w:tcPr>
-            <w:tcW w:w="1261" w:type="dxa"/>
+            <w:tcW w:w="4829" w:type="dxa"/>
             <w:shd w:val="clear" w:color="auto" w:fill="D9D9D9" w:themeFill="background1" w:themeFillShade="D9"/>
           </w:tcPr>
           <w:p>
@@ -12272,34 +12220,6 @@
               <w:pStyle w:val="MyTable"/>
             </w:pPr>
             <w:r>
-              <w:t>Phạm vi</w:t>
-            </w:r>
-          </w:p>
-        </w:tc>
-        <w:tc>
-          <w:tcPr>
-            <w:tcW w:w="1350" w:type="dxa"/>
-            <w:shd w:val="clear" w:color="auto" w:fill="D9D9D9" w:themeFill="background1" w:themeFillShade="D9"/>
-          </w:tcPr>
-          <w:p>
-            <w:pPr>
-              <w:pStyle w:val="MyTable"/>
-            </w:pPr>
-            <w:r>
-              <w:t>Thuộc tính</w:t>
-            </w:r>
-          </w:p>
-        </w:tc>
-        <w:tc>
-          <w:tcPr>
-            <w:tcW w:w="2160" w:type="dxa"/>
-            <w:shd w:val="clear" w:color="auto" w:fill="D9D9D9" w:themeFill="background1" w:themeFillShade="D9"/>
-          </w:tcPr>
-          <w:p>
-            <w:pPr>
-              <w:pStyle w:val="MyTable"/>
-            </w:pPr>
-            <w:r>
               <w:t>Ghi chú</w:t>
             </w:r>
           </w:p>
@@ -12308,7 +12228,7 @@
       <w:tr>
         <w:tc>
           <w:tcPr>
-            <w:tcW w:w="1584" w:type="dxa"/>
+            <w:tcW w:w="1545" w:type="dxa"/>
           </w:tcPr>
           <w:p>
             <w:pPr>
@@ -12334,7 +12254,7 @@
         </w:tc>
         <w:tc>
           <w:tcPr>
-            <w:tcW w:w="1452" w:type="dxa"/>
+            <w:tcW w:w="1433" w:type="dxa"/>
           </w:tcPr>
           <w:p>
             <w:pPr>
@@ -12347,7 +12267,48 @@
         </w:tc>
         <w:tc>
           <w:tcPr>
-            <w:tcW w:w="1261" w:type="dxa"/>
+            <w:tcW w:w="4829" w:type="dxa"/>
+          </w:tcPr>
+          <w:p>
+            <w:pPr>
+              <w:pStyle w:val="MyTable"/>
+            </w:pPr>
+            <w:r>
+              <w:t>Mã xe xác định duy nhất một xe</w:t>
+            </w:r>
+          </w:p>
+        </w:tc>
+      </w:tr>
+      <w:tr>
+        <w:tc>
+          <w:tcPr>
+            <w:tcW w:w="1545" w:type="dxa"/>
+          </w:tcPr>
+          <w:p>
+            <w:pPr>
+              <w:pStyle w:val="MyTable"/>
+            </w:pPr>
+            <w:r>
+              <w:t>2</w:t>
+            </w:r>
+          </w:p>
+        </w:tc>
+        <w:tc>
+          <w:tcPr>
+            <w:tcW w:w="1643" w:type="dxa"/>
+          </w:tcPr>
+          <w:p>
+            <w:pPr>
+              <w:pStyle w:val="MyTable"/>
+            </w:pPr>
+            <w:r>
+              <w:t>LoaiXe</w:t>
+            </w:r>
+          </w:p>
+        </w:tc>
+        <w:tc>
+          <w:tcPr>
+            <w:tcW w:w="1433" w:type="dxa"/>
           </w:tcPr>
           <w:p>
             <w:pPr>
@@ -12360,42 +12321,29 @@
         </w:tc>
         <w:tc>
           <w:tcPr>
-            <w:tcW w:w="1350" w:type="dxa"/>
-          </w:tcPr>
-          <w:p>
-            <w:pPr>
-              <w:pStyle w:val="MyTable"/>
-            </w:pPr>
-            <w:r>
-              <w:t>Khóa chính</w:t>
-            </w:r>
-          </w:p>
-        </w:tc>
-        <w:tc>
-          <w:tcPr>
-            <w:tcW w:w="2160" w:type="dxa"/>
-          </w:tcPr>
-          <w:p>
-            <w:pPr>
-              <w:pStyle w:val="MyTable"/>
-            </w:pPr>
-            <w:r>
-              <w:t>Mã xe xác định duy nhất một xe</w:t>
-            </w:r>
-          </w:p>
-        </w:tc>
-      </w:tr>
-      <w:tr>
-        <w:tc>
-          <w:tcPr>
-            <w:tcW w:w="1584" w:type="dxa"/>
-          </w:tcPr>
-          <w:p>
-            <w:pPr>
-              <w:pStyle w:val="MyTable"/>
-            </w:pPr>
-            <w:r>
-              <w:t>2</w:t>
+            <w:tcW w:w="4829" w:type="dxa"/>
+          </w:tcPr>
+          <w:p>
+            <w:pPr>
+              <w:pStyle w:val="MyTable"/>
+            </w:pPr>
+            <w:r>
+              <w:t>Mỗi xe thuộc một loại xe</w:t>
+            </w:r>
+          </w:p>
+        </w:tc>
+      </w:tr>
+      <w:tr>
+        <w:tc>
+          <w:tcPr>
+            <w:tcW w:w="1545" w:type="dxa"/>
+          </w:tcPr>
+          <w:p>
+            <w:pPr>
+              <w:pStyle w:val="MyTable"/>
+            </w:pPr>
+            <w:r>
+              <w:t>3</w:t>
             </w:r>
           </w:p>
         </w:tc>
@@ -12408,13 +12356,121 @@
               <w:pStyle w:val="MyTable"/>
             </w:pPr>
             <w:r>
-              <w:t>LoaiXe</w:t>
-            </w:r>
-          </w:p>
-        </w:tc>
-        <w:tc>
-          <w:tcPr>
-            <w:tcW w:w="1452" w:type="dxa"/>
+              <w:t>BienSoXe</w:t>
+            </w:r>
+          </w:p>
+        </w:tc>
+        <w:tc>
+          <w:tcPr>
+            <w:tcW w:w="1433" w:type="dxa"/>
+          </w:tcPr>
+          <w:p>
+            <w:pPr>
+              <w:pStyle w:val="MyTable"/>
+            </w:pPr>
+            <w:r>
+              <w:t>varchar</w:t>
+            </w:r>
+          </w:p>
+        </w:tc>
+        <w:tc>
+          <w:tcPr>
+            <w:tcW w:w="4829" w:type="dxa"/>
+          </w:tcPr>
+          <w:p>
+            <w:pPr>
+              <w:pStyle w:val="MyTable"/>
+            </w:pPr>
+            <w:r>
+              <w:t>Biển số xe</w:t>
+            </w:r>
+          </w:p>
+        </w:tc>
+      </w:tr>
+      <w:tr>
+        <w:tc>
+          <w:tcPr>
+            <w:tcW w:w="1545" w:type="dxa"/>
+          </w:tcPr>
+          <w:p>
+            <w:pPr>
+              <w:pStyle w:val="MyTable"/>
+            </w:pPr>
+            <w:r>
+              <w:t>4</w:t>
+            </w:r>
+          </w:p>
+        </w:tc>
+        <w:tc>
+          <w:tcPr>
+            <w:tcW w:w="1643" w:type="dxa"/>
+          </w:tcPr>
+          <w:p>
+            <w:pPr>
+              <w:pStyle w:val="MyTable"/>
+            </w:pPr>
+            <w:r>
+              <w:t>HangXe</w:t>
+            </w:r>
+          </w:p>
+        </w:tc>
+        <w:tc>
+          <w:tcPr>
+            <w:tcW w:w="1433" w:type="dxa"/>
+          </w:tcPr>
+          <w:p>
+            <w:pPr>
+              <w:pStyle w:val="MyTable"/>
+            </w:pPr>
+            <w:r>
+              <w:t>nvarchar</w:t>
+            </w:r>
+          </w:p>
+        </w:tc>
+        <w:tc>
+          <w:tcPr>
+            <w:tcW w:w="4829" w:type="dxa"/>
+          </w:tcPr>
+          <w:p>
+            <w:pPr>
+              <w:pStyle w:val="MyTable"/>
+            </w:pPr>
+            <w:r>
+              <w:t>Tên của hãng xe</w:t>
+            </w:r>
+          </w:p>
+        </w:tc>
+      </w:tr>
+      <w:tr>
+        <w:tc>
+          <w:tcPr>
+            <w:tcW w:w="1545" w:type="dxa"/>
+          </w:tcPr>
+          <w:p>
+            <w:pPr>
+              <w:pStyle w:val="MyTable"/>
+            </w:pPr>
+            <w:r>
+              <w:t>5</w:t>
+            </w:r>
+          </w:p>
+        </w:tc>
+        <w:tc>
+          <w:tcPr>
+            <w:tcW w:w="1643" w:type="dxa"/>
+          </w:tcPr>
+          <w:p>
+            <w:pPr>
+              <w:pStyle w:val="MyTable"/>
+            </w:pPr>
+            <w:r>
+              <w:t>createUser</w:t>
+            </w:r>
+          </w:p>
+        </w:tc>
+        <w:tc>
+          <w:tcPr>
+            <w:tcW w:w="1433" w:type="dxa"/>
           </w:tcPr>
           <w:p>
             <w:pPr>
@@ -12427,7 +12483,48 @@
         </w:tc>
         <w:tc>
           <w:tcPr>
-            <w:tcW w:w="1261" w:type="dxa"/>
+            <w:tcW w:w="4829" w:type="dxa"/>
+          </w:tcPr>
+          <w:p>
+            <w:pPr>
+              <w:pStyle w:val="MyTable"/>
+            </w:pPr>
+            <w:r>
+              <w:t>Mã nhân viên khởi tạo xe</w:t>
+            </w:r>
+          </w:p>
+        </w:tc>
+      </w:tr>
+      <w:tr>
+        <w:tc>
+          <w:tcPr>
+            <w:tcW w:w="1545" w:type="dxa"/>
+          </w:tcPr>
+          <w:p>
+            <w:pPr>
+              <w:pStyle w:val="MyTable"/>
+            </w:pPr>
+            <w:r>
+              <w:t>6</w:t>
+            </w:r>
+          </w:p>
+        </w:tc>
+        <w:tc>
+          <w:tcPr>
+            <w:tcW w:w="1643" w:type="dxa"/>
+          </w:tcPr>
+          <w:p>
+            <w:pPr>
+              <w:pStyle w:val="MyTable"/>
+            </w:pPr>
+            <w:r>
+              <w:t>lastupdateUser</w:t>
+            </w:r>
+          </w:p>
+        </w:tc>
+        <w:tc>
+          <w:tcPr>
+            <w:tcW w:w="1433" w:type="dxa"/>
           </w:tcPr>
           <w:p>
             <w:pPr>
@@ -12440,45 +12537,29 @@
         </w:tc>
         <w:tc>
           <w:tcPr>
-            <w:tcW w:w="1350" w:type="dxa"/>
-          </w:tcPr>
-          <w:p>
-            <w:pPr>
-              <w:pStyle w:val="MyTable"/>
-            </w:pPr>
-            <w:r>
-              <w:t>Khóa ngoại</w:t>
-            </w:r>
-            <w:r>
-              <w:t xml:space="preserve"> LOAIXE</w:t>
-            </w:r>
-          </w:p>
-        </w:tc>
-        <w:tc>
-          <w:tcPr>
-            <w:tcW w:w="2160" w:type="dxa"/>
-          </w:tcPr>
-          <w:p>
-            <w:pPr>
-              <w:pStyle w:val="MyTable"/>
-            </w:pPr>
-            <w:r>
-              <w:t>Mỗi xe thuộc một loại xe</w:t>
-            </w:r>
-          </w:p>
-        </w:tc>
-      </w:tr>
-      <w:tr>
-        <w:tc>
-          <w:tcPr>
-            <w:tcW w:w="1584" w:type="dxa"/>
-          </w:tcPr>
-          <w:p>
-            <w:pPr>
-              <w:pStyle w:val="MyTable"/>
-            </w:pPr>
-            <w:r>
-              <w:t>3</w:t>
+            <w:tcW w:w="4829" w:type="dxa"/>
+          </w:tcPr>
+          <w:p>
+            <w:pPr>
+              <w:pStyle w:val="MyTable"/>
+            </w:pPr>
+            <w:r>
+              <w:t>Mã nhân viên cập nhật thông tin xe lần cuối</w:t>
+            </w:r>
+          </w:p>
+        </w:tc>
+      </w:tr>
+      <w:tr>
+        <w:tc>
+          <w:tcPr>
+            <w:tcW w:w="1545" w:type="dxa"/>
+          </w:tcPr>
+          <w:p>
+            <w:pPr>
+              <w:pStyle w:val="MyTable"/>
+            </w:pPr>
+            <w:r>
+              <w:t>7</w:t>
             </w:r>
           </w:p>
         </w:tc>
@@ -12491,71 +12572,48 @@
               <w:pStyle w:val="MyTable"/>
             </w:pPr>
             <w:r>
-              <w:t>BienSoXe</w:t>
-            </w:r>
-          </w:p>
-        </w:tc>
-        <w:tc>
-          <w:tcPr>
-            <w:tcW w:w="1452" w:type="dxa"/>
-          </w:tcPr>
-          <w:p>
-            <w:pPr>
-              <w:pStyle w:val="MyTable"/>
-            </w:pPr>
-            <w:r>
-              <w:t>varchar</w:t>
-            </w:r>
-          </w:p>
-        </w:tc>
-        <w:tc>
-          <w:tcPr>
-            <w:tcW w:w="1261" w:type="dxa"/>
-          </w:tcPr>
-          <w:p>
-            <w:pPr>
-              <w:pStyle w:val="MyTable"/>
-            </w:pPr>
-            <w:r>
-              <w:t>12</w:t>
-            </w:r>
-          </w:p>
-        </w:tc>
-        <w:tc>
-          <w:tcPr>
-            <w:tcW w:w="1350" w:type="dxa"/>
-          </w:tcPr>
-          <w:p>
-            <w:pPr>
-              <w:pStyle w:val="MyTable"/>
-            </w:pPr>
-          </w:p>
-        </w:tc>
-        <w:tc>
-          <w:tcPr>
-            <w:tcW w:w="2160" w:type="dxa"/>
-          </w:tcPr>
-          <w:p>
-            <w:pPr>
-              <w:pStyle w:val="MyTable"/>
-            </w:pPr>
-            <w:r>
-              <w:t>Biển số xe</w:t>
-            </w:r>
-          </w:p>
-        </w:tc>
-      </w:tr>
-      <w:tr>
-        <w:tc>
-          <w:tcPr>
-            <w:tcW w:w="1584" w:type="dxa"/>
-          </w:tcPr>
-          <w:p>
-            <w:pPr>
-              <w:pStyle w:val="MyTable"/>
-            </w:pPr>
-            <w:r>
-              <w:t>4</w:t>
+              <w:t>createDate</w:t>
+            </w:r>
+          </w:p>
+        </w:tc>
+        <w:tc>
+          <w:tcPr>
+            <w:tcW w:w="1433" w:type="dxa"/>
+          </w:tcPr>
+          <w:p>
+            <w:pPr>
+              <w:pStyle w:val="MyTable"/>
+            </w:pPr>
+            <w:r>
+              <w:t>datetime</w:t>
+            </w:r>
+          </w:p>
+        </w:tc>
+        <w:tc>
+          <w:tcPr>
+            <w:tcW w:w="4829" w:type="dxa"/>
+          </w:tcPr>
+          <w:p>
+            <w:pPr>
+              <w:pStyle w:val="MyTable"/>
+            </w:pPr>
+            <w:r>
+              <w:t>Ngày khởi tạo xe</w:t>
+            </w:r>
+          </w:p>
+        </w:tc>
+      </w:tr>
+      <w:tr>
+        <w:tc>
+          <w:tcPr>
+            <w:tcW w:w="1545" w:type="dxa"/>
+          </w:tcPr>
+          <w:p>
+            <w:pPr>
+              <w:pStyle w:val="MyTable"/>
+            </w:pPr>
+            <w:r>
+              <w:t>8</w:t>
             </w:r>
           </w:p>
         </w:tc>
@@ -12568,71 +12626,48 @@
               <w:pStyle w:val="MyTable"/>
             </w:pPr>
             <w:r>
-              <w:t>HangXe</w:t>
-            </w:r>
-          </w:p>
-        </w:tc>
-        <w:tc>
-          <w:tcPr>
-            <w:tcW w:w="1452" w:type="dxa"/>
-          </w:tcPr>
-          <w:p>
-            <w:pPr>
-              <w:pStyle w:val="MyTable"/>
-            </w:pPr>
-            <w:r>
-              <w:t>nvarchar</w:t>
-            </w:r>
-          </w:p>
-        </w:tc>
-        <w:tc>
-          <w:tcPr>
-            <w:tcW w:w="1261" w:type="dxa"/>
-          </w:tcPr>
-          <w:p>
-            <w:pPr>
-              <w:pStyle w:val="MyTable"/>
-            </w:pPr>
-            <w:r>
-              <w:t>20</w:t>
-            </w:r>
-          </w:p>
-        </w:tc>
-        <w:tc>
-          <w:tcPr>
-            <w:tcW w:w="1350" w:type="dxa"/>
-          </w:tcPr>
-          <w:p>
-            <w:pPr>
-              <w:pStyle w:val="MyTable"/>
-            </w:pPr>
-          </w:p>
-        </w:tc>
-        <w:tc>
-          <w:tcPr>
-            <w:tcW w:w="2160" w:type="dxa"/>
-          </w:tcPr>
-          <w:p>
-            <w:pPr>
-              <w:pStyle w:val="MyTable"/>
-            </w:pPr>
-            <w:r>
-              <w:t>Tên của hãng xe</w:t>
-            </w:r>
-          </w:p>
-        </w:tc>
-      </w:tr>
-      <w:tr>
-        <w:tc>
-          <w:tcPr>
-            <w:tcW w:w="1584" w:type="dxa"/>
-          </w:tcPr>
-          <w:p>
-            <w:pPr>
-              <w:pStyle w:val="MyTable"/>
-            </w:pPr>
-            <w:r>
-              <w:t>5</w:t>
+              <w:t>lastupdateDate</w:t>
+            </w:r>
+          </w:p>
+        </w:tc>
+        <w:tc>
+          <w:tcPr>
+            <w:tcW w:w="1433" w:type="dxa"/>
+          </w:tcPr>
+          <w:p>
+            <w:pPr>
+              <w:pStyle w:val="MyTable"/>
+            </w:pPr>
+            <w:r>
+              <w:t>datetime</w:t>
+            </w:r>
+          </w:p>
+        </w:tc>
+        <w:tc>
+          <w:tcPr>
+            <w:tcW w:w="4829" w:type="dxa"/>
+          </w:tcPr>
+          <w:p>
+            <w:pPr>
+              <w:pStyle w:val="MyTable"/>
+            </w:pPr>
+            <w:r>
+              <w:t>Ngày cập nhật thông tin xe lần cuối</w:t>
+            </w:r>
+          </w:p>
+        </w:tc>
+      </w:tr>
+      <w:tr>
+        <w:tc>
+          <w:tcPr>
+            <w:tcW w:w="1545" w:type="dxa"/>
+          </w:tcPr>
+          <w:p>
+            <w:pPr>
+              <w:pStyle w:val="MyTable"/>
+            </w:pPr>
+            <w:r>
+              <w:t>9</w:t>
             </w:r>
           </w:p>
         </w:tc>
@@ -12645,13 +12680,13 @@
               <w:pStyle w:val="MyTable"/>
             </w:pPr>
             <w:r>
-              <w:t>createUser</w:t>
-            </w:r>
-          </w:p>
-        </w:tc>
-        <w:tc>
-          <w:tcPr>
-            <w:tcW w:w="1452" w:type="dxa"/>
+              <w:t>isDeleted</w:t>
+            </w:r>
+          </w:p>
+        </w:tc>
+        <w:tc>
+          <w:tcPr>
+            <w:tcW w:w="1433" w:type="dxa"/>
           </w:tcPr>
           <w:p>
             <w:pPr>
@@ -12664,350 +12699,7 @@
         </w:tc>
         <w:tc>
           <w:tcPr>
-            <w:tcW w:w="1261" w:type="dxa"/>
-          </w:tcPr>
-          <w:p>
-            <w:pPr>
-              <w:pStyle w:val="MyTable"/>
-            </w:pPr>
-            <w:r>
-              <w:t>int</w:t>
-            </w:r>
-          </w:p>
-        </w:tc>
-        <w:tc>
-          <w:tcPr>
-            <w:tcW w:w="1350" w:type="dxa"/>
-          </w:tcPr>
-          <w:p>
-            <w:pPr>
-              <w:pStyle w:val="MyTable"/>
-            </w:pPr>
-            <w:r>
-              <w:t>Khóa ngoại</w:t>
-            </w:r>
-            <w:r>
-              <w:t xml:space="preserve"> NHANVIEN</w:t>
-            </w:r>
-          </w:p>
-        </w:tc>
-        <w:tc>
-          <w:tcPr>
-            <w:tcW w:w="2160" w:type="dxa"/>
-          </w:tcPr>
-          <w:p>
-            <w:pPr>
-              <w:pStyle w:val="MyTable"/>
-            </w:pPr>
-            <w:r>
-              <w:t>Mã nhân viên khởi tạo xe</w:t>
-            </w:r>
-          </w:p>
-        </w:tc>
-      </w:tr>
-      <w:tr>
-        <w:tc>
-          <w:tcPr>
-            <w:tcW w:w="1584" w:type="dxa"/>
-          </w:tcPr>
-          <w:p>
-            <w:pPr>
-              <w:pStyle w:val="MyTable"/>
-            </w:pPr>
-            <w:r>
-              <w:t>6</w:t>
-            </w:r>
-          </w:p>
-        </w:tc>
-        <w:tc>
-          <w:tcPr>
-            <w:tcW w:w="1643" w:type="dxa"/>
-          </w:tcPr>
-          <w:p>
-            <w:pPr>
-              <w:pStyle w:val="MyTable"/>
-            </w:pPr>
-            <w:r>
-              <w:t>lastupdateUser</w:t>
-            </w:r>
-          </w:p>
-        </w:tc>
-        <w:tc>
-          <w:tcPr>
-            <w:tcW w:w="1452" w:type="dxa"/>
-          </w:tcPr>
-          <w:p>
-            <w:pPr>
-              <w:pStyle w:val="MyTable"/>
-            </w:pPr>
-            <w:r>
-              <w:t>int</w:t>
-            </w:r>
-          </w:p>
-        </w:tc>
-        <w:tc>
-          <w:tcPr>
-            <w:tcW w:w="1261" w:type="dxa"/>
-          </w:tcPr>
-          <w:p>
-            <w:pPr>
-              <w:pStyle w:val="MyTable"/>
-            </w:pPr>
-            <w:r>
-              <w:t>int</w:t>
-            </w:r>
-          </w:p>
-        </w:tc>
-        <w:tc>
-          <w:tcPr>
-            <w:tcW w:w="1350" w:type="dxa"/>
-          </w:tcPr>
-          <w:p>
-            <w:pPr>
-              <w:pStyle w:val="MyTable"/>
-            </w:pPr>
-            <w:r>
-              <w:t>Khóa ngoại</w:t>
-            </w:r>
-            <w:r>
-              <w:t xml:space="preserve"> NHANVIEN</w:t>
-            </w:r>
-          </w:p>
-        </w:tc>
-        <w:tc>
-          <w:tcPr>
-            <w:tcW w:w="2160" w:type="dxa"/>
-          </w:tcPr>
-          <w:p>
-            <w:pPr>
-              <w:pStyle w:val="MyTable"/>
-            </w:pPr>
-            <w:r>
-              <w:t>Mã nhân viên cập nhật thông tin xe lần cuối</w:t>
-            </w:r>
-          </w:p>
-        </w:tc>
-      </w:tr>
-      <w:tr>
-        <w:tc>
-          <w:tcPr>
-            <w:tcW w:w="1584" w:type="dxa"/>
-          </w:tcPr>
-          <w:p>
-            <w:pPr>
-              <w:pStyle w:val="MyTable"/>
-            </w:pPr>
-            <w:r>
-              <w:t>7</w:t>
-            </w:r>
-          </w:p>
-        </w:tc>
-        <w:tc>
-          <w:tcPr>
-            <w:tcW w:w="1643" w:type="dxa"/>
-          </w:tcPr>
-          <w:p>
-            <w:pPr>
-              <w:pStyle w:val="MyTable"/>
-            </w:pPr>
-            <w:r>
-              <w:t>createDate</w:t>
-            </w:r>
-          </w:p>
-        </w:tc>
-        <w:tc>
-          <w:tcPr>
-            <w:tcW w:w="1452" w:type="dxa"/>
-          </w:tcPr>
-          <w:p>
-            <w:pPr>
-              <w:pStyle w:val="MyTable"/>
-            </w:pPr>
-            <w:r>
-              <w:t>datetime</w:t>
-            </w:r>
-          </w:p>
-        </w:tc>
-        <w:tc>
-          <w:tcPr>
-            <w:tcW w:w="1261" w:type="dxa"/>
-          </w:tcPr>
-          <w:p>
-            <w:pPr>
-              <w:pStyle w:val="MyTable"/>
-            </w:pPr>
-            <w:r>
-              <w:t>datetime</w:t>
-            </w:r>
-          </w:p>
-        </w:tc>
-        <w:tc>
-          <w:tcPr>
-            <w:tcW w:w="1350" w:type="dxa"/>
-          </w:tcPr>
-          <w:p>
-            <w:pPr>
-              <w:pStyle w:val="MyTable"/>
-            </w:pPr>
-          </w:p>
-        </w:tc>
-        <w:tc>
-          <w:tcPr>
-            <w:tcW w:w="2160" w:type="dxa"/>
-          </w:tcPr>
-          <w:p>
-            <w:pPr>
-              <w:pStyle w:val="MyTable"/>
-            </w:pPr>
-            <w:r>
-              <w:t>Ngày khởi tạo xe</w:t>
-            </w:r>
-          </w:p>
-        </w:tc>
-      </w:tr>
-      <w:tr>
-        <w:tc>
-          <w:tcPr>
-            <w:tcW w:w="1584" w:type="dxa"/>
-          </w:tcPr>
-          <w:p>
-            <w:pPr>
-              <w:pStyle w:val="MyTable"/>
-            </w:pPr>
-            <w:r>
-              <w:t>8</w:t>
-            </w:r>
-          </w:p>
-        </w:tc>
-        <w:tc>
-          <w:tcPr>
-            <w:tcW w:w="1643" w:type="dxa"/>
-          </w:tcPr>
-          <w:p>
-            <w:pPr>
-              <w:pStyle w:val="MyTable"/>
-            </w:pPr>
-            <w:r>
-              <w:t>lastupdateDate</w:t>
-            </w:r>
-          </w:p>
-        </w:tc>
-        <w:tc>
-          <w:tcPr>
-            <w:tcW w:w="1452" w:type="dxa"/>
-          </w:tcPr>
-          <w:p>
-            <w:pPr>
-              <w:pStyle w:val="MyTable"/>
-            </w:pPr>
-            <w:r>
-              <w:t>datetime</w:t>
-            </w:r>
-          </w:p>
-        </w:tc>
-        <w:tc>
-          <w:tcPr>
-            <w:tcW w:w="1261" w:type="dxa"/>
-          </w:tcPr>
-          <w:p>
-            <w:pPr>
-              <w:pStyle w:val="MyTable"/>
-            </w:pPr>
-            <w:r>
-              <w:t>datetime</w:t>
-            </w:r>
-          </w:p>
-        </w:tc>
-        <w:tc>
-          <w:tcPr>
-            <w:tcW w:w="1350" w:type="dxa"/>
-          </w:tcPr>
-          <w:p>
-            <w:pPr>
-              <w:pStyle w:val="MyTable"/>
-            </w:pPr>
-          </w:p>
-        </w:tc>
-        <w:tc>
-          <w:tcPr>
-            <w:tcW w:w="2160" w:type="dxa"/>
-          </w:tcPr>
-          <w:p>
-            <w:pPr>
-              <w:pStyle w:val="MyTable"/>
-            </w:pPr>
-            <w:r>
-              <w:t>Ngày cập nhật thông tin xe lần cuối</w:t>
-            </w:r>
-          </w:p>
-        </w:tc>
-      </w:tr>
-      <w:tr>
-        <w:tc>
-          <w:tcPr>
-            <w:tcW w:w="1584" w:type="dxa"/>
-          </w:tcPr>
-          <w:p>
-            <w:pPr>
-              <w:pStyle w:val="MyTable"/>
-            </w:pPr>
-            <w:r>
-              <w:t>9</w:t>
-            </w:r>
-          </w:p>
-        </w:tc>
-        <w:tc>
-          <w:tcPr>
-            <w:tcW w:w="1643" w:type="dxa"/>
-          </w:tcPr>
-          <w:p>
-            <w:pPr>
-              <w:pStyle w:val="MyTable"/>
-            </w:pPr>
-            <w:r>
-              <w:t>isDeleted</w:t>
-            </w:r>
-          </w:p>
-        </w:tc>
-        <w:tc>
-          <w:tcPr>
-            <w:tcW w:w="1452" w:type="dxa"/>
-          </w:tcPr>
-          <w:p>
-            <w:pPr>
-              <w:pStyle w:val="MyTable"/>
-            </w:pPr>
-            <w:r>
-              <w:t>int</w:t>
-            </w:r>
-          </w:p>
-        </w:tc>
-        <w:tc>
-          <w:tcPr>
-            <w:tcW w:w="1261" w:type="dxa"/>
-          </w:tcPr>
-          <w:p>
-            <w:pPr>
-              <w:pStyle w:val="MyTable"/>
-            </w:pPr>
-            <w:r>
-              <w:t>{0,1}</w:t>
-            </w:r>
-          </w:p>
-        </w:tc>
-        <w:tc>
-          <w:tcPr>
-            <w:tcW w:w="1350" w:type="dxa"/>
-          </w:tcPr>
-          <w:p>
-            <w:pPr>
-              <w:pStyle w:val="MyTable"/>
-            </w:pPr>
-          </w:p>
-        </w:tc>
-        <w:tc>
-          <w:tcPr>
-            <w:tcW w:w="2160" w:type="dxa"/>
+            <w:tcW w:w="4829" w:type="dxa"/>
           </w:tcPr>
           <w:p>
             <w:pPr>
@@ -13072,7 +12764,7 @@
     </w:p>
     <w:tbl>
       <w:tblPr>
-        <w:tblStyle w:val="LiBang"/>
+        <w:tblStyle w:val="TableGrid"/>
         <w:tblW w:w="9450" w:type="dxa"/>
         <w:tblInd w:w="-5" w:type="dxa"/>
         <w:tblLook w:val="04A0" w:firstRow="1" w:lastRow="0" w:firstColumn="1" w:lastColumn="0" w:noHBand="0" w:noVBand="1"/>
@@ -13182,8 +12874,8 @@
             <w:r>
               <w:t>HOPDON</w:t>
             </w:r>
-            <w:bookmarkStart w:id="13" w:name="HOPDONG"/>
-            <w:bookmarkEnd w:id="13"/>
+            <w:bookmarkStart w:id="12" w:name="HOPDONG"/>
+            <w:bookmarkEnd w:id="12"/>
             <w:r>
               <w:t>G</w:t>
             </w:r>
@@ -13565,16 +13257,11 @@
             <w:pPr>
               <w:pStyle w:val="MyTable"/>
             </w:pPr>
-            <w:proofErr w:type="gramStart"/>
             <w:r>
               <w:t>decimal</w:t>
             </w:r>
             <w:r>
-              <w:t>(</w:t>
-            </w:r>
-            <w:proofErr w:type="gramEnd"/>
-            <w:r>
-              <w:t>10,2)</w:t>
+              <w:t>(10,2)</w:t>
             </w:r>
           </w:p>
         </w:tc>
@@ -13586,13 +13273,8 @@
             <w:pPr>
               <w:pStyle w:val="MyTable"/>
             </w:pPr>
-            <w:proofErr w:type="gramStart"/>
-            <w:r>
-              <w:t>decimal(</w:t>
-            </w:r>
-            <w:proofErr w:type="gramEnd"/>
-            <w:r>
-              <w:t>1</w:t>
+            <w:r>
+              <w:t>decimal(1</w:t>
             </w:r>
             <w:r>
               <w:t>0,2)</w:t>
@@ -14439,7 +14121,7 @@
     </w:p>
     <w:tbl>
       <w:tblPr>
-        <w:tblStyle w:val="LiBang"/>
+        <w:tblStyle w:val="TableGrid"/>
         <w:tblW w:w="9356" w:type="dxa"/>
         <w:tblInd w:w="-5" w:type="dxa"/>
         <w:tblLook w:val="04A0" w:firstRow="1" w:lastRow="0" w:firstColumn="1" w:lastColumn="0" w:noHBand="0" w:noVBand="1"/>
@@ -14564,8 +14246,8 @@
             <w:r>
               <w:t>DOITA</w:t>
             </w:r>
-            <w:bookmarkStart w:id="14" w:name="DOITAC"/>
-            <w:bookmarkEnd w:id="14"/>
+            <w:bookmarkStart w:id="13" w:name="DOITAC"/>
+            <w:bookmarkEnd w:id="13"/>
             <w:r>
               <w:t>C</w:t>
             </w:r>
@@ -15904,7 +15586,7 @@
     </w:p>
     <w:tbl>
       <w:tblPr>
-        <w:tblStyle w:val="LiBang"/>
+        <w:tblStyle w:val="TableGrid"/>
         <w:tblW w:w="9450" w:type="dxa"/>
         <w:tblInd w:w="-5" w:type="dxa"/>
         <w:tblLook w:val="04A0" w:firstRow="1" w:lastRow="0" w:firstColumn="1" w:lastColumn="0" w:noHBand="0" w:noVBand="1"/>
@@ -16014,8 +15696,8 @@
             <w:r>
               <w:t>TRAMXE</w:t>
             </w:r>
-            <w:bookmarkStart w:id="15" w:name="TRAMXE"/>
-            <w:bookmarkEnd w:id="15"/>
+            <w:bookmarkStart w:id="14" w:name="TRAMXE"/>
+            <w:bookmarkEnd w:id="14"/>
           </w:p>
         </w:tc>
       </w:tr>
@@ -17088,7 +16770,7 @@
     </w:p>
     <w:tbl>
       <w:tblPr>
-        <w:tblStyle w:val="LiBang"/>
+        <w:tblStyle w:val="TableGrid"/>
         <w:tblW w:w="9450" w:type="dxa"/>
         <w:tblInd w:w="-5" w:type="dxa"/>
         <w:tblLook w:val="04A0" w:firstRow="1" w:lastRow="0" w:firstColumn="1" w:lastColumn="0" w:noHBand="0" w:noVBand="1"/>
@@ -17132,8 +16814,8 @@
             <w:r>
               <w:t>KhaoSat</w:t>
             </w:r>
-            <w:bookmarkStart w:id="16" w:name="KHAOSAT"/>
-            <w:bookmarkEnd w:id="16"/>
+            <w:bookmarkStart w:id="15" w:name="KHAOSAT"/>
+            <w:bookmarkEnd w:id="15"/>
             <w:r>
               <w:t>_01</w:t>
             </w:r>
@@ -17432,13 +17114,8 @@
             <w:pPr>
               <w:pStyle w:val="MyTable"/>
             </w:pPr>
-            <w:proofErr w:type="gramStart"/>
-            <w:r>
-              <w:t>nvarchar(</w:t>
-            </w:r>
-            <w:proofErr w:type="gramEnd"/>
-            <w:r>
-              <w:t>10</w:t>
+            <w:r>
+              <w:t>nvarchar(10</w:t>
             </w:r>
             <w:r>
               <w:t>0)</w:t>
@@ -17453,13 +17130,8 @@
             <w:pPr>
               <w:pStyle w:val="MyTable"/>
             </w:pPr>
-            <w:proofErr w:type="gramStart"/>
-            <w:r>
-              <w:t>nvarchar(</w:t>
-            </w:r>
-            <w:proofErr w:type="gramEnd"/>
-            <w:r>
-              <w:t>100)</w:t>
+            <w:r>
+              <w:t>nvarchar(100)</w:t>
             </w:r>
           </w:p>
         </w:tc>
@@ -17777,13 +17449,8 @@
             <w:pPr>
               <w:pStyle w:val="MyTable"/>
             </w:pPr>
-            <w:proofErr w:type="gramStart"/>
-            <w:r>
-              <w:t>decimal(</w:t>
-            </w:r>
-            <w:proofErr w:type="gramEnd"/>
-            <w:r>
-              <w:t>10,2)</w:t>
+            <w:r>
+              <w:t>decimal(10,2)</w:t>
             </w:r>
           </w:p>
         </w:tc>
@@ -17795,13 +17462,8 @@
             <w:pPr>
               <w:pStyle w:val="MyTable"/>
             </w:pPr>
-            <w:proofErr w:type="gramStart"/>
-            <w:r>
-              <w:t>decimal(</w:t>
-            </w:r>
-            <w:proofErr w:type="gramEnd"/>
-            <w:r>
-              <w:t>10,2)</w:t>
+            <w:r>
+              <w:t>decimal(10,2)</w:t>
             </w:r>
           </w:p>
         </w:tc>
@@ -18271,7 +17933,7 @@
     </w:p>
     <w:p>
       <w:pPr>
-        <w:pStyle w:val="ThngthngWeb"/>
+        <w:pStyle w:val="NormalWeb"/>
         <w:spacing w:before="0" w:beforeAutospacing="0" w:after="0" w:afterAutospacing="0"/>
       </w:pPr>
     </w:p>
@@ -18326,7 +17988,7 @@
     </w:p>
     <w:tbl>
       <w:tblPr>
-        <w:tblStyle w:val="LiBang"/>
+        <w:tblStyle w:val="TableGrid"/>
         <w:tblW w:w="9450" w:type="dxa"/>
         <w:tblInd w:w="-5" w:type="dxa"/>
         <w:tblLook w:val="04A0" w:firstRow="1" w:lastRow="0" w:firstColumn="1" w:lastColumn="0" w:noHBand="0" w:noVBand="1"/>
@@ -19285,7 +18947,7 @@
           </w:tcPr>
           <w:p>
             <w:pPr>
-              <w:pStyle w:val="ThngthngWeb"/>
+              <w:pStyle w:val="NormalWeb"/>
               <w:spacing w:before="0" w:beforeAutospacing="0" w:after="0" w:afterAutospacing="0"/>
             </w:pPr>
             <w:r>
@@ -19454,7 +19116,7 @@
     </w:p>
     <w:tbl>
       <w:tblPr>
-        <w:tblStyle w:val="LiBang"/>
+        <w:tblStyle w:val="TableGrid"/>
         <w:tblW w:w="9450" w:type="dxa"/>
         <w:tblInd w:w="-5" w:type="dxa"/>
         <w:tblLook w:val="04A0" w:firstRow="1" w:lastRow="0" w:firstColumn="1" w:lastColumn="0" w:noHBand="0" w:noVBand="1"/>
@@ -19557,8 +19219,8 @@
             <w:r>
               <w:t>V</w:t>
             </w:r>
-            <w:bookmarkStart w:id="17" w:name="VE"/>
-            <w:bookmarkEnd w:id="17"/>
+            <w:bookmarkStart w:id="16" w:name="VE"/>
+            <w:bookmarkEnd w:id="16"/>
             <w:r>
               <w:t>E</w:t>
             </w:r>
@@ -21131,7 +20793,7 @@
     </w:p>
     <w:tbl>
       <w:tblPr>
-        <w:tblStyle w:val="LiBang"/>
+        <w:tblStyle w:val="TableGrid"/>
         <w:tblW w:w="9450" w:type="dxa"/>
         <w:tblInd w:w="-5" w:type="dxa"/>
         <w:tblLook w:val="04A0" w:firstRow="1" w:lastRow="0" w:firstColumn="1" w:lastColumn="0" w:noHBand="0" w:noVBand="1"/>
@@ -21140,9 +20802,7 @@
         <w:gridCol w:w="1583"/>
         <w:gridCol w:w="1643"/>
         <w:gridCol w:w="1452"/>
-        <w:gridCol w:w="1134"/>
-        <w:gridCol w:w="1805"/>
-        <w:gridCol w:w="1833"/>
+        <w:gridCol w:w="4772"/>
       </w:tblGrid>
       <w:tr>
         <w:tc>
@@ -21163,7 +20823,7 @@
         <w:tc>
           <w:tcPr>
             <w:tcW w:w="7867" w:type="dxa"/>
-            <w:gridSpan w:val="5"/>
+            <w:gridSpan w:val="3"/>
             <w:shd w:val="clear" w:color="auto" w:fill="D9D9D9" w:themeFill="background1" w:themeFillShade="D9"/>
           </w:tcPr>
           <w:p>
@@ -21176,8 +20836,8 @@
             <w:r>
               <w:t>Ghe</w:t>
             </w:r>
-            <w:bookmarkStart w:id="18" w:name="GHE"/>
-            <w:bookmarkEnd w:id="18"/>
+            <w:bookmarkStart w:id="17" w:name="GHE"/>
+            <w:bookmarkEnd w:id="17"/>
             <w:r>
               <w:t>_01</w:t>
             </w:r>
@@ -21202,7 +20862,7 @@
         <w:tc>
           <w:tcPr>
             <w:tcW w:w="7867" w:type="dxa"/>
-            <w:gridSpan w:val="5"/>
+            <w:gridSpan w:val="3"/>
             <w:shd w:val="clear" w:color="auto" w:fill="D9D9D9" w:themeFill="background1" w:themeFillShade="D9"/>
           </w:tcPr>
           <w:p>
@@ -21233,7 +20893,7 @@
         <w:tc>
           <w:tcPr>
             <w:tcW w:w="7867" w:type="dxa"/>
-            <w:gridSpan w:val="5"/>
+            <w:gridSpan w:val="3"/>
             <w:shd w:val="clear" w:color="auto" w:fill="D9D9D9" w:themeFill="background1" w:themeFillShade="D9"/>
           </w:tcPr>
           <w:p>
@@ -21250,7 +20910,7 @@
         <w:tc>
           <w:tcPr>
             <w:tcW w:w="9450" w:type="dxa"/>
-            <w:gridSpan w:val="6"/>
+            <w:gridSpan w:val="4"/>
             <w:shd w:val="clear" w:color="auto" w:fill="D9D9D9" w:themeFill="background1" w:themeFillShade="D9"/>
           </w:tcPr>
           <w:p>
@@ -21308,41 +20968,15 @@
         </w:tc>
         <w:tc>
           <w:tcPr>
-            <w:tcW w:w="1134" w:type="dxa"/>
+            <w:tcW w:w="4772" w:type="dxa"/>
             <w:shd w:val="clear" w:color="auto" w:fill="D9D9D9" w:themeFill="background1" w:themeFillShade="D9"/>
           </w:tcPr>
           <w:p>
             <w:pPr>
               <w:pStyle w:val="MyTable"/>
             </w:pPr>
-            <w:r>
-              <w:t>Phạm vi</w:t>
-            </w:r>
-          </w:p>
-        </w:tc>
-        <w:tc>
-          <w:tcPr>
-            <w:tcW w:w="1805" w:type="dxa"/>
-            <w:shd w:val="clear" w:color="auto" w:fill="D9D9D9" w:themeFill="background1" w:themeFillShade="D9"/>
-          </w:tcPr>
-          <w:p>
-            <w:pPr>
-              <w:pStyle w:val="MyTable"/>
-            </w:pPr>
-            <w:r>
-              <w:t>Thuộc tính</w:t>
-            </w:r>
-          </w:p>
-        </w:tc>
-        <w:tc>
-          <w:tcPr>
-            <w:tcW w:w="1833" w:type="dxa"/>
-            <w:shd w:val="clear" w:color="auto" w:fill="D9D9D9" w:themeFill="background1" w:themeFillShade="D9"/>
-          </w:tcPr>
-          <w:p>
-            <w:pPr>
-              <w:pStyle w:val="MyTable"/>
-            </w:pPr>
+            <w:bookmarkStart w:id="18" w:name="_GoBack"/>
+            <w:bookmarkEnd w:id="18"/>
             <w:r>
               <w:t>Ghi chú</w:t>
             </w:r>
@@ -21391,7 +21025,49 @@
         </w:tc>
         <w:tc>
           <w:tcPr>
-            <w:tcW w:w="1134" w:type="dxa"/>
+            <w:tcW w:w="4772" w:type="dxa"/>
+            <w:vMerge w:val="restart"/>
+          </w:tcPr>
+          <w:p>
+            <w:pPr>
+              <w:pStyle w:val="MyTable"/>
+            </w:pPr>
+            <w:r>
+              <w:t>Một mã ghế- mã xe xác định duy nhất một ghế trong một xe</w:t>
+            </w:r>
+          </w:p>
+        </w:tc>
+      </w:tr>
+      <w:tr>
+        <w:tc>
+          <w:tcPr>
+            <w:tcW w:w="1583" w:type="dxa"/>
+          </w:tcPr>
+          <w:p>
+            <w:pPr>
+              <w:pStyle w:val="MyTable"/>
+            </w:pPr>
+            <w:r>
+              <w:t>2</w:t>
+            </w:r>
+          </w:p>
+        </w:tc>
+        <w:tc>
+          <w:tcPr>
+            <w:tcW w:w="1643" w:type="dxa"/>
+          </w:tcPr>
+          <w:p>
+            <w:pPr>
+              <w:pStyle w:val="MyTable"/>
+            </w:pPr>
+            <w:r>
+              <w:t>MaGhe</w:t>
+            </w:r>
+          </w:p>
+        </w:tc>
+        <w:tc>
+          <w:tcPr>
+            <w:tcW w:w="1452" w:type="dxa"/>
           </w:tcPr>
           <w:p>
             <w:pPr>
@@ -21404,32 +21080,13 @@
         </w:tc>
         <w:tc>
           <w:tcPr>
-            <w:tcW w:w="1805" w:type="dxa"/>
-          </w:tcPr>
-          <w:p>
-            <w:pPr>
-              <w:pStyle w:val="MyTable"/>
-            </w:pPr>
-            <w:r>
-              <w:t xml:space="preserve">Khóa ngoại XE, đồng thời là khóa </w:t>
-            </w:r>
-            <w:r>
-              <w:t>chính</w:t>
-            </w:r>
-          </w:p>
-        </w:tc>
-        <w:tc>
-          <w:tcPr>
-            <w:tcW w:w="1833" w:type="dxa"/>
-            <w:vMerge w:val="restart"/>
-          </w:tcPr>
-          <w:p>
-            <w:pPr>
-              <w:pStyle w:val="MyTable"/>
-            </w:pPr>
-            <w:r>
-              <w:t>Một mã ghế- mã xe xác định duy nhất một ghế trong một xe</w:t>
-            </w:r>
+            <w:tcW w:w="4772" w:type="dxa"/>
+            <w:vMerge/>
+          </w:tcPr>
+          <w:p>
+            <w:pPr>
+              <w:pStyle w:val="MyTable"/>
+            </w:pPr>
           </w:p>
         </w:tc>
       </w:tr>
@@ -21443,7 +21100,7 @@
               <w:pStyle w:val="MyTable"/>
             </w:pPr>
             <w:r>
-              <w:t>2</w:t>
+              <w:t>3</w:t>
             </w:r>
           </w:p>
         </w:tc>
@@ -21456,7 +21113,7 @@
               <w:pStyle w:val="MyTable"/>
             </w:pPr>
             <w:r>
-              <w:t>MaGhe</w:t>
+              <w:t>createUser</w:t>
             </w:r>
           </w:p>
         </w:tc>
@@ -21475,7 +21132,48 @@
         </w:tc>
         <w:tc>
           <w:tcPr>
-            <w:tcW w:w="1134" w:type="dxa"/>
+            <w:tcW w:w="4772" w:type="dxa"/>
+          </w:tcPr>
+          <w:p>
+            <w:pPr>
+              <w:pStyle w:val="MyTable"/>
+            </w:pPr>
+            <w:r>
+              <w:t>Người khởi tạo</w:t>
+            </w:r>
+          </w:p>
+        </w:tc>
+      </w:tr>
+      <w:tr>
+        <w:tc>
+          <w:tcPr>
+            <w:tcW w:w="1583" w:type="dxa"/>
+          </w:tcPr>
+          <w:p>
+            <w:pPr>
+              <w:pStyle w:val="MyTable"/>
+            </w:pPr>
+            <w:r>
+              <w:t>4</w:t>
+            </w:r>
+          </w:p>
+        </w:tc>
+        <w:tc>
+          <w:tcPr>
+            <w:tcW w:w="1643" w:type="dxa"/>
+          </w:tcPr>
+          <w:p>
+            <w:pPr>
+              <w:pStyle w:val="MyTable"/>
+            </w:pPr>
+            <w:r>
+              <w:t>lastupdateUser</w:t>
+            </w:r>
+          </w:p>
+        </w:tc>
+        <w:tc>
+          <w:tcPr>
+            <w:tcW w:w="1452" w:type="dxa"/>
           </w:tcPr>
           <w:p>
             <w:pPr>
@@ -21488,26 +21186,15 @@
         </w:tc>
         <w:tc>
           <w:tcPr>
-            <w:tcW w:w="1805" w:type="dxa"/>
-          </w:tcPr>
-          <w:p>
-            <w:pPr>
-              <w:pStyle w:val="MyTable"/>
-            </w:pPr>
-            <w:r>
-              <w:t>Khóa chính</w:t>
-            </w:r>
-          </w:p>
-        </w:tc>
-        <w:tc>
-          <w:tcPr>
-            <w:tcW w:w="1833" w:type="dxa"/>
-            <w:vMerge/>
-          </w:tcPr>
-          <w:p>
-            <w:pPr>
-              <w:pStyle w:val="MyTable"/>
-            </w:pPr>
+            <w:tcW w:w="4772" w:type="dxa"/>
+          </w:tcPr>
+          <w:p>
+            <w:pPr>
+              <w:pStyle w:val="MyTable"/>
+            </w:pPr>
+            <w:r>
+              <w:t>Người cập nhật lần cuối</w:t>
+            </w:r>
           </w:p>
         </w:tc>
       </w:tr>
@@ -21521,7 +21208,7 @@
               <w:pStyle w:val="MyTable"/>
             </w:pPr>
             <w:r>
-              <w:t>3</w:t>
+              <w:t>5</w:t>
             </w:r>
           </w:p>
         </w:tc>
@@ -21534,7 +21221,7 @@
               <w:pStyle w:val="MyTable"/>
             </w:pPr>
             <w:r>
-              <w:t>createUser</w:t>
+              <w:t>createDate</w:t>
             </w:r>
           </w:p>
         </w:tc>
@@ -21547,353 +21234,121 @@
               <w:pStyle w:val="MyTable"/>
             </w:pPr>
             <w:r>
+              <w:t>datetime</w:t>
+            </w:r>
+          </w:p>
+        </w:tc>
+        <w:tc>
+          <w:tcPr>
+            <w:tcW w:w="4772" w:type="dxa"/>
+          </w:tcPr>
+          <w:p>
+            <w:pPr>
+              <w:pStyle w:val="MyTable"/>
+            </w:pPr>
+            <w:r>
+              <w:t>Ngày khởi tạo</w:t>
+            </w:r>
+          </w:p>
+        </w:tc>
+      </w:tr>
+      <w:tr>
+        <w:tc>
+          <w:tcPr>
+            <w:tcW w:w="1583" w:type="dxa"/>
+          </w:tcPr>
+          <w:p>
+            <w:pPr>
+              <w:pStyle w:val="MyTable"/>
+            </w:pPr>
+            <w:r>
+              <w:t>6</w:t>
+            </w:r>
+          </w:p>
+        </w:tc>
+        <w:tc>
+          <w:tcPr>
+            <w:tcW w:w="1643" w:type="dxa"/>
+          </w:tcPr>
+          <w:p>
+            <w:pPr>
+              <w:pStyle w:val="MyTable"/>
+            </w:pPr>
+            <w:r>
+              <w:t>lastupdateDate</w:t>
+            </w:r>
+          </w:p>
+        </w:tc>
+        <w:tc>
+          <w:tcPr>
+            <w:tcW w:w="1452" w:type="dxa"/>
+          </w:tcPr>
+          <w:p>
+            <w:pPr>
+              <w:pStyle w:val="MyTable"/>
+            </w:pPr>
+            <w:r>
+              <w:t>datetime</w:t>
+            </w:r>
+          </w:p>
+        </w:tc>
+        <w:tc>
+          <w:tcPr>
+            <w:tcW w:w="4772" w:type="dxa"/>
+          </w:tcPr>
+          <w:p>
+            <w:pPr>
+              <w:pStyle w:val="MyTable"/>
+            </w:pPr>
+            <w:r>
+              <w:t>Ngày cập nhật lần cuối</w:t>
+            </w:r>
+          </w:p>
+        </w:tc>
+      </w:tr>
+      <w:tr>
+        <w:tc>
+          <w:tcPr>
+            <w:tcW w:w="1583" w:type="dxa"/>
+          </w:tcPr>
+          <w:p>
+            <w:pPr>
+              <w:pStyle w:val="MyTable"/>
+            </w:pPr>
+            <w:r>
+              <w:t>7</w:t>
+            </w:r>
+          </w:p>
+        </w:tc>
+        <w:tc>
+          <w:tcPr>
+            <w:tcW w:w="1643" w:type="dxa"/>
+          </w:tcPr>
+          <w:p>
+            <w:pPr>
+              <w:pStyle w:val="MyTable"/>
+            </w:pPr>
+            <w:r>
+              <w:t>isDeleted</w:t>
+            </w:r>
+          </w:p>
+        </w:tc>
+        <w:tc>
+          <w:tcPr>
+            <w:tcW w:w="1452" w:type="dxa"/>
+          </w:tcPr>
+          <w:p>
+            <w:pPr>
+              <w:pStyle w:val="MyTable"/>
+            </w:pPr>
+            <w:r>
               <w:t>int</w:t>
             </w:r>
           </w:p>
         </w:tc>
         <w:tc>
           <w:tcPr>
-            <w:tcW w:w="1134" w:type="dxa"/>
-          </w:tcPr>
-          <w:p>
-            <w:pPr>
-              <w:pStyle w:val="MyTable"/>
-            </w:pPr>
-            <w:r>
-              <w:t>int</w:t>
-            </w:r>
-          </w:p>
-        </w:tc>
-        <w:tc>
-          <w:tcPr>
-            <w:tcW w:w="1805" w:type="dxa"/>
-          </w:tcPr>
-          <w:p>
-            <w:pPr>
-              <w:pStyle w:val="MyTable"/>
-            </w:pPr>
-            <w:r>
-              <w:t>Khóa ngoại</w:t>
-            </w:r>
-          </w:p>
-        </w:tc>
-        <w:tc>
-          <w:tcPr>
-            <w:tcW w:w="1833" w:type="dxa"/>
-          </w:tcPr>
-          <w:p>
-            <w:pPr>
-              <w:pStyle w:val="MyTable"/>
-            </w:pPr>
-            <w:r>
-              <w:t>Người khởi tạo</w:t>
-            </w:r>
-          </w:p>
-        </w:tc>
-      </w:tr>
-      <w:tr>
-        <w:tc>
-          <w:tcPr>
-            <w:tcW w:w="1583" w:type="dxa"/>
-          </w:tcPr>
-          <w:p>
-            <w:pPr>
-              <w:pStyle w:val="MyTable"/>
-            </w:pPr>
-            <w:r>
-              <w:t>4</w:t>
-            </w:r>
-          </w:p>
-        </w:tc>
-        <w:tc>
-          <w:tcPr>
-            <w:tcW w:w="1643" w:type="dxa"/>
-          </w:tcPr>
-          <w:p>
-            <w:pPr>
-              <w:pStyle w:val="MyTable"/>
-            </w:pPr>
-            <w:r>
-              <w:t>lastupdateUser</w:t>
-            </w:r>
-          </w:p>
-        </w:tc>
-        <w:tc>
-          <w:tcPr>
-            <w:tcW w:w="1452" w:type="dxa"/>
-          </w:tcPr>
-          <w:p>
-            <w:pPr>
-              <w:pStyle w:val="MyTable"/>
-            </w:pPr>
-            <w:r>
-              <w:t>int</w:t>
-            </w:r>
-          </w:p>
-        </w:tc>
-        <w:tc>
-          <w:tcPr>
-            <w:tcW w:w="1134" w:type="dxa"/>
-          </w:tcPr>
-          <w:p>
-            <w:pPr>
-              <w:pStyle w:val="MyTable"/>
-            </w:pPr>
-            <w:r>
-              <w:t>int</w:t>
-            </w:r>
-          </w:p>
-        </w:tc>
-        <w:tc>
-          <w:tcPr>
-            <w:tcW w:w="1805" w:type="dxa"/>
-          </w:tcPr>
-          <w:p>
-            <w:pPr>
-              <w:pStyle w:val="MyTable"/>
-            </w:pPr>
-            <w:r>
-              <w:t>Khóa ngoại</w:t>
-            </w:r>
-          </w:p>
-        </w:tc>
-        <w:tc>
-          <w:tcPr>
-            <w:tcW w:w="1833" w:type="dxa"/>
-          </w:tcPr>
-          <w:p>
-            <w:pPr>
-              <w:pStyle w:val="MyTable"/>
-            </w:pPr>
-            <w:r>
-              <w:t>Người cập nhật lần cuối</w:t>
-            </w:r>
-          </w:p>
-        </w:tc>
-      </w:tr>
-      <w:tr>
-        <w:tc>
-          <w:tcPr>
-            <w:tcW w:w="1583" w:type="dxa"/>
-          </w:tcPr>
-          <w:p>
-            <w:pPr>
-              <w:pStyle w:val="MyTable"/>
-            </w:pPr>
-            <w:r>
-              <w:t>5</w:t>
-            </w:r>
-          </w:p>
-        </w:tc>
-        <w:tc>
-          <w:tcPr>
-            <w:tcW w:w="1643" w:type="dxa"/>
-          </w:tcPr>
-          <w:p>
-            <w:pPr>
-              <w:pStyle w:val="MyTable"/>
-            </w:pPr>
-            <w:r>
-              <w:t>createDate</w:t>
-            </w:r>
-          </w:p>
-        </w:tc>
-        <w:tc>
-          <w:tcPr>
-            <w:tcW w:w="1452" w:type="dxa"/>
-          </w:tcPr>
-          <w:p>
-            <w:pPr>
-              <w:pStyle w:val="MyTable"/>
-            </w:pPr>
-            <w:r>
-              <w:t>datetime</w:t>
-            </w:r>
-          </w:p>
-        </w:tc>
-        <w:tc>
-          <w:tcPr>
-            <w:tcW w:w="1134" w:type="dxa"/>
-          </w:tcPr>
-          <w:p>
-            <w:pPr>
-              <w:pStyle w:val="MyTable"/>
-            </w:pPr>
-            <w:r>
-              <w:t>datetime</w:t>
-            </w:r>
-          </w:p>
-        </w:tc>
-        <w:tc>
-          <w:tcPr>
-            <w:tcW w:w="1805" w:type="dxa"/>
-          </w:tcPr>
-          <w:p>
-            <w:pPr>
-              <w:pStyle w:val="MyTable"/>
-            </w:pPr>
-          </w:p>
-        </w:tc>
-        <w:tc>
-          <w:tcPr>
-            <w:tcW w:w="1833" w:type="dxa"/>
-          </w:tcPr>
-          <w:p>
-            <w:pPr>
-              <w:pStyle w:val="MyTable"/>
-            </w:pPr>
-            <w:r>
-              <w:t>Ngày khởi tạo</w:t>
-            </w:r>
-          </w:p>
-        </w:tc>
-      </w:tr>
-      <w:tr>
-        <w:tc>
-          <w:tcPr>
-            <w:tcW w:w="1583" w:type="dxa"/>
-          </w:tcPr>
-          <w:p>
-            <w:pPr>
-              <w:pStyle w:val="MyTable"/>
-            </w:pPr>
-            <w:r>
-              <w:t>6</w:t>
-            </w:r>
-          </w:p>
-        </w:tc>
-        <w:tc>
-          <w:tcPr>
-            <w:tcW w:w="1643" w:type="dxa"/>
-          </w:tcPr>
-          <w:p>
-            <w:pPr>
-              <w:pStyle w:val="MyTable"/>
-            </w:pPr>
-            <w:r>
-              <w:t>lastupdateDate</w:t>
-            </w:r>
-          </w:p>
-        </w:tc>
-        <w:tc>
-          <w:tcPr>
-            <w:tcW w:w="1452" w:type="dxa"/>
-          </w:tcPr>
-          <w:p>
-            <w:pPr>
-              <w:pStyle w:val="MyTable"/>
-            </w:pPr>
-            <w:r>
-              <w:t>datetime</w:t>
-            </w:r>
-          </w:p>
-        </w:tc>
-        <w:tc>
-          <w:tcPr>
-            <w:tcW w:w="1134" w:type="dxa"/>
-          </w:tcPr>
-          <w:p>
-            <w:pPr>
-              <w:pStyle w:val="MyTable"/>
-            </w:pPr>
-            <w:r>
-              <w:t>datetime</w:t>
-            </w:r>
-          </w:p>
-        </w:tc>
-        <w:tc>
-          <w:tcPr>
-            <w:tcW w:w="1805" w:type="dxa"/>
-          </w:tcPr>
-          <w:p>
-            <w:pPr>
-              <w:pStyle w:val="MyTable"/>
-            </w:pPr>
-          </w:p>
-        </w:tc>
-        <w:tc>
-          <w:tcPr>
-            <w:tcW w:w="1833" w:type="dxa"/>
-          </w:tcPr>
-          <w:p>
-            <w:pPr>
-              <w:pStyle w:val="MyTable"/>
-            </w:pPr>
-            <w:r>
-              <w:t>Ngày cập nhật lần cuối</w:t>
-            </w:r>
-          </w:p>
-        </w:tc>
-      </w:tr>
-      <w:tr>
-        <w:tc>
-          <w:tcPr>
-            <w:tcW w:w="1583" w:type="dxa"/>
-          </w:tcPr>
-          <w:p>
-            <w:pPr>
-              <w:pStyle w:val="MyTable"/>
-            </w:pPr>
-            <w:r>
-              <w:t>7</w:t>
-            </w:r>
-          </w:p>
-        </w:tc>
-        <w:tc>
-          <w:tcPr>
-            <w:tcW w:w="1643" w:type="dxa"/>
-          </w:tcPr>
-          <w:p>
-            <w:pPr>
-              <w:pStyle w:val="MyTable"/>
-            </w:pPr>
-            <w:r>
-              <w:t>isDeleted</w:t>
-            </w:r>
-          </w:p>
-        </w:tc>
-        <w:tc>
-          <w:tcPr>
-            <w:tcW w:w="1452" w:type="dxa"/>
-          </w:tcPr>
-          <w:p>
-            <w:pPr>
-              <w:pStyle w:val="MyTable"/>
-            </w:pPr>
-            <w:r>
-              <w:t>int</w:t>
-            </w:r>
-          </w:p>
-        </w:tc>
-        <w:tc>
-          <w:tcPr>
-            <w:tcW w:w="1134" w:type="dxa"/>
-          </w:tcPr>
-          <w:p>
-            <w:pPr>
-              <w:pStyle w:val="MyTable"/>
-              <w:tabs>
-                <w:tab w:val="left" w:pos="885"/>
-              </w:tabs>
-            </w:pPr>
-            <w:r>
-              <w:t>{0,1}</w:t>
-            </w:r>
-          </w:p>
-        </w:tc>
-        <w:tc>
-          <w:tcPr>
-            <w:tcW w:w="1805" w:type="dxa"/>
-          </w:tcPr>
-          <w:p>
-            <w:pPr>
-              <w:pStyle w:val="MyTable"/>
-            </w:pPr>
-          </w:p>
-        </w:tc>
-        <w:tc>
-          <w:tcPr>
-            <w:tcW w:w="1833" w:type="dxa"/>
+            <w:tcW w:w="4772" w:type="dxa"/>
           </w:tcPr>
           <w:p>
             <w:pPr>
@@ -21982,7 +21437,7 @@
 </file>
 
 <file path=word/numbering.xml><?xml version="1.0" encoding="utf-8"?>
-<w:numbering xmlns:wpc="http://schemas.microsoft.com/office/word/2010/wordprocessingCanvas" xmlns:cx="http://schemas.microsoft.com/office/drawing/2014/chartex" xmlns:cx1="http://schemas.microsoft.com/office/drawing/2015/9/8/chartex" xmlns:cx2="http://schemas.microsoft.com/office/drawing/2015/10/21/chartex" xmlns:cx3="http://schemas.microsoft.com/office/drawing/2016/5/9/chartex" xmlns:cx4="http://schemas.microsoft.com/office/drawing/2016/5/10/chartex" xmlns:cx5="http://schemas.microsoft.com/office/drawing/2016/5/11/chartex" xmlns:cx6="http://schemas.microsoft.com/office/drawing/2016/5/12/chartex" xmlns:cx7="http://schemas.microsoft.com/office/drawing/2016/5/13/chartex" xmlns:cx8="http://schemas.microsoft.com/office/drawing/2016/5/14/chartex" xmlns:mc="http://schemas.openxmlformats.org/markup-compatibility/2006" xmlns:aink="http://schemas.microsoft.com/office/drawing/2016/ink" xmlns:am3d="http://schemas.microsoft.com/office/drawing/2017/model3d" xmlns:o="urn:schemas-microsoft-com:office:office" xmlns:r="http://schemas.openxmlformats.org/officeDocument/2006/relationships" xmlns:m="http://schemas.openxmlformats.org/officeDocument/2006/math" xmlns:v="urn:schemas-microsoft-com:vml" xmlns:wp14="http://schemas.microsoft.com/office/word/2010/wordprocessingDrawing" xmlns:wp="http://schemas.openxmlformats.org/drawingml/2006/wordprocessingDrawing" xmlns:w10="urn:schemas-microsoft-com:office:word" xmlns:w="http://schemas.openxmlformats.org/wordprocessingml/2006/main" xmlns:w14="http://schemas.microsoft.com/office/word/2010/wordml" xmlns:w15="http://schemas.microsoft.com/office/word/2012/wordml" xmlns:w16cid="http://schemas.microsoft.com/office/word/2016/wordml/cid" xmlns:w16se="http://schemas.microsoft.com/office/word/2015/wordml/symex" xmlns:wpg="http://schemas.microsoft.com/office/word/2010/wordprocessingGroup" xmlns:wpi="http://schemas.microsoft.com/office/word/2010/wordprocessingInk" xmlns:wne="http://schemas.microsoft.com/office/word/2006/wordml" xmlns:wps="http://schemas.microsoft.com/office/word/2010/wordprocessingShape" mc:Ignorable="w14 w15 w16se w16cid wp14">
+<w:numbering xmlns:wpc="http://schemas.microsoft.com/office/word/2010/wordprocessingCanvas" xmlns:mc="http://schemas.openxmlformats.org/markup-compatibility/2006" xmlns:o="urn:schemas-microsoft-com:office:office" xmlns:r="http://schemas.openxmlformats.org/officeDocument/2006/relationships" xmlns:m="http://schemas.openxmlformats.org/officeDocument/2006/math" xmlns:v="urn:schemas-microsoft-com:vml" xmlns:wp14="http://schemas.microsoft.com/office/word/2010/wordprocessingDrawing" xmlns:wp="http://schemas.openxmlformats.org/drawingml/2006/wordprocessingDrawing" xmlns:w10="urn:schemas-microsoft-com:office:word" xmlns:w="http://schemas.openxmlformats.org/wordprocessingml/2006/main" xmlns:w14="http://schemas.microsoft.com/office/word/2010/wordml" xmlns:w15="http://schemas.microsoft.com/office/word/2012/wordml" xmlns:wpg="http://schemas.microsoft.com/office/word/2010/wordprocessingGroup" xmlns:wpi="http://schemas.microsoft.com/office/word/2010/wordprocessingInk" xmlns:wne="http://schemas.microsoft.com/office/word/2006/wordml" xmlns:wps="http://schemas.microsoft.com/office/word/2010/wordprocessingShape" mc:Ignorable="w14 w15 wp14">
   <w:abstractNum w:abstractNumId="0" w15:restartNumberingAfterBreak="0">
     <w:nsid w:val="03A213BE"/>
     <w:multiLevelType w:val="hybridMultilevel"/>
@@ -22102,7 +21557,7 @@
     <w:lvl w:ilvl="0">
       <w:start w:val="1"/>
       <w:numFmt w:val="upperRoman"/>
-      <w:pStyle w:val="u1"/>
+      <w:pStyle w:val="Heading1"/>
       <w:lvlText w:val="Article %1."/>
       <w:lvlJc w:val="left"/>
       <w:pPr>
@@ -22112,7 +21567,7 @@
     <w:lvl w:ilvl="1">
       <w:start w:val="1"/>
       <w:numFmt w:val="decimalZero"/>
-      <w:pStyle w:val="u2"/>
+      <w:pStyle w:val="Heading2"/>
       <w:isLgl/>
       <w:lvlText w:val="Section %1.%2"/>
       <w:lvlJc w:val="left"/>
@@ -22123,7 +21578,7 @@
     <w:lvl w:ilvl="2">
       <w:start w:val="1"/>
       <w:numFmt w:val="lowerLetter"/>
-      <w:pStyle w:val="u3"/>
+      <w:pStyle w:val="Heading3"/>
       <w:lvlText w:val="(%3)"/>
       <w:lvlJc w:val="left"/>
       <w:pPr>
@@ -22133,7 +21588,7 @@
     <w:lvl w:ilvl="3">
       <w:start w:val="1"/>
       <w:numFmt w:val="lowerRoman"/>
-      <w:pStyle w:val="u4"/>
+      <w:pStyle w:val="Heading4"/>
       <w:lvlText w:val="(%4)"/>
       <w:lvlJc w:val="right"/>
       <w:pPr>
@@ -22143,7 +21598,7 @@
     <w:lvl w:ilvl="4">
       <w:start w:val="1"/>
       <w:numFmt w:val="decimal"/>
-      <w:pStyle w:val="u5"/>
+      <w:pStyle w:val="Heading5"/>
       <w:lvlText w:val="%5)"/>
       <w:lvlJc w:val="left"/>
       <w:pPr>
@@ -22153,7 +21608,7 @@
     <w:lvl w:ilvl="5">
       <w:start w:val="1"/>
       <w:numFmt w:val="lowerLetter"/>
-      <w:pStyle w:val="u6"/>
+      <w:pStyle w:val="Heading6"/>
       <w:lvlText w:val="%6)"/>
       <w:lvlJc w:val="left"/>
       <w:pPr>
@@ -22163,7 +21618,7 @@
     <w:lvl w:ilvl="6">
       <w:start w:val="1"/>
       <w:numFmt w:val="lowerRoman"/>
-      <w:pStyle w:val="u7"/>
+      <w:pStyle w:val="Heading7"/>
       <w:lvlText w:val="%7)"/>
       <w:lvlJc w:val="right"/>
       <w:pPr>
@@ -22173,7 +21628,7 @@
     <w:lvl w:ilvl="7">
       <w:start w:val="1"/>
       <w:numFmt w:val="lowerLetter"/>
-      <w:pStyle w:val="u8"/>
+      <w:pStyle w:val="Heading8"/>
       <w:lvlText w:val="%8."/>
       <w:lvlJc w:val="left"/>
       <w:pPr>
@@ -22183,7 +21638,7 @@
     <w:lvl w:ilvl="8">
       <w:start w:val="1"/>
       <w:numFmt w:val="lowerRoman"/>
-      <w:pStyle w:val="u9"/>
+      <w:pStyle w:val="Heading9"/>
       <w:lvlText w:val="%9."/>
       <w:lvlJc w:val="right"/>
       <w:pPr>
@@ -24296,7 +23751,7 @@
 </file>
 
 <file path=word/styles.xml><?xml version="1.0" encoding="utf-8"?>
-<w:styles xmlns:mc="http://schemas.openxmlformats.org/markup-compatibility/2006" xmlns:r="http://schemas.openxmlformats.org/officeDocument/2006/relationships" xmlns:w="http://schemas.openxmlformats.org/wordprocessingml/2006/main" xmlns:w14="http://schemas.microsoft.com/office/word/2010/wordml" xmlns:w15="http://schemas.microsoft.com/office/word/2012/wordml" xmlns:w16cid="http://schemas.microsoft.com/office/word/2016/wordml/cid" xmlns:w16se="http://schemas.microsoft.com/office/word/2015/wordml/symex" mc:Ignorable="w14 w15 w16se w16cid">
+<w:styles xmlns:mc="http://schemas.openxmlformats.org/markup-compatibility/2006" xmlns:r="http://schemas.openxmlformats.org/officeDocument/2006/relationships" xmlns:w="http://schemas.openxmlformats.org/wordprocessingml/2006/main" xmlns:w14="http://schemas.microsoft.com/office/word/2010/wordml" xmlns:w15="http://schemas.microsoft.com/office/word/2012/wordml" mc:Ignorable="w14 w15">
   <w:docDefaults>
     <w:rPrDefault>
       <w:rPr>
@@ -24313,7 +23768,7 @@
       </w:pPr>
     </w:pPrDefault>
   </w:docDefaults>
-  <w:latentStyles w:defLockedState="0" w:defUIPriority="99" w:defSemiHidden="0" w:defUnhideWhenUsed="0" w:defQFormat="0" w:count="375">
+  <w:latentStyles w:defLockedState="0" w:defUIPriority="99" w:defSemiHidden="0" w:defUnhideWhenUsed="0" w:defQFormat="0" w:count="371">
     <w:lsdException w:name="Normal" w:uiPriority="0" w:qFormat="1"/>
     <w:lsdException w:name="heading 1" w:uiPriority="9" w:qFormat="1"/>
     <w:lsdException w:name="heading 2" w:semiHidden="1" w:uiPriority="9" w:unhideWhenUsed="1" w:qFormat="1"/>
@@ -24419,6 +23874,7 @@
     <w:lsdException w:name="HTML Sample" w:semiHidden="1" w:unhideWhenUsed="1"/>
     <w:lsdException w:name="HTML Typewriter" w:semiHidden="1" w:unhideWhenUsed="1"/>
     <w:lsdException w:name="HTML Variable" w:semiHidden="1" w:unhideWhenUsed="1"/>
+    <w:lsdException w:name="Normal Table" w:semiHidden="1" w:unhideWhenUsed="1"/>
     <w:lsdException w:name="annotation subject" w:semiHidden="1" w:unhideWhenUsed="1"/>
     <w:lsdException w:name="No List" w:semiHidden="1" w:unhideWhenUsed="1"/>
     <w:lsdException w:name="Outline List 1" w:semiHidden="1" w:unhideWhenUsed="1"/>
@@ -24462,8 +23918,10 @@
     <w:lsdException w:name="Table Elegant" w:semiHidden="1" w:unhideWhenUsed="1"/>
     <w:lsdException w:name="Table Professional" w:semiHidden="1" w:unhideWhenUsed="1"/>
     <w:lsdException w:name="Table Subtle 1" w:semiHidden="1" w:unhideWhenUsed="1"/>
+    <w:lsdException w:name="Table Subtle 2" w:semiHidden="1" w:unhideWhenUsed="1"/>
     <w:lsdException w:name="Table Web 1" w:semiHidden="1" w:unhideWhenUsed="1"/>
     <w:lsdException w:name="Table Web 2" w:semiHidden="1" w:unhideWhenUsed="1"/>
+    <w:lsdException w:name="Table Web 3" w:semiHidden="1" w:unhideWhenUsed="1"/>
     <w:lsdException w:name="Balloon Text" w:semiHidden="1" w:unhideWhenUsed="1"/>
     <w:lsdException w:name="Table Grid" w:uiPriority="59"/>
     <w:lsdException w:name="Table Theme" w:semiHidden="1" w:unhideWhenUsed="1"/>
@@ -24682,20 +24140,16 @@
     <w:lsdException w:name="List Table 5 Dark Accent 6" w:uiPriority="50"/>
     <w:lsdException w:name="List Table 6 Colorful Accent 6" w:uiPriority="51"/>
     <w:lsdException w:name="List Table 7 Colorful Accent 6" w:uiPriority="52"/>
-    <w:lsdException w:name="Mention" w:semiHidden="1" w:unhideWhenUsed="1"/>
-    <w:lsdException w:name="Smart Hyperlink" w:semiHidden="1" w:unhideWhenUsed="1"/>
-    <w:lsdException w:name="Hashtag" w:semiHidden="1" w:unhideWhenUsed="1"/>
-    <w:lsdException w:name="Unresolved Mention" w:semiHidden="1" w:unhideWhenUsed="1"/>
   </w:latentStyles>
-  <w:style w:type="paragraph" w:default="1" w:styleId="Binhthng">
+  <w:style w:type="paragraph" w:default="1" w:styleId="Normal">
     <w:name w:val="Normal"/>
     <w:qFormat/>
   </w:style>
-  <w:style w:type="paragraph" w:styleId="u1">
+  <w:style w:type="paragraph" w:styleId="Heading1">
     <w:name w:val="heading 1"/>
-    <w:basedOn w:val="Binhthng"/>
-    <w:next w:val="Binhthng"/>
-    <w:link w:val="u1Char"/>
+    <w:basedOn w:val="Normal"/>
+    <w:next w:val="Normal"/>
+    <w:link w:val="Heading1Char"/>
     <w:uiPriority w:val="9"/>
     <w:qFormat/>
     <w:rsid w:val="00A854C4"/>
@@ -24717,11 +24171,11 @@
       <w:szCs w:val="28"/>
     </w:rPr>
   </w:style>
-  <w:style w:type="paragraph" w:styleId="u2">
+  <w:style w:type="paragraph" w:styleId="Heading2">
     <w:name w:val="heading 2"/>
-    <w:basedOn w:val="Binhthng"/>
-    <w:next w:val="Binhthng"/>
-    <w:link w:val="u2Char"/>
+    <w:basedOn w:val="Normal"/>
+    <w:next w:val="Normal"/>
+    <w:link w:val="Heading2Char"/>
     <w:uiPriority w:val="9"/>
     <w:unhideWhenUsed/>
     <w:qFormat/>
@@ -24745,11 +24199,11 @@
       <w:szCs w:val="26"/>
     </w:rPr>
   </w:style>
-  <w:style w:type="paragraph" w:styleId="u3">
+  <w:style w:type="paragraph" w:styleId="Heading3">
     <w:name w:val="heading 3"/>
-    <w:basedOn w:val="Binhthng"/>
-    <w:next w:val="Binhthng"/>
-    <w:link w:val="u3Char"/>
+    <w:basedOn w:val="Normal"/>
+    <w:next w:val="Normal"/>
+    <w:link w:val="Heading3Char"/>
     <w:uiPriority w:val="9"/>
     <w:semiHidden/>
     <w:unhideWhenUsed/>
@@ -24772,11 +24226,11 @@
       <w:color w:val="4F81BD" w:themeColor="accent1"/>
     </w:rPr>
   </w:style>
-  <w:style w:type="paragraph" w:styleId="u4">
+  <w:style w:type="paragraph" w:styleId="Heading4">
     <w:name w:val="heading 4"/>
-    <w:basedOn w:val="Binhthng"/>
-    <w:next w:val="Binhthng"/>
-    <w:link w:val="u4Char"/>
+    <w:basedOn w:val="Normal"/>
+    <w:next w:val="Normal"/>
+    <w:link w:val="Heading4Char"/>
     <w:uiPriority w:val="9"/>
     <w:semiHidden/>
     <w:unhideWhenUsed/>
@@ -24801,11 +24255,11 @@
       <w:color w:val="4F81BD" w:themeColor="accent1"/>
     </w:rPr>
   </w:style>
-  <w:style w:type="paragraph" w:styleId="u5">
+  <w:style w:type="paragraph" w:styleId="Heading5">
     <w:name w:val="heading 5"/>
-    <w:basedOn w:val="Binhthng"/>
-    <w:next w:val="Binhthng"/>
-    <w:link w:val="u5Char"/>
+    <w:basedOn w:val="Normal"/>
+    <w:next w:val="Normal"/>
+    <w:link w:val="Heading5Char"/>
     <w:uiPriority w:val="9"/>
     <w:semiHidden/>
     <w:unhideWhenUsed/>
@@ -24826,11 +24280,11 @@
       <w:color w:val="243F60" w:themeColor="accent1" w:themeShade="7F"/>
     </w:rPr>
   </w:style>
-  <w:style w:type="paragraph" w:styleId="u6">
+  <w:style w:type="paragraph" w:styleId="Heading6">
     <w:name w:val="heading 6"/>
-    <w:basedOn w:val="Binhthng"/>
-    <w:next w:val="Binhthng"/>
-    <w:link w:val="u6Char"/>
+    <w:basedOn w:val="Normal"/>
+    <w:next w:val="Normal"/>
+    <w:link w:val="Heading6Char"/>
     <w:uiPriority w:val="9"/>
     <w:semiHidden/>
     <w:unhideWhenUsed/>
@@ -24853,11 +24307,11 @@
       <w:color w:val="243F60" w:themeColor="accent1" w:themeShade="7F"/>
     </w:rPr>
   </w:style>
-  <w:style w:type="paragraph" w:styleId="u7">
+  <w:style w:type="paragraph" w:styleId="Heading7">
     <w:name w:val="heading 7"/>
-    <w:basedOn w:val="Binhthng"/>
-    <w:next w:val="Binhthng"/>
-    <w:link w:val="u7Char"/>
+    <w:basedOn w:val="Normal"/>
+    <w:next w:val="Normal"/>
+    <w:link w:val="Heading7Char"/>
     <w:uiPriority w:val="9"/>
     <w:semiHidden/>
     <w:unhideWhenUsed/>
@@ -24880,11 +24334,11 @@
       <w:color w:val="404040" w:themeColor="text1" w:themeTint="BF"/>
     </w:rPr>
   </w:style>
-  <w:style w:type="paragraph" w:styleId="u8">
+  <w:style w:type="paragraph" w:styleId="Heading8">
     <w:name w:val="heading 8"/>
-    <w:basedOn w:val="Binhthng"/>
-    <w:next w:val="Binhthng"/>
-    <w:link w:val="u8Char"/>
+    <w:basedOn w:val="Normal"/>
+    <w:next w:val="Normal"/>
+    <w:link w:val="Heading8Char"/>
     <w:uiPriority w:val="9"/>
     <w:semiHidden/>
     <w:unhideWhenUsed/>
@@ -24907,11 +24361,11 @@
       <w:szCs w:val="20"/>
     </w:rPr>
   </w:style>
-  <w:style w:type="paragraph" w:styleId="u9">
+  <w:style w:type="paragraph" w:styleId="Heading9">
     <w:name w:val="heading 9"/>
-    <w:basedOn w:val="Binhthng"/>
-    <w:next w:val="Binhthng"/>
-    <w:link w:val="u9Char"/>
+    <w:basedOn w:val="Normal"/>
+    <w:next w:val="Normal"/>
+    <w:link w:val="Heading9Char"/>
     <w:uiPriority w:val="9"/>
     <w:semiHidden/>
     <w:unhideWhenUsed/>
@@ -24936,13 +24390,13 @@
       <w:szCs w:val="20"/>
     </w:rPr>
   </w:style>
-  <w:style w:type="character" w:default="1" w:styleId="Phngmcinhcuaoanvn">
+  <w:style w:type="character" w:default="1" w:styleId="DefaultParagraphFont">
     <w:name w:val="Default Paragraph Font"/>
     <w:uiPriority w:val="1"/>
     <w:semiHidden/>
     <w:unhideWhenUsed/>
   </w:style>
-  <w:style w:type="table" w:default="1" w:styleId="BangThngthng">
+  <w:style w:type="table" w:default="1" w:styleId="TableNormal">
     <w:name w:val="Normal Table"/>
     <w:uiPriority w:val="99"/>
     <w:semiHidden/>
@@ -24957,17 +24411,17 @@
       </w:tblCellMar>
     </w:tblPr>
   </w:style>
-  <w:style w:type="numbering" w:default="1" w:styleId="Khngco">
+  <w:style w:type="numbering" w:default="1" w:styleId="NoList">
     <w:name w:val="No List"/>
     <w:uiPriority w:val="99"/>
     <w:semiHidden/>
     <w:unhideWhenUsed/>
   </w:style>
-  <w:style w:type="paragraph" w:styleId="Tiu">
+  <w:style w:type="paragraph" w:styleId="Title">
     <w:name w:val="Title"/>
-    <w:basedOn w:val="Binhthng"/>
-    <w:next w:val="Binhthng"/>
-    <w:link w:val="TiuChar"/>
+    <w:basedOn w:val="Normal"/>
+    <w:next w:val="Normal"/>
+    <w:link w:val="TitleChar"/>
     <w:uiPriority w:val="10"/>
     <w:qFormat/>
     <w:rsid w:val="00AF7766"/>
@@ -24988,10 +24442,10 @@
       <w:lang w:eastAsia="ja-JP"/>
     </w:rPr>
   </w:style>
-  <w:style w:type="character" w:customStyle="1" w:styleId="TiuChar">
-    <w:name w:val="Tiêu đề Char"/>
-    <w:basedOn w:val="Phngmcinhcuaoanvn"/>
-    <w:link w:val="Tiu"/>
+  <w:style w:type="character" w:customStyle="1" w:styleId="TitleChar">
+    <w:name w:val="Title Char"/>
+    <w:basedOn w:val="DefaultParagraphFont"/>
+    <w:link w:val="Title"/>
     <w:uiPriority w:val="10"/>
     <w:rsid w:val="00AF7766"/>
     <w:rPr>
@@ -25004,11 +24458,11 @@
       <w:lang w:eastAsia="ja-JP"/>
     </w:rPr>
   </w:style>
-  <w:style w:type="paragraph" w:styleId="Tiuphu">
+  <w:style w:type="paragraph" w:styleId="Subtitle">
     <w:name w:val="Subtitle"/>
-    <w:basedOn w:val="Binhthng"/>
-    <w:next w:val="Binhthng"/>
-    <w:link w:val="TiuphuChar"/>
+    <w:basedOn w:val="Normal"/>
+    <w:next w:val="Normal"/>
+    <w:link w:val="SubtitleChar"/>
     <w:uiPriority w:val="11"/>
     <w:qFormat/>
     <w:rsid w:val="00AF7766"/>
@@ -25029,10 +24483,10 @@
       <w:lang w:eastAsia="ja-JP"/>
     </w:rPr>
   </w:style>
-  <w:style w:type="character" w:customStyle="1" w:styleId="TiuphuChar">
-    <w:name w:val="Tiêu đề phụ Char"/>
-    <w:basedOn w:val="Phngmcinhcuaoanvn"/>
-    <w:link w:val="Tiuphu"/>
+  <w:style w:type="character" w:customStyle="1" w:styleId="SubtitleChar">
+    <w:name w:val="Subtitle Char"/>
+    <w:basedOn w:val="DefaultParagraphFont"/>
+    <w:link w:val="Subtitle"/>
     <w:uiPriority w:val="11"/>
     <w:rsid w:val="00AF7766"/>
     <w:rPr>
@@ -25046,10 +24500,10 @@
       <w:lang w:eastAsia="ja-JP"/>
     </w:rPr>
   </w:style>
-  <w:style w:type="paragraph" w:styleId="Bongchuthich">
+  <w:style w:type="paragraph" w:styleId="BalloonText">
     <w:name w:val="Balloon Text"/>
-    <w:basedOn w:val="Binhthng"/>
-    <w:link w:val="BongchuthichChar"/>
+    <w:basedOn w:val="Normal"/>
+    <w:link w:val="BalloonTextChar"/>
     <w:uiPriority w:val="99"/>
     <w:semiHidden/>
     <w:unhideWhenUsed/>
@@ -25063,10 +24517,10 @@
       <w:szCs w:val="16"/>
     </w:rPr>
   </w:style>
-  <w:style w:type="character" w:customStyle="1" w:styleId="BongchuthichChar">
-    <w:name w:val="Bóng chú thích Char"/>
-    <w:basedOn w:val="Phngmcinhcuaoanvn"/>
-    <w:link w:val="Bongchuthich"/>
+  <w:style w:type="character" w:customStyle="1" w:styleId="BalloonTextChar">
+    <w:name w:val="Balloon Text Char"/>
+    <w:basedOn w:val="DefaultParagraphFont"/>
+    <w:link w:val="BalloonText"/>
     <w:uiPriority w:val="99"/>
     <w:semiHidden/>
     <w:rsid w:val="00AF7766"/>
@@ -25076,9 +24530,9 @@
       <w:szCs w:val="16"/>
     </w:rPr>
   </w:style>
-  <w:style w:type="paragraph" w:styleId="KhngDncch">
+  <w:style w:type="paragraph" w:styleId="NoSpacing">
     <w:name w:val="No Spacing"/>
-    <w:link w:val="KhngDncchChar"/>
+    <w:link w:val="NoSpacingChar"/>
     <w:uiPriority w:val="1"/>
     <w:qFormat/>
     <w:rsid w:val="00990E65"/>
@@ -25090,10 +24544,10 @@
       <w:lang w:eastAsia="ja-JP"/>
     </w:rPr>
   </w:style>
-  <w:style w:type="character" w:customStyle="1" w:styleId="KhngDncchChar">
-    <w:name w:val="Không Dãn cách Char"/>
-    <w:basedOn w:val="Phngmcinhcuaoanvn"/>
-    <w:link w:val="KhngDncch"/>
+  <w:style w:type="character" w:customStyle="1" w:styleId="NoSpacingChar">
+    <w:name w:val="No Spacing Char"/>
+    <w:basedOn w:val="DefaultParagraphFont"/>
+    <w:link w:val="NoSpacing"/>
     <w:uiPriority w:val="1"/>
     <w:rsid w:val="00990E65"/>
     <w:rPr>
@@ -25101,10 +24555,10 @@
       <w:lang w:eastAsia="ja-JP"/>
     </w:rPr>
   </w:style>
-  <w:style w:type="paragraph" w:styleId="oancuaDanhsach">
+  <w:style w:type="paragraph" w:styleId="ListParagraph">
     <w:name w:val="List Paragraph"/>
-    <w:basedOn w:val="Binhthng"/>
-    <w:link w:val="oancuaDanhsachChar"/>
+    <w:basedOn w:val="Normal"/>
+    <w:link w:val="ListParagraphChar"/>
     <w:uiPriority w:val="34"/>
     <w:qFormat/>
     <w:rsid w:val="00990E65"/>
@@ -25115,7 +24569,7 @@
   </w:style>
   <w:style w:type="paragraph" w:customStyle="1" w:styleId="Title1">
     <w:name w:val="Title 1"/>
-    <w:basedOn w:val="oancuaDanhsach"/>
+    <w:basedOn w:val="ListParagraph"/>
     <w:link w:val="Title1Char"/>
     <w:autoRedefine/>
     <w:rsid w:val="008F333B"/>
@@ -25134,7 +24588,7 @@
   </w:style>
   <w:style w:type="paragraph" w:customStyle="1" w:styleId="Paragrap">
     <w:name w:val="Paragrap"/>
-    <w:basedOn w:val="Binhthng"/>
+    <w:basedOn w:val="Normal"/>
     <w:link w:val="ParagrapChar"/>
     <w:qFormat/>
     <w:rsid w:val="00990E65"/>
@@ -25149,16 +24603,16 @@
       <w:szCs w:val="26"/>
     </w:rPr>
   </w:style>
-  <w:style w:type="character" w:customStyle="1" w:styleId="oancuaDanhsachChar">
-    <w:name w:val="Đoạn của Danh sách Char"/>
-    <w:basedOn w:val="Phngmcinhcuaoanvn"/>
-    <w:link w:val="oancuaDanhsach"/>
+  <w:style w:type="character" w:customStyle="1" w:styleId="ListParagraphChar">
+    <w:name w:val="List Paragraph Char"/>
+    <w:basedOn w:val="DefaultParagraphFont"/>
+    <w:link w:val="ListParagraph"/>
     <w:uiPriority w:val="34"/>
     <w:rsid w:val="00990E65"/>
   </w:style>
   <w:style w:type="character" w:customStyle="1" w:styleId="Title1Char">
     <w:name w:val="Title 1 Char"/>
-    <w:basedOn w:val="oancuaDanhsachChar"/>
+    <w:basedOn w:val="ListParagraphChar"/>
     <w:link w:val="Title1"/>
     <w:rsid w:val="008F333B"/>
     <w:rPr>
@@ -25169,9 +24623,9 @@
       <w:szCs w:val="28"/>
     </w:rPr>
   </w:style>
-  <w:style w:type="table" w:styleId="LiBang">
+  <w:style w:type="table" w:styleId="TableGrid">
     <w:name w:val="Table Grid"/>
-    <w:basedOn w:val="BangThngthng"/>
+    <w:basedOn w:val="TableNormal"/>
     <w:uiPriority w:val="59"/>
     <w:rsid w:val="003141E2"/>
     <w:pPr>
@@ -25190,7 +24644,7 @@
   </w:style>
   <w:style w:type="character" w:customStyle="1" w:styleId="ParagrapChar">
     <w:name w:val="Paragrap Char"/>
-    <w:basedOn w:val="Phngmcinhcuaoanvn"/>
+    <w:basedOn w:val="DefaultParagraphFont"/>
     <w:link w:val="Paragrap"/>
     <w:rsid w:val="00990E65"/>
     <w:rPr>
@@ -25263,10 +24717,10 @@
       <w:szCs w:val="24"/>
     </w:rPr>
   </w:style>
-  <w:style w:type="character" w:customStyle="1" w:styleId="u1Char">
-    <w:name w:val="Đầu đề 1 Char"/>
-    <w:basedOn w:val="Phngmcinhcuaoanvn"/>
-    <w:link w:val="u1"/>
+  <w:style w:type="character" w:customStyle="1" w:styleId="Heading1Char">
+    <w:name w:val="Heading 1 Char"/>
+    <w:basedOn w:val="DefaultParagraphFont"/>
+    <w:link w:val="Heading1"/>
     <w:uiPriority w:val="9"/>
     <w:rsid w:val="00A854C4"/>
     <w:rPr>
@@ -25289,10 +24743,10 @@
       <w:szCs w:val="26"/>
     </w:rPr>
   </w:style>
-  <w:style w:type="character" w:customStyle="1" w:styleId="u2Char">
-    <w:name w:val="Đầu đề 2 Char"/>
-    <w:basedOn w:val="Phngmcinhcuaoanvn"/>
-    <w:link w:val="u2"/>
+  <w:style w:type="character" w:customStyle="1" w:styleId="Heading2Char">
+    <w:name w:val="Heading 2 Char"/>
+    <w:basedOn w:val="DefaultParagraphFont"/>
+    <w:link w:val="Heading2"/>
     <w:uiPriority w:val="9"/>
     <w:rsid w:val="00715417"/>
     <w:rPr>
@@ -25304,10 +24758,10 @@
       <w:szCs w:val="26"/>
     </w:rPr>
   </w:style>
-  <w:style w:type="character" w:customStyle="1" w:styleId="u3Char">
-    <w:name w:val="Đầu đề 3 Char"/>
-    <w:basedOn w:val="Phngmcinhcuaoanvn"/>
-    <w:link w:val="u3"/>
+  <w:style w:type="character" w:customStyle="1" w:styleId="Heading3Char">
+    <w:name w:val="Heading 3 Char"/>
+    <w:basedOn w:val="DefaultParagraphFont"/>
+    <w:link w:val="Heading3"/>
     <w:uiPriority w:val="9"/>
     <w:semiHidden/>
     <w:rsid w:val="00715417"/>
@@ -25318,10 +24772,10 @@
       <w:color w:val="4F81BD" w:themeColor="accent1"/>
     </w:rPr>
   </w:style>
-  <w:style w:type="character" w:customStyle="1" w:styleId="u4Char">
-    <w:name w:val="Đầu đề 4 Char"/>
-    <w:basedOn w:val="Phngmcinhcuaoanvn"/>
-    <w:link w:val="u4"/>
+  <w:style w:type="character" w:customStyle="1" w:styleId="Heading4Char">
+    <w:name w:val="Heading 4 Char"/>
+    <w:basedOn w:val="DefaultParagraphFont"/>
+    <w:link w:val="Heading4"/>
     <w:uiPriority w:val="9"/>
     <w:semiHidden/>
     <w:rsid w:val="00715417"/>
@@ -25334,10 +24788,10 @@
       <w:color w:val="4F81BD" w:themeColor="accent1"/>
     </w:rPr>
   </w:style>
-  <w:style w:type="character" w:customStyle="1" w:styleId="u5Char">
-    <w:name w:val="Đầu đề 5 Char"/>
-    <w:basedOn w:val="Phngmcinhcuaoanvn"/>
-    <w:link w:val="u5"/>
+  <w:style w:type="character" w:customStyle="1" w:styleId="Heading5Char">
+    <w:name w:val="Heading 5 Char"/>
+    <w:basedOn w:val="DefaultParagraphFont"/>
+    <w:link w:val="Heading5"/>
     <w:uiPriority w:val="9"/>
     <w:semiHidden/>
     <w:rsid w:val="00715417"/>
@@ -25346,10 +24800,10 @@
       <w:color w:val="243F60" w:themeColor="accent1" w:themeShade="7F"/>
     </w:rPr>
   </w:style>
-  <w:style w:type="character" w:customStyle="1" w:styleId="u6Char">
-    <w:name w:val="Đầu đề 6 Char"/>
-    <w:basedOn w:val="Phngmcinhcuaoanvn"/>
-    <w:link w:val="u6"/>
+  <w:style w:type="character" w:customStyle="1" w:styleId="Heading6Char">
+    <w:name w:val="Heading 6 Char"/>
+    <w:basedOn w:val="DefaultParagraphFont"/>
+    <w:link w:val="Heading6"/>
     <w:uiPriority w:val="9"/>
     <w:semiHidden/>
     <w:rsid w:val="00715417"/>
@@ -25360,10 +24814,10 @@
       <w:color w:val="243F60" w:themeColor="accent1" w:themeShade="7F"/>
     </w:rPr>
   </w:style>
-  <w:style w:type="character" w:customStyle="1" w:styleId="u7Char">
-    <w:name w:val="Đầu đề 7 Char"/>
-    <w:basedOn w:val="Phngmcinhcuaoanvn"/>
-    <w:link w:val="u7"/>
+  <w:style w:type="character" w:customStyle="1" w:styleId="Heading7Char">
+    <w:name w:val="Heading 7 Char"/>
+    <w:basedOn w:val="DefaultParagraphFont"/>
+    <w:link w:val="Heading7"/>
     <w:uiPriority w:val="9"/>
     <w:semiHidden/>
     <w:rsid w:val="00715417"/>
@@ -25374,10 +24828,10 @@
       <w:color w:val="404040" w:themeColor="text1" w:themeTint="BF"/>
     </w:rPr>
   </w:style>
-  <w:style w:type="character" w:customStyle="1" w:styleId="u8Char">
-    <w:name w:val="Đầu đề 8 Char"/>
-    <w:basedOn w:val="Phngmcinhcuaoanvn"/>
-    <w:link w:val="u8"/>
+  <w:style w:type="character" w:customStyle="1" w:styleId="Heading8Char">
+    <w:name w:val="Heading 8 Char"/>
+    <w:basedOn w:val="DefaultParagraphFont"/>
+    <w:link w:val="Heading8"/>
     <w:uiPriority w:val="9"/>
     <w:semiHidden/>
     <w:rsid w:val="00715417"/>
@@ -25388,10 +24842,10 @@
       <w:szCs w:val="20"/>
     </w:rPr>
   </w:style>
-  <w:style w:type="character" w:customStyle="1" w:styleId="u9Char">
-    <w:name w:val="Đầu đề 9 Char"/>
-    <w:basedOn w:val="Phngmcinhcuaoanvn"/>
-    <w:link w:val="u9"/>
+  <w:style w:type="character" w:customStyle="1" w:styleId="Heading9Char">
+    <w:name w:val="Heading 9 Char"/>
+    <w:basedOn w:val="DefaultParagraphFont"/>
+    <w:link w:val="Heading9"/>
     <w:uiPriority w:val="9"/>
     <w:semiHidden/>
     <w:rsid w:val="00715417"/>
@@ -25406,7 +24860,7 @@
   </w:style>
   <w:style w:type="paragraph" w:customStyle="1" w:styleId="Title12">
     <w:name w:val="Title 1.2"/>
-    <w:basedOn w:val="u2"/>
+    <w:basedOn w:val="Heading2"/>
     <w:link w:val="Title12Char"/>
     <w:rsid w:val="00715417"/>
     <w:pPr>
@@ -25433,7 +24887,7 @@
   </w:style>
   <w:style w:type="character" w:customStyle="1" w:styleId="Title12Char">
     <w:name w:val="Title 1.2 Char"/>
-    <w:basedOn w:val="u2Char"/>
+    <w:basedOn w:val="Heading2Char"/>
     <w:link w:val="Title12"/>
     <w:rsid w:val="00715417"/>
     <w:rPr>
@@ -25486,7 +24940,7 @@
   </w:style>
   <w:style w:type="paragraph" w:customStyle="1" w:styleId="TuStyle-Title1">
     <w:name w:val="Tu Style - Title 1"/>
-    <w:basedOn w:val="oancuaDanhsach"/>
+    <w:basedOn w:val="ListParagraph"/>
     <w:link w:val="TuStyle-Title1Char"/>
     <w:qFormat/>
     <w:rsid w:val="004E1149"/>
@@ -25542,7 +24996,7 @@
   </w:style>
   <w:style w:type="character" w:customStyle="1" w:styleId="TuStyle-Title1Char">
     <w:name w:val="Tu Style - Title 1 Char"/>
-    <w:basedOn w:val="oancuaDanhsachChar"/>
+    <w:basedOn w:val="ListParagraphChar"/>
     <w:link w:val="TuStyle-Title1"/>
     <w:rsid w:val="004E1149"/>
     <w:rPr>
@@ -25560,10 +25014,10 @@
       </w14:textFill>
     </w:rPr>
   </w:style>
-  <w:style w:type="paragraph" w:styleId="uMucluc">
+  <w:style w:type="paragraph" w:styleId="TOCHeading">
     <w:name w:val="TOC Heading"/>
-    <w:basedOn w:val="u1"/>
-    <w:next w:val="Binhthng"/>
+    <w:basedOn w:val="Heading1"/>
+    <w:next w:val="Normal"/>
     <w:uiPriority w:val="39"/>
     <w:semiHidden/>
     <w:unhideWhenUsed/>
@@ -25599,10 +25053,10 @@
       </w14:textFill>
     </w:rPr>
   </w:style>
-  <w:style w:type="paragraph" w:styleId="Mucluc1">
+  <w:style w:type="paragraph" w:styleId="TOC1">
     <w:name w:val="toc 1"/>
-    <w:basedOn w:val="Binhthng"/>
-    <w:next w:val="Binhthng"/>
+    <w:basedOn w:val="Normal"/>
+    <w:next w:val="Normal"/>
     <w:autoRedefine/>
     <w:uiPriority w:val="39"/>
     <w:unhideWhenUsed/>
@@ -25620,10 +25074,10 @@
       <w:szCs w:val="24"/>
     </w:rPr>
   </w:style>
-  <w:style w:type="paragraph" w:styleId="Mucluc2">
+  <w:style w:type="paragraph" w:styleId="TOC2">
     <w:name w:val="toc 2"/>
-    <w:basedOn w:val="Binhthng"/>
-    <w:next w:val="Binhthng"/>
+    <w:basedOn w:val="Normal"/>
+    <w:next w:val="Normal"/>
     <w:autoRedefine/>
     <w:uiPriority w:val="39"/>
     <w:unhideWhenUsed/>
@@ -25640,10 +25094,10 @@
       <w:szCs w:val="20"/>
     </w:rPr>
   </w:style>
-  <w:style w:type="paragraph" w:styleId="Mucluc3">
+  <w:style w:type="paragraph" w:styleId="TOC3">
     <w:name w:val="toc 3"/>
-    <w:basedOn w:val="Binhthng"/>
-    <w:next w:val="Binhthng"/>
+    <w:basedOn w:val="Normal"/>
+    <w:next w:val="Normal"/>
     <w:autoRedefine/>
     <w:uiPriority w:val="39"/>
     <w:unhideWhenUsed/>
@@ -25658,10 +25112,10 @@
       <w:szCs w:val="20"/>
     </w:rPr>
   </w:style>
-  <w:style w:type="paragraph" w:styleId="Mucluc4">
+  <w:style w:type="paragraph" w:styleId="TOC4">
     <w:name w:val="toc 4"/>
-    <w:basedOn w:val="Binhthng"/>
-    <w:next w:val="Binhthng"/>
+    <w:basedOn w:val="Normal"/>
+    <w:next w:val="Normal"/>
     <w:autoRedefine/>
     <w:uiPriority w:val="39"/>
     <w:unhideWhenUsed/>
@@ -25676,10 +25130,10 @@
       <w:szCs w:val="20"/>
     </w:rPr>
   </w:style>
-  <w:style w:type="paragraph" w:styleId="Mucluc5">
+  <w:style w:type="paragraph" w:styleId="TOC5">
     <w:name w:val="toc 5"/>
-    <w:basedOn w:val="Binhthng"/>
-    <w:next w:val="Binhthng"/>
+    <w:basedOn w:val="Normal"/>
+    <w:next w:val="Normal"/>
     <w:autoRedefine/>
     <w:uiPriority w:val="39"/>
     <w:unhideWhenUsed/>
@@ -25694,10 +25148,10 @@
       <w:szCs w:val="20"/>
     </w:rPr>
   </w:style>
-  <w:style w:type="paragraph" w:styleId="Mucluc6">
+  <w:style w:type="paragraph" w:styleId="TOC6">
     <w:name w:val="toc 6"/>
-    <w:basedOn w:val="Binhthng"/>
-    <w:next w:val="Binhthng"/>
+    <w:basedOn w:val="Normal"/>
+    <w:next w:val="Normal"/>
     <w:autoRedefine/>
     <w:uiPriority w:val="39"/>
     <w:unhideWhenUsed/>
@@ -25712,10 +25166,10 @@
       <w:szCs w:val="20"/>
     </w:rPr>
   </w:style>
-  <w:style w:type="paragraph" w:styleId="Mucluc7">
+  <w:style w:type="paragraph" w:styleId="TOC7">
     <w:name w:val="toc 7"/>
-    <w:basedOn w:val="Binhthng"/>
-    <w:next w:val="Binhthng"/>
+    <w:basedOn w:val="Normal"/>
+    <w:next w:val="Normal"/>
     <w:autoRedefine/>
     <w:uiPriority w:val="39"/>
     <w:unhideWhenUsed/>
@@ -25730,10 +25184,10 @@
       <w:szCs w:val="20"/>
     </w:rPr>
   </w:style>
-  <w:style w:type="paragraph" w:styleId="Mucluc8">
+  <w:style w:type="paragraph" w:styleId="TOC8">
     <w:name w:val="toc 8"/>
-    <w:basedOn w:val="Binhthng"/>
-    <w:next w:val="Binhthng"/>
+    <w:basedOn w:val="Normal"/>
+    <w:next w:val="Normal"/>
     <w:autoRedefine/>
     <w:uiPriority w:val="39"/>
     <w:unhideWhenUsed/>
@@ -25748,10 +25202,10 @@
       <w:szCs w:val="20"/>
     </w:rPr>
   </w:style>
-  <w:style w:type="paragraph" w:styleId="Mucluc9">
+  <w:style w:type="paragraph" w:styleId="TOC9">
     <w:name w:val="toc 9"/>
-    <w:basedOn w:val="Binhthng"/>
-    <w:next w:val="Binhthng"/>
+    <w:basedOn w:val="Normal"/>
+    <w:next w:val="Normal"/>
     <w:autoRedefine/>
     <w:uiPriority w:val="39"/>
     <w:unhideWhenUsed/>
@@ -25768,7 +25222,7 @@
   </w:style>
   <w:style w:type="table" w:customStyle="1" w:styleId="PlainTable11">
     <w:name w:val="Plain Table 11"/>
-    <w:basedOn w:val="BangThngthng"/>
+    <w:basedOn w:val="TableNormal"/>
     <w:uiPriority w:val="41"/>
     <w:rsid w:val="00545225"/>
     <w:pPr>
@@ -25835,10 +25289,10 @@
       </w:tcPr>
     </w:tblStylePr>
   </w:style>
-  <w:style w:type="paragraph" w:styleId="Chuthich">
+  <w:style w:type="paragraph" w:styleId="Caption">
     <w:name w:val="caption"/>
-    <w:basedOn w:val="Binhthng"/>
-    <w:next w:val="Binhthng"/>
+    <w:basedOn w:val="Normal"/>
+    <w:next w:val="Normal"/>
     <w:uiPriority w:val="35"/>
     <w:unhideWhenUsed/>
     <w:qFormat/>
@@ -25856,9 +25310,9 @@
       <w:szCs w:val="18"/>
     </w:rPr>
   </w:style>
-  <w:style w:type="character" w:styleId="Siuktni">
+  <w:style w:type="character" w:styleId="Hyperlink">
     <w:name w:val="Hyperlink"/>
-    <w:basedOn w:val="Phngmcinhcuaoanvn"/>
+    <w:basedOn w:val="DefaultParagraphFont"/>
     <w:uiPriority w:val="99"/>
     <w:unhideWhenUsed/>
     <w:rsid w:val="00913500"/>
@@ -25869,7 +25323,7 @@
   </w:style>
   <w:style w:type="character" w:styleId="FollowedHyperlink">
     <w:name w:val="FollowedHyperlink"/>
-    <w:basedOn w:val="Phngmcinhcuaoanvn"/>
+    <w:basedOn w:val="DefaultParagraphFont"/>
     <w:uiPriority w:val="99"/>
     <w:semiHidden/>
     <w:unhideWhenUsed/>
@@ -25879,9 +25333,9 @@
       <w:u w:val="single"/>
     </w:rPr>
   </w:style>
-  <w:style w:type="paragraph" w:styleId="ThngthngWeb">
+  <w:style w:type="paragraph" w:styleId="NormalWeb">
     <w:name w:val="Normal (Web)"/>
-    <w:basedOn w:val="Binhthng"/>
+    <w:basedOn w:val="Normal"/>
     <w:uiPriority w:val="99"/>
     <w:unhideWhenUsed/>
     <w:rsid w:val="00720411"/>
@@ -25895,9 +25349,9 @@
       <w:szCs w:val="24"/>
     </w:rPr>
   </w:style>
-  <w:style w:type="character" w:styleId="ThamchiuChuthich">
+  <w:style w:type="character" w:styleId="CommentReference">
     <w:name w:val="annotation reference"/>
-    <w:basedOn w:val="Phngmcinhcuaoanvn"/>
+    <w:basedOn w:val="DefaultParagraphFont"/>
     <w:uiPriority w:val="99"/>
     <w:semiHidden/>
     <w:unhideWhenUsed/>
@@ -25907,10 +25361,10 @@
       <w:szCs w:val="16"/>
     </w:rPr>
   </w:style>
-  <w:style w:type="paragraph" w:styleId="VnbanChuthich">
+  <w:style w:type="paragraph" w:styleId="CommentText">
     <w:name w:val="annotation text"/>
-    <w:basedOn w:val="Binhthng"/>
-    <w:link w:val="VnbanChuthichChar"/>
+    <w:basedOn w:val="Normal"/>
+    <w:link w:val="CommentTextChar"/>
     <w:uiPriority w:val="99"/>
     <w:semiHidden/>
     <w:unhideWhenUsed/>
@@ -25923,10 +25377,10 @@
       <w:szCs w:val="20"/>
     </w:rPr>
   </w:style>
-  <w:style w:type="character" w:customStyle="1" w:styleId="VnbanChuthichChar">
-    <w:name w:val="Văn bản Chú thích Char"/>
-    <w:basedOn w:val="Phngmcinhcuaoanvn"/>
-    <w:link w:val="VnbanChuthich"/>
+  <w:style w:type="character" w:customStyle="1" w:styleId="CommentTextChar">
+    <w:name w:val="Comment Text Char"/>
+    <w:basedOn w:val="DefaultParagraphFont"/>
+    <w:link w:val="CommentText"/>
     <w:uiPriority w:val="99"/>
     <w:semiHidden/>
     <w:rsid w:val="00694685"/>
@@ -25935,11 +25389,11 @@
       <w:szCs w:val="20"/>
     </w:rPr>
   </w:style>
-  <w:style w:type="paragraph" w:styleId="ChuChuthich">
+  <w:style w:type="paragraph" w:styleId="CommentSubject">
     <w:name w:val="annotation subject"/>
-    <w:basedOn w:val="VnbanChuthich"/>
-    <w:next w:val="VnbanChuthich"/>
-    <w:link w:val="ChuChuthichChar"/>
+    <w:basedOn w:val="CommentText"/>
+    <w:next w:val="CommentText"/>
+    <w:link w:val="CommentSubjectChar"/>
     <w:uiPriority w:val="99"/>
     <w:semiHidden/>
     <w:unhideWhenUsed/>
@@ -25949,10 +25403,10 @@
       <w:bCs/>
     </w:rPr>
   </w:style>
-  <w:style w:type="character" w:customStyle="1" w:styleId="ChuChuthichChar">
-    <w:name w:val="Chủ đề Chú thích Char"/>
-    <w:basedOn w:val="VnbanChuthichChar"/>
-    <w:link w:val="ChuChuthich"/>
+  <w:style w:type="character" w:customStyle="1" w:styleId="CommentSubjectChar">
+    <w:name w:val="Comment Subject Char"/>
+    <w:basedOn w:val="CommentTextChar"/>
+    <w:link w:val="CommentSubject"/>
     <w:uiPriority w:val="99"/>
     <w:semiHidden/>
     <w:rsid w:val="00694685"/>
@@ -26275,7 +25729,7 @@
 </file>
 
 <file path=customXml/itemProps2.xml><?xml version="1.0" encoding="utf-8"?>
-<ds:datastoreItem xmlns:ds="http://schemas.openxmlformats.org/officeDocument/2006/customXml" ds:itemID="{BBFF57DB-E6CE-4B2A-B065-0B888A633B44}">
+<ds:datastoreItem xmlns:ds="http://schemas.openxmlformats.org/officeDocument/2006/customXml" ds:itemID="{8BE2879D-67E7-4104-A6AF-51E7927272A3}">
   <ds:schemaRefs>
     <ds:schemaRef ds:uri="http://schemas.openxmlformats.org/officeDocument/2006/bibliography"/>
   </ds:schemaRefs>

</xml_diff>